<commit_message>
Changed demos & images
</commit_message>
<xml_diff>
--- a/assets/documents/resume.docx
+++ b/assets/documents/resume.docx
@@ -258,15 +258,55 @@
           <w:sz w:val="20"/>
           <w:szCs w:val="20"/>
         </w:rPr>
-        <w:t xml:space="preserve">RESTful, JSON, </w:t>
-      </w:r>
-      <w:r>
-        <w:rPr>
-          <w:rFonts w:asciiTheme="majorHAnsi" w:hAnsiTheme="majorHAnsi" w:cstheme="majorHAnsi"/>
-          <w:sz w:val="20"/>
-          <w:szCs w:val="20"/>
-        </w:rPr>
-        <w:t>Node.js, Express.js, MySQL</w:t>
+        <w:t>RESTful</w:t>
+      </w:r>
+      <w:r>
+        <w:rPr>
+          <w:rFonts w:asciiTheme="majorHAnsi" w:hAnsiTheme="majorHAnsi" w:cstheme="majorHAnsi"/>
+          <w:sz w:val="20"/>
+          <w:szCs w:val="20"/>
+        </w:rPr>
+        <w:t>, JSON,</w:t>
+      </w:r>
+      <w:r>
+        <w:rPr>
+          <w:rFonts w:asciiTheme="majorHAnsi" w:hAnsiTheme="majorHAnsi" w:cstheme="majorHAnsi"/>
+          <w:sz w:val="20"/>
+          <w:szCs w:val="20"/>
+        </w:rPr>
+        <w:t xml:space="preserve"> </w:t>
+      </w:r>
+      <w:r>
+        <w:rPr>
+          <w:rFonts w:asciiTheme="majorHAnsi" w:hAnsiTheme="majorHAnsi" w:cstheme="majorHAnsi"/>
+          <w:sz w:val="20"/>
+          <w:szCs w:val="20"/>
+        </w:rPr>
+        <w:t xml:space="preserve">MVC, </w:t>
+      </w:r>
+      <w:r>
+        <w:rPr>
+          <w:rFonts w:asciiTheme="majorHAnsi" w:hAnsiTheme="majorHAnsi" w:cstheme="majorHAnsi"/>
+          <w:sz w:val="20"/>
+          <w:szCs w:val="20"/>
+        </w:rPr>
+        <w:t xml:space="preserve">Node.js, Express.js, </w:t>
+      </w:r>
+      <w:r>
+        <w:rPr>
+          <w:rFonts w:asciiTheme="majorHAnsi" w:hAnsiTheme="majorHAnsi" w:cstheme="majorHAnsi"/>
+          <w:sz w:val="20"/>
+          <w:szCs w:val="20"/>
+        </w:rPr>
+        <w:t xml:space="preserve">Sequelize, </w:t>
+      </w:r>
+      <w:r>
+        <w:rPr>
+          <w:rFonts w:asciiTheme="majorHAnsi" w:hAnsiTheme="majorHAnsi" w:cstheme="majorHAnsi"/>
+          <w:sz w:val="20"/>
+          <w:szCs w:val="20"/>
+        </w:rPr>
+        <w:t>MySQL</w:t>
       </w:r>
       <w:r>
         <w:rPr>
@@ -282,7 +322,71 @@
           <w:sz w:val="20"/>
           <w:szCs w:val="20"/>
         </w:rPr>
-        <w:t>Bootstrap, Media Query, jQuery, HTML5, CSS3, Git, Heroku, Visual Studio Code, and Photoshop</w:t>
+        <w:t xml:space="preserve">Mongo, Mongoose, </w:t>
+      </w:r>
+      <w:r>
+        <w:rPr>
+          <w:rFonts w:asciiTheme="majorHAnsi" w:hAnsiTheme="majorHAnsi" w:cstheme="majorHAnsi"/>
+          <w:sz w:val="20"/>
+          <w:szCs w:val="20"/>
+        </w:rPr>
+        <w:t xml:space="preserve">Bootstrap, Media Query, jQuery, HTML5, CSS3, </w:t>
+      </w:r>
+      <w:r>
+        <w:rPr>
+          <w:rFonts w:asciiTheme="majorHAnsi" w:hAnsiTheme="majorHAnsi" w:cstheme="majorHAnsi"/>
+          <w:sz w:val="20"/>
+          <w:szCs w:val="20"/>
+        </w:rPr>
+        <w:t xml:space="preserve">Unix Shell Scripting, C, C++, </w:t>
+      </w:r>
+      <w:r>
+        <w:rPr>
+          <w:rFonts w:asciiTheme="majorHAnsi" w:hAnsiTheme="majorHAnsi" w:cstheme="majorHAnsi"/>
+          <w:sz w:val="20"/>
+          <w:szCs w:val="20"/>
+        </w:rPr>
+        <w:t xml:space="preserve">Git, Heroku, Visual Studio Code, </w:t>
+      </w:r>
+      <w:r>
+        <w:rPr>
+          <w:rFonts w:asciiTheme="majorHAnsi" w:hAnsiTheme="majorHAnsi" w:cstheme="majorHAnsi"/>
+          <w:sz w:val="20"/>
+          <w:szCs w:val="20"/>
+        </w:rPr>
+        <w:t xml:space="preserve">Postman, </w:t>
+      </w:r>
+      <w:r>
+        <w:rPr>
+          <w:rFonts w:asciiTheme="majorHAnsi" w:hAnsiTheme="majorHAnsi" w:cstheme="majorHAnsi"/>
+          <w:sz w:val="20"/>
+          <w:szCs w:val="20"/>
+        </w:rPr>
+        <w:t xml:space="preserve">and </w:t>
+      </w:r>
+      <w:r>
+        <w:rPr>
+          <w:rFonts w:asciiTheme="majorHAnsi" w:hAnsiTheme="majorHAnsi" w:cstheme="majorHAnsi"/>
+          <w:sz w:val="20"/>
+          <w:szCs w:val="20"/>
+        </w:rPr>
+        <w:t xml:space="preserve">Adobe </w:t>
+      </w:r>
+      <w:r>
+        <w:rPr>
+          <w:rFonts w:asciiTheme="majorHAnsi" w:hAnsiTheme="majorHAnsi" w:cstheme="majorHAnsi"/>
+          <w:sz w:val="20"/>
+          <w:szCs w:val="20"/>
+        </w:rPr>
+        <w:t>Photoshop</w:t>
+      </w:r>
+      <w:r>
+        <w:rPr>
+          <w:rFonts w:asciiTheme="majorHAnsi" w:hAnsiTheme="majorHAnsi" w:cstheme="majorHAnsi"/>
+          <w:sz w:val="20"/>
+          <w:szCs w:val="20"/>
+        </w:rPr>
+        <w:t xml:space="preserve"> CS, Adobe Image Ready</w:t>
       </w:r>
     </w:p>
     <w:p>
@@ -379,6 +483,402 @@
           <w:szCs w:val="20"/>
         </w:rPr>
         <w:t>Private Tutor</w:t>
+      </w:r>
+    </w:p>
+    <w:p>
+      <w:pPr>
+        <w:pStyle w:val="ListParagraph"/>
+        <w:numPr>
+          <w:ilvl w:val="0"/>
+          <w:numId w:val="16"/>
+        </w:numPr>
+        <w:autoSpaceDE w:val="0"/>
+        <w:autoSpaceDN w:val="0"/>
+        <w:adjustRightInd w:val="0"/>
+        <w:spacing w:after="0" w:line="240" w:lineRule="auto"/>
+        <w:rPr>
+          <w:rFonts w:asciiTheme="majorHAnsi" w:hAnsiTheme="majorHAnsi" w:cstheme="majorHAnsi"/>
+          <w:sz w:val="20"/>
+          <w:szCs w:val="20"/>
+        </w:rPr>
+      </w:pPr>
+      <w:r>
+        <w:rPr>
+          <w:rFonts w:asciiTheme="majorHAnsi" w:hAnsiTheme="majorHAnsi" w:cstheme="majorHAnsi"/>
+          <w:sz w:val="20"/>
+          <w:szCs w:val="20"/>
+        </w:rPr>
+        <w:t xml:space="preserve">Provide tutorial services for </w:t>
+      </w:r>
+      <w:r>
+        <w:rPr>
+          <w:rFonts w:asciiTheme="majorHAnsi" w:hAnsiTheme="majorHAnsi" w:cstheme="majorHAnsi"/>
+          <w:sz w:val="20"/>
+          <w:szCs w:val="20"/>
+        </w:rPr>
+        <w:t xml:space="preserve">Full-Stack Web Development Boot Camp students. </w:t>
+      </w:r>
+    </w:p>
+    <w:p>
+      <w:pPr>
+        <w:pStyle w:val="ListParagraph"/>
+        <w:numPr>
+          <w:ilvl w:val="0"/>
+          <w:numId w:val="16"/>
+        </w:numPr>
+        <w:autoSpaceDE w:val="0"/>
+        <w:autoSpaceDN w:val="0"/>
+        <w:adjustRightInd w:val="0"/>
+        <w:spacing w:after="0" w:line="240" w:lineRule="auto"/>
+        <w:rPr>
+          <w:rFonts w:asciiTheme="majorHAnsi" w:hAnsiTheme="majorHAnsi" w:cstheme="majorHAnsi"/>
+          <w:sz w:val="20"/>
+          <w:szCs w:val="20"/>
+        </w:rPr>
+      </w:pPr>
+      <w:r>
+        <w:rPr>
+          <w:rFonts w:asciiTheme="majorHAnsi" w:hAnsiTheme="majorHAnsi" w:cstheme="majorHAnsi"/>
+          <w:sz w:val="20"/>
+          <w:szCs w:val="20"/>
+        </w:rPr>
+        <w:t xml:space="preserve">Technologies include </w:t>
+      </w:r>
+      <w:r>
+        <w:rPr>
+          <w:rFonts w:asciiTheme="majorHAnsi" w:hAnsiTheme="majorHAnsi" w:cstheme="majorHAnsi"/>
+          <w:sz w:val="20"/>
+          <w:szCs w:val="20"/>
+        </w:rPr>
+        <w:t>HTML5</w:t>
+      </w:r>
+      <w:r>
+        <w:rPr>
+          <w:rFonts w:asciiTheme="majorHAnsi" w:hAnsiTheme="majorHAnsi" w:cstheme="majorHAnsi"/>
+          <w:sz w:val="20"/>
+          <w:szCs w:val="20"/>
+        </w:rPr>
+        <w:t xml:space="preserve">, </w:t>
+      </w:r>
+      <w:r>
+        <w:rPr>
+          <w:rFonts w:asciiTheme="majorHAnsi" w:hAnsiTheme="majorHAnsi" w:cstheme="majorHAnsi"/>
+          <w:sz w:val="20"/>
+          <w:szCs w:val="20"/>
+        </w:rPr>
+        <w:t>CSS3</w:t>
+      </w:r>
+      <w:r>
+        <w:rPr>
+          <w:rFonts w:asciiTheme="majorHAnsi" w:hAnsiTheme="majorHAnsi" w:cstheme="majorHAnsi"/>
+          <w:sz w:val="20"/>
+          <w:szCs w:val="20"/>
+        </w:rPr>
+        <w:t xml:space="preserve">, </w:t>
+      </w:r>
+      <w:r>
+        <w:rPr>
+          <w:rFonts w:asciiTheme="majorHAnsi" w:hAnsiTheme="majorHAnsi" w:cstheme="majorHAnsi"/>
+          <w:sz w:val="20"/>
+          <w:szCs w:val="20"/>
+        </w:rPr>
+        <w:t>Algorithms</w:t>
+      </w:r>
+      <w:r>
+        <w:rPr>
+          <w:rFonts w:asciiTheme="majorHAnsi" w:hAnsiTheme="majorHAnsi" w:cstheme="majorHAnsi"/>
+          <w:sz w:val="20"/>
+          <w:szCs w:val="20"/>
+        </w:rPr>
+        <w:t xml:space="preserve">, </w:t>
+      </w:r>
+      <w:r>
+        <w:rPr>
+          <w:rFonts w:asciiTheme="majorHAnsi" w:hAnsiTheme="majorHAnsi" w:cstheme="majorHAnsi"/>
+          <w:sz w:val="20"/>
+          <w:szCs w:val="20"/>
+        </w:rPr>
+        <w:t>Responsive</w:t>
+      </w:r>
+      <w:r>
+        <w:rPr>
+          <w:rFonts w:asciiTheme="majorHAnsi" w:hAnsiTheme="majorHAnsi" w:cstheme="majorHAnsi"/>
+          <w:sz w:val="20"/>
+          <w:szCs w:val="20"/>
+        </w:rPr>
+        <w:t xml:space="preserve">ness, </w:t>
+      </w:r>
+      <w:r>
+        <w:rPr>
+          <w:rFonts w:asciiTheme="majorHAnsi" w:hAnsiTheme="majorHAnsi" w:cstheme="majorHAnsi"/>
+          <w:sz w:val="20"/>
+          <w:szCs w:val="20"/>
+        </w:rPr>
+        <w:t>Bootstrap</w:t>
+      </w:r>
+      <w:r>
+        <w:rPr>
+          <w:rFonts w:asciiTheme="majorHAnsi" w:hAnsiTheme="majorHAnsi" w:cstheme="majorHAnsi"/>
+          <w:sz w:val="20"/>
+          <w:szCs w:val="20"/>
+        </w:rPr>
+        <w:t xml:space="preserve">, </w:t>
+      </w:r>
+      <w:r>
+        <w:rPr>
+          <w:rFonts w:asciiTheme="majorHAnsi" w:hAnsiTheme="majorHAnsi" w:cstheme="majorHAnsi"/>
+          <w:sz w:val="20"/>
+          <w:szCs w:val="20"/>
+        </w:rPr>
+        <w:t>Media Query</w:t>
+      </w:r>
+      <w:r>
+        <w:rPr>
+          <w:rFonts w:asciiTheme="majorHAnsi" w:hAnsiTheme="majorHAnsi" w:cstheme="majorHAnsi"/>
+          <w:sz w:val="20"/>
+          <w:szCs w:val="20"/>
+        </w:rPr>
+        <w:t xml:space="preserve">, JavaScript, jQuery, </w:t>
+      </w:r>
+      <w:r>
+        <w:rPr>
+          <w:rFonts w:asciiTheme="majorHAnsi" w:hAnsiTheme="majorHAnsi" w:cstheme="majorHAnsi"/>
+          <w:sz w:val="20"/>
+          <w:szCs w:val="20"/>
+        </w:rPr>
+        <w:t>Node.js</w:t>
+      </w:r>
+      <w:r>
+        <w:rPr>
+          <w:rFonts w:asciiTheme="majorHAnsi" w:hAnsiTheme="majorHAnsi" w:cstheme="majorHAnsi"/>
+          <w:sz w:val="20"/>
+          <w:szCs w:val="20"/>
+        </w:rPr>
+        <w:t xml:space="preserve">, </w:t>
+      </w:r>
+      <w:r>
+        <w:rPr>
+          <w:rFonts w:asciiTheme="majorHAnsi" w:hAnsiTheme="majorHAnsi" w:cstheme="majorHAnsi"/>
+          <w:sz w:val="20"/>
+          <w:szCs w:val="20"/>
+        </w:rPr>
+        <w:t>RESTful</w:t>
+      </w:r>
+      <w:r>
+        <w:rPr>
+          <w:rFonts w:asciiTheme="majorHAnsi" w:hAnsiTheme="majorHAnsi" w:cstheme="majorHAnsi"/>
+          <w:sz w:val="20"/>
+          <w:szCs w:val="20"/>
+        </w:rPr>
+        <w:t xml:space="preserve">, </w:t>
+      </w:r>
+      <w:r>
+        <w:rPr>
+          <w:rFonts w:asciiTheme="majorHAnsi" w:hAnsiTheme="majorHAnsi" w:cstheme="majorHAnsi"/>
+          <w:sz w:val="20"/>
+          <w:szCs w:val="20"/>
+        </w:rPr>
+        <w:t>MVC</w:t>
+      </w:r>
+      <w:r>
+        <w:rPr>
+          <w:rFonts w:asciiTheme="majorHAnsi" w:hAnsiTheme="majorHAnsi" w:cstheme="majorHAnsi"/>
+          <w:sz w:val="20"/>
+          <w:szCs w:val="20"/>
+        </w:rPr>
+        <w:t xml:space="preserve">, </w:t>
+      </w:r>
+      <w:r>
+        <w:rPr>
+          <w:rFonts w:asciiTheme="majorHAnsi" w:hAnsiTheme="majorHAnsi" w:cstheme="majorHAnsi"/>
+          <w:sz w:val="20"/>
+          <w:szCs w:val="20"/>
+        </w:rPr>
+        <w:t>Node.js</w:t>
+      </w:r>
+      <w:r>
+        <w:rPr>
+          <w:rFonts w:asciiTheme="majorHAnsi" w:hAnsiTheme="majorHAnsi" w:cstheme="majorHAnsi"/>
+          <w:sz w:val="20"/>
+          <w:szCs w:val="20"/>
+        </w:rPr>
+        <w:t xml:space="preserve">, </w:t>
+      </w:r>
+      <w:r>
+        <w:rPr>
+          <w:rFonts w:asciiTheme="majorHAnsi" w:hAnsiTheme="majorHAnsi" w:cstheme="majorHAnsi"/>
+          <w:sz w:val="20"/>
+          <w:szCs w:val="20"/>
+        </w:rPr>
+        <w:t>Express.js</w:t>
+      </w:r>
+      <w:r>
+        <w:rPr>
+          <w:rFonts w:asciiTheme="majorHAnsi" w:hAnsiTheme="majorHAnsi" w:cstheme="majorHAnsi"/>
+          <w:sz w:val="20"/>
+          <w:szCs w:val="20"/>
+        </w:rPr>
+        <w:t xml:space="preserve">, </w:t>
+      </w:r>
+      <w:r>
+        <w:rPr>
+          <w:rFonts w:asciiTheme="majorHAnsi" w:hAnsiTheme="majorHAnsi" w:cstheme="majorHAnsi"/>
+          <w:sz w:val="20"/>
+          <w:szCs w:val="20"/>
+        </w:rPr>
+        <w:t>Express-Handlebars</w:t>
+      </w:r>
+      <w:r>
+        <w:rPr>
+          <w:rFonts w:asciiTheme="majorHAnsi" w:hAnsiTheme="majorHAnsi" w:cstheme="majorHAnsi"/>
+          <w:sz w:val="20"/>
+          <w:szCs w:val="20"/>
+        </w:rPr>
+        <w:t xml:space="preserve">, </w:t>
+      </w:r>
+      <w:r>
+        <w:rPr>
+          <w:rFonts w:asciiTheme="majorHAnsi" w:hAnsiTheme="majorHAnsi" w:cstheme="majorHAnsi"/>
+          <w:sz w:val="20"/>
+          <w:szCs w:val="20"/>
+        </w:rPr>
+        <w:t>Sequelize</w:t>
+      </w:r>
+      <w:r>
+        <w:rPr>
+          <w:rFonts w:asciiTheme="majorHAnsi" w:hAnsiTheme="majorHAnsi" w:cstheme="majorHAnsi"/>
+          <w:sz w:val="20"/>
+          <w:szCs w:val="20"/>
+        </w:rPr>
+        <w:t xml:space="preserve">, </w:t>
+      </w:r>
+      <w:r>
+        <w:rPr>
+          <w:rFonts w:asciiTheme="majorHAnsi" w:hAnsiTheme="majorHAnsi" w:cstheme="majorHAnsi"/>
+          <w:sz w:val="20"/>
+          <w:szCs w:val="20"/>
+        </w:rPr>
+        <w:t>MySQL</w:t>
+      </w:r>
+      <w:r>
+        <w:rPr>
+          <w:rFonts w:asciiTheme="majorHAnsi" w:hAnsiTheme="majorHAnsi" w:cstheme="majorHAnsi"/>
+          <w:sz w:val="20"/>
+          <w:szCs w:val="20"/>
+        </w:rPr>
+        <w:t xml:space="preserve">, </w:t>
+      </w:r>
+      <w:r>
+        <w:rPr>
+          <w:rFonts w:asciiTheme="majorHAnsi" w:hAnsiTheme="majorHAnsi" w:cstheme="majorHAnsi"/>
+          <w:sz w:val="20"/>
+          <w:szCs w:val="20"/>
+        </w:rPr>
+        <w:t>MongoDB</w:t>
+      </w:r>
+      <w:r>
+        <w:rPr>
+          <w:rFonts w:asciiTheme="majorHAnsi" w:hAnsiTheme="majorHAnsi" w:cstheme="majorHAnsi"/>
+          <w:sz w:val="20"/>
+          <w:szCs w:val="20"/>
+        </w:rPr>
+        <w:t xml:space="preserve">, </w:t>
+      </w:r>
+      <w:r>
+        <w:rPr>
+          <w:rFonts w:asciiTheme="majorHAnsi" w:hAnsiTheme="majorHAnsi" w:cstheme="majorHAnsi"/>
+          <w:sz w:val="20"/>
+          <w:szCs w:val="20"/>
+        </w:rPr>
+        <w:t>Mongoose</w:t>
+      </w:r>
+      <w:r>
+        <w:rPr>
+          <w:rFonts w:asciiTheme="majorHAnsi" w:hAnsiTheme="majorHAnsi" w:cstheme="majorHAnsi"/>
+          <w:sz w:val="20"/>
+          <w:szCs w:val="20"/>
+        </w:rPr>
+        <w:t xml:space="preserve">, and </w:t>
+      </w:r>
+      <w:r>
+        <w:rPr>
+          <w:rFonts w:asciiTheme="majorHAnsi" w:hAnsiTheme="majorHAnsi" w:cstheme="majorHAnsi"/>
+          <w:sz w:val="20"/>
+          <w:szCs w:val="20"/>
+        </w:rPr>
+        <w:t>Visual Studio Code</w:t>
+      </w:r>
+      <w:r>
+        <w:rPr>
+          <w:rFonts w:asciiTheme="majorHAnsi" w:hAnsiTheme="majorHAnsi" w:cstheme="majorHAnsi"/>
+          <w:sz w:val="20"/>
+          <w:szCs w:val="20"/>
+        </w:rPr>
+        <w:t xml:space="preserve">, </w:t>
+      </w:r>
+      <w:r>
+        <w:rPr>
+          <w:rFonts w:asciiTheme="majorHAnsi" w:hAnsiTheme="majorHAnsi" w:cstheme="majorHAnsi"/>
+          <w:sz w:val="20"/>
+          <w:szCs w:val="20"/>
+        </w:rPr>
+        <w:t>and Postman</w:t>
+      </w:r>
+      <w:r>
+        <w:rPr>
+          <w:rFonts w:asciiTheme="majorHAnsi" w:hAnsiTheme="majorHAnsi" w:cstheme="majorHAnsi"/>
+          <w:sz w:val="20"/>
+          <w:szCs w:val="20"/>
+        </w:rPr>
+        <w:t>.</w:t>
+      </w:r>
+    </w:p>
+    <w:p>
+      <w:pPr>
+        <w:autoSpaceDE w:val="0"/>
+        <w:autoSpaceDN w:val="0"/>
+        <w:adjustRightInd w:val="0"/>
+        <w:spacing w:after="0" w:line="240" w:lineRule="auto"/>
+        <w:rPr>
+          <w:rFonts w:asciiTheme="majorHAnsi" w:hAnsiTheme="majorHAnsi" w:cstheme="majorHAnsi"/>
+          <w:sz w:val="20"/>
+          <w:szCs w:val="20"/>
+        </w:rPr>
+      </w:pPr>
+      <w:bookmarkStart w:id="0" w:name="_GoBack"/>
+      <w:bookmarkEnd w:id="0"/>
+    </w:p>
+    <w:p>
+      <w:pPr>
+        <w:autoSpaceDE w:val="0"/>
+        <w:autoSpaceDN w:val="0"/>
+        <w:adjustRightInd w:val="0"/>
+        <w:spacing w:after="0" w:line="240" w:lineRule="auto"/>
+        <w:rPr>
+          <w:rFonts w:asciiTheme="majorHAnsi" w:hAnsiTheme="majorHAnsi" w:cstheme="majorHAnsi"/>
+          <w:i/>
+          <w:iCs/>
+          <w:sz w:val="20"/>
+          <w:szCs w:val="20"/>
+        </w:rPr>
+      </w:pPr>
+      <w:r>
+        <w:rPr>
+          <w:rFonts w:asciiTheme="majorHAnsi" w:hAnsiTheme="majorHAnsi" w:cstheme="majorHAnsi"/>
+          <w:sz w:val="20"/>
+          <w:szCs w:val="20"/>
+        </w:rPr>
+        <w:t xml:space="preserve">FEBRUARY 2019 to JULY 2019 – University of Richmond – </w:t>
+      </w:r>
+      <w:r>
+        <w:rPr>
+          <w:rFonts w:asciiTheme="majorHAnsi" w:hAnsiTheme="majorHAnsi" w:cstheme="majorHAnsi"/>
+          <w:i/>
+          <w:iCs/>
+          <w:sz w:val="20"/>
+          <w:szCs w:val="20"/>
+        </w:rPr>
+        <w:t>Full Stack Web Development Boot Camp Student</w:t>
       </w:r>
     </w:p>
     <w:p>
@@ -394,97 +894,57 @@
         <w:spacing w:after="0" w:line="240" w:lineRule="auto"/>
         <w:rPr>
           <w:rFonts w:asciiTheme="majorHAnsi" w:hAnsiTheme="majorHAnsi" w:cstheme="majorHAnsi"/>
-          <w:i/>
-          <w:iCs/>
-          <w:sz w:val="20"/>
-          <w:szCs w:val="20"/>
-        </w:rPr>
-      </w:pPr>
-      <w:r>
-        <w:rPr>
-          <w:rFonts w:asciiTheme="majorHAnsi" w:hAnsiTheme="majorHAnsi" w:cstheme="majorHAnsi"/>
-          <w:sz w:val="20"/>
-          <w:szCs w:val="20"/>
-        </w:rPr>
-        <w:t xml:space="preserve">Provide tutor services </w:t>
-      </w:r>
-      <w:r>
-        <w:rPr>
-          <w:rFonts w:asciiTheme="majorHAnsi" w:hAnsiTheme="majorHAnsi" w:cstheme="majorHAnsi"/>
-          <w:sz w:val="20"/>
-          <w:szCs w:val="20"/>
-        </w:rPr>
-        <w:t xml:space="preserve">JavaScript, RESTful, JSON, Node.js, Express.js, MySQL, React, Bootstrap, Media Query, jQuery, HTML5, CSS3, Git, Heroku, </w:t>
-      </w:r>
-      <w:r>
-        <w:rPr>
-          <w:rFonts w:asciiTheme="majorHAnsi" w:hAnsiTheme="majorHAnsi" w:cstheme="majorHAnsi"/>
-          <w:sz w:val="20"/>
-          <w:szCs w:val="20"/>
-        </w:rPr>
-        <w:t xml:space="preserve">and </w:t>
-      </w:r>
-      <w:r>
-        <w:rPr>
-          <w:rFonts w:asciiTheme="majorHAnsi" w:hAnsiTheme="majorHAnsi" w:cstheme="majorHAnsi"/>
-          <w:sz w:val="20"/>
-          <w:szCs w:val="20"/>
-        </w:rPr>
-        <w:t>Visual Studio Code</w:t>
-      </w:r>
-      <w:r>
-        <w:rPr>
-          <w:rFonts w:asciiTheme="majorHAnsi" w:hAnsiTheme="majorHAnsi" w:cstheme="majorHAnsi"/>
-          <w:sz w:val="20"/>
-          <w:szCs w:val="20"/>
-        </w:rPr>
-        <w:t xml:space="preserve"> </w:t>
-      </w:r>
-    </w:p>
-    <w:p>
-      <w:pPr>
-        <w:autoSpaceDE w:val="0"/>
-        <w:autoSpaceDN w:val="0"/>
-        <w:adjustRightInd w:val="0"/>
-        <w:spacing w:after="0" w:line="240" w:lineRule="auto"/>
-        <w:rPr>
-          <w:rFonts w:asciiTheme="majorHAnsi" w:hAnsiTheme="majorHAnsi" w:cstheme="majorHAnsi"/>
-          <w:sz w:val="20"/>
-          <w:szCs w:val="20"/>
-        </w:rPr>
-      </w:pPr>
-    </w:p>
-    <w:p>
-      <w:pPr>
-        <w:autoSpaceDE w:val="0"/>
-        <w:autoSpaceDN w:val="0"/>
-        <w:adjustRightInd w:val="0"/>
-        <w:spacing w:after="0" w:line="240" w:lineRule="auto"/>
-        <w:rPr>
-          <w:rFonts w:asciiTheme="majorHAnsi" w:hAnsiTheme="majorHAnsi" w:cstheme="majorHAnsi"/>
-          <w:i/>
-          <w:iCs/>
-          <w:sz w:val="20"/>
-          <w:szCs w:val="20"/>
-        </w:rPr>
-      </w:pPr>
-      <w:r>
-        <w:rPr>
-          <w:rFonts w:asciiTheme="majorHAnsi" w:hAnsiTheme="majorHAnsi" w:cstheme="majorHAnsi"/>
-          <w:sz w:val="20"/>
-          <w:szCs w:val="20"/>
-        </w:rPr>
-        <w:t xml:space="preserve">FEBRUARY 2019 to JULY 2019 – University of Richmond – </w:t>
-      </w:r>
-      <w:r>
-        <w:rPr>
-          <w:rFonts w:asciiTheme="majorHAnsi" w:hAnsiTheme="majorHAnsi" w:cstheme="majorHAnsi"/>
-          <w:i/>
-          <w:iCs/>
-          <w:sz w:val="20"/>
-          <w:szCs w:val="20"/>
-        </w:rPr>
-        <w:t>Full Stack Web Development Boot Camp Student</w:t>
+          <w:sz w:val="20"/>
+          <w:szCs w:val="20"/>
+        </w:rPr>
+      </w:pPr>
+      <w:r>
+        <w:rPr>
+          <w:rFonts w:asciiTheme="majorHAnsi" w:hAnsiTheme="majorHAnsi" w:cstheme="majorHAnsi"/>
+          <w:sz w:val="20"/>
+          <w:szCs w:val="20"/>
+        </w:rPr>
+        <w:t xml:space="preserve">Created applications using </w:t>
+      </w:r>
+      <w:r>
+        <w:rPr>
+          <w:rFonts w:asciiTheme="majorHAnsi" w:hAnsiTheme="majorHAnsi" w:cstheme="majorHAnsi"/>
+          <w:sz w:val="20"/>
+          <w:szCs w:val="20"/>
+        </w:rPr>
+        <w:t xml:space="preserve">JavaScript, RESTful, JSON, </w:t>
+      </w:r>
+      <w:r>
+        <w:rPr>
+          <w:rFonts w:asciiTheme="majorHAnsi" w:hAnsiTheme="majorHAnsi" w:cstheme="majorHAnsi"/>
+          <w:sz w:val="20"/>
+          <w:szCs w:val="20"/>
+        </w:rPr>
+        <w:t xml:space="preserve">MVC, </w:t>
+      </w:r>
+      <w:r>
+        <w:rPr>
+          <w:rFonts w:asciiTheme="majorHAnsi" w:hAnsiTheme="majorHAnsi" w:cstheme="majorHAnsi"/>
+          <w:sz w:val="20"/>
+          <w:szCs w:val="20"/>
+        </w:rPr>
+        <w:t xml:space="preserve">Node.js, Express.js, MySQL, </w:t>
+      </w:r>
+      <w:r>
+        <w:rPr>
+          <w:rFonts w:asciiTheme="majorHAnsi" w:hAnsiTheme="majorHAnsi" w:cstheme="majorHAnsi"/>
+          <w:sz w:val="20"/>
+          <w:szCs w:val="20"/>
+        </w:rPr>
+        <w:t xml:space="preserve">Mongo, Mongoose, </w:t>
+      </w:r>
+      <w:r>
+        <w:rPr>
+          <w:rFonts w:asciiTheme="majorHAnsi" w:hAnsiTheme="majorHAnsi" w:cstheme="majorHAnsi"/>
+          <w:sz w:val="20"/>
+          <w:szCs w:val="20"/>
+        </w:rPr>
+        <w:t>Bootstrap, Media Query, jQuery, HTML5, CSS3, Git, Heroku, Visual Studio Code, and Photoshop</w:t>
       </w:r>
     </w:p>
     <w:p>
@@ -510,15 +970,7 @@
           <w:sz w:val="20"/>
           <w:szCs w:val="20"/>
         </w:rPr>
-        <w:t xml:space="preserve">Created applications using </w:t>
-      </w:r>
-      <w:r>
-        <w:rPr>
-          <w:rFonts w:asciiTheme="majorHAnsi" w:hAnsiTheme="majorHAnsi" w:cstheme="majorHAnsi"/>
-          <w:sz w:val="20"/>
-          <w:szCs w:val="20"/>
-        </w:rPr>
-        <w:t>JavaScript, RESTful, JSON, Node.js, Express.js, MySQL, Bootstrap, Media Query, jQuery, HTML5, CSS3, Git, Heroku, Visual Studio Code, and Photoshop</w:t>
+        <w:t>Acted as project lead for a mid-term project</w:t>
       </w:r>
     </w:p>
     <w:p>
@@ -544,32 +996,6 @@
           <w:sz w:val="20"/>
           <w:szCs w:val="20"/>
         </w:rPr>
-        <w:t>Acted as project lead for a mid-term project</w:t>
-      </w:r>
-    </w:p>
-    <w:p>
-      <w:pPr>
-        <w:pStyle w:val="ListParagraph"/>
-        <w:numPr>
-          <w:ilvl w:val="0"/>
-          <w:numId w:val="9"/>
-        </w:numPr>
-        <w:autoSpaceDE w:val="0"/>
-        <w:autoSpaceDN w:val="0"/>
-        <w:adjustRightInd w:val="0"/>
-        <w:spacing w:after="0" w:line="240" w:lineRule="auto"/>
-        <w:rPr>
-          <w:rFonts w:asciiTheme="majorHAnsi" w:hAnsiTheme="majorHAnsi" w:cstheme="majorHAnsi"/>
-          <w:sz w:val="20"/>
-          <w:szCs w:val="20"/>
-        </w:rPr>
-      </w:pPr>
-      <w:r>
-        <w:rPr>
-          <w:rFonts w:asciiTheme="majorHAnsi" w:hAnsiTheme="majorHAnsi" w:cstheme="majorHAnsi"/>
-          <w:sz w:val="20"/>
-          <w:szCs w:val="20"/>
-        </w:rPr>
         <w:t>Mentored project lead for the final project</w:t>
       </w:r>
     </w:p>
@@ -616,17 +1042,7 @@
           <w:sz w:val="20"/>
           <w:szCs w:val="20"/>
         </w:rPr>
-        <w:t>Web Developer</w:t>
-      </w:r>
-      <w:r>
-        <w:rPr>
-          <w:rFonts w:asciiTheme="majorHAnsi" w:hAnsiTheme="majorHAnsi" w:cstheme="majorHAnsi"/>
-          <w:i/>
-          <w:iCs/>
-          <w:sz w:val="20"/>
-          <w:szCs w:val="20"/>
-        </w:rPr>
-        <w:t xml:space="preserve">, Consultant, </w:t>
+        <w:t xml:space="preserve">Consultant, </w:t>
       </w:r>
       <w:r>
         <w:rPr>
@@ -664,23 +1080,7 @@
           <w:sz w:val="20"/>
           <w:szCs w:val="20"/>
         </w:rPr>
-        <w:t xml:space="preserve">Created websites using </w:t>
-      </w:r>
-      <w:r>
-        <w:rPr>
-          <w:rFonts w:asciiTheme="majorHAnsi" w:hAnsiTheme="majorHAnsi" w:cstheme="majorHAnsi"/>
-          <w:sz w:val="20"/>
-          <w:szCs w:val="20"/>
-        </w:rPr>
-        <w:t xml:space="preserve">JavaScript, ASP, </w:t>
-      </w:r>
-      <w:r>
-        <w:rPr>
-          <w:rFonts w:asciiTheme="majorHAnsi" w:hAnsiTheme="majorHAnsi" w:cstheme="majorHAnsi"/>
-          <w:sz w:val="20"/>
-          <w:szCs w:val="20"/>
-        </w:rPr>
-        <w:t>HTML, CSS, and Photoshop</w:t>
+        <w:t>Launched and managed two businesses simultaneously</w:t>
       </w:r>
     </w:p>
     <w:p>
@@ -696,17 +1096,51 @@
         <w:spacing w:after="0" w:line="240" w:lineRule="auto"/>
         <w:rPr>
           <w:rFonts w:asciiTheme="majorHAnsi" w:hAnsiTheme="majorHAnsi" w:cstheme="majorHAnsi"/>
-          <w:sz w:val="20"/>
-          <w:szCs w:val="20"/>
-        </w:rPr>
-      </w:pPr>
-      <w:r>
-        <w:rPr>
-          <w:rFonts w:asciiTheme="majorHAnsi" w:hAnsiTheme="majorHAnsi" w:cstheme="majorHAnsi"/>
-          <w:sz w:val="20"/>
-          <w:szCs w:val="20"/>
-        </w:rPr>
-        <w:t>Created marketing materials</w:t>
+          <w:i/>
+          <w:iCs/>
+          <w:sz w:val="20"/>
+          <w:szCs w:val="20"/>
+        </w:rPr>
+      </w:pPr>
+      <w:r>
+        <w:rPr>
+          <w:rFonts w:asciiTheme="majorHAnsi" w:hAnsiTheme="majorHAnsi" w:cstheme="majorHAnsi"/>
+          <w:sz w:val="20"/>
+          <w:szCs w:val="20"/>
+        </w:rPr>
+        <w:t xml:space="preserve">Designed, Implemented </w:t>
+      </w:r>
+      <w:r>
+        <w:rPr>
+          <w:rFonts w:asciiTheme="majorHAnsi" w:hAnsiTheme="majorHAnsi" w:cstheme="majorHAnsi"/>
+          <w:sz w:val="20"/>
+          <w:szCs w:val="20"/>
+        </w:rPr>
+        <w:t xml:space="preserve">and </w:t>
+      </w:r>
+      <w:r>
+        <w:rPr>
+          <w:rFonts w:asciiTheme="majorHAnsi" w:hAnsiTheme="majorHAnsi" w:cstheme="majorHAnsi"/>
+          <w:sz w:val="20"/>
+          <w:szCs w:val="20"/>
+        </w:rPr>
+        <w:t>D</w:t>
+      </w:r>
+      <w:r>
+        <w:rPr>
+          <w:rFonts w:asciiTheme="majorHAnsi" w:hAnsiTheme="majorHAnsi" w:cstheme="majorHAnsi"/>
+          <w:sz w:val="20"/>
+          <w:szCs w:val="20"/>
+        </w:rPr>
+        <w:t>eployed</w:t>
+      </w:r>
+      <w:r>
+        <w:rPr>
+          <w:rFonts w:asciiTheme="majorHAnsi" w:hAnsiTheme="majorHAnsi" w:cstheme="majorHAnsi"/>
+          <w:sz w:val="20"/>
+          <w:szCs w:val="20"/>
+        </w:rPr>
+        <w:t xml:space="preserve"> websites and Software Applications</w:t>
       </w:r>
     </w:p>
     <w:p>
@@ -732,7 +1166,39 @@
           <w:sz w:val="20"/>
           <w:szCs w:val="20"/>
         </w:rPr>
-        <w:t>Set up and maintained systems</w:t>
+        <w:t xml:space="preserve">Created </w:t>
+      </w:r>
+      <w:r>
+        <w:rPr>
+          <w:rFonts w:asciiTheme="majorHAnsi" w:hAnsiTheme="majorHAnsi" w:cstheme="majorHAnsi"/>
+          <w:sz w:val="20"/>
+          <w:szCs w:val="20"/>
+        </w:rPr>
+        <w:t>D</w:t>
+      </w:r>
+      <w:r>
+        <w:rPr>
+          <w:rFonts w:asciiTheme="majorHAnsi" w:hAnsiTheme="majorHAnsi" w:cstheme="majorHAnsi"/>
+          <w:sz w:val="20"/>
+          <w:szCs w:val="20"/>
+        </w:rPr>
+        <w:t xml:space="preserve">ocumentation and </w:t>
+      </w:r>
+      <w:r>
+        <w:rPr>
+          <w:rFonts w:asciiTheme="majorHAnsi" w:hAnsiTheme="majorHAnsi" w:cstheme="majorHAnsi"/>
+          <w:sz w:val="20"/>
+          <w:szCs w:val="20"/>
+        </w:rPr>
+        <w:t>M</w:t>
+      </w:r>
+      <w:r>
+        <w:rPr>
+          <w:rFonts w:asciiTheme="majorHAnsi" w:hAnsiTheme="majorHAnsi" w:cstheme="majorHAnsi"/>
+          <w:sz w:val="20"/>
+          <w:szCs w:val="20"/>
+        </w:rPr>
+        <w:t>arketing materials</w:t>
       </w:r>
     </w:p>
     <w:p>
@@ -758,23 +1224,47 @@
           <w:sz w:val="20"/>
           <w:szCs w:val="20"/>
         </w:rPr>
-        <w:t>Provided on-site installation, training</w:t>
-      </w:r>
-      <w:r>
-        <w:rPr>
-          <w:rFonts w:asciiTheme="majorHAnsi" w:hAnsiTheme="majorHAnsi" w:cstheme="majorHAnsi"/>
-          <w:sz w:val="20"/>
-          <w:szCs w:val="20"/>
-        </w:rPr>
-        <w:t>,</w:t>
-      </w:r>
-      <w:r>
-        <w:rPr>
-          <w:rFonts w:asciiTheme="majorHAnsi" w:hAnsiTheme="majorHAnsi" w:cstheme="majorHAnsi"/>
-          <w:sz w:val="20"/>
-          <w:szCs w:val="20"/>
-        </w:rPr>
-        <w:t xml:space="preserve"> and support</w:t>
+        <w:t>Set</w:t>
+      </w:r>
+      <w:r>
+        <w:rPr>
+          <w:rFonts w:asciiTheme="majorHAnsi" w:hAnsiTheme="majorHAnsi" w:cstheme="majorHAnsi"/>
+          <w:sz w:val="20"/>
+          <w:szCs w:val="20"/>
+        </w:rPr>
+        <w:t>-</w:t>
+      </w:r>
+      <w:r>
+        <w:rPr>
+          <w:rFonts w:asciiTheme="majorHAnsi" w:hAnsiTheme="majorHAnsi" w:cstheme="majorHAnsi"/>
+          <w:sz w:val="20"/>
+          <w:szCs w:val="20"/>
+        </w:rPr>
+        <w:t xml:space="preserve">up and </w:t>
+      </w:r>
+      <w:r>
+        <w:rPr>
+          <w:rFonts w:asciiTheme="majorHAnsi" w:hAnsiTheme="majorHAnsi" w:cstheme="majorHAnsi"/>
+          <w:sz w:val="20"/>
+          <w:szCs w:val="20"/>
+        </w:rPr>
+        <w:t>M</w:t>
+      </w:r>
+      <w:r>
+        <w:rPr>
+          <w:rFonts w:asciiTheme="majorHAnsi" w:hAnsiTheme="majorHAnsi" w:cstheme="majorHAnsi"/>
+          <w:sz w:val="20"/>
+          <w:szCs w:val="20"/>
+        </w:rPr>
+        <w:t xml:space="preserve">aintained </w:t>
+      </w:r>
+      <w:r>
+        <w:rPr>
+          <w:rFonts w:asciiTheme="majorHAnsi" w:hAnsiTheme="majorHAnsi" w:cstheme="majorHAnsi"/>
+          <w:sz w:val="20"/>
+          <w:szCs w:val="20"/>
+        </w:rPr>
+        <w:t>Computer Systems and Peripherals</w:t>
       </w:r>
     </w:p>
     <w:p>
@@ -800,7 +1290,7 @@
           <w:sz w:val="20"/>
           <w:szCs w:val="20"/>
         </w:rPr>
-        <w:t>Performed administrative duties</w:t>
+        <w:t>Provided in-house Training and Customer Service</w:t>
       </w:r>
     </w:p>
     <w:p>
@@ -826,7 +1316,41 @@
           <w:sz w:val="20"/>
           <w:szCs w:val="20"/>
         </w:rPr>
-        <w:t>Participated in real estate sales</w:t>
+        <w:t>Performed Human Resource Management</w:t>
+      </w:r>
+    </w:p>
+    <w:p>
+      <w:pPr>
+        <w:pStyle w:val="ListParagraph"/>
+        <w:numPr>
+          <w:ilvl w:val="0"/>
+          <w:numId w:val="10"/>
+        </w:numPr>
+        <w:autoSpaceDE w:val="0"/>
+        <w:autoSpaceDN w:val="0"/>
+        <w:adjustRightInd w:val="0"/>
+        <w:spacing w:after="0" w:line="240" w:lineRule="auto"/>
+        <w:rPr>
+          <w:rFonts w:asciiTheme="majorHAnsi" w:hAnsiTheme="majorHAnsi" w:cstheme="majorHAnsi"/>
+          <w:sz w:val="20"/>
+          <w:szCs w:val="20"/>
+        </w:rPr>
+      </w:pPr>
+      <w:r>
+        <w:rPr>
+          <w:rFonts w:asciiTheme="majorHAnsi" w:hAnsiTheme="majorHAnsi" w:cstheme="majorHAnsi"/>
+          <w:sz w:val="20"/>
+          <w:szCs w:val="20"/>
+        </w:rPr>
+        <w:t>Office Administration</w:t>
+      </w:r>
+      <w:r>
+        <w:rPr>
+          <w:rFonts w:asciiTheme="majorHAnsi" w:hAnsiTheme="majorHAnsi" w:cstheme="majorHAnsi"/>
+          <w:sz w:val="20"/>
+          <w:szCs w:val="20"/>
+        </w:rPr>
+        <w:t xml:space="preserve"> and Customer Support</w:t>
       </w:r>
     </w:p>
     <w:p>
@@ -898,101 +1422,7 @@
           <w:sz w:val="20"/>
           <w:szCs w:val="20"/>
         </w:rPr>
-        <w:t xml:space="preserve">Built </w:t>
-      </w:r>
-      <w:r>
-        <w:rPr>
-          <w:rFonts w:asciiTheme="majorHAnsi" w:hAnsiTheme="majorHAnsi" w:cstheme="majorHAnsi"/>
-          <w:sz w:val="20"/>
-          <w:szCs w:val="20"/>
-        </w:rPr>
-        <w:t>an online</w:t>
-      </w:r>
-      <w:r>
-        <w:rPr>
-          <w:rFonts w:asciiTheme="majorHAnsi" w:hAnsiTheme="majorHAnsi" w:cstheme="majorHAnsi"/>
-          <w:sz w:val="20"/>
-          <w:szCs w:val="20"/>
-        </w:rPr>
-        <w:t xml:space="preserve"> content management system </w:t>
-      </w:r>
-      <w:r>
-        <w:rPr>
-          <w:rFonts w:asciiTheme="majorHAnsi" w:hAnsiTheme="majorHAnsi" w:cstheme="majorHAnsi"/>
-          <w:sz w:val="20"/>
-          <w:szCs w:val="20"/>
-        </w:rPr>
-        <w:t xml:space="preserve">with </w:t>
-      </w:r>
-      <w:r>
-        <w:rPr>
-          <w:rFonts w:asciiTheme="majorHAnsi" w:hAnsiTheme="majorHAnsi" w:cstheme="majorHAnsi"/>
-          <w:sz w:val="20"/>
-          <w:szCs w:val="20"/>
-        </w:rPr>
-        <w:t xml:space="preserve">automated archiving that enabled journalists to publish articles </w:t>
-      </w:r>
-      <w:r>
-        <w:rPr>
-          <w:rFonts w:asciiTheme="majorHAnsi" w:hAnsiTheme="majorHAnsi" w:cstheme="majorHAnsi"/>
-          <w:sz w:val="20"/>
-          <w:szCs w:val="20"/>
-        </w:rPr>
-        <w:t xml:space="preserve">to our public website </w:t>
-      </w:r>
-      <w:r>
-        <w:rPr>
-          <w:rFonts w:asciiTheme="majorHAnsi" w:hAnsiTheme="majorHAnsi" w:cstheme="majorHAnsi"/>
-          <w:sz w:val="20"/>
-          <w:szCs w:val="20"/>
-        </w:rPr>
-        <w:t>independently</w:t>
-      </w:r>
-    </w:p>
-    <w:p>
-      <w:pPr>
-        <w:autoSpaceDE w:val="0"/>
-        <w:autoSpaceDN w:val="0"/>
-        <w:adjustRightInd w:val="0"/>
-        <w:spacing w:after="0" w:line="240" w:lineRule="auto"/>
-        <w:rPr>
-          <w:rFonts w:asciiTheme="majorHAnsi" w:hAnsiTheme="majorHAnsi" w:cstheme="majorHAnsi"/>
-          <w:sz w:val="20"/>
-          <w:szCs w:val="20"/>
-        </w:rPr>
-      </w:pPr>
-    </w:p>
-    <w:p>
-      <w:pPr>
-        <w:autoSpaceDE w:val="0"/>
-        <w:autoSpaceDN w:val="0"/>
-        <w:adjustRightInd w:val="0"/>
-        <w:spacing w:after="0" w:line="240" w:lineRule="auto"/>
-        <w:rPr>
-          <w:rFonts w:asciiTheme="majorHAnsi" w:hAnsiTheme="majorHAnsi" w:cstheme="majorHAnsi"/>
-          <w:i/>
-          <w:iCs/>
-          <w:sz w:val="20"/>
-          <w:szCs w:val="20"/>
-        </w:rPr>
-      </w:pPr>
-      <w:r>
-        <w:rPr>
-          <w:rFonts w:asciiTheme="majorHAnsi" w:hAnsiTheme="majorHAnsi" w:cstheme="majorHAnsi"/>
-          <w:sz w:val="20"/>
-          <w:szCs w:val="20"/>
-        </w:rPr>
-        <w:t xml:space="preserve">OCTOBER 1997 to DECEMBER 2000 - Sanmina SCI - Salem, NH - </w:t>
-      </w:r>
-      <w:r>
-        <w:rPr>
-          <w:rFonts w:asciiTheme="majorHAnsi" w:hAnsiTheme="majorHAnsi" w:cstheme="majorHAnsi"/>
-          <w:i/>
-          <w:iCs/>
-          <w:sz w:val="20"/>
-          <w:szCs w:val="20"/>
-        </w:rPr>
-        <w:t>Sr. Software Engineer</w:t>
+        <w:t>Web applications Design and Development</w:t>
       </w:r>
     </w:p>
     <w:p>
@@ -1018,15 +1448,149 @@
           <w:sz w:val="20"/>
           <w:szCs w:val="20"/>
         </w:rPr>
-        <w:t xml:space="preserve">Investigated technologies </w:t>
-      </w:r>
-      <w:r>
-        <w:rPr>
-          <w:rFonts w:asciiTheme="majorHAnsi" w:hAnsiTheme="majorHAnsi" w:cstheme="majorHAnsi"/>
-          <w:sz w:val="20"/>
-          <w:szCs w:val="20"/>
-        </w:rPr>
-        <w:t>that would most easily integrate with our CAM software to expand its functionality</w:t>
+        <w:t xml:space="preserve">Built </w:t>
+      </w:r>
+      <w:r>
+        <w:rPr>
+          <w:rFonts w:asciiTheme="majorHAnsi" w:hAnsiTheme="majorHAnsi" w:cstheme="majorHAnsi"/>
+          <w:sz w:val="20"/>
+          <w:szCs w:val="20"/>
+        </w:rPr>
+        <w:t>an online</w:t>
+      </w:r>
+      <w:r>
+        <w:rPr>
+          <w:rFonts w:asciiTheme="majorHAnsi" w:hAnsiTheme="majorHAnsi" w:cstheme="majorHAnsi"/>
+          <w:sz w:val="20"/>
+          <w:szCs w:val="20"/>
+        </w:rPr>
+        <w:t xml:space="preserve"> content management system </w:t>
+      </w:r>
+      <w:r>
+        <w:rPr>
+          <w:rFonts w:asciiTheme="majorHAnsi" w:hAnsiTheme="majorHAnsi" w:cstheme="majorHAnsi"/>
+          <w:sz w:val="20"/>
+          <w:szCs w:val="20"/>
+        </w:rPr>
+        <w:t xml:space="preserve">with </w:t>
+      </w:r>
+      <w:r>
+        <w:rPr>
+          <w:rFonts w:asciiTheme="majorHAnsi" w:hAnsiTheme="majorHAnsi" w:cstheme="majorHAnsi"/>
+          <w:sz w:val="20"/>
+          <w:szCs w:val="20"/>
+        </w:rPr>
+        <w:t xml:space="preserve">automated archiving that enabled journalists to publish articles </w:t>
+      </w:r>
+      <w:r>
+        <w:rPr>
+          <w:rFonts w:asciiTheme="majorHAnsi" w:hAnsiTheme="majorHAnsi" w:cstheme="majorHAnsi"/>
+          <w:sz w:val="20"/>
+          <w:szCs w:val="20"/>
+        </w:rPr>
+        <w:t xml:space="preserve">to our public website </w:t>
+      </w:r>
+      <w:r>
+        <w:rPr>
+          <w:rFonts w:asciiTheme="majorHAnsi" w:hAnsiTheme="majorHAnsi" w:cstheme="majorHAnsi"/>
+          <w:sz w:val="20"/>
+          <w:szCs w:val="20"/>
+        </w:rPr>
+        <w:t>independently</w:t>
+      </w:r>
+    </w:p>
+    <w:p>
+      <w:pPr>
+        <w:autoSpaceDE w:val="0"/>
+        <w:autoSpaceDN w:val="0"/>
+        <w:adjustRightInd w:val="0"/>
+        <w:spacing w:after="0" w:line="240" w:lineRule="auto"/>
+        <w:rPr>
+          <w:rFonts w:asciiTheme="majorHAnsi" w:hAnsiTheme="majorHAnsi" w:cstheme="majorHAnsi"/>
+          <w:sz w:val="20"/>
+          <w:szCs w:val="20"/>
+        </w:rPr>
+      </w:pPr>
+    </w:p>
+    <w:p>
+      <w:pPr>
+        <w:autoSpaceDE w:val="0"/>
+        <w:autoSpaceDN w:val="0"/>
+        <w:adjustRightInd w:val="0"/>
+        <w:spacing w:after="0" w:line="240" w:lineRule="auto"/>
+        <w:rPr>
+          <w:rFonts w:asciiTheme="majorHAnsi" w:hAnsiTheme="majorHAnsi" w:cstheme="majorHAnsi"/>
+          <w:i/>
+          <w:iCs/>
+          <w:sz w:val="20"/>
+          <w:szCs w:val="20"/>
+        </w:rPr>
+      </w:pPr>
+      <w:r>
+        <w:rPr>
+          <w:rFonts w:asciiTheme="majorHAnsi" w:hAnsiTheme="majorHAnsi" w:cstheme="majorHAnsi"/>
+          <w:sz w:val="20"/>
+          <w:szCs w:val="20"/>
+        </w:rPr>
+        <w:t xml:space="preserve">OCTOBER 1997 to DECEMBER 2000 </w:t>
+      </w:r>
+      <w:r>
+        <w:rPr>
+          <w:rFonts w:asciiTheme="majorHAnsi" w:hAnsiTheme="majorHAnsi" w:cstheme="majorHAnsi"/>
+          <w:sz w:val="20"/>
+          <w:szCs w:val="20"/>
+        </w:rPr>
+        <w:t>–</w:t>
+      </w:r>
+      <w:r>
+        <w:rPr>
+          <w:rFonts w:asciiTheme="majorHAnsi" w:hAnsiTheme="majorHAnsi" w:cstheme="majorHAnsi"/>
+          <w:sz w:val="20"/>
+          <w:szCs w:val="20"/>
+        </w:rPr>
+        <w:t xml:space="preserve"> Sanmina</w:t>
+      </w:r>
+      <w:r>
+        <w:rPr>
+          <w:rFonts w:asciiTheme="majorHAnsi" w:hAnsiTheme="majorHAnsi" w:cstheme="majorHAnsi"/>
+          <w:sz w:val="20"/>
+          <w:szCs w:val="20"/>
+        </w:rPr>
+        <w:t>-</w:t>
+      </w:r>
+      <w:r>
+        <w:rPr>
+          <w:rFonts w:asciiTheme="majorHAnsi" w:hAnsiTheme="majorHAnsi" w:cstheme="majorHAnsi"/>
+          <w:sz w:val="20"/>
+          <w:szCs w:val="20"/>
+        </w:rPr>
+        <w:t>SCI</w:t>
+      </w:r>
+      <w:r>
+        <w:rPr>
+          <w:rFonts w:asciiTheme="majorHAnsi" w:hAnsiTheme="majorHAnsi" w:cstheme="majorHAnsi"/>
+          <w:sz w:val="20"/>
+          <w:szCs w:val="20"/>
+        </w:rPr>
+        <w:t xml:space="preserve"> </w:t>
+      </w:r>
+      <w:r>
+        <w:rPr>
+          <w:rFonts w:asciiTheme="majorHAnsi" w:hAnsiTheme="majorHAnsi" w:cstheme="majorHAnsi"/>
+          <w:sz w:val="20"/>
+          <w:szCs w:val="20"/>
+        </w:rPr>
+        <w:t xml:space="preserve">- Salem, NH - </w:t>
+      </w:r>
+      <w:r>
+        <w:rPr>
+          <w:rFonts w:asciiTheme="majorHAnsi" w:hAnsiTheme="majorHAnsi" w:cstheme="majorHAnsi"/>
+          <w:i/>
+          <w:iCs/>
+          <w:sz w:val="20"/>
+          <w:szCs w:val="20"/>
+        </w:rPr>
+        <w:t>Sr. Software Engineer</w:t>
       </w:r>
     </w:p>
     <w:p>
@@ -1052,15 +1616,23 @@
           <w:sz w:val="20"/>
           <w:szCs w:val="20"/>
         </w:rPr>
-        <w:t xml:space="preserve">Provided </w:t>
-      </w:r>
-      <w:r>
-        <w:rPr>
-          <w:rFonts w:asciiTheme="majorHAnsi" w:hAnsiTheme="majorHAnsi" w:cstheme="majorHAnsi"/>
-          <w:sz w:val="20"/>
-          <w:szCs w:val="20"/>
-        </w:rPr>
-        <w:t>staff training on technologies used</w:t>
+        <w:t>Design</w:t>
+      </w:r>
+      <w:r>
+        <w:rPr>
+          <w:rFonts w:asciiTheme="majorHAnsi" w:hAnsiTheme="majorHAnsi" w:cstheme="majorHAnsi"/>
+          <w:sz w:val="20"/>
+          <w:szCs w:val="20"/>
+        </w:rPr>
+        <w:t>ed</w:t>
+      </w:r>
+      <w:r>
+        <w:rPr>
+          <w:rFonts w:asciiTheme="majorHAnsi" w:hAnsiTheme="majorHAnsi" w:cstheme="majorHAnsi"/>
+          <w:sz w:val="20"/>
+          <w:szCs w:val="20"/>
+        </w:rPr>
+        <w:t xml:space="preserve"> and Implement Software Applications</w:t>
       </w:r>
     </w:p>
     <w:p>
@@ -1086,7 +1658,23 @@
           <w:sz w:val="20"/>
           <w:szCs w:val="20"/>
         </w:rPr>
-        <w:t>Suggested and implemented a version control system in response to a week-long production outage after a developer released defective code prior to going on vacation</w:t>
+        <w:t>I</w:t>
+      </w:r>
+      <w:r>
+        <w:rPr>
+          <w:rFonts w:asciiTheme="majorHAnsi" w:hAnsiTheme="majorHAnsi" w:cstheme="majorHAnsi"/>
+          <w:sz w:val="20"/>
+          <w:szCs w:val="20"/>
+        </w:rPr>
+        <w:t xml:space="preserve">nvestigated technologies </w:t>
+      </w:r>
+      <w:r>
+        <w:rPr>
+          <w:rFonts w:asciiTheme="majorHAnsi" w:hAnsiTheme="majorHAnsi" w:cstheme="majorHAnsi"/>
+          <w:sz w:val="20"/>
+          <w:szCs w:val="20"/>
+        </w:rPr>
+        <w:t>that would most easily integrate with our CAM software to expand its functionality</w:t>
       </w:r>
     </w:p>
     <w:p>
@@ -1112,7 +1700,15 @@
           <w:sz w:val="20"/>
           <w:szCs w:val="20"/>
         </w:rPr>
-        <w:t>Replaced text entry with graphical user interfaces on production systems to reduce material waste</w:t>
+        <w:t xml:space="preserve">Provided </w:t>
+      </w:r>
+      <w:r>
+        <w:rPr>
+          <w:rFonts w:asciiTheme="majorHAnsi" w:hAnsiTheme="majorHAnsi" w:cstheme="majorHAnsi"/>
+          <w:sz w:val="20"/>
+          <w:szCs w:val="20"/>
+        </w:rPr>
+        <w:t>staff training on technologies used</w:t>
       </w:r>
     </w:p>
     <w:p>
@@ -1138,6 +1734,58 @@
           <w:sz w:val="20"/>
           <w:szCs w:val="20"/>
         </w:rPr>
+        <w:t>Suggested and implemented a version control system in response to a week-long production outage after a developer released defective code prior to going on vacation</w:t>
+      </w:r>
+    </w:p>
+    <w:p>
+      <w:pPr>
+        <w:pStyle w:val="ListParagraph"/>
+        <w:numPr>
+          <w:ilvl w:val="0"/>
+          <w:numId w:val="12"/>
+        </w:numPr>
+        <w:autoSpaceDE w:val="0"/>
+        <w:autoSpaceDN w:val="0"/>
+        <w:adjustRightInd w:val="0"/>
+        <w:spacing w:after="0" w:line="240" w:lineRule="auto"/>
+        <w:rPr>
+          <w:rFonts w:asciiTheme="majorHAnsi" w:hAnsiTheme="majorHAnsi" w:cstheme="majorHAnsi"/>
+          <w:sz w:val="20"/>
+          <w:szCs w:val="20"/>
+        </w:rPr>
+      </w:pPr>
+      <w:r>
+        <w:rPr>
+          <w:rFonts w:asciiTheme="majorHAnsi" w:hAnsiTheme="majorHAnsi" w:cstheme="majorHAnsi"/>
+          <w:sz w:val="20"/>
+          <w:szCs w:val="20"/>
+        </w:rPr>
+        <w:t>Replaced text entry with graphical user interfaces on production systems to reduce material waste</w:t>
+      </w:r>
+    </w:p>
+    <w:p>
+      <w:pPr>
+        <w:pStyle w:val="ListParagraph"/>
+        <w:numPr>
+          <w:ilvl w:val="0"/>
+          <w:numId w:val="12"/>
+        </w:numPr>
+        <w:autoSpaceDE w:val="0"/>
+        <w:autoSpaceDN w:val="0"/>
+        <w:adjustRightInd w:val="0"/>
+        <w:spacing w:after="0" w:line="240" w:lineRule="auto"/>
+        <w:rPr>
+          <w:rFonts w:asciiTheme="majorHAnsi" w:hAnsiTheme="majorHAnsi" w:cstheme="majorHAnsi"/>
+          <w:sz w:val="20"/>
+          <w:szCs w:val="20"/>
+        </w:rPr>
+      </w:pPr>
+      <w:r>
+        <w:rPr>
+          <w:rFonts w:asciiTheme="majorHAnsi" w:hAnsiTheme="majorHAnsi" w:cstheme="majorHAnsi"/>
+          <w:sz w:val="20"/>
+          <w:szCs w:val="20"/>
+        </w:rPr>
         <w:t>Built a web-based forum to improve communication between production engineers across sites</w:t>
       </w:r>
     </w:p>
@@ -1210,7 +1858,8 @@
           <w:sz w:val="20"/>
           <w:szCs w:val="20"/>
         </w:rPr>
-        <w:t>Led the development team during a transition period of integrating Windows into a single platform Unix environment which required the integration of C++ with legacy C code</w:t>
+        <w:lastRenderedPageBreak/>
+        <w:t>Software design and development</w:t>
       </w:r>
     </w:p>
     <w:p>
@@ -1236,7 +1885,7 @@
           <w:sz w:val="20"/>
           <w:szCs w:val="20"/>
         </w:rPr>
-        <w:t>Designed and implemented a spectral signature database that was the heart of our image processing software</w:t>
+        <w:t>Created specification and design documentation</w:t>
       </w:r>
     </w:p>
     <w:p>
@@ -1262,23 +1911,7 @@
           <w:sz w:val="20"/>
           <w:szCs w:val="20"/>
         </w:rPr>
-        <w:t>Developed a bathymetry prototype that won a $400,000 grant to launch the development of a</w:t>
-      </w:r>
-      <w:r>
-        <w:rPr>
-          <w:rFonts w:asciiTheme="majorHAnsi" w:hAnsiTheme="majorHAnsi" w:cstheme="majorHAnsi"/>
-          <w:sz w:val="20"/>
-          <w:szCs w:val="20"/>
-        </w:rPr>
-        <w:t xml:space="preserve"> </w:t>
-      </w:r>
-      <w:r>
-        <w:rPr>
-          <w:rFonts w:asciiTheme="majorHAnsi" w:hAnsiTheme="majorHAnsi" w:cstheme="majorHAnsi"/>
-          <w:sz w:val="20"/>
-          <w:szCs w:val="20"/>
-        </w:rPr>
-        <w:t>corner-stone product</w:t>
+        <w:t>Led the development team during a transition period of integrating Windows into a single platform Unix environment which required the integration of C++ with legacy C code</w:t>
       </w:r>
     </w:p>
     <w:p>
@@ -1304,42 +1937,7 @@
           <w:sz w:val="20"/>
           <w:szCs w:val="20"/>
         </w:rPr>
-        <w:lastRenderedPageBreak/>
-        <w:t>Created a version control system that automated code promotion, compilation</w:t>
-      </w:r>
-      <w:r>
-        <w:rPr>
-          <w:rFonts w:asciiTheme="majorHAnsi" w:hAnsiTheme="majorHAnsi" w:cstheme="majorHAnsi"/>
-          <w:sz w:val="20"/>
-          <w:szCs w:val="20"/>
-        </w:rPr>
-        <w:t>,</w:t>
-      </w:r>
-      <w:bookmarkStart w:id="0" w:name="_GoBack"/>
-      <w:bookmarkEnd w:id="0"/>
-      <w:r>
-        <w:rPr>
-          <w:rFonts w:asciiTheme="majorHAnsi" w:hAnsiTheme="majorHAnsi" w:cstheme="majorHAnsi"/>
-          <w:sz w:val="20"/>
-          <w:szCs w:val="20"/>
-        </w:rPr>
-        <w:t xml:space="preserve"> and release in a</w:t>
-      </w:r>
-      <w:r>
-        <w:rPr>
-          <w:rFonts w:asciiTheme="majorHAnsi" w:hAnsiTheme="majorHAnsi" w:cstheme="majorHAnsi"/>
-          <w:sz w:val="20"/>
-          <w:szCs w:val="20"/>
-        </w:rPr>
-        <w:t xml:space="preserve"> </w:t>
-      </w:r>
-      <w:r>
-        <w:rPr>
-          <w:rFonts w:asciiTheme="majorHAnsi" w:hAnsiTheme="majorHAnsi" w:cstheme="majorHAnsi"/>
-          <w:sz w:val="20"/>
-          <w:szCs w:val="20"/>
-        </w:rPr>
-        <w:t>multiplatform environment to enable roll-back functionality and improve the reliability of releases</w:t>
+        <w:t>Designed and implemented a spectral signature database that was the heart of our image processing software</w:t>
       </w:r>
     </w:p>
     <w:p>
@@ -1365,15 +1963,23 @@
           <w:sz w:val="20"/>
           <w:szCs w:val="20"/>
         </w:rPr>
-        <w:t xml:space="preserve">Performed systems administration </w:t>
-      </w:r>
-      <w:r>
-        <w:rPr>
-          <w:rFonts w:asciiTheme="majorHAnsi" w:hAnsiTheme="majorHAnsi" w:cstheme="majorHAnsi"/>
-          <w:sz w:val="20"/>
-          <w:szCs w:val="20"/>
-        </w:rPr>
-        <w:t>duties</w:t>
+        <w:t>Developed a bathymetry prototype that won a $400,000 grant to launch the development of a</w:t>
+      </w:r>
+      <w:r>
+        <w:rPr>
+          <w:rFonts w:asciiTheme="majorHAnsi" w:hAnsiTheme="majorHAnsi" w:cstheme="majorHAnsi"/>
+          <w:sz w:val="20"/>
+          <w:szCs w:val="20"/>
+        </w:rPr>
+        <w:t xml:space="preserve"> </w:t>
+      </w:r>
+      <w:r>
+        <w:rPr>
+          <w:rFonts w:asciiTheme="majorHAnsi" w:hAnsiTheme="majorHAnsi" w:cstheme="majorHAnsi"/>
+          <w:sz w:val="20"/>
+          <w:szCs w:val="20"/>
+        </w:rPr>
+        <w:t>corner-stone product</w:t>
       </w:r>
     </w:p>
     <w:p>
@@ -1399,7 +2005,39 @@
           <w:sz w:val="20"/>
           <w:szCs w:val="20"/>
         </w:rPr>
-        <w:t>Hired and mentored a junior developer and a systems administrator</w:t>
+        <w:t>Created a version control system that automated code promotion, compilation</w:t>
+      </w:r>
+      <w:r>
+        <w:rPr>
+          <w:rFonts w:asciiTheme="majorHAnsi" w:hAnsiTheme="majorHAnsi" w:cstheme="majorHAnsi"/>
+          <w:sz w:val="20"/>
+          <w:szCs w:val="20"/>
+        </w:rPr>
+        <w:t>,</w:t>
+      </w:r>
+      <w:r>
+        <w:rPr>
+          <w:rFonts w:asciiTheme="majorHAnsi" w:hAnsiTheme="majorHAnsi" w:cstheme="majorHAnsi"/>
+          <w:sz w:val="20"/>
+          <w:szCs w:val="20"/>
+        </w:rPr>
+        <w:t xml:space="preserve"> and release in a</w:t>
+      </w:r>
+      <w:r>
+        <w:rPr>
+          <w:rFonts w:asciiTheme="majorHAnsi" w:hAnsiTheme="majorHAnsi" w:cstheme="majorHAnsi"/>
+          <w:sz w:val="20"/>
+          <w:szCs w:val="20"/>
+        </w:rPr>
+        <w:t xml:space="preserve"> </w:t>
+      </w:r>
+      <w:r>
+        <w:rPr>
+          <w:rFonts w:asciiTheme="majorHAnsi" w:hAnsiTheme="majorHAnsi" w:cstheme="majorHAnsi"/>
+          <w:sz w:val="20"/>
+          <w:szCs w:val="20"/>
+        </w:rPr>
+        <w:t>multiplatform environment to enable roll-back functionality and improve the reliability of releases</w:t>
       </w:r>
     </w:p>
     <w:p>
@@ -1425,6 +2063,66 @@
           <w:sz w:val="20"/>
           <w:szCs w:val="20"/>
         </w:rPr>
+        <w:t xml:space="preserve">Performed systems administration </w:t>
+      </w:r>
+      <w:r>
+        <w:rPr>
+          <w:rFonts w:asciiTheme="majorHAnsi" w:hAnsiTheme="majorHAnsi" w:cstheme="majorHAnsi"/>
+          <w:sz w:val="20"/>
+          <w:szCs w:val="20"/>
+        </w:rPr>
+        <w:t>duties</w:t>
+      </w:r>
+    </w:p>
+    <w:p>
+      <w:pPr>
+        <w:pStyle w:val="ListParagraph"/>
+        <w:numPr>
+          <w:ilvl w:val="0"/>
+          <w:numId w:val="13"/>
+        </w:numPr>
+        <w:autoSpaceDE w:val="0"/>
+        <w:autoSpaceDN w:val="0"/>
+        <w:adjustRightInd w:val="0"/>
+        <w:spacing w:after="0" w:line="240" w:lineRule="auto"/>
+        <w:rPr>
+          <w:rFonts w:asciiTheme="majorHAnsi" w:hAnsiTheme="majorHAnsi" w:cstheme="majorHAnsi"/>
+          <w:sz w:val="20"/>
+          <w:szCs w:val="20"/>
+        </w:rPr>
+      </w:pPr>
+      <w:r>
+        <w:rPr>
+          <w:rFonts w:asciiTheme="majorHAnsi" w:hAnsiTheme="majorHAnsi" w:cstheme="majorHAnsi"/>
+          <w:sz w:val="20"/>
+          <w:szCs w:val="20"/>
+        </w:rPr>
+        <w:t>Hired and mentored a junior developer and a systems administrator</w:t>
+      </w:r>
+    </w:p>
+    <w:p>
+      <w:pPr>
+        <w:pStyle w:val="ListParagraph"/>
+        <w:numPr>
+          <w:ilvl w:val="0"/>
+          <w:numId w:val="13"/>
+        </w:numPr>
+        <w:autoSpaceDE w:val="0"/>
+        <w:autoSpaceDN w:val="0"/>
+        <w:adjustRightInd w:val="0"/>
+        <w:spacing w:after="0" w:line="240" w:lineRule="auto"/>
+        <w:rPr>
+          <w:rFonts w:asciiTheme="majorHAnsi" w:hAnsiTheme="majorHAnsi" w:cstheme="majorHAnsi"/>
+          <w:sz w:val="20"/>
+          <w:szCs w:val="20"/>
+        </w:rPr>
+      </w:pPr>
+      <w:r>
+        <w:rPr>
+          <w:rFonts w:asciiTheme="majorHAnsi" w:hAnsiTheme="majorHAnsi" w:cstheme="majorHAnsi"/>
+          <w:sz w:val="20"/>
+          <w:szCs w:val="20"/>
+        </w:rPr>
         <w:t>Secret Security Clearance</w:t>
       </w:r>
     </w:p>
@@ -1434,6 +2132,336 @@
         <w:autoSpaceDN w:val="0"/>
         <w:adjustRightInd w:val="0"/>
         <w:spacing w:after="0" w:line="240" w:lineRule="auto"/>
+        <w:rPr>
+          <w:rFonts w:asciiTheme="majorHAnsi" w:hAnsiTheme="majorHAnsi" w:cstheme="majorHAnsi"/>
+          <w:sz w:val="20"/>
+          <w:szCs w:val="20"/>
+        </w:rPr>
+      </w:pPr>
+    </w:p>
+    <w:p>
+      <w:pPr>
+        <w:autoSpaceDE w:val="0"/>
+        <w:autoSpaceDN w:val="0"/>
+        <w:adjustRightInd w:val="0"/>
+        <w:spacing w:after="0" w:line="240" w:lineRule="auto"/>
+        <w:rPr>
+          <w:rFonts w:asciiTheme="majorHAnsi" w:hAnsiTheme="majorHAnsi" w:cstheme="majorHAnsi"/>
+          <w:sz w:val="28"/>
+          <w:szCs w:val="28"/>
+        </w:rPr>
+      </w:pPr>
+      <w:r>
+        <w:rPr>
+          <w:rFonts w:asciiTheme="majorHAnsi" w:hAnsiTheme="majorHAnsi" w:cstheme="majorHAnsi"/>
+          <w:sz w:val="28"/>
+          <w:szCs w:val="28"/>
+        </w:rPr>
+        <w:t>Wyle Laboratories</w:t>
+      </w:r>
+    </w:p>
+    <w:p>
+      <w:pPr>
+        <w:autoSpaceDE w:val="0"/>
+        <w:autoSpaceDN w:val="0"/>
+        <w:adjustRightInd w:val="0"/>
+        <w:spacing w:after="0" w:line="240" w:lineRule="auto"/>
+        <w:rPr>
+          <w:rFonts w:asciiTheme="majorHAnsi" w:hAnsiTheme="majorHAnsi" w:cstheme="majorHAnsi"/>
+          <w:sz w:val="28"/>
+          <w:szCs w:val="28"/>
+        </w:rPr>
+      </w:pPr>
+    </w:p>
+    <w:p>
+      <w:pPr>
+        <w:autoSpaceDE w:val="0"/>
+        <w:autoSpaceDN w:val="0"/>
+        <w:adjustRightInd w:val="0"/>
+        <w:spacing w:after="0" w:line="240" w:lineRule="auto"/>
+        <w:rPr>
+          <w:rFonts w:asciiTheme="majorHAnsi" w:hAnsiTheme="majorHAnsi" w:cstheme="majorHAnsi"/>
+          <w:i/>
+          <w:iCs/>
+          <w:sz w:val="20"/>
+          <w:szCs w:val="20"/>
+        </w:rPr>
+      </w:pPr>
+      <w:r>
+        <w:rPr>
+          <w:rFonts w:asciiTheme="majorHAnsi" w:hAnsiTheme="majorHAnsi" w:cstheme="majorHAnsi"/>
+          <w:sz w:val="20"/>
+          <w:szCs w:val="20"/>
+        </w:rPr>
+        <w:t>JUNE</w:t>
+      </w:r>
+      <w:r>
+        <w:rPr>
+          <w:rFonts w:asciiTheme="majorHAnsi" w:hAnsiTheme="majorHAnsi" w:cstheme="majorHAnsi"/>
+          <w:sz w:val="20"/>
+          <w:szCs w:val="20"/>
+        </w:rPr>
+        <w:t xml:space="preserve"> 199</w:t>
+      </w:r>
+      <w:r>
+        <w:rPr>
+          <w:rFonts w:asciiTheme="majorHAnsi" w:hAnsiTheme="majorHAnsi" w:cstheme="majorHAnsi"/>
+          <w:sz w:val="20"/>
+          <w:szCs w:val="20"/>
+        </w:rPr>
+        <w:t xml:space="preserve">3 </w:t>
+      </w:r>
+      <w:r>
+        <w:rPr>
+          <w:rFonts w:asciiTheme="majorHAnsi" w:hAnsiTheme="majorHAnsi" w:cstheme="majorHAnsi"/>
+          <w:sz w:val="20"/>
+          <w:szCs w:val="20"/>
+        </w:rPr>
+        <w:t xml:space="preserve">to </w:t>
+      </w:r>
+      <w:r>
+        <w:rPr>
+          <w:rFonts w:asciiTheme="majorHAnsi" w:hAnsiTheme="majorHAnsi" w:cstheme="majorHAnsi"/>
+          <w:sz w:val="20"/>
+          <w:szCs w:val="20"/>
+        </w:rPr>
+        <w:t>JANUARY</w:t>
+      </w:r>
+      <w:r>
+        <w:rPr>
+          <w:rFonts w:asciiTheme="majorHAnsi" w:hAnsiTheme="majorHAnsi" w:cstheme="majorHAnsi"/>
+          <w:sz w:val="20"/>
+          <w:szCs w:val="20"/>
+        </w:rPr>
+        <w:t xml:space="preserve"> </w:t>
+      </w:r>
+      <w:r>
+        <w:rPr>
+          <w:rFonts w:asciiTheme="majorHAnsi" w:hAnsiTheme="majorHAnsi" w:cstheme="majorHAnsi"/>
+          <w:sz w:val="20"/>
+          <w:szCs w:val="20"/>
+        </w:rPr>
+        <w:t>1993</w:t>
+      </w:r>
+      <w:r>
+        <w:rPr>
+          <w:rFonts w:asciiTheme="majorHAnsi" w:hAnsiTheme="majorHAnsi" w:cstheme="majorHAnsi"/>
+          <w:sz w:val="20"/>
+          <w:szCs w:val="20"/>
+        </w:rPr>
+        <w:t xml:space="preserve"> </w:t>
+      </w:r>
+      <w:r>
+        <w:rPr>
+          <w:rFonts w:asciiTheme="majorHAnsi" w:hAnsiTheme="majorHAnsi" w:cstheme="majorHAnsi"/>
+          <w:sz w:val="20"/>
+          <w:szCs w:val="20"/>
+        </w:rPr>
+        <w:t>-</w:t>
+      </w:r>
+      <w:r>
+        <w:rPr>
+          <w:rFonts w:asciiTheme="majorHAnsi" w:hAnsiTheme="majorHAnsi" w:cstheme="majorHAnsi"/>
+          <w:sz w:val="20"/>
+          <w:szCs w:val="20"/>
+        </w:rPr>
+        <w:t xml:space="preserve"> </w:t>
+      </w:r>
+      <w:r>
+        <w:rPr>
+          <w:rFonts w:asciiTheme="majorHAnsi" w:hAnsiTheme="majorHAnsi" w:cstheme="majorHAnsi"/>
+          <w:sz w:val="20"/>
+          <w:szCs w:val="20"/>
+        </w:rPr>
+        <w:t xml:space="preserve">Wyle Laboratories </w:t>
+      </w:r>
+      <w:r>
+        <w:rPr>
+          <w:rFonts w:asciiTheme="majorHAnsi" w:hAnsiTheme="majorHAnsi" w:cstheme="majorHAnsi"/>
+          <w:sz w:val="20"/>
+          <w:szCs w:val="20"/>
+        </w:rPr>
+        <w:t xml:space="preserve">- </w:t>
+      </w:r>
+      <w:r>
+        <w:rPr>
+          <w:rFonts w:asciiTheme="majorHAnsi" w:hAnsiTheme="majorHAnsi" w:cstheme="majorHAnsi"/>
+          <w:sz w:val="20"/>
+          <w:szCs w:val="20"/>
+        </w:rPr>
+        <w:t>Hampton</w:t>
+      </w:r>
+      <w:r>
+        <w:rPr>
+          <w:rFonts w:asciiTheme="majorHAnsi" w:hAnsiTheme="majorHAnsi" w:cstheme="majorHAnsi"/>
+          <w:sz w:val="20"/>
+          <w:szCs w:val="20"/>
+        </w:rPr>
+        <w:t xml:space="preserve">, </w:t>
+      </w:r>
+      <w:r>
+        <w:rPr>
+          <w:rFonts w:asciiTheme="majorHAnsi" w:hAnsiTheme="majorHAnsi" w:cstheme="majorHAnsi"/>
+          <w:sz w:val="20"/>
+          <w:szCs w:val="20"/>
+        </w:rPr>
+        <w:t>VA</w:t>
+      </w:r>
+      <w:r>
+        <w:rPr>
+          <w:rFonts w:asciiTheme="majorHAnsi" w:hAnsiTheme="majorHAnsi" w:cstheme="majorHAnsi"/>
+          <w:sz w:val="20"/>
+          <w:szCs w:val="20"/>
+        </w:rPr>
+        <w:t xml:space="preserve"> </w:t>
+      </w:r>
+      <w:r>
+        <w:rPr>
+          <w:rFonts w:asciiTheme="majorHAnsi" w:hAnsiTheme="majorHAnsi" w:cstheme="majorHAnsi"/>
+          <w:sz w:val="20"/>
+          <w:szCs w:val="20"/>
+        </w:rPr>
+        <w:t>–</w:t>
+      </w:r>
+      <w:r>
+        <w:rPr>
+          <w:rFonts w:asciiTheme="majorHAnsi" w:hAnsiTheme="majorHAnsi" w:cstheme="majorHAnsi"/>
+          <w:sz w:val="20"/>
+          <w:szCs w:val="20"/>
+        </w:rPr>
+        <w:t xml:space="preserve"> </w:t>
+      </w:r>
+      <w:r>
+        <w:rPr>
+          <w:rFonts w:asciiTheme="majorHAnsi" w:hAnsiTheme="majorHAnsi" w:cstheme="majorHAnsi"/>
+          <w:i/>
+          <w:iCs/>
+          <w:sz w:val="20"/>
+          <w:szCs w:val="20"/>
+        </w:rPr>
+        <w:t>Programmer</w:t>
+      </w:r>
+    </w:p>
+    <w:p>
+      <w:pPr>
+        <w:autoSpaceDE w:val="0"/>
+        <w:autoSpaceDN w:val="0"/>
+        <w:adjustRightInd w:val="0"/>
+        <w:spacing w:after="0" w:line="240" w:lineRule="auto"/>
+        <w:rPr>
+          <w:rFonts w:asciiTheme="majorHAnsi" w:hAnsiTheme="majorHAnsi" w:cstheme="majorHAnsi"/>
+          <w:sz w:val="20"/>
+          <w:szCs w:val="20"/>
+        </w:rPr>
+      </w:pPr>
+    </w:p>
+    <w:p>
+      <w:pPr>
+        <w:pStyle w:val="ListParagraph"/>
+        <w:numPr>
+          <w:ilvl w:val="0"/>
+          <w:numId w:val="15"/>
+        </w:numPr>
+        <w:autoSpaceDE w:val="0"/>
+        <w:autoSpaceDN w:val="0"/>
+        <w:adjustRightInd w:val="0"/>
+        <w:spacing w:after="0" w:line="240" w:lineRule="auto"/>
+        <w:rPr>
+          <w:rFonts w:asciiTheme="majorHAnsi" w:hAnsiTheme="majorHAnsi" w:cstheme="majorHAnsi"/>
+          <w:sz w:val="20"/>
+          <w:szCs w:val="20"/>
+        </w:rPr>
+      </w:pPr>
+      <w:r>
+        <w:rPr>
+          <w:rFonts w:asciiTheme="majorHAnsi" w:hAnsiTheme="majorHAnsi" w:cstheme="majorHAnsi"/>
+          <w:sz w:val="20"/>
+          <w:szCs w:val="20"/>
+        </w:rPr>
+        <w:t xml:space="preserve">Designed and coded a real-time data buffer </w:t>
+      </w:r>
+      <w:r>
+        <w:rPr>
+          <w:rFonts w:asciiTheme="majorHAnsi" w:hAnsiTheme="majorHAnsi" w:cstheme="majorHAnsi"/>
+          <w:sz w:val="20"/>
+          <w:szCs w:val="20"/>
+        </w:rPr>
+        <w:t xml:space="preserve">for </w:t>
+      </w:r>
+      <w:r>
+        <w:rPr>
+          <w:rFonts w:asciiTheme="majorHAnsi" w:hAnsiTheme="majorHAnsi" w:cstheme="majorHAnsi"/>
+          <w:sz w:val="20"/>
+          <w:szCs w:val="20"/>
+        </w:rPr>
+        <w:t xml:space="preserve">wind tunnel </w:t>
+      </w:r>
+      <w:r>
+        <w:rPr>
+          <w:rFonts w:asciiTheme="majorHAnsi" w:hAnsiTheme="majorHAnsi" w:cstheme="majorHAnsi"/>
+          <w:sz w:val="20"/>
+          <w:szCs w:val="20"/>
+        </w:rPr>
+        <w:t xml:space="preserve">stress tests on </w:t>
+      </w:r>
+      <w:r>
+        <w:rPr>
+          <w:rFonts w:asciiTheme="majorHAnsi" w:hAnsiTheme="majorHAnsi" w:cstheme="majorHAnsi"/>
+          <w:sz w:val="20"/>
+          <w:szCs w:val="20"/>
+        </w:rPr>
+        <w:t xml:space="preserve">military </w:t>
+      </w:r>
+      <w:r>
+        <w:rPr>
+          <w:rFonts w:asciiTheme="majorHAnsi" w:hAnsiTheme="majorHAnsi" w:cstheme="majorHAnsi"/>
+          <w:sz w:val="20"/>
+          <w:szCs w:val="20"/>
+        </w:rPr>
+        <w:t>aircraft</w:t>
+      </w:r>
+      <w:r>
+        <w:rPr>
+          <w:rFonts w:asciiTheme="majorHAnsi" w:hAnsiTheme="majorHAnsi" w:cstheme="majorHAnsi"/>
+          <w:sz w:val="20"/>
+          <w:szCs w:val="20"/>
+        </w:rPr>
+        <w:t xml:space="preserve"> models</w:t>
+      </w:r>
+    </w:p>
+    <w:p>
+      <w:pPr>
+        <w:pStyle w:val="ListParagraph"/>
+        <w:numPr>
+          <w:ilvl w:val="0"/>
+          <w:numId w:val="15"/>
+        </w:numPr>
+        <w:autoSpaceDE w:val="0"/>
+        <w:autoSpaceDN w:val="0"/>
+        <w:adjustRightInd w:val="0"/>
+        <w:spacing w:after="0" w:line="240" w:lineRule="auto"/>
+        <w:rPr>
+          <w:rFonts w:asciiTheme="majorHAnsi" w:hAnsiTheme="majorHAnsi" w:cstheme="majorHAnsi"/>
+          <w:sz w:val="20"/>
+          <w:szCs w:val="20"/>
+        </w:rPr>
+      </w:pPr>
+      <w:r>
+        <w:rPr>
+          <w:rFonts w:asciiTheme="majorHAnsi" w:hAnsiTheme="majorHAnsi" w:cstheme="majorHAnsi"/>
+          <w:sz w:val="20"/>
+          <w:szCs w:val="20"/>
+        </w:rPr>
+        <w:t>Confidential Security Clearance</w:t>
+      </w:r>
+    </w:p>
+    <w:p>
+      <w:pPr>
+        <w:autoSpaceDE w:val="0"/>
+        <w:autoSpaceDN w:val="0"/>
+        <w:adjustRightInd w:val="0"/>
+        <w:spacing w:after="0" w:line="240" w:lineRule="auto"/>
+        <w:ind w:left="360"/>
         <w:rPr>
           <w:rFonts w:asciiTheme="majorHAnsi" w:hAnsiTheme="majorHAnsi" w:cstheme="majorHAnsi"/>
           <w:sz w:val="20"/>
@@ -2863,6 +3891,119 @@
     </w:lvl>
   </w:abstractNum>
   <w:abstractNum w:abstractNumId="10" w15:restartNumberingAfterBreak="0">
+    <w:nsid w:val="3E520D3C"/>
+    <w:multiLevelType w:val="hybridMultilevel"/>
+    <w:tmpl w:val="F3D288CE"/>
+    <w:lvl w:ilvl="0" w:tplc="04090001">
+      <w:start w:val="1"/>
+      <w:numFmt w:val="bullet"/>
+      <w:lvlText w:val=""/>
+      <w:lvlJc w:val="left"/>
+      <w:pPr>
+        <w:ind w:left="360" w:hanging="360"/>
+      </w:pPr>
+      <w:rPr>
+        <w:rFonts w:ascii="Symbol" w:hAnsi="Symbol" w:hint="default"/>
+      </w:rPr>
+    </w:lvl>
+    <w:lvl w:ilvl="1" w:tplc="04090003" w:tentative="1">
+      <w:start w:val="1"/>
+      <w:numFmt w:val="bullet"/>
+      <w:lvlText w:val="o"/>
+      <w:lvlJc w:val="left"/>
+      <w:pPr>
+        <w:ind w:left="1080" w:hanging="360"/>
+      </w:pPr>
+      <w:rPr>
+        <w:rFonts w:ascii="Courier New" w:hAnsi="Courier New" w:cs="Courier New" w:hint="default"/>
+      </w:rPr>
+    </w:lvl>
+    <w:lvl w:ilvl="2" w:tplc="04090005" w:tentative="1">
+      <w:start w:val="1"/>
+      <w:numFmt w:val="bullet"/>
+      <w:lvlText w:val=""/>
+      <w:lvlJc w:val="left"/>
+      <w:pPr>
+        <w:ind w:left="1800" w:hanging="360"/>
+      </w:pPr>
+      <w:rPr>
+        <w:rFonts w:ascii="Wingdings" w:hAnsi="Wingdings" w:hint="default"/>
+      </w:rPr>
+    </w:lvl>
+    <w:lvl w:ilvl="3" w:tplc="04090001" w:tentative="1">
+      <w:start w:val="1"/>
+      <w:numFmt w:val="bullet"/>
+      <w:lvlText w:val=""/>
+      <w:lvlJc w:val="left"/>
+      <w:pPr>
+        <w:ind w:left="2520" w:hanging="360"/>
+      </w:pPr>
+      <w:rPr>
+        <w:rFonts w:ascii="Symbol" w:hAnsi="Symbol" w:hint="default"/>
+      </w:rPr>
+    </w:lvl>
+    <w:lvl w:ilvl="4" w:tplc="04090003" w:tentative="1">
+      <w:start w:val="1"/>
+      <w:numFmt w:val="bullet"/>
+      <w:lvlText w:val="o"/>
+      <w:lvlJc w:val="left"/>
+      <w:pPr>
+        <w:ind w:left="3240" w:hanging="360"/>
+      </w:pPr>
+      <w:rPr>
+        <w:rFonts w:ascii="Courier New" w:hAnsi="Courier New" w:cs="Courier New" w:hint="default"/>
+      </w:rPr>
+    </w:lvl>
+    <w:lvl w:ilvl="5" w:tplc="04090005" w:tentative="1">
+      <w:start w:val="1"/>
+      <w:numFmt w:val="bullet"/>
+      <w:lvlText w:val=""/>
+      <w:lvlJc w:val="left"/>
+      <w:pPr>
+        <w:ind w:left="3960" w:hanging="360"/>
+      </w:pPr>
+      <w:rPr>
+        <w:rFonts w:ascii="Wingdings" w:hAnsi="Wingdings" w:hint="default"/>
+      </w:rPr>
+    </w:lvl>
+    <w:lvl w:ilvl="6" w:tplc="04090001" w:tentative="1">
+      <w:start w:val="1"/>
+      <w:numFmt w:val="bullet"/>
+      <w:lvlText w:val=""/>
+      <w:lvlJc w:val="left"/>
+      <w:pPr>
+        <w:ind w:left="4680" w:hanging="360"/>
+      </w:pPr>
+      <w:rPr>
+        <w:rFonts w:ascii="Symbol" w:hAnsi="Symbol" w:hint="default"/>
+      </w:rPr>
+    </w:lvl>
+    <w:lvl w:ilvl="7" w:tplc="04090003" w:tentative="1">
+      <w:start w:val="1"/>
+      <w:numFmt w:val="bullet"/>
+      <w:lvlText w:val="o"/>
+      <w:lvlJc w:val="left"/>
+      <w:pPr>
+        <w:ind w:left="5400" w:hanging="360"/>
+      </w:pPr>
+      <w:rPr>
+        <w:rFonts w:ascii="Courier New" w:hAnsi="Courier New" w:cs="Courier New" w:hint="default"/>
+      </w:rPr>
+    </w:lvl>
+    <w:lvl w:ilvl="8" w:tplc="04090005" w:tentative="1">
+      <w:start w:val="1"/>
+      <w:numFmt w:val="bullet"/>
+      <w:lvlText w:val=""/>
+      <w:lvlJc w:val="left"/>
+      <w:pPr>
+        <w:ind w:left="6120" w:hanging="360"/>
+      </w:pPr>
+      <w:rPr>
+        <w:rFonts w:ascii="Wingdings" w:hAnsi="Wingdings" w:hint="default"/>
+      </w:rPr>
+    </w:lvl>
+  </w:abstractNum>
+  <w:abstractNum w:abstractNumId="11" w15:restartNumberingAfterBreak="0">
     <w:nsid w:val="3F167AE7"/>
     <w:multiLevelType w:val="hybridMultilevel"/>
     <w:tmpl w:val="75745012"/>
@@ -2975,7 +4116,7 @@
       </w:rPr>
     </w:lvl>
   </w:abstractNum>
-  <w:abstractNum w:abstractNumId="11" w15:restartNumberingAfterBreak="0">
+  <w:abstractNum w:abstractNumId="12" w15:restartNumberingAfterBreak="0">
     <w:nsid w:val="41F21CE8"/>
     <w:multiLevelType w:val="hybridMultilevel"/>
     <w:tmpl w:val="2B5CF146"/>
@@ -3088,7 +4229,7 @@
       </w:rPr>
     </w:lvl>
   </w:abstractNum>
-  <w:abstractNum w:abstractNumId="12" w15:restartNumberingAfterBreak="0">
+  <w:abstractNum w:abstractNumId="13" w15:restartNumberingAfterBreak="0">
     <w:nsid w:val="5627594B"/>
     <w:multiLevelType w:val="hybridMultilevel"/>
     <w:tmpl w:val="A830D980"/>
@@ -3201,7 +4342,120 @@
       </w:rPr>
     </w:lvl>
   </w:abstractNum>
-  <w:abstractNum w:abstractNumId="13" w15:restartNumberingAfterBreak="0">
+  <w:abstractNum w:abstractNumId="14" w15:restartNumberingAfterBreak="0">
+    <w:nsid w:val="62EE084F"/>
+    <w:multiLevelType w:val="hybridMultilevel"/>
+    <w:tmpl w:val="F4CE46C2"/>
+    <w:lvl w:ilvl="0" w:tplc="04090001">
+      <w:start w:val="1"/>
+      <w:numFmt w:val="bullet"/>
+      <w:lvlText w:val=""/>
+      <w:lvlJc w:val="left"/>
+      <w:pPr>
+        <w:ind w:left="720" w:hanging="360"/>
+      </w:pPr>
+      <w:rPr>
+        <w:rFonts w:ascii="Symbol" w:hAnsi="Symbol" w:hint="default"/>
+      </w:rPr>
+    </w:lvl>
+    <w:lvl w:ilvl="1" w:tplc="04090003" w:tentative="1">
+      <w:start w:val="1"/>
+      <w:numFmt w:val="bullet"/>
+      <w:lvlText w:val="o"/>
+      <w:lvlJc w:val="left"/>
+      <w:pPr>
+        <w:ind w:left="1440" w:hanging="360"/>
+      </w:pPr>
+      <w:rPr>
+        <w:rFonts w:ascii="Courier New" w:hAnsi="Courier New" w:cs="Courier New" w:hint="default"/>
+      </w:rPr>
+    </w:lvl>
+    <w:lvl w:ilvl="2" w:tplc="04090005" w:tentative="1">
+      <w:start w:val="1"/>
+      <w:numFmt w:val="bullet"/>
+      <w:lvlText w:val=""/>
+      <w:lvlJc w:val="left"/>
+      <w:pPr>
+        <w:ind w:left="2160" w:hanging="360"/>
+      </w:pPr>
+      <w:rPr>
+        <w:rFonts w:ascii="Wingdings" w:hAnsi="Wingdings" w:hint="default"/>
+      </w:rPr>
+    </w:lvl>
+    <w:lvl w:ilvl="3" w:tplc="04090001" w:tentative="1">
+      <w:start w:val="1"/>
+      <w:numFmt w:val="bullet"/>
+      <w:lvlText w:val=""/>
+      <w:lvlJc w:val="left"/>
+      <w:pPr>
+        <w:ind w:left="2880" w:hanging="360"/>
+      </w:pPr>
+      <w:rPr>
+        <w:rFonts w:ascii="Symbol" w:hAnsi="Symbol" w:hint="default"/>
+      </w:rPr>
+    </w:lvl>
+    <w:lvl w:ilvl="4" w:tplc="04090003" w:tentative="1">
+      <w:start w:val="1"/>
+      <w:numFmt w:val="bullet"/>
+      <w:lvlText w:val="o"/>
+      <w:lvlJc w:val="left"/>
+      <w:pPr>
+        <w:ind w:left="3600" w:hanging="360"/>
+      </w:pPr>
+      <w:rPr>
+        <w:rFonts w:ascii="Courier New" w:hAnsi="Courier New" w:cs="Courier New" w:hint="default"/>
+      </w:rPr>
+    </w:lvl>
+    <w:lvl w:ilvl="5" w:tplc="04090005" w:tentative="1">
+      <w:start w:val="1"/>
+      <w:numFmt w:val="bullet"/>
+      <w:lvlText w:val=""/>
+      <w:lvlJc w:val="left"/>
+      <w:pPr>
+        <w:ind w:left="4320" w:hanging="360"/>
+      </w:pPr>
+      <w:rPr>
+        <w:rFonts w:ascii="Wingdings" w:hAnsi="Wingdings" w:hint="default"/>
+      </w:rPr>
+    </w:lvl>
+    <w:lvl w:ilvl="6" w:tplc="04090001" w:tentative="1">
+      <w:start w:val="1"/>
+      <w:numFmt w:val="bullet"/>
+      <w:lvlText w:val=""/>
+      <w:lvlJc w:val="left"/>
+      <w:pPr>
+        <w:ind w:left="5040" w:hanging="360"/>
+      </w:pPr>
+      <w:rPr>
+        <w:rFonts w:ascii="Symbol" w:hAnsi="Symbol" w:hint="default"/>
+      </w:rPr>
+    </w:lvl>
+    <w:lvl w:ilvl="7" w:tplc="04090003" w:tentative="1">
+      <w:start w:val="1"/>
+      <w:numFmt w:val="bullet"/>
+      <w:lvlText w:val="o"/>
+      <w:lvlJc w:val="left"/>
+      <w:pPr>
+        <w:ind w:left="5760" w:hanging="360"/>
+      </w:pPr>
+      <w:rPr>
+        <w:rFonts w:ascii="Courier New" w:hAnsi="Courier New" w:cs="Courier New" w:hint="default"/>
+      </w:rPr>
+    </w:lvl>
+    <w:lvl w:ilvl="8" w:tplc="04090005" w:tentative="1">
+      <w:start w:val="1"/>
+      <w:numFmt w:val="bullet"/>
+      <w:lvlText w:val=""/>
+      <w:lvlJc w:val="left"/>
+      <w:pPr>
+        <w:ind w:left="6480" w:hanging="360"/>
+      </w:pPr>
+      <w:rPr>
+        <w:rFonts w:ascii="Wingdings" w:hAnsi="Wingdings" w:hint="default"/>
+      </w:rPr>
+    </w:lvl>
+  </w:abstractNum>
+  <w:abstractNum w:abstractNumId="15" w15:restartNumberingAfterBreak="0">
     <w:nsid w:val="7C8835F4"/>
     <w:multiLevelType w:val="hybridMultilevel"/>
     <w:tmpl w:val="18C82B5A"/>
@@ -3333,16 +4587,16 @@
     <w:abstractNumId w:val="1"/>
   </w:num>
   <w:num w:numId="7">
-    <w:abstractNumId w:val="11"/>
+    <w:abstractNumId w:val="12"/>
   </w:num>
   <w:num w:numId="8">
-    <w:abstractNumId w:val="12"/>
+    <w:abstractNumId w:val="13"/>
   </w:num>
   <w:num w:numId="9">
     <w:abstractNumId w:val="4"/>
   </w:num>
   <w:num w:numId="10">
-    <w:abstractNumId w:val="13"/>
+    <w:abstractNumId w:val="15"/>
   </w:num>
   <w:num w:numId="11">
     <w:abstractNumId w:val="3"/>
@@ -3351,10 +4605,16 @@
     <w:abstractNumId w:val="8"/>
   </w:num>
   <w:num w:numId="13">
-    <w:abstractNumId w:val="10"/>
+    <w:abstractNumId w:val="11"/>
   </w:num>
   <w:num w:numId="14">
     <w:abstractNumId w:val="0"/>
+  </w:num>
+  <w:num w:numId="15">
+    <w:abstractNumId w:val="14"/>
+  </w:num>
+  <w:num w:numId="16">
+    <w:abstractNumId w:val="10"/>
   </w:num>
 </w:numbering>
 </file>

</xml_diff>

<commit_message>
Added skills and Wyle experience
</commit_message>
<xml_diff>
--- a/assets/documents/resume.docx
+++ b/assets/documents/resume.docx
@@ -250,63 +250,23 @@
           <w:sz w:val="20"/>
           <w:szCs w:val="20"/>
         </w:rPr>
-        <w:t xml:space="preserve">JavaScript, </w:t>
-      </w:r>
-      <w:r>
-        <w:rPr>
-          <w:rFonts w:asciiTheme="majorHAnsi" w:hAnsiTheme="majorHAnsi" w:cstheme="majorHAnsi"/>
-          <w:sz w:val="20"/>
-          <w:szCs w:val="20"/>
-        </w:rPr>
-        <w:t>RESTful</w:t>
-      </w:r>
-      <w:r>
-        <w:rPr>
-          <w:rFonts w:asciiTheme="majorHAnsi" w:hAnsiTheme="majorHAnsi" w:cstheme="majorHAnsi"/>
-          <w:sz w:val="20"/>
-          <w:szCs w:val="20"/>
-        </w:rPr>
-        <w:t>, JSON,</w:t>
-      </w:r>
-      <w:r>
-        <w:rPr>
-          <w:rFonts w:asciiTheme="majorHAnsi" w:hAnsiTheme="majorHAnsi" w:cstheme="majorHAnsi"/>
-          <w:sz w:val="20"/>
-          <w:szCs w:val="20"/>
-        </w:rPr>
-        <w:t xml:space="preserve"> </w:t>
-      </w:r>
-      <w:r>
-        <w:rPr>
-          <w:rFonts w:asciiTheme="majorHAnsi" w:hAnsiTheme="majorHAnsi" w:cstheme="majorHAnsi"/>
-          <w:sz w:val="20"/>
-          <w:szCs w:val="20"/>
-        </w:rPr>
-        <w:t xml:space="preserve">MVC, </w:t>
-      </w:r>
-      <w:r>
-        <w:rPr>
-          <w:rFonts w:asciiTheme="majorHAnsi" w:hAnsiTheme="majorHAnsi" w:cstheme="majorHAnsi"/>
-          <w:sz w:val="20"/>
-          <w:szCs w:val="20"/>
-        </w:rPr>
-        <w:t xml:space="preserve">Node.js, Express.js, </w:t>
-      </w:r>
-      <w:r>
-        <w:rPr>
-          <w:rFonts w:asciiTheme="majorHAnsi" w:hAnsiTheme="majorHAnsi" w:cstheme="majorHAnsi"/>
-          <w:sz w:val="20"/>
-          <w:szCs w:val="20"/>
-        </w:rPr>
-        <w:t xml:space="preserve">Sequelize, </w:t>
-      </w:r>
-      <w:r>
-        <w:rPr>
-          <w:rFonts w:asciiTheme="majorHAnsi" w:hAnsiTheme="majorHAnsi" w:cstheme="majorHAnsi"/>
-          <w:sz w:val="20"/>
-          <w:szCs w:val="20"/>
-        </w:rPr>
-        <w:t>MySQL</w:t>
+        <w:t xml:space="preserve">Responsive Design, MVC Patterns, Web Service API, RESTful development, JSON, JavaScript, jQuery, Node, Express, Handlebars, Sequelize, </w:t>
+      </w:r>
+      <w:r>
+        <w:rPr>
+          <w:rFonts w:asciiTheme="majorHAnsi" w:hAnsiTheme="majorHAnsi" w:cstheme="majorHAnsi"/>
+          <w:sz w:val="20"/>
+          <w:szCs w:val="20"/>
+        </w:rPr>
+        <w:t xml:space="preserve">MySQL, </w:t>
+      </w:r>
+      <w:r>
+        <w:rPr>
+          <w:rFonts w:asciiTheme="majorHAnsi" w:hAnsiTheme="majorHAnsi" w:cstheme="majorHAnsi"/>
+          <w:sz w:val="20"/>
+          <w:szCs w:val="20"/>
+        </w:rPr>
+        <w:t>Mongoose, MongoDB, Bootstrap, CSS3, HTML5, Git, Visual Studio Code, Postman</w:t>
       </w:r>
       <w:r>
         <w:rPr>
@@ -322,39 +282,7 @@
           <w:sz w:val="20"/>
           <w:szCs w:val="20"/>
         </w:rPr>
-        <w:t xml:space="preserve">Mongo, Mongoose, </w:t>
-      </w:r>
-      <w:r>
-        <w:rPr>
-          <w:rFonts w:asciiTheme="majorHAnsi" w:hAnsiTheme="majorHAnsi" w:cstheme="majorHAnsi"/>
-          <w:sz w:val="20"/>
-          <w:szCs w:val="20"/>
-        </w:rPr>
-        <w:t xml:space="preserve">Bootstrap, Media Query, jQuery, HTML5, CSS3, </w:t>
-      </w:r>
-      <w:r>
-        <w:rPr>
-          <w:rFonts w:asciiTheme="majorHAnsi" w:hAnsiTheme="majorHAnsi" w:cstheme="majorHAnsi"/>
-          <w:sz w:val="20"/>
-          <w:szCs w:val="20"/>
-        </w:rPr>
-        <w:t xml:space="preserve">Unix Shell Scripting, C, C++, </w:t>
-      </w:r>
-      <w:r>
-        <w:rPr>
-          <w:rFonts w:asciiTheme="majorHAnsi" w:hAnsiTheme="majorHAnsi" w:cstheme="majorHAnsi"/>
-          <w:sz w:val="20"/>
-          <w:szCs w:val="20"/>
-        </w:rPr>
-        <w:t xml:space="preserve">Git, Heroku, Visual Studio Code, </w:t>
-      </w:r>
-      <w:r>
-        <w:rPr>
-          <w:rFonts w:asciiTheme="majorHAnsi" w:hAnsiTheme="majorHAnsi" w:cstheme="majorHAnsi"/>
-          <w:sz w:val="20"/>
-          <w:szCs w:val="20"/>
-        </w:rPr>
-        <w:t xml:space="preserve">Postman, </w:t>
+        <w:t xml:space="preserve">Unix Shell Script, </w:t>
       </w:r>
       <w:r>
         <w:rPr>
@@ -370,23 +298,7 @@
           <w:sz w:val="20"/>
           <w:szCs w:val="20"/>
         </w:rPr>
-        <w:t xml:space="preserve">Adobe </w:t>
-      </w:r>
-      <w:r>
-        <w:rPr>
-          <w:rFonts w:asciiTheme="majorHAnsi" w:hAnsiTheme="majorHAnsi" w:cstheme="majorHAnsi"/>
-          <w:sz w:val="20"/>
-          <w:szCs w:val="20"/>
-        </w:rPr>
-        <w:t>Photoshop</w:t>
-      </w:r>
-      <w:r>
-        <w:rPr>
-          <w:rFonts w:asciiTheme="majorHAnsi" w:hAnsiTheme="majorHAnsi" w:cstheme="majorHAnsi"/>
-          <w:sz w:val="20"/>
-          <w:szCs w:val="20"/>
-        </w:rPr>
-        <w:t xml:space="preserve"> CS, Adobe Image Ready</w:t>
+        <w:t>Heroku deployment</w:t>
       </w:r>
     </w:p>
     <w:p>
@@ -397,8 +309,8 @@
         <w:spacing w:after="0" w:line="240" w:lineRule="auto"/>
         <w:rPr>
           <w:rFonts w:asciiTheme="majorHAnsi" w:hAnsiTheme="majorHAnsi" w:cstheme="majorHAnsi"/>
-          <w:sz w:val="20"/>
-          <w:szCs w:val="20"/>
+          <w:sz w:val="28"/>
+          <w:szCs w:val="28"/>
         </w:rPr>
       </w:pPr>
     </w:p>
@@ -516,7 +428,7 @@
           <w:sz w:val="20"/>
           <w:szCs w:val="20"/>
         </w:rPr>
-        <w:t xml:space="preserve">Full-Stack Web Development Boot Camp students. </w:t>
+        <w:t>Full-Stack Web Development Boot Camp students.</w:t>
       </w:r>
     </w:p>
     <w:p>
@@ -542,255 +454,31 @@
           <w:sz w:val="20"/>
           <w:szCs w:val="20"/>
         </w:rPr>
-        <w:t xml:space="preserve">Technologies include </w:t>
-      </w:r>
-      <w:r>
-        <w:rPr>
-          <w:rFonts w:asciiTheme="majorHAnsi" w:hAnsiTheme="majorHAnsi" w:cstheme="majorHAnsi"/>
-          <w:sz w:val="20"/>
-          <w:szCs w:val="20"/>
-        </w:rPr>
-        <w:t>HTML5</w:t>
-      </w:r>
-      <w:r>
-        <w:rPr>
-          <w:rFonts w:asciiTheme="majorHAnsi" w:hAnsiTheme="majorHAnsi" w:cstheme="majorHAnsi"/>
-          <w:sz w:val="20"/>
-          <w:szCs w:val="20"/>
-        </w:rPr>
-        <w:t xml:space="preserve">, </w:t>
-      </w:r>
-      <w:r>
-        <w:rPr>
-          <w:rFonts w:asciiTheme="majorHAnsi" w:hAnsiTheme="majorHAnsi" w:cstheme="majorHAnsi"/>
-          <w:sz w:val="20"/>
-          <w:szCs w:val="20"/>
-        </w:rPr>
-        <w:t>CSS3</w:t>
-      </w:r>
-      <w:r>
-        <w:rPr>
-          <w:rFonts w:asciiTheme="majorHAnsi" w:hAnsiTheme="majorHAnsi" w:cstheme="majorHAnsi"/>
-          <w:sz w:val="20"/>
-          <w:szCs w:val="20"/>
-        </w:rPr>
-        <w:t xml:space="preserve">, </w:t>
-      </w:r>
-      <w:r>
-        <w:rPr>
-          <w:rFonts w:asciiTheme="majorHAnsi" w:hAnsiTheme="majorHAnsi" w:cstheme="majorHAnsi"/>
-          <w:sz w:val="20"/>
-          <w:szCs w:val="20"/>
-        </w:rPr>
-        <w:t>Algorithms</w:t>
-      </w:r>
-      <w:r>
-        <w:rPr>
-          <w:rFonts w:asciiTheme="majorHAnsi" w:hAnsiTheme="majorHAnsi" w:cstheme="majorHAnsi"/>
-          <w:sz w:val="20"/>
-          <w:szCs w:val="20"/>
-        </w:rPr>
-        <w:t xml:space="preserve">, </w:t>
-      </w:r>
-      <w:r>
-        <w:rPr>
-          <w:rFonts w:asciiTheme="majorHAnsi" w:hAnsiTheme="majorHAnsi" w:cstheme="majorHAnsi"/>
-          <w:sz w:val="20"/>
-          <w:szCs w:val="20"/>
-        </w:rPr>
-        <w:t>Responsive</w:t>
-      </w:r>
-      <w:r>
-        <w:rPr>
-          <w:rFonts w:asciiTheme="majorHAnsi" w:hAnsiTheme="majorHAnsi" w:cstheme="majorHAnsi"/>
-          <w:sz w:val="20"/>
-          <w:szCs w:val="20"/>
-        </w:rPr>
-        <w:t xml:space="preserve">ness, </w:t>
-      </w:r>
-      <w:r>
-        <w:rPr>
-          <w:rFonts w:asciiTheme="majorHAnsi" w:hAnsiTheme="majorHAnsi" w:cstheme="majorHAnsi"/>
-          <w:sz w:val="20"/>
-          <w:szCs w:val="20"/>
-        </w:rPr>
-        <w:t>Bootstrap</w:t>
-      </w:r>
-      <w:r>
-        <w:rPr>
-          <w:rFonts w:asciiTheme="majorHAnsi" w:hAnsiTheme="majorHAnsi" w:cstheme="majorHAnsi"/>
-          <w:sz w:val="20"/>
-          <w:szCs w:val="20"/>
-        </w:rPr>
-        <w:t xml:space="preserve">, </w:t>
-      </w:r>
-      <w:r>
-        <w:rPr>
-          <w:rFonts w:asciiTheme="majorHAnsi" w:hAnsiTheme="majorHAnsi" w:cstheme="majorHAnsi"/>
-          <w:sz w:val="20"/>
-          <w:szCs w:val="20"/>
-        </w:rPr>
-        <w:t>Media Query</w:t>
-      </w:r>
-      <w:r>
-        <w:rPr>
-          <w:rFonts w:asciiTheme="majorHAnsi" w:hAnsiTheme="majorHAnsi" w:cstheme="majorHAnsi"/>
-          <w:sz w:val="20"/>
-          <w:szCs w:val="20"/>
-        </w:rPr>
-        <w:t xml:space="preserve">, JavaScript, jQuery, </w:t>
-      </w:r>
-      <w:r>
-        <w:rPr>
-          <w:rFonts w:asciiTheme="majorHAnsi" w:hAnsiTheme="majorHAnsi" w:cstheme="majorHAnsi"/>
-          <w:sz w:val="20"/>
-          <w:szCs w:val="20"/>
-        </w:rPr>
-        <w:t>Node.js</w:t>
-      </w:r>
-      <w:r>
-        <w:rPr>
-          <w:rFonts w:asciiTheme="majorHAnsi" w:hAnsiTheme="majorHAnsi" w:cstheme="majorHAnsi"/>
-          <w:sz w:val="20"/>
-          <w:szCs w:val="20"/>
-        </w:rPr>
-        <w:t xml:space="preserve">, </w:t>
-      </w:r>
-      <w:r>
-        <w:rPr>
-          <w:rFonts w:asciiTheme="majorHAnsi" w:hAnsiTheme="majorHAnsi" w:cstheme="majorHAnsi"/>
-          <w:sz w:val="20"/>
-          <w:szCs w:val="20"/>
-        </w:rPr>
-        <w:t>RESTful</w:t>
-      </w:r>
-      <w:r>
-        <w:rPr>
-          <w:rFonts w:asciiTheme="majorHAnsi" w:hAnsiTheme="majorHAnsi" w:cstheme="majorHAnsi"/>
-          <w:sz w:val="20"/>
-          <w:szCs w:val="20"/>
-        </w:rPr>
-        <w:t xml:space="preserve">, </w:t>
-      </w:r>
-      <w:r>
-        <w:rPr>
-          <w:rFonts w:asciiTheme="majorHAnsi" w:hAnsiTheme="majorHAnsi" w:cstheme="majorHAnsi"/>
-          <w:sz w:val="20"/>
-          <w:szCs w:val="20"/>
-        </w:rPr>
-        <w:t>MVC</w:t>
-      </w:r>
-      <w:r>
-        <w:rPr>
-          <w:rFonts w:asciiTheme="majorHAnsi" w:hAnsiTheme="majorHAnsi" w:cstheme="majorHAnsi"/>
-          <w:sz w:val="20"/>
-          <w:szCs w:val="20"/>
-        </w:rPr>
-        <w:t xml:space="preserve">, </w:t>
-      </w:r>
-      <w:r>
-        <w:rPr>
-          <w:rFonts w:asciiTheme="majorHAnsi" w:hAnsiTheme="majorHAnsi" w:cstheme="majorHAnsi"/>
-          <w:sz w:val="20"/>
-          <w:szCs w:val="20"/>
-        </w:rPr>
-        <w:t>Node.js</w:t>
-      </w:r>
-      <w:r>
-        <w:rPr>
-          <w:rFonts w:asciiTheme="majorHAnsi" w:hAnsiTheme="majorHAnsi" w:cstheme="majorHAnsi"/>
-          <w:sz w:val="20"/>
-          <w:szCs w:val="20"/>
-        </w:rPr>
-        <w:t xml:space="preserve">, </w:t>
-      </w:r>
-      <w:r>
-        <w:rPr>
-          <w:rFonts w:asciiTheme="majorHAnsi" w:hAnsiTheme="majorHAnsi" w:cstheme="majorHAnsi"/>
-          <w:sz w:val="20"/>
-          <w:szCs w:val="20"/>
-        </w:rPr>
-        <w:t>Express.js</w:t>
-      </w:r>
-      <w:r>
-        <w:rPr>
-          <w:rFonts w:asciiTheme="majorHAnsi" w:hAnsiTheme="majorHAnsi" w:cstheme="majorHAnsi"/>
-          <w:sz w:val="20"/>
-          <w:szCs w:val="20"/>
-        </w:rPr>
-        <w:t xml:space="preserve">, </w:t>
-      </w:r>
-      <w:r>
-        <w:rPr>
-          <w:rFonts w:asciiTheme="majorHAnsi" w:hAnsiTheme="majorHAnsi" w:cstheme="majorHAnsi"/>
-          <w:sz w:val="20"/>
-          <w:szCs w:val="20"/>
-        </w:rPr>
-        <w:t>Express-Handlebars</w:t>
-      </w:r>
-      <w:r>
-        <w:rPr>
-          <w:rFonts w:asciiTheme="majorHAnsi" w:hAnsiTheme="majorHAnsi" w:cstheme="majorHAnsi"/>
-          <w:sz w:val="20"/>
-          <w:szCs w:val="20"/>
-        </w:rPr>
-        <w:t xml:space="preserve">, </w:t>
-      </w:r>
-      <w:r>
-        <w:rPr>
-          <w:rFonts w:asciiTheme="majorHAnsi" w:hAnsiTheme="majorHAnsi" w:cstheme="majorHAnsi"/>
-          <w:sz w:val="20"/>
-          <w:szCs w:val="20"/>
-        </w:rPr>
-        <w:t>Sequelize</w:t>
-      </w:r>
-      <w:r>
-        <w:rPr>
-          <w:rFonts w:asciiTheme="majorHAnsi" w:hAnsiTheme="majorHAnsi" w:cstheme="majorHAnsi"/>
-          <w:sz w:val="20"/>
-          <w:szCs w:val="20"/>
-        </w:rPr>
-        <w:t xml:space="preserve">, </w:t>
-      </w:r>
-      <w:r>
-        <w:rPr>
-          <w:rFonts w:asciiTheme="majorHAnsi" w:hAnsiTheme="majorHAnsi" w:cstheme="majorHAnsi"/>
-          <w:sz w:val="20"/>
-          <w:szCs w:val="20"/>
-        </w:rPr>
-        <w:t>MySQL</w:t>
-      </w:r>
-      <w:r>
-        <w:rPr>
-          <w:rFonts w:asciiTheme="majorHAnsi" w:hAnsiTheme="majorHAnsi" w:cstheme="majorHAnsi"/>
-          <w:sz w:val="20"/>
-          <w:szCs w:val="20"/>
-        </w:rPr>
-        <w:t xml:space="preserve">, </w:t>
-      </w:r>
-      <w:r>
-        <w:rPr>
-          <w:rFonts w:asciiTheme="majorHAnsi" w:hAnsiTheme="majorHAnsi" w:cstheme="majorHAnsi"/>
-          <w:sz w:val="20"/>
-          <w:szCs w:val="20"/>
-        </w:rPr>
-        <w:t>MongoDB</w:t>
-      </w:r>
-      <w:r>
-        <w:rPr>
-          <w:rFonts w:asciiTheme="majorHAnsi" w:hAnsiTheme="majorHAnsi" w:cstheme="majorHAnsi"/>
-          <w:sz w:val="20"/>
-          <w:szCs w:val="20"/>
-        </w:rPr>
-        <w:t xml:space="preserve">, </w:t>
-      </w:r>
-      <w:r>
-        <w:rPr>
-          <w:rFonts w:asciiTheme="majorHAnsi" w:hAnsiTheme="majorHAnsi" w:cstheme="majorHAnsi"/>
-          <w:sz w:val="20"/>
-          <w:szCs w:val="20"/>
-        </w:rPr>
-        <w:t>Mongoose</w:t>
+        <w:t xml:space="preserve">Topics include </w:t>
+      </w:r>
+      <w:r>
+        <w:rPr>
+          <w:rFonts w:asciiTheme="majorHAnsi" w:hAnsiTheme="majorHAnsi" w:cstheme="majorHAnsi"/>
+          <w:sz w:val="20"/>
+          <w:szCs w:val="20"/>
+        </w:rPr>
+        <w:t xml:space="preserve">Responsive Design, MVC Patterns, Web Service API, RESTful development, JSON, JavaScript, jQuery, Node, Express, Handlebars, Sequelize, </w:t>
+      </w:r>
+      <w:r>
+        <w:rPr>
+          <w:rFonts w:asciiTheme="majorHAnsi" w:hAnsiTheme="majorHAnsi" w:cstheme="majorHAnsi"/>
+          <w:sz w:val="20"/>
+          <w:szCs w:val="20"/>
+        </w:rPr>
+        <w:t xml:space="preserve">MySQL, </w:t>
+      </w:r>
+      <w:r>
+        <w:rPr>
+          <w:rFonts w:asciiTheme="majorHAnsi" w:hAnsiTheme="majorHAnsi" w:cstheme="majorHAnsi"/>
+          <w:sz w:val="20"/>
+          <w:szCs w:val="20"/>
+        </w:rPr>
+        <w:t>Mongoose, MongoDB, Bootstrap, CSS3, HTML5, Git, Visual Studio Code, Postman</w:t>
       </w:r>
       <w:r>
         <w:rPr>
@@ -806,31 +494,7 @@
           <w:sz w:val="20"/>
           <w:szCs w:val="20"/>
         </w:rPr>
-        <w:t>Visual Studio Code</w:t>
-      </w:r>
-      <w:r>
-        <w:rPr>
-          <w:rFonts w:asciiTheme="majorHAnsi" w:hAnsiTheme="majorHAnsi" w:cstheme="majorHAnsi"/>
-          <w:sz w:val="20"/>
-          <w:szCs w:val="20"/>
-        </w:rPr>
-        <w:t xml:space="preserve">, </w:t>
-      </w:r>
-      <w:r>
-        <w:rPr>
-          <w:rFonts w:asciiTheme="majorHAnsi" w:hAnsiTheme="majorHAnsi" w:cstheme="majorHAnsi"/>
-          <w:sz w:val="20"/>
-          <w:szCs w:val="20"/>
-        </w:rPr>
-        <w:t>and Postman</w:t>
-      </w:r>
-      <w:r>
-        <w:rPr>
-          <w:rFonts w:asciiTheme="majorHAnsi" w:hAnsiTheme="majorHAnsi" w:cstheme="majorHAnsi"/>
-          <w:sz w:val="20"/>
-          <w:szCs w:val="20"/>
-        </w:rPr>
-        <w:t>.</w:t>
+        <w:t>Heroku deployment</w:t>
       </w:r>
     </w:p>
     <w:p>
@@ -845,8 +509,6 @@
           <w:szCs w:val="20"/>
         </w:rPr>
       </w:pPr>
-      <w:bookmarkStart w:id="0" w:name="_GoBack"/>
-      <w:bookmarkEnd w:id="0"/>
     </w:p>
     <w:p>
       <w:pPr>
@@ -868,171 +530,23 @@
           <w:sz w:val="20"/>
           <w:szCs w:val="20"/>
         </w:rPr>
-        <w:t xml:space="preserve">FEBRUARY 2019 to JULY 2019 – University of Richmond – </w:t>
-      </w:r>
-      <w:r>
-        <w:rPr>
-          <w:rFonts w:asciiTheme="majorHAnsi" w:hAnsiTheme="majorHAnsi" w:cstheme="majorHAnsi"/>
-          <w:i/>
-          <w:iCs/>
-          <w:sz w:val="20"/>
-          <w:szCs w:val="20"/>
-        </w:rPr>
-        <w:t>Full Stack Web Development Boot Camp Student</w:t>
-      </w:r>
-    </w:p>
-    <w:p>
-      <w:pPr>
-        <w:pStyle w:val="ListParagraph"/>
-        <w:numPr>
-          <w:ilvl w:val="0"/>
-          <w:numId w:val="9"/>
-        </w:numPr>
-        <w:autoSpaceDE w:val="0"/>
-        <w:autoSpaceDN w:val="0"/>
-        <w:adjustRightInd w:val="0"/>
-        <w:spacing w:after="0" w:line="240" w:lineRule="auto"/>
-        <w:rPr>
-          <w:rFonts w:asciiTheme="majorHAnsi" w:hAnsiTheme="majorHAnsi" w:cstheme="majorHAnsi"/>
-          <w:sz w:val="20"/>
-          <w:szCs w:val="20"/>
-        </w:rPr>
-      </w:pPr>
-      <w:r>
-        <w:rPr>
-          <w:rFonts w:asciiTheme="majorHAnsi" w:hAnsiTheme="majorHAnsi" w:cstheme="majorHAnsi"/>
-          <w:sz w:val="20"/>
-          <w:szCs w:val="20"/>
-        </w:rPr>
-        <w:t xml:space="preserve">Created applications using </w:t>
-      </w:r>
-      <w:r>
-        <w:rPr>
-          <w:rFonts w:asciiTheme="majorHAnsi" w:hAnsiTheme="majorHAnsi" w:cstheme="majorHAnsi"/>
-          <w:sz w:val="20"/>
-          <w:szCs w:val="20"/>
-        </w:rPr>
-        <w:t xml:space="preserve">JavaScript, RESTful, JSON, </w:t>
-      </w:r>
-      <w:r>
-        <w:rPr>
-          <w:rFonts w:asciiTheme="majorHAnsi" w:hAnsiTheme="majorHAnsi" w:cstheme="majorHAnsi"/>
-          <w:sz w:val="20"/>
-          <w:szCs w:val="20"/>
-        </w:rPr>
-        <w:t xml:space="preserve">MVC, </w:t>
-      </w:r>
-      <w:r>
-        <w:rPr>
-          <w:rFonts w:asciiTheme="majorHAnsi" w:hAnsiTheme="majorHAnsi" w:cstheme="majorHAnsi"/>
-          <w:sz w:val="20"/>
-          <w:szCs w:val="20"/>
-        </w:rPr>
-        <w:t xml:space="preserve">Node.js, Express.js, MySQL, </w:t>
-      </w:r>
-      <w:r>
-        <w:rPr>
-          <w:rFonts w:asciiTheme="majorHAnsi" w:hAnsiTheme="majorHAnsi" w:cstheme="majorHAnsi"/>
-          <w:sz w:val="20"/>
-          <w:szCs w:val="20"/>
-        </w:rPr>
-        <w:t xml:space="preserve">Mongo, Mongoose, </w:t>
-      </w:r>
-      <w:r>
-        <w:rPr>
-          <w:rFonts w:asciiTheme="majorHAnsi" w:hAnsiTheme="majorHAnsi" w:cstheme="majorHAnsi"/>
-          <w:sz w:val="20"/>
-          <w:szCs w:val="20"/>
-        </w:rPr>
-        <w:t>Bootstrap, Media Query, jQuery, HTML5, CSS3, Git, Heroku, Visual Studio Code, and Photoshop</w:t>
-      </w:r>
-    </w:p>
-    <w:p>
-      <w:pPr>
-        <w:pStyle w:val="ListParagraph"/>
-        <w:numPr>
-          <w:ilvl w:val="0"/>
-          <w:numId w:val="9"/>
-        </w:numPr>
-        <w:autoSpaceDE w:val="0"/>
-        <w:autoSpaceDN w:val="0"/>
-        <w:adjustRightInd w:val="0"/>
-        <w:spacing w:after="0" w:line="240" w:lineRule="auto"/>
-        <w:rPr>
-          <w:rFonts w:asciiTheme="majorHAnsi" w:hAnsiTheme="majorHAnsi" w:cstheme="majorHAnsi"/>
-          <w:sz w:val="20"/>
-          <w:szCs w:val="20"/>
-        </w:rPr>
-      </w:pPr>
-      <w:r>
-        <w:rPr>
-          <w:rFonts w:asciiTheme="majorHAnsi" w:hAnsiTheme="majorHAnsi" w:cstheme="majorHAnsi"/>
-          <w:sz w:val="20"/>
-          <w:szCs w:val="20"/>
-        </w:rPr>
-        <w:t>Acted as project lead for a mid-term project</w:t>
-      </w:r>
-    </w:p>
-    <w:p>
-      <w:pPr>
-        <w:pStyle w:val="ListParagraph"/>
-        <w:numPr>
-          <w:ilvl w:val="0"/>
-          <w:numId w:val="9"/>
-        </w:numPr>
-        <w:autoSpaceDE w:val="0"/>
-        <w:autoSpaceDN w:val="0"/>
-        <w:adjustRightInd w:val="0"/>
-        <w:spacing w:after="0" w:line="240" w:lineRule="auto"/>
-        <w:rPr>
-          <w:rFonts w:asciiTheme="majorHAnsi" w:hAnsiTheme="majorHAnsi" w:cstheme="majorHAnsi"/>
-          <w:sz w:val="20"/>
-          <w:szCs w:val="20"/>
-        </w:rPr>
-      </w:pPr>
-      <w:r>
-        <w:rPr>
-          <w:rFonts w:asciiTheme="majorHAnsi" w:hAnsiTheme="majorHAnsi" w:cstheme="majorHAnsi"/>
-          <w:sz w:val="20"/>
-          <w:szCs w:val="20"/>
-        </w:rPr>
-        <w:t>Mentored project lead for the final project</w:t>
-      </w:r>
-    </w:p>
-    <w:p>
-      <w:pPr>
-        <w:autoSpaceDE w:val="0"/>
-        <w:autoSpaceDN w:val="0"/>
-        <w:adjustRightInd w:val="0"/>
-        <w:spacing w:after="0" w:line="240" w:lineRule="auto"/>
-        <w:rPr>
-          <w:rFonts w:asciiTheme="majorHAnsi" w:hAnsiTheme="majorHAnsi" w:cstheme="majorHAnsi"/>
-          <w:sz w:val="20"/>
-          <w:szCs w:val="20"/>
-        </w:rPr>
-      </w:pPr>
-    </w:p>
-    <w:p>
-      <w:pPr>
-        <w:autoSpaceDE w:val="0"/>
-        <w:autoSpaceDN w:val="0"/>
-        <w:adjustRightInd w:val="0"/>
-        <w:spacing w:after="0" w:line="240" w:lineRule="auto"/>
-        <w:rPr>
-          <w:rFonts w:asciiTheme="majorHAnsi" w:hAnsiTheme="majorHAnsi" w:cstheme="majorHAnsi"/>
-          <w:i/>
-          <w:iCs/>
-          <w:sz w:val="20"/>
-          <w:szCs w:val="20"/>
-        </w:rPr>
-      </w:pPr>
-      <w:r>
-        <w:rPr>
-          <w:rFonts w:asciiTheme="majorHAnsi" w:hAnsiTheme="majorHAnsi" w:cstheme="majorHAnsi"/>
-          <w:sz w:val="20"/>
-          <w:szCs w:val="20"/>
-        </w:rPr>
-        <w:t xml:space="preserve">DECEMBER 2001 to MAY 2010 - Sherrie McNulty LLC - Merrimack, NH - </w:t>
+        <w:t>DECEMBER 2001 to MAY 2010 - Sherrie McNulty LLC</w:t>
+      </w:r>
+      <w:r>
+        <w:rPr>
+          <w:rFonts w:asciiTheme="majorHAnsi" w:hAnsiTheme="majorHAnsi" w:cstheme="majorHAnsi"/>
+          <w:sz w:val="20"/>
+          <w:szCs w:val="20"/>
+        </w:rPr>
+        <w:t xml:space="preserve"> and Purple Finch Realty LLC</w:t>
+      </w:r>
+      <w:r>
+        <w:rPr>
+          <w:rFonts w:asciiTheme="majorHAnsi" w:hAnsiTheme="majorHAnsi" w:cstheme="majorHAnsi"/>
+          <w:sz w:val="20"/>
+          <w:szCs w:val="20"/>
+        </w:rPr>
+        <w:t xml:space="preserve"> - Merrimack, NH - </w:t>
       </w:r>
       <w:r>
         <w:rPr>
@@ -1142,6 +656,14 @@
         </w:rPr>
         <w:t xml:space="preserve"> websites and Software Applications</w:t>
       </w:r>
+      <w:r>
+        <w:rPr>
+          <w:rFonts w:asciiTheme="majorHAnsi" w:hAnsiTheme="majorHAnsi" w:cstheme="majorHAnsi"/>
+          <w:sz w:val="20"/>
+          <w:szCs w:val="20"/>
+        </w:rPr>
+        <w:t xml:space="preserve"> using HTML, CSS, JavaScript, and Photoshop</w:t>
+      </w:r>
     </w:p>
     <w:p>
       <w:pPr>
@@ -1200,6 +722,14 @@
         </w:rPr>
         <w:t>arketing materials</w:t>
       </w:r>
+      <w:r>
+        <w:rPr>
+          <w:rFonts w:asciiTheme="majorHAnsi" w:hAnsiTheme="majorHAnsi" w:cstheme="majorHAnsi"/>
+          <w:sz w:val="20"/>
+          <w:szCs w:val="20"/>
+        </w:rPr>
+        <w:t xml:space="preserve"> using Microsoft Office Tools and Photoshop CS</w:t>
+      </w:r>
     </w:p>
     <w:p>
       <w:pPr>
@@ -1422,7 +952,15 @@
           <w:sz w:val="20"/>
           <w:szCs w:val="20"/>
         </w:rPr>
-        <w:t>Web applications Design and Development</w:t>
+        <w:t>Design and implement web applications</w:t>
+      </w:r>
+      <w:r>
+        <w:rPr>
+          <w:rFonts w:asciiTheme="majorHAnsi" w:hAnsiTheme="majorHAnsi" w:cstheme="majorHAnsi"/>
+          <w:sz w:val="20"/>
+          <w:szCs w:val="20"/>
+        </w:rPr>
+        <w:t xml:space="preserve"> using JavaScript, HTML, CSS, ASP, XML, SQL and C</w:t>
       </w:r>
     </w:p>
     <w:p>
@@ -1632,7 +1170,71 @@
           <w:sz w:val="20"/>
           <w:szCs w:val="20"/>
         </w:rPr>
-        <w:t xml:space="preserve"> and Implement Software Applications</w:t>
+        <w:t xml:space="preserve"> and Implement </w:t>
+      </w:r>
+      <w:r>
+        <w:rPr>
+          <w:rFonts w:asciiTheme="majorHAnsi" w:hAnsiTheme="majorHAnsi" w:cstheme="majorHAnsi"/>
+          <w:sz w:val="20"/>
+          <w:szCs w:val="20"/>
+        </w:rPr>
+        <w:t>w</w:t>
+      </w:r>
+      <w:r>
+        <w:rPr>
+          <w:rFonts w:asciiTheme="majorHAnsi" w:hAnsiTheme="majorHAnsi" w:cstheme="majorHAnsi"/>
+          <w:sz w:val="20"/>
+          <w:szCs w:val="20"/>
+        </w:rPr>
+        <w:t xml:space="preserve">eb and CAM </w:t>
+      </w:r>
+      <w:r>
+        <w:rPr>
+          <w:rFonts w:asciiTheme="majorHAnsi" w:hAnsiTheme="majorHAnsi" w:cstheme="majorHAnsi"/>
+          <w:sz w:val="20"/>
+          <w:szCs w:val="20"/>
+        </w:rPr>
+        <w:t>s</w:t>
+      </w:r>
+      <w:r>
+        <w:rPr>
+          <w:rFonts w:asciiTheme="majorHAnsi" w:hAnsiTheme="majorHAnsi" w:cstheme="majorHAnsi"/>
+          <w:sz w:val="20"/>
+          <w:szCs w:val="20"/>
+        </w:rPr>
+        <w:t xml:space="preserve">oftware </w:t>
+      </w:r>
+      <w:r>
+        <w:rPr>
+          <w:rFonts w:asciiTheme="majorHAnsi" w:hAnsiTheme="majorHAnsi" w:cstheme="majorHAnsi"/>
+          <w:sz w:val="20"/>
+          <w:szCs w:val="20"/>
+        </w:rPr>
+        <w:t>a</w:t>
+      </w:r>
+      <w:r>
+        <w:rPr>
+          <w:rFonts w:asciiTheme="majorHAnsi" w:hAnsiTheme="majorHAnsi" w:cstheme="majorHAnsi"/>
+          <w:sz w:val="20"/>
+          <w:szCs w:val="20"/>
+        </w:rPr>
+        <w:t>pplications</w:t>
+      </w:r>
+      <w:r>
+        <w:rPr>
+          <w:rFonts w:asciiTheme="majorHAnsi" w:hAnsiTheme="majorHAnsi" w:cstheme="majorHAnsi"/>
+          <w:sz w:val="20"/>
+          <w:szCs w:val="20"/>
+        </w:rPr>
+        <w:t xml:space="preserve"> for high-end multi-layer circuit board manufacturing</w:t>
+      </w:r>
+      <w:r>
+        <w:rPr>
+          <w:rFonts w:asciiTheme="majorHAnsi" w:hAnsiTheme="majorHAnsi" w:cstheme="majorHAnsi"/>
+          <w:sz w:val="20"/>
+          <w:szCs w:val="20"/>
+        </w:rPr>
+        <w:t xml:space="preserve"> using HTML, CSS, JavaScript, C, Perl and Genesis modeling language</w:t>
       </w:r>
     </w:p>
     <w:p>
@@ -1658,23 +1260,7 @@
           <w:sz w:val="20"/>
           <w:szCs w:val="20"/>
         </w:rPr>
-        <w:t>I</w:t>
-      </w:r>
-      <w:r>
-        <w:rPr>
-          <w:rFonts w:asciiTheme="majorHAnsi" w:hAnsiTheme="majorHAnsi" w:cstheme="majorHAnsi"/>
-          <w:sz w:val="20"/>
-          <w:szCs w:val="20"/>
-        </w:rPr>
-        <w:t xml:space="preserve">nvestigated technologies </w:t>
-      </w:r>
-      <w:r>
-        <w:rPr>
-          <w:rFonts w:asciiTheme="majorHAnsi" w:hAnsiTheme="majorHAnsi" w:cstheme="majorHAnsi"/>
-          <w:sz w:val="20"/>
-          <w:szCs w:val="20"/>
-        </w:rPr>
-        <w:t>that would most easily integrate with our CAM software to expand its functionality</w:t>
+        <w:t>Create specifications documentation</w:t>
       </w:r>
     </w:p>
     <w:p>
@@ -1700,15 +1286,7 @@
           <w:sz w:val="20"/>
           <w:szCs w:val="20"/>
         </w:rPr>
-        <w:t xml:space="preserve">Provided </w:t>
-      </w:r>
-      <w:r>
-        <w:rPr>
-          <w:rFonts w:asciiTheme="majorHAnsi" w:hAnsiTheme="majorHAnsi" w:cstheme="majorHAnsi"/>
-          <w:sz w:val="20"/>
-          <w:szCs w:val="20"/>
-        </w:rPr>
-        <w:t>staff training on technologies used</w:t>
+        <w:t>Suggested and implemented a version control system in response to a week-long production outage after a developer released defective code prior to going on vacation</w:t>
       </w:r>
     </w:p>
     <w:p>
@@ -1734,7 +1312,7 @@
           <w:sz w:val="20"/>
           <w:szCs w:val="20"/>
         </w:rPr>
-        <w:t>Suggested and implemented a version control system in response to a week-long production outage after a developer released defective code prior to going on vacation</w:t>
+        <w:t>Replaced text entry with graphical user interfaces on production systems to reduce material waste</w:t>
       </w:r>
     </w:p>
     <w:p>
@@ -1760,16 +1338,11 @@
           <w:sz w:val="20"/>
           <w:szCs w:val="20"/>
         </w:rPr>
-        <w:t>Replaced text entry with graphical user interfaces on production systems to reduce material waste</w:t>
-      </w:r>
-    </w:p>
-    <w:p>
-      <w:pPr>
-        <w:pStyle w:val="ListParagraph"/>
-        <w:numPr>
-          <w:ilvl w:val="0"/>
-          <w:numId w:val="12"/>
-        </w:numPr>
+        <w:t>Built a web-based forum to improve communication between production engineers across sites</w:t>
+      </w:r>
+    </w:p>
+    <w:p>
+      <w:pPr>
         <w:autoSpaceDE w:val="0"/>
         <w:autoSpaceDN w:val="0"/>
         <w:adjustRightInd w:val="0"/>
@@ -1780,38 +1353,12 @@
           <w:szCs w:val="20"/>
         </w:rPr>
       </w:pPr>
-      <w:r>
-        <w:rPr>
-          <w:rFonts w:asciiTheme="majorHAnsi" w:hAnsiTheme="majorHAnsi" w:cstheme="majorHAnsi"/>
-          <w:sz w:val="20"/>
-          <w:szCs w:val="20"/>
-        </w:rPr>
-        <w:t>Built a web-based forum to improve communication between production engineers across sites</w:t>
-      </w:r>
-    </w:p>
-    <w:p>
-      <w:pPr>
-        <w:autoSpaceDE w:val="0"/>
-        <w:autoSpaceDN w:val="0"/>
-        <w:adjustRightInd w:val="0"/>
-        <w:spacing w:after="0" w:line="240" w:lineRule="auto"/>
-        <w:rPr>
-          <w:rFonts w:asciiTheme="majorHAnsi" w:hAnsiTheme="majorHAnsi" w:cstheme="majorHAnsi"/>
-          <w:sz w:val="20"/>
-          <w:szCs w:val="20"/>
-        </w:rPr>
-      </w:pPr>
-    </w:p>
-    <w:p>
-      <w:pPr>
-        <w:autoSpaceDE w:val="0"/>
-        <w:autoSpaceDN w:val="0"/>
-        <w:adjustRightInd w:val="0"/>
-        <w:spacing w:after="0" w:line="240" w:lineRule="auto"/>
-        <w:rPr>
-          <w:rFonts w:asciiTheme="majorHAnsi" w:hAnsiTheme="majorHAnsi" w:cstheme="majorHAnsi"/>
-          <w:i/>
-          <w:iCs/>
+    </w:p>
+    <w:p>
+      <w:pPr>
+        <w:spacing w:after="0" w:line="240" w:lineRule="auto"/>
+        <w:rPr>
+          <w:rFonts w:asciiTheme="majorHAnsi" w:hAnsiTheme="majorHAnsi" w:cstheme="majorHAnsi"/>
           <w:sz w:val="20"/>
           <w:szCs w:val="20"/>
         </w:rPr>
@@ -1858,8 +1405,7 @@
           <w:sz w:val="20"/>
           <w:szCs w:val="20"/>
         </w:rPr>
-        <w:lastRenderedPageBreak/>
-        <w:t>Software design and development</w:t>
+        <w:t>Design, create specification documents and implement subpixel multi-spectral image processing software</w:t>
       </w:r>
     </w:p>
     <w:p>
@@ -1885,7 +1431,7 @@
           <w:sz w:val="20"/>
           <w:szCs w:val="20"/>
         </w:rPr>
-        <w:t>Created specification and design documentation</w:t>
+        <w:t>Designed and implemented a spectral signature database</w:t>
       </w:r>
     </w:p>
     <w:p>
@@ -1937,7 +1483,24 @@
           <w:sz w:val="20"/>
           <w:szCs w:val="20"/>
         </w:rPr>
-        <w:t>Designed and implemented a spectral signature database that was the heart of our image processing software</w:t>
+        <w:lastRenderedPageBreak/>
+        <w:t>Developed a bathymetry prototype that won a $400,000 grant to launch the development of a</w:t>
+      </w:r>
+      <w:r>
+        <w:rPr>
+          <w:rFonts w:asciiTheme="majorHAnsi" w:hAnsiTheme="majorHAnsi" w:cstheme="majorHAnsi"/>
+          <w:sz w:val="20"/>
+          <w:szCs w:val="20"/>
+        </w:rPr>
+        <w:t xml:space="preserve"> </w:t>
+      </w:r>
+      <w:r>
+        <w:rPr>
+          <w:rFonts w:asciiTheme="majorHAnsi" w:hAnsiTheme="majorHAnsi" w:cstheme="majorHAnsi"/>
+          <w:sz w:val="20"/>
+          <w:szCs w:val="20"/>
+        </w:rPr>
+        <w:t>corner-stone product</w:t>
       </w:r>
     </w:p>
     <w:p>
@@ -1963,7 +1526,23 @@
           <w:sz w:val="20"/>
           <w:szCs w:val="20"/>
         </w:rPr>
-        <w:t>Developed a bathymetry prototype that won a $400,000 grant to launch the development of a</w:t>
+        <w:t>Created a version control system that automated code promotion, compilation</w:t>
+      </w:r>
+      <w:r>
+        <w:rPr>
+          <w:rFonts w:asciiTheme="majorHAnsi" w:hAnsiTheme="majorHAnsi" w:cstheme="majorHAnsi"/>
+          <w:sz w:val="20"/>
+          <w:szCs w:val="20"/>
+        </w:rPr>
+        <w:t>,</w:t>
+      </w:r>
+      <w:r>
+        <w:rPr>
+          <w:rFonts w:asciiTheme="majorHAnsi" w:hAnsiTheme="majorHAnsi" w:cstheme="majorHAnsi"/>
+          <w:sz w:val="20"/>
+          <w:szCs w:val="20"/>
+        </w:rPr>
+        <w:t xml:space="preserve"> and release in a</w:t>
       </w:r>
       <w:r>
         <w:rPr>
@@ -1979,7 +1558,7 @@
           <w:sz w:val="20"/>
           <w:szCs w:val="20"/>
         </w:rPr>
-        <w:t>corner-stone product</w:t>
+        <w:t>multiplatform environment to enable roll-back functionality and improve the reliability of releases</w:t>
       </w:r>
     </w:p>
     <w:p>
@@ -2005,39 +1584,23 @@
           <w:sz w:val="20"/>
           <w:szCs w:val="20"/>
         </w:rPr>
-        <w:t>Created a version control system that automated code promotion, compilation</w:t>
-      </w:r>
-      <w:r>
-        <w:rPr>
-          <w:rFonts w:asciiTheme="majorHAnsi" w:hAnsiTheme="majorHAnsi" w:cstheme="majorHAnsi"/>
-          <w:sz w:val="20"/>
-          <w:szCs w:val="20"/>
-        </w:rPr>
-        <w:t>,</w:t>
-      </w:r>
-      <w:r>
-        <w:rPr>
-          <w:rFonts w:asciiTheme="majorHAnsi" w:hAnsiTheme="majorHAnsi" w:cstheme="majorHAnsi"/>
-          <w:sz w:val="20"/>
-          <w:szCs w:val="20"/>
-        </w:rPr>
-        <w:t xml:space="preserve"> and release in a</w:t>
-      </w:r>
-      <w:r>
-        <w:rPr>
-          <w:rFonts w:asciiTheme="majorHAnsi" w:hAnsiTheme="majorHAnsi" w:cstheme="majorHAnsi"/>
-          <w:sz w:val="20"/>
-          <w:szCs w:val="20"/>
-        </w:rPr>
-        <w:t xml:space="preserve"> </w:t>
-      </w:r>
-      <w:r>
-        <w:rPr>
-          <w:rFonts w:asciiTheme="majorHAnsi" w:hAnsiTheme="majorHAnsi" w:cstheme="majorHAnsi"/>
-          <w:sz w:val="20"/>
-          <w:szCs w:val="20"/>
-        </w:rPr>
-        <w:t>multiplatform environment to enable roll-back functionality and improve the reliability of releases</w:t>
+        <w:t>Performed systems administrat</w:t>
+      </w:r>
+      <w:r>
+        <w:rPr>
+          <w:rFonts w:asciiTheme="majorHAnsi" w:hAnsiTheme="majorHAnsi" w:cstheme="majorHAnsi"/>
+          <w:sz w:val="20"/>
+          <w:szCs w:val="20"/>
+        </w:rPr>
+        <w:t xml:space="preserve">ive </w:t>
+      </w:r>
+      <w:r>
+        <w:rPr>
+          <w:rFonts w:asciiTheme="majorHAnsi" w:hAnsiTheme="majorHAnsi" w:cstheme="majorHAnsi"/>
+          <w:sz w:val="20"/>
+          <w:szCs w:val="20"/>
+        </w:rPr>
+        <w:t>duties</w:t>
       </w:r>
     </w:p>
     <w:p>
@@ -2063,15 +1626,7 @@
           <w:sz w:val="20"/>
           <w:szCs w:val="20"/>
         </w:rPr>
-        <w:t xml:space="preserve">Performed systems administration </w:t>
-      </w:r>
-      <w:r>
-        <w:rPr>
-          <w:rFonts w:asciiTheme="majorHAnsi" w:hAnsiTheme="majorHAnsi" w:cstheme="majorHAnsi"/>
-          <w:sz w:val="20"/>
-          <w:szCs w:val="20"/>
-        </w:rPr>
-        <w:t>duties</w:t>
+        <w:t>Hired and mentored a junior developer and a systems administrator</w:t>
       </w:r>
     </w:p>
     <w:p>
@@ -2097,34 +1652,21 @@
           <w:sz w:val="20"/>
           <w:szCs w:val="20"/>
         </w:rPr>
-        <w:t>Hired and mentored a junior developer and a systems administrator</w:t>
-      </w:r>
-    </w:p>
-    <w:p>
-      <w:pPr>
-        <w:pStyle w:val="ListParagraph"/>
-        <w:numPr>
-          <w:ilvl w:val="0"/>
-          <w:numId w:val="13"/>
-        </w:numPr>
+        <w:t>Secret Security Clearance</w:t>
+      </w:r>
+    </w:p>
+    <w:p>
+      <w:pPr>
         <w:autoSpaceDE w:val="0"/>
         <w:autoSpaceDN w:val="0"/>
         <w:adjustRightInd w:val="0"/>
         <w:spacing w:after="0" w:line="240" w:lineRule="auto"/>
         <w:rPr>
           <w:rFonts w:asciiTheme="majorHAnsi" w:hAnsiTheme="majorHAnsi" w:cstheme="majorHAnsi"/>
-          <w:sz w:val="20"/>
-          <w:szCs w:val="20"/>
-        </w:rPr>
-      </w:pPr>
-      <w:r>
-        <w:rPr>
-          <w:rFonts w:asciiTheme="majorHAnsi" w:hAnsiTheme="majorHAnsi" w:cstheme="majorHAnsi"/>
-          <w:sz w:val="20"/>
-          <w:szCs w:val="20"/>
-        </w:rPr>
-        <w:t>Secret Security Clearance</w:t>
-      </w:r>
+          <w:sz w:val="28"/>
+          <w:szCs w:val="28"/>
+        </w:rPr>
+      </w:pPr>
     </w:p>
     <w:p>
       <w:pPr>
@@ -2134,53 +1676,6 @@
         <w:spacing w:after="0" w:line="240" w:lineRule="auto"/>
         <w:rPr>
           <w:rFonts w:asciiTheme="majorHAnsi" w:hAnsiTheme="majorHAnsi" w:cstheme="majorHAnsi"/>
-          <w:sz w:val="20"/>
-          <w:szCs w:val="20"/>
-        </w:rPr>
-      </w:pPr>
-    </w:p>
-    <w:p>
-      <w:pPr>
-        <w:autoSpaceDE w:val="0"/>
-        <w:autoSpaceDN w:val="0"/>
-        <w:adjustRightInd w:val="0"/>
-        <w:spacing w:after="0" w:line="240" w:lineRule="auto"/>
-        <w:rPr>
-          <w:rFonts w:asciiTheme="majorHAnsi" w:hAnsiTheme="majorHAnsi" w:cstheme="majorHAnsi"/>
-          <w:sz w:val="28"/>
-          <w:szCs w:val="28"/>
-        </w:rPr>
-      </w:pPr>
-      <w:r>
-        <w:rPr>
-          <w:rFonts w:asciiTheme="majorHAnsi" w:hAnsiTheme="majorHAnsi" w:cstheme="majorHAnsi"/>
-          <w:sz w:val="28"/>
-          <w:szCs w:val="28"/>
-        </w:rPr>
-        <w:t>Wyle Laboratories</w:t>
-      </w:r>
-    </w:p>
-    <w:p>
-      <w:pPr>
-        <w:autoSpaceDE w:val="0"/>
-        <w:autoSpaceDN w:val="0"/>
-        <w:adjustRightInd w:val="0"/>
-        <w:spacing w:after="0" w:line="240" w:lineRule="auto"/>
-        <w:rPr>
-          <w:rFonts w:asciiTheme="majorHAnsi" w:hAnsiTheme="majorHAnsi" w:cstheme="majorHAnsi"/>
-          <w:sz w:val="28"/>
-          <w:szCs w:val="28"/>
-        </w:rPr>
-      </w:pPr>
-    </w:p>
-    <w:p>
-      <w:pPr>
-        <w:autoSpaceDE w:val="0"/>
-        <w:autoSpaceDN w:val="0"/>
-        <w:adjustRightInd w:val="0"/>
-        <w:spacing w:after="0" w:line="240" w:lineRule="auto"/>
-        <w:rPr>
-          <w:rFonts w:asciiTheme="majorHAnsi" w:hAnsiTheme="majorHAnsi" w:cstheme="majorHAnsi"/>
           <w:i/>
           <w:iCs/>
           <w:sz w:val="20"/>
@@ -2341,19 +1836,6 @@
         </w:rPr>
         <w:t>Programmer</w:t>
       </w:r>
-    </w:p>
-    <w:p>
-      <w:pPr>
-        <w:autoSpaceDE w:val="0"/>
-        <w:autoSpaceDN w:val="0"/>
-        <w:adjustRightInd w:val="0"/>
-        <w:spacing w:after="0" w:line="240" w:lineRule="auto"/>
-        <w:rPr>
-          <w:rFonts w:asciiTheme="majorHAnsi" w:hAnsiTheme="majorHAnsi" w:cstheme="majorHAnsi"/>
-          <w:sz w:val="20"/>
-          <w:szCs w:val="20"/>
-        </w:rPr>
-      </w:pPr>
     </w:p>
     <w:p>
       <w:pPr>
@@ -2378,7 +1860,17 @@
           <w:sz w:val="20"/>
           <w:szCs w:val="20"/>
         </w:rPr>
-        <w:t xml:space="preserve">Designed and coded a real-time data buffer </w:t>
+        <w:t xml:space="preserve">Designed and coded a </w:t>
+      </w:r>
+      <w:bookmarkStart w:id="0" w:name="_GoBack"/>
+      <w:bookmarkEnd w:id="0"/>
+      <w:r>
+        <w:rPr>
+          <w:rFonts w:asciiTheme="majorHAnsi" w:hAnsiTheme="majorHAnsi" w:cstheme="majorHAnsi"/>
+          <w:sz w:val="20"/>
+          <w:szCs w:val="20"/>
+        </w:rPr>
+        <w:t xml:space="preserve">real-time data buffer </w:t>
       </w:r>
       <w:r>
         <w:rPr>
@@ -2550,7 +2042,23 @@
           <w:sz w:val="20"/>
           <w:szCs w:val="20"/>
         </w:rPr>
-        <w:t>Full Stack Web Develop</w:t>
+        <w:t>Full</w:t>
+      </w:r>
+      <w:r>
+        <w:rPr>
+          <w:rFonts w:asciiTheme="majorHAnsi" w:hAnsiTheme="majorHAnsi" w:cstheme="majorHAnsi"/>
+          <w:sz w:val="20"/>
+          <w:szCs w:val="20"/>
+        </w:rPr>
+        <w:t>-</w:t>
+      </w:r>
+      <w:r>
+        <w:rPr>
+          <w:rFonts w:asciiTheme="majorHAnsi" w:hAnsiTheme="majorHAnsi" w:cstheme="majorHAnsi"/>
+          <w:sz w:val="20"/>
+          <w:szCs w:val="20"/>
+        </w:rPr>
+        <w:t>Stack Web Develop</w:t>
       </w:r>
       <w:r>
         <w:rPr>

</xml_diff>

<commit_message>
Added skills & OS to each job
</commit_message>
<xml_diff>
--- a/assets/documents/resume.docx
+++ b/assets/documents/resume.docx
@@ -244,7 +244,19 @@
         <w:rPr>
           <w:rFonts w:asciiTheme="majorHAnsi" w:hAnsiTheme="majorHAnsi" w:cstheme="majorHAnsi"/>
         </w:rPr>
-        <w:t xml:space="preserve">Responsive Design, MVC Patterns, Web Service API, RESTful, JSON, JavaScript, jQuery, Node, Express, Handlebars, Sequelize, MySQL, Mongoose, MongoDB, Bootstrap, CSS3, HTML5, </w:t>
+        <w:t xml:space="preserve">Responsive Design, MVC Patterns, Web Service API, </w:t>
+      </w:r>
+      <w:r>
+        <w:rPr>
+          <w:rFonts w:asciiTheme="majorHAnsi" w:hAnsiTheme="majorHAnsi" w:cstheme="majorHAnsi"/>
+        </w:rPr>
+        <w:t xml:space="preserve">React, </w:t>
+      </w:r>
+      <w:r>
+        <w:rPr>
+          <w:rFonts w:asciiTheme="majorHAnsi" w:hAnsiTheme="majorHAnsi" w:cstheme="majorHAnsi"/>
+        </w:rPr>
+        <w:t xml:space="preserve">RESTful, JSON, JavaScript, jQuery, Node, Express, Handlebars, Sequelize, MySQL, Mongoose, MongoDB, Bootstrap, CSS3, HTML5, </w:t>
       </w:r>
       <w:r>
         <w:rPr>
@@ -258,7 +270,6 @@
         </w:rPr>
         <w:t xml:space="preserve">Visual Studio Code, Postman, </w:t>
       </w:r>
-      <w:proofErr w:type="gramStart"/>
       <w:r>
         <w:rPr>
           <w:rFonts w:asciiTheme="majorHAnsi" w:hAnsiTheme="majorHAnsi" w:cstheme="majorHAnsi"/>
@@ -275,14 +286,7 @@
         <w:rPr>
           <w:rFonts w:asciiTheme="majorHAnsi" w:hAnsiTheme="majorHAnsi" w:cstheme="majorHAnsi"/>
         </w:rPr>
-        <w:t xml:space="preserve"> Heroku</w:t>
-      </w:r>
-      <w:proofErr w:type="gramEnd"/>
-      <w:r>
-        <w:rPr>
-          <w:rFonts w:asciiTheme="majorHAnsi" w:hAnsiTheme="majorHAnsi" w:cstheme="majorHAnsi"/>
-        </w:rPr>
-        <w:t xml:space="preserve"> deployment</w:t>
+        <w:t xml:space="preserve"> Heroku deployment</w:t>
       </w:r>
     </w:p>
     <w:p>
@@ -374,13 +378,63 @@
         <w:rPr>
           <w:rFonts w:asciiTheme="majorHAnsi" w:hAnsiTheme="majorHAnsi" w:cstheme="majorHAnsi"/>
         </w:rPr>
-        <w:t>SKILLS</w:t>
-      </w:r>
-      <w:r>
-        <w:rPr>
-          <w:rFonts w:asciiTheme="majorHAnsi" w:hAnsiTheme="majorHAnsi" w:cstheme="majorHAnsi"/>
-        </w:rPr>
-        <w:t>:  Responsive Design, MVC Patterns, Web Service API, RESTful development, JSON, JavaScript, jQuery, Node, Express, Handlebars, Sequelize, MySQL, Mongoose, MongoDB, Bootstrap, CSS3, HTML5, Git, Visual Studio Code, Postman, and Heroku deployment</w:t>
+        <w:t xml:space="preserve">SKILLS:  </w:t>
+      </w:r>
+      <w:r>
+        <w:rPr>
+          <w:rFonts w:asciiTheme="majorHAnsi" w:hAnsiTheme="majorHAnsi" w:cstheme="majorHAnsi"/>
+        </w:rPr>
+        <w:t xml:space="preserve">React, </w:t>
+      </w:r>
+      <w:r>
+        <w:rPr>
+          <w:rFonts w:asciiTheme="majorHAnsi" w:hAnsiTheme="majorHAnsi" w:cstheme="majorHAnsi"/>
+        </w:rPr>
+        <w:t xml:space="preserve">Bootstrap, </w:t>
+      </w:r>
+      <w:r>
+        <w:rPr>
+          <w:rFonts w:asciiTheme="majorHAnsi" w:hAnsiTheme="majorHAnsi" w:cstheme="majorHAnsi"/>
+        </w:rPr>
+        <w:t xml:space="preserve">Media Query, </w:t>
+      </w:r>
+      <w:r>
+        <w:rPr>
+          <w:rFonts w:asciiTheme="majorHAnsi" w:hAnsiTheme="majorHAnsi" w:cstheme="majorHAnsi"/>
+        </w:rPr>
+        <w:t xml:space="preserve">CSS3, HTML5, </w:t>
+      </w:r>
+      <w:r>
+        <w:rPr>
+          <w:rFonts w:asciiTheme="majorHAnsi" w:hAnsiTheme="majorHAnsi" w:cstheme="majorHAnsi"/>
+        </w:rPr>
+        <w:t>RESTful, JSON, JavaScript, jQuery, Node, Express, Handlebars, Sequelize,</w:t>
+      </w:r>
+      <w:r>
+        <w:rPr>
+          <w:rFonts w:asciiTheme="majorHAnsi" w:hAnsiTheme="majorHAnsi" w:cstheme="majorHAnsi"/>
+        </w:rPr>
+        <w:t xml:space="preserve"> </w:t>
+      </w:r>
+      <w:r>
+        <w:rPr>
+          <w:rFonts w:asciiTheme="majorHAnsi" w:hAnsiTheme="majorHAnsi" w:cstheme="majorHAnsi"/>
+        </w:rPr>
+        <w:t xml:space="preserve">MVC Patterns, </w:t>
+      </w:r>
+      <w:r>
+        <w:rPr>
+          <w:rFonts w:asciiTheme="majorHAnsi" w:hAnsiTheme="majorHAnsi" w:cstheme="majorHAnsi"/>
+        </w:rPr>
+        <w:t xml:space="preserve">ORM, </w:t>
+      </w:r>
+      <w:bookmarkStart w:id="0" w:name="_GoBack"/>
+      <w:bookmarkEnd w:id="0"/>
+      <w:r>
+        <w:rPr>
+          <w:rFonts w:asciiTheme="majorHAnsi" w:hAnsiTheme="majorHAnsi" w:cstheme="majorHAnsi"/>
+        </w:rPr>
+        <w:t>SQL, Mongoose, MongoDB, Git, Visual Studio Code, Postman, and Heroku deployment</w:t>
       </w:r>
     </w:p>
     <w:p>
@@ -402,13 +456,7 @@
         <w:rPr>
           <w:rFonts w:asciiTheme="majorHAnsi" w:hAnsiTheme="majorHAnsi" w:cstheme="majorHAnsi"/>
         </w:rPr>
-        <w:t>OPERATING SYSTEM</w:t>
-      </w:r>
-      <w:r>
-        <w:rPr>
-          <w:rFonts w:asciiTheme="majorHAnsi" w:hAnsiTheme="majorHAnsi" w:cstheme="majorHAnsi"/>
-        </w:rPr>
-        <w:t>: Windows</w:t>
+        <w:t>OPERATING SYSTEM: Windows</w:t>
       </w:r>
     </w:p>
     <w:p>
@@ -516,19 +564,7 @@
         <w:rPr>
           <w:rFonts w:asciiTheme="majorHAnsi" w:hAnsiTheme="majorHAnsi" w:cstheme="majorHAnsi"/>
         </w:rPr>
-        <w:t>S</w:t>
-      </w:r>
-      <w:r>
-        <w:rPr>
-          <w:rFonts w:asciiTheme="majorHAnsi" w:hAnsiTheme="majorHAnsi" w:cstheme="majorHAnsi"/>
-        </w:rPr>
-        <w:t>KILLS:</w:t>
-      </w:r>
-      <w:r>
-        <w:rPr>
-          <w:rFonts w:asciiTheme="majorHAnsi" w:hAnsiTheme="majorHAnsi" w:cstheme="majorHAnsi"/>
-        </w:rPr>
-        <w:t xml:space="preserve"> JavaScript, HTML, CSS, Adobe Photoshop CS and ImageReady, Microsoft Office</w:t>
+        <w:t>SKILLS: JavaScript, HTML, CSS, Adobe Photoshop CS and ImageReady, Microsoft Office</w:t>
       </w:r>
     </w:p>
     <w:p>
@@ -550,13 +586,7 @@
         <w:rPr>
           <w:rFonts w:asciiTheme="majorHAnsi" w:hAnsiTheme="majorHAnsi" w:cstheme="majorHAnsi"/>
         </w:rPr>
-        <w:t>OPERATING SYSTEMS</w:t>
-      </w:r>
-      <w:r>
-        <w:rPr>
-          <w:rFonts w:asciiTheme="majorHAnsi" w:hAnsiTheme="majorHAnsi" w:cstheme="majorHAnsi"/>
-        </w:rPr>
-        <w:t xml:space="preserve"> Windows</w:t>
+        <w:t>OPERATING SYSTEMS Windows</w:t>
       </w:r>
     </w:p>
     <w:p>
@@ -974,19 +1004,7 @@
         <w:rPr>
           <w:rFonts w:asciiTheme="majorHAnsi" w:hAnsiTheme="majorHAnsi" w:cstheme="majorHAnsi"/>
         </w:rPr>
-        <w:t>S</w:t>
-      </w:r>
-      <w:r>
-        <w:rPr>
-          <w:rFonts w:asciiTheme="majorHAnsi" w:hAnsiTheme="majorHAnsi" w:cstheme="majorHAnsi"/>
-        </w:rPr>
-        <w:t>KILLS</w:t>
-      </w:r>
-      <w:r>
-        <w:rPr>
-          <w:rFonts w:asciiTheme="majorHAnsi" w:hAnsiTheme="majorHAnsi" w:cstheme="majorHAnsi"/>
-        </w:rPr>
-        <w:t xml:space="preserve">: JavaScript, MySQL, HTML, CSS, ASP, XML, </w:t>
+        <w:t xml:space="preserve">SKILLS: JavaScript, MySQL, HTML, CSS, ASP, XML, </w:t>
       </w:r>
       <w:r>
         <w:rPr>
@@ -1020,19 +1038,7 @@
         <w:rPr>
           <w:rFonts w:asciiTheme="majorHAnsi" w:hAnsiTheme="majorHAnsi" w:cstheme="majorHAnsi"/>
         </w:rPr>
-        <w:t>O</w:t>
-      </w:r>
-      <w:r>
-        <w:rPr>
-          <w:rFonts w:asciiTheme="majorHAnsi" w:hAnsiTheme="majorHAnsi" w:cstheme="majorHAnsi"/>
-        </w:rPr>
-        <w:t>PERATING SYSTEMS</w:t>
-      </w:r>
-      <w:r>
-        <w:rPr>
-          <w:rFonts w:asciiTheme="majorHAnsi" w:hAnsiTheme="majorHAnsi" w:cstheme="majorHAnsi"/>
-        </w:rPr>
-        <w:t>: Windows, MacOS, HP/UX</w:t>
+        <w:t>OPERATING SYSTEMS: Windows, MacOS, HP/UX</w:t>
       </w:r>
     </w:p>
     <w:p>
@@ -1220,19 +1226,7 @@
         <w:rPr>
           <w:rFonts w:asciiTheme="majorHAnsi" w:hAnsiTheme="majorHAnsi" w:cstheme="majorHAnsi"/>
         </w:rPr>
-        <w:t>S</w:t>
-      </w:r>
-      <w:r>
-        <w:rPr>
-          <w:rFonts w:asciiTheme="majorHAnsi" w:hAnsiTheme="majorHAnsi" w:cstheme="majorHAnsi"/>
-        </w:rPr>
-        <w:t>KILLS</w:t>
-      </w:r>
-      <w:r>
-        <w:rPr>
-          <w:rFonts w:asciiTheme="majorHAnsi" w:hAnsiTheme="majorHAnsi" w:cstheme="majorHAnsi"/>
-        </w:rPr>
-        <w:t>: Oracle, Progress</w:t>
+        <w:t>SKILLS: Oracle, Progress</w:t>
       </w:r>
       <w:r>
         <w:rPr>
@@ -1302,13 +1296,7 @@
         <w:rPr>
           <w:rFonts w:asciiTheme="majorHAnsi" w:hAnsiTheme="majorHAnsi" w:cstheme="majorHAnsi"/>
         </w:rPr>
-        <w:t>OPERATING SYSTEMS:</w:t>
-      </w:r>
-      <w:r>
-        <w:rPr>
-          <w:rFonts w:asciiTheme="majorHAnsi" w:hAnsiTheme="majorHAnsi" w:cstheme="majorHAnsi"/>
-        </w:rPr>
-        <w:t xml:space="preserve"> HP/UX</w:t>
+        <w:t>OPERATING SYSTEMS: HP/UX</w:t>
       </w:r>
     </w:p>
     <w:p>
@@ -1927,8 +1915,6 @@
         </w:rPr>
         <w:t>Provided customer training and support</w:t>
       </w:r>
-      <w:bookmarkStart w:id="0" w:name="_GoBack"/>
-      <w:bookmarkEnd w:id="0"/>
     </w:p>
     <w:p>
       <w:pPr>

</xml_diff>

<commit_message>
Added Wyle to resume & statement about the gap in employment to the index.html page
</commit_message>
<xml_diff>
--- a/assets/documents/resume.docx
+++ b/assets/documents/resume.docx
@@ -240,6 +240,15 @@
           <w:sz w:val="20"/>
           <w:szCs w:val="20"/>
         </w:rPr>
+        <w:t xml:space="preserve">React, </w:t>
+      </w:r>
+      <w:r>
+        <w:rPr>
+          <w:rFonts w:cstheme="minorHAnsi"/>
+          <w:color w:val="000000"/>
+          <w:sz w:val="20"/>
+          <w:szCs w:val="20"/>
+        </w:rPr>
         <w:t xml:space="preserve">JavaScript, jQuery, </w:t>
       </w:r>
       <w:r>
@@ -267,7 +276,43 @@
           <w:sz w:val="20"/>
           <w:szCs w:val="20"/>
         </w:rPr>
-        <w:t>Node.js, Express.js, MySQL, Postman, Visual Studio Code, Git, Heroku, and Photoshop</w:t>
+        <w:t xml:space="preserve">Node.js, Express.js, MySQL, </w:t>
+      </w:r>
+      <w:r>
+        <w:rPr>
+          <w:rFonts w:cstheme="minorHAnsi"/>
+          <w:color w:val="000000"/>
+          <w:sz w:val="20"/>
+          <w:szCs w:val="20"/>
+        </w:rPr>
+        <w:t xml:space="preserve">MongoDB, Mongoose, </w:t>
+      </w:r>
+      <w:r>
+        <w:rPr>
+          <w:rFonts w:cstheme="minorHAnsi"/>
+          <w:color w:val="000000"/>
+          <w:sz w:val="20"/>
+          <w:szCs w:val="20"/>
+        </w:rPr>
+        <w:t xml:space="preserve">Postman, </w:t>
+      </w:r>
+      <w:r>
+        <w:rPr>
+          <w:rFonts w:cstheme="minorHAnsi"/>
+          <w:color w:val="000000"/>
+          <w:sz w:val="20"/>
+          <w:szCs w:val="20"/>
+        </w:rPr>
+        <w:t xml:space="preserve">C, C++, Perl, Python, Shell Script, </w:t>
+      </w:r>
+      <w:r>
+        <w:rPr>
+          <w:rFonts w:cstheme="minorHAnsi"/>
+          <w:color w:val="000000"/>
+          <w:sz w:val="20"/>
+          <w:szCs w:val="20"/>
+        </w:rPr>
+        <w:t>Visual Studio Code, Git, Heroku, and Photoshop</w:t>
       </w:r>
     </w:p>
     <w:p>
@@ -323,9 +368,47 @@
         <w:autoSpaceDN w:val="0"/>
         <w:adjustRightInd w:val="0"/>
         <w:spacing w:after="0" w:line="240" w:lineRule="auto"/>
-      </w:pPr>
-      <w:r>
-        <w:t xml:space="preserve">AUGUST 2019 to PRESENT - University of Richmond Students - Richmond, VA - Private Tutor </w:t>
+        <w:rPr>
+          <w:sz w:val="20"/>
+          <w:szCs w:val="20"/>
+        </w:rPr>
+      </w:pPr>
+      <w:r>
+        <w:rPr>
+          <w:sz w:val="20"/>
+          <w:szCs w:val="20"/>
+        </w:rPr>
+        <w:t>AUGUST 2019 to PRESENT - University of Richmond</w:t>
+      </w:r>
+      <w:r>
+        <w:rPr>
+          <w:sz w:val="20"/>
+          <w:szCs w:val="20"/>
+        </w:rPr>
+        <w:t>/Trilogy</w:t>
+      </w:r>
+      <w:r>
+        <w:rPr>
+          <w:sz w:val="20"/>
+          <w:szCs w:val="20"/>
+        </w:rPr>
+        <w:t xml:space="preserve"> Students - Richmond, VA - </w:t>
+      </w:r>
+      <w:r>
+        <w:rPr>
+          <w:i/>
+          <w:iCs/>
+          <w:sz w:val="20"/>
+          <w:szCs w:val="20"/>
+        </w:rPr>
+        <w:t>Private Tutor</w:t>
+      </w:r>
+      <w:r>
+        <w:rPr>
+          <w:sz w:val="20"/>
+          <w:szCs w:val="20"/>
+        </w:rPr>
+        <w:t xml:space="preserve"> </w:t>
       </w:r>
     </w:p>
     <w:p>
@@ -339,8 +422,16 @@
         <w:autoSpaceDN w:val="0"/>
         <w:adjustRightInd w:val="0"/>
         <w:spacing w:after="0" w:line="240" w:lineRule="auto"/>
-      </w:pPr>
-      <w:r>
+        <w:rPr>
+          <w:sz w:val="20"/>
+          <w:szCs w:val="20"/>
+        </w:rPr>
+      </w:pPr>
+      <w:r>
+        <w:rPr>
+          <w:sz w:val="20"/>
+          <w:szCs w:val="20"/>
+        </w:rPr>
         <w:t>Provide tutor services for Full-Stack Development Boot Camp Students</w:t>
       </w:r>
     </w:p>
@@ -355,22 +446,56 @@
         <w:autoSpaceDN w:val="0"/>
         <w:adjustRightInd w:val="0"/>
         <w:spacing w:after="0" w:line="240" w:lineRule="auto"/>
-      </w:pPr>
-      <w:r>
-        <w:t>Skills: JavaScript, jQuery, HTML, CSS, Bootstrap, Me</w:t>
-      </w:r>
-      <w:bookmarkStart w:id="0" w:name="_GoBack"/>
-      <w:bookmarkEnd w:id="0"/>
-      <w:r>
-        <w:t xml:space="preserve">dia Query, React, RESTful, JSON, Node.js, Express.js, Handlebars, MySQL, and Visual Studio Code </w:t>
-      </w:r>
-    </w:p>
-    <w:p>
-      <w:pPr>
-        <w:autoSpaceDE w:val="0"/>
-        <w:autoSpaceDN w:val="0"/>
-        <w:adjustRightInd w:val="0"/>
-        <w:spacing w:after="0" w:line="240" w:lineRule="auto"/>
+        <w:rPr>
+          <w:sz w:val="20"/>
+          <w:szCs w:val="20"/>
+        </w:rPr>
+      </w:pPr>
+      <w:r>
+        <w:rPr>
+          <w:sz w:val="20"/>
+          <w:szCs w:val="20"/>
+        </w:rPr>
+        <w:t xml:space="preserve">Skills: </w:t>
+      </w:r>
+      <w:r>
+        <w:rPr>
+          <w:rFonts w:cstheme="minorHAnsi"/>
+          <w:color w:val="000000"/>
+          <w:sz w:val="20"/>
+          <w:szCs w:val="20"/>
+        </w:rPr>
+        <w:t xml:space="preserve">Responsive Design, CSS3, HTML5, Bootstrap, Media Queries, React, JavaScript, jQuery, API, RESTful, JSON, XML, MVC Patterns, Node.js, Express.js, MySQL, MongoDB, Mongoose, Visual Studio Code, Git, </w:t>
+      </w:r>
+      <w:r>
+        <w:rPr>
+          <w:rFonts w:cstheme="minorHAnsi"/>
+          <w:color w:val="000000"/>
+          <w:sz w:val="20"/>
+          <w:szCs w:val="20"/>
+        </w:rPr>
+        <w:t xml:space="preserve">and </w:t>
+      </w:r>
+      <w:r>
+        <w:rPr>
+          <w:rFonts w:cstheme="minorHAnsi"/>
+          <w:color w:val="000000"/>
+          <w:sz w:val="20"/>
+          <w:szCs w:val="20"/>
+        </w:rPr>
+        <w:t>Heroku</w:t>
+      </w:r>
+    </w:p>
+    <w:p>
+      <w:pPr>
+        <w:autoSpaceDE w:val="0"/>
+        <w:autoSpaceDN w:val="0"/>
+        <w:adjustRightInd w:val="0"/>
+        <w:spacing w:after="0" w:line="240" w:lineRule="auto"/>
+        <w:rPr>
+          <w:sz w:val="20"/>
+          <w:szCs w:val="20"/>
+        </w:rPr>
       </w:pPr>
     </w:p>
     <w:p>
@@ -453,7 +578,7 @@
           <w:sz w:val="20"/>
           <w:szCs w:val="20"/>
         </w:rPr>
-        <w:t>Full-Stack Web Development Boot Camp Student</w:t>
+        <w:t xml:space="preserve">Update skills in a coding boot camp setting </w:t>
       </w:r>
     </w:p>
     <w:p>
@@ -469,6 +594,7 @@
         <w:spacing w:after="0" w:line="240" w:lineRule="auto"/>
         <w:rPr>
           <w:rFonts w:cstheme="minorHAnsi"/>
+          <w:color w:val="000000"/>
           <w:sz w:val="20"/>
           <w:szCs w:val="20"/>
         </w:rPr>
@@ -484,34 +610,21 @@
       <w:r>
         <w:rPr>
           <w:rFonts w:cstheme="minorHAnsi"/>
-          <w:sz w:val="20"/>
-          <w:szCs w:val="20"/>
-        </w:rPr>
-        <w:t>JavaScript, jQuery, HTML5, CSS3, Bootstrap, Media Query, React, RESTful, JSON, Node.js, Express.js, Handlebars, Sequelize, MySQL, MongoDB, Mongoose, Visual Studio Code</w:t>
-      </w:r>
-      <w:r>
-        <w:rPr>
-          <w:rFonts w:cstheme="minorHAnsi"/>
-          <w:sz w:val="20"/>
-          <w:szCs w:val="20"/>
-        </w:rPr>
-        <w:t>, Postman,</w:t>
-      </w:r>
-      <w:r>
-        <w:rPr>
-          <w:rFonts w:cstheme="minorHAnsi"/>
-          <w:sz w:val="20"/>
-          <w:szCs w:val="20"/>
-        </w:rPr>
-        <w:t xml:space="preserve"> and Photoshop</w:t>
-      </w:r>
-    </w:p>
-    <w:p>
-      <w:pPr>
-        <w:autoSpaceDE w:val="0"/>
-        <w:autoSpaceDN w:val="0"/>
-        <w:adjustRightInd w:val="0"/>
-        <w:spacing w:after="0" w:line="240" w:lineRule="auto"/>
+          <w:color w:val="000000"/>
+          <w:sz w:val="20"/>
+          <w:szCs w:val="20"/>
+        </w:rPr>
+        <w:t>Responsive Design, CSS3, HTML5, Bootstrap, Media Queries, React, JavaScript, jQuery, API, RESTful, JSON, XML, MVC Patterns, Node.js, Express.js, MySQL, MongoDB, Mongoose, Postman, Visual Studio Code, Git, Heroku, and Photoshop</w:t>
+      </w:r>
+    </w:p>
+    <w:p>
+      <w:pPr>
+        <w:pStyle w:val="ListParagraph"/>
+        <w:autoSpaceDE w:val="0"/>
+        <w:autoSpaceDN w:val="0"/>
+        <w:adjustRightInd w:val="0"/>
+        <w:spacing w:after="0" w:line="240" w:lineRule="auto"/>
+        <w:ind w:left="360"/>
         <w:rPr>
           <w:rFonts w:cstheme="minorHAnsi"/>
           <w:sz w:val="20"/>
@@ -539,47 +652,31 @@
           <w:sz w:val="20"/>
           <w:szCs w:val="20"/>
         </w:rPr>
-        <w:t>JUNE 2010</w:t>
-      </w:r>
-      <w:r>
-        <w:rPr>
-          <w:rFonts w:cstheme="minorHAnsi"/>
-          <w:sz w:val="20"/>
-          <w:szCs w:val="20"/>
-        </w:rPr>
-        <w:t xml:space="preserve"> to </w:t>
-      </w:r>
-      <w:r>
-        <w:rPr>
-          <w:rFonts w:cstheme="minorHAnsi"/>
-          <w:sz w:val="20"/>
-          <w:szCs w:val="20"/>
-        </w:rPr>
-        <w:t>FEBRUARY 2019</w:t>
-      </w:r>
-      <w:r>
-        <w:rPr>
-          <w:rFonts w:cstheme="minorHAnsi"/>
-          <w:sz w:val="20"/>
-          <w:szCs w:val="20"/>
-        </w:rPr>
-        <w:t xml:space="preserve"> </w:t>
-      </w:r>
-      <w:r>
-        <w:rPr>
-          <w:rFonts w:cstheme="minorHAnsi"/>
-          <w:sz w:val="20"/>
-          <w:szCs w:val="20"/>
-        </w:rPr>
-        <w:t>–</w:t>
-      </w:r>
-      <w:r>
-        <w:rPr>
-          <w:rFonts w:cstheme="minorHAnsi"/>
-          <w:sz w:val="20"/>
-          <w:szCs w:val="20"/>
-        </w:rPr>
-        <w:t xml:space="preserve"> </w:t>
+        <w:t>JU</w:t>
+      </w:r>
+      <w:r>
+        <w:rPr>
+          <w:rFonts w:cstheme="minorHAnsi"/>
+          <w:sz w:val="20"/>
+          <w:szCs w:val="20"/>
+        </w:rPr>
+        <w:t>LY</w:t>
+      </w:r>
+      <w:r>
+        <w:rPr>
+          <w:rFonts w:cstheme="minorHAnsi"/>
+          <w:sz w:val="20"/>
+          <w:szCs w:val="20"/>
+        </w:rPr>
+        <w:t xml:space="preserve"> 2010 to FEBRUARY 2019 – </w:t>
+      </w:r>
+      <w:r>
+        <w:rPr>
+          <w:rFonts w:cstheme="minorHAnsi"/>
+          <w:sz w:val="20"/>
+          <w:szCs w:val="20"/>
+        </w:rPr>
+        <w:t xml:space="preserve">Family - </w:t>
       </w:r>
       <w:r>
         <w:rPr>
@@ -649,7 +746,15 @@
           <w:sz w:val="20"/>
           <w:szCs w:val="20"/>
         </w:rPr>
-        <w:t xml:space="preserve">DECEMBER 2001 to MAY 2010 - Sherrie McNulty LLC - Merrimack, NH - </w:t>
+        <w:t xml:space="preserve">MAY 2010 to JULY 2010 – RE/MAX Dynamic </w:t>
+      </w:r>
+      <w:r>
+        <w:rPr>
+          <w:rFonts w:cstheme="minorHAnsi"/>
+          <w:sz w:val="20"/>
+          <w:szCs w:val="20"/>
+        </w:rPr>
+        <w:t xml:space="preserve">in Salem, NH – </w:t>
       </w:r>
       <w:r>
         <w:rPr>
@@ -659,7 +764,167 @@
           <w:sz w:val="20"/>
           <w:szCs w:val="20"/>
         </w:rPr>
-        <w:t>Web Developer/Broker</w:t>
+        <w:t>Office Administrator</w:t>
+      </w:r>
+    </w:p>
+    <w:p>
+      <w:pPr>
+        <w:pStyle w:val="ListParagraph"/>
+        <w:numPr>
+          <w:ilvl w:val="0"/>
+          <w:numId w:val="8"/>
+        </w:numPr>
+        <w:autoSpaceDE w:val="0"/>
+        <w:autoSpaceDN w:val="0"/>
+        <w:adjustRightInd w:val="0"/>
+        <w:spacing w:after="0" w:line="240" w:lineRule="auto"/>
+        <w:rPr>
+          <w:rFonts w:cstheme="minorHAnsi"/>
+          <w:sz w:val="20"/>
+          <w:szCs w:val="20"/>
+        </w:rPr>
+      </w:pPr>
+      <w:r>
+        <w:rPr>
+          <w:rFonts w:cstheme="minorHAnsi"/>
+          <w:sz w:val="20"/>
+          <w:szCs w:val="20"/>
+        </w:rPr>
+        <w:t>General office duties</w:t>
+      </w:r>
+    </w:p>
+    <w:p>
+      <w:pPr>
+        <w:pStyle w:val="ListParagraph"/>
+        <w:numPr>
+          <w:ilvl w:val="0"/>
+          <w:numId w:val="8"/>
+        </w:numPr>
+        <w:autoSpaceDE w:val="0"/>
+        <w:autoSpaceDN w:val="0"/>
+        <w:adjustRightInd w:val="0"/>
+        <w:spacing w:after="0" w:line="240" w:lineRule="auto"/>
+        <w:rPr>
+          <w:rFonts w:cstheme="minorHAnsi"/>
+          <w:sz w:val="20"/>
+          <w:szCs w:val="20"/>
+        </w:rPr>
+      </w:pPr>
+      <w:r>
+        <w:rPr>
+          <w:rFonts w:cstheme="minorHAnsi"/>
+          <w:sz w:val="20"/>
+          <w:szCs w:val="20"/>
+        </w:rPr>
+        <w:t>Skills: Microsoft Word and Excel</w:t>
+      </w:r>
+    </w:p>
+    <w:p>
+      <w:pPr>
+        <w:autoSpaceDE w:val="0"/>
+        <w:autoSpaceDN w:val="0"/>
+        <w:adjustRightInd w:val="0"/>
+        <w:spacing w:after="0" w:line="240" w:lineRule="auto"/>
+        <w:rPr>
+          <w:rFonts w:cstheme="minorHAnsi"/>
+          <w:sz w:val="20"/>
+          <w:szCs w:val="20"/>
+        </w:rPr>
+      </w:pPr>
+    </w:p>
+    <w:p>
+      <w:pPr>
+        <w:autoSpaceDE w:val="0"/>
+        <w:autoSpaceDN w:val="0"/>
+        <w:adjustRightInd w:val="0"/>
+        <w:spacing w:after="0" w:line="240" w:lineRule="auto"/>
+        <w:rPr>
+          <w:rFonts w:cstheme="minorHAnsi"/>
+          <w:i/>
+          <w:iCs/>
+          <w:sz w:val="20"/>
+          <w:szCs w:val="20"/>
+        </w:rPr>
+      </w:pPr>
+      <w:r>
+        <w:rPr>
+          <w:rFonts w:cstheme="minorHAnsi"/>
+          <w:sz w:val="20"/>
+          <w:szCs w:val="20"/>
+        </w:rPr>
+        <w:t>DECEMBER 2001 to MA</w:t>
+      </w:r>
+      <w:bookmarkStart w:id="0" w:name="_GoBack"/>
+      <w:bookmarkEnd w:id="0"/>
+      <w:r>
+        <w:rPr>
+          <w:rFonts w:cstheme="minorHAnsi"/>
+          <w:sz w:val="20"/>
+          <w:szCs w:val="20"/>
+        </w:rPr>
+        <w:t>Y 2010 - Sherrie McNulty LLC</w:t>
+      </w:r>
+      <w:r>
+        <w:rPr>
+          <w:rFonts w:cstheme="minorHAnsi"/>
+          <w:sz w:val="20"/>
+          <w:szCs w:val="20"/>
+        </w:rPr>
+        <w:t>/Purple Finch Realty</w:t>
+      </w:r>
+      <w:r>
+        <w:rPr>
+          <w:rFonts w:cstheme="minorHAnsi"/>
+          <w:sz w:val="20"/>
+          <w:szCs w:val="20"/>
+        </w:rPr>
+        <w:t xml:space="preserve"> </w:t>
+      </w:r>
+      <w:r>
+        <w:rPr>
+          <w:rFonts w:cstheme="minorHAnsi"/>
+          <w:sz w:val="20"/>
+          <w:szCs w:val="20"/>
+        </w:rPr>
+        <w:t>in</w:t>
+      </w:r>
+      <w:r>
+        <w:rPr>
+          <w:rFonts w:cstheme="minorHAnsi"/>
+          <w:sz w:val="20"/>
+          <w:szCs w:val="20"/>
+        </w:rPr>
+        <w:t xml:space="preserve"> Merrimack, NH - </w:t>
+      </w:r>
+      <w:r>
+        <w:rPr>
+          <w:rFonts w:cstheme="minorHAnsi"/>
+          <w:i/>
+          <w:iCs/>
+          <w:sz w:val="20"/>
+          <w:szCs w:val="20"/>
+        </w:rPr>
+        <w:t>Web Developer/</w:t>
+      </w:r>
+      <w:r>
+        <w:rPr>
+          <w:rFonts w:cstheme="minorHAnsi"/>
+          <w:i/>
+          <w:iCs/>
+          <w:sz w:val="20"/>
+          <w:szCs w:val="20"/>
+        </w:rPr>
+        <w:t xml:space="preserve">Real Estate </w:t>
+      </w:r>
+      <w:r>
+        <w:rPr>
+          <w:rFonts w:cstheme="minorHAnsi"/>
+          <w:i/>
+          <w:iCs/>
+          <w:sz w:val="20"/>
+          <w:szCs w:val="20"/>
+        </w:rPr>
+        <w:t>Broker</w:t>
       </w:r>
     </w:p>
     <w:p>
@@ -887,7 +1152,31 @@
           <w:sz w:val="20"/>
           <w:szCs w:val="20"/>
         </w:rPr>
-        <w:t xml:space="preserve">DECEMBER 2000 to AUGUST 2001 - Avid Technology, Inc. - Tewksbury, MA - </w:t>
+        <w:t xml:space="preserve">DECEMBER 2000 to AUGUST 2001 - Avid Technology, Inc. </w:t>
+      </w:r>
+      <w:r>
+        <w:rPr>
+          <w:rFonts w:cstheme="minorHAnsi"/>
+          <w:sz w:val="20"/>
+          <w:szCs w:val="20"/>
+        </w:rPr>
+        <w:t>in</w:t>
+      </w:r>
+      <w:r>
+        <w:rPr>
+          <w:rFonts w:cstheme="minorHAnsi"/>
+          <w:sz w:val="20"/>
+          <w:szCs w:val="20"/>
+        </w:rPr>
+        <w:t xml:space="preserve"> Tewksbury, MA </w:t>
+      </w:r>
+      <w:r>
+        <w:rPr>
+          <w:rFonts w:cstheme="minorHAnsi"/>
+          <w:sz w:val="20"/>
+          <w:szCs w:val="20"/>
+        </w:rPr>
+        <w:t xml:space="preserve">– </w:t>
       </w:r>
       <w:r>
         <w:rPr>
@@ -897,7 +1186,7 @@
           <w:sz w:val="20"/>
           <w:szCs w:val="20"/>
         </w:rPr>
-        <w:t>Sr. Software Engineer</w:t>
+        <w:t>Senior Software Engineer</w:t>
       </w:r>
     </w:p>
     <w:p>
@@ -985,7 +1274,31 @@
           <w:sz w:val="20"/>
           <w:szCs w:val="20"/>
         </w:rPr>
-        <w:t xml:space="preserve">OCTOBER 1997 to DECEMBER 2000 - Sanmina SCI - Salem, NH - </w:t>
+        <w:t xml:space="preserve">OCTOBER 1997 to DECEMBER 2000 - Sanmina SCI </w:t>
+      </w:r>
+      <w:r>
+        <w:rPr>
+          <w:rFonts w:cstheme="minorHAnsi"/>
+          <w:sz w:val="20"/>
+          <w:szCs w:val="20"/>
+        </w:rPr>
+        <w:t xml:space="preserve">in </w:t>
+      </w:r>
+      <w:r>
+        <w:rPr>
+          <w:rFonts w:cstheme="minorHAnsi"/>
+          <w:sz w:val="20"/>
+          <w:szCs w:val="20"/>
+        </w:rPr>
+        <w:t xml:space="preserve">Salem, NH </w:t>
+      </w:r>
+      <w:r>
+        <w:rPr>
+          <w:rFonts w:cstheme="minorHAnsi"/>
+          <w:sz w:val="20"/>
+          <w:szCs w:val="20"/>
+        </w:rPr>
+        <w:t xml:space="preserve">– </w:t>
       </w:r>
       <w:r>
         <w:rPr>
@@ -995,7 +1308,7 @@
           <w:sz w:val="20"/>
           <w:szCs w:val="20"/>
         </w:rPr>
-        <w:t>Sr. Software Engineer</w:t>
+        <w:t>Senior Software Engineer</w:t>
       </w:r>
     </w:p>
     <w:p>
@@ -1047,6 +1360,7 @@
           <w:sz w:val="20"/>
           <w:szCs w:val="20"/>
         </w:rPr>
+        <w:lastRenderedPageBreak/>
         <w:t>Suggested and implemented a version control system in response to a week-long production outage after a developer released defective code prior to going on vacation</w:t>
       </w:r>
     </w:p>
@@ -1104,6 +1418,32 @@
     </w:p>
     <w:p>
       <w:pPr>
+        <w:pStyle w:val="ListParagraph"/>
+        <w:numPr>
+          <w:ilvl w:val="0"/>
+          <w:numId w:val="12"/>
+        </w:numPr>
+        <w:autoSpaceDE w:val="0"/>
+        <w:autoSpaceDN w:val="0"/>
+        <w:adjustRightInd w:val="0"/>
+        <w:spacing w:after="0" w:line="240" w:lineRule="auto"/>
+        <w:rPr>
+          <w:rFonts w:cstheme="minorHAnsi"/>
+          <w:sz w:val="20"/>
+          <w:szCs w:val="20"/>
+        </w:rPr>
+      </w:pPr>
+      <w:r>
+        <w:rPr>
+          <w:rFonts w:cstheme="minorHAnsi"/>
+          <w:sz w:val="20"/>
+          <w:szCs w:val="20"/>
+        </w:rPr>
+        <w:t>Skills: C, Perl, Shell Script, HTML, CSS, JavaScript, Genesis CAM software customization</w:t>
+      </w:r>
+    </w:p>
+    <w:p>
+      <w:pPr>
         <w:autoSpaceDE w:val="0"/>
         <w:autoSpaceDN w:val="0"/>
         <w:adjustRightInd w:val="0"/>
@@ -1135,7 +1475,31 @@
           <w:sz w:val="20"/>
           <w:szCs w:val="20"/>
         </w:rPr>
-        <w:t xml:space="preserve">FEBRUARY 1994 to OCTOBER 1997 - Applied Analysis Inc. - Westford, MA - </w:t>
+        <w:t xml:space="preserve">FEBRUARY 1994 to OCTOBER 1997 - Applied Analysis Inc. </w:t>
+      </w:r>
+      <w:r>
+        <w:rPr>
+          <w:rFonts w:cstheme="minorHAnsi"/>
+          <w:sz w:val="20"/>
+          <w:szCs w:val="20"/>
+        </w:rPr>
+        <w:t>in Billerica</w:t>
+      </w:r>
+      <w:r>
+        <w:rPr>
+          <w:rFonts w:cstheme="minorHAnsi"/>
+          <w:sz w:val="20"/>
+          <w:szCs w:val="20"/>
+        </w:rPr>
+        <w:t xml:space="preserve">, MA </w:t>
+      </w:r>
+      <w:r>
+        <w:rPr>
+          <w:rFonts w:cstheme="minorHAnsi"/>
+          <w:sz w:val="20"/>
+          <w:szCs w:val="20"/>
+        </w:rPr>
+        <w:t xml:space="preserve">– </w:t>
       </w:r>
       <w:r>
         <w:rPr>
@@ -1229,7 +1593,6 @@
           <w:sz w:val="20"/>
           <w:szCs w:val="20"/>
         </w:rPr>
-        <w:lastRenderedPageBreak/>
         <w:t>Designed and implemented a spectral signature database that was the heart of our image processing software</w:t>
       </w:r>
     </w:p>
@@ -1424,7 +1787,199 @@
           <w:sz w:val="20"/>
           <w:szCs w:val="20"/>
         </w:rPr>
+        <w:t>Skills: Shell Script, C, C++, Erdas Imagine software customization</w:t>
+      </w:r>
+    </w:p>
+    <w:p>
+      <w:pPr>
+        <w:pStyle w:val="ListParagraph"/>
+        <w:numPr>
+          <w:ilvl w:val="0"/>
+          <w:numId w:val="13"/>
+        </w:numPr>
+        <w:autoSpaceDE w:val="0"/>
+        <w:autoSpaceDN w:val="0"/>
+        <w:adjustRightInd w:val="0"/>
+        <w:spacing w:after="0" w:line="240" w:lineRule="auto"/>
+        <w:rPr>
+          <w:rFonts w:cstheme="minorHAnsi"/>
+          <w:sz w:val="20"/>
+          <w:szCs w:val="20"/>
+        </w:rPr>
+      </w:pPr>
+      <w:r>
+        <w:rPr>
+          <w:rFonts w:cstheme="minorHAnsi"/>
+          <w:sz w:val="20"/>
+          <w:szCs w:val="20"/>
+        </w:rPr>
         <w:t>Secret Security Clearance</w:t>
+      </w:r>
+    </w:p>
+    <w:p>
+      <w:pPr>
+        <w:autoSpaceDE w:val="0"/>
+        <w:autoSpaceDN w:val="0"/>
+        <w:adjustRightInd w:val="0"/>
+        <w:spacing w:after="0" w:line="240" w:lineRule="auto"/>
+        <w:rPr>
+          <w:rFonts w:cstheme="minorHAnsi"/>
+          <w:sz w:val="20"/>
+          <w:szCs w:val="20"/>
+        </w:rPr>
+      </w:pPr>
+    </w:p>
+    <w:p>
+      <w:pPr>
+        <w:autoSpaceDE w:val="0"/>
+        <w:autoSpaceDN w:val="0"/>
+        <w:adjustRightInd w:val="0"/>
+        <w:spacing w:after="0" w:line="240" w:lineRule="auto"/>
+        <w:rPr>
+          <w:rFonts w:cstheme="minorHAnsi"/>
+          <w:i/>
+          <w:iCs/>
+          <w:sz w:val="20"/>
+          <w:szCs w:val="20"/>
+        </w:rPr>
+      </w:pPr>
+      <w:r>
+        <w:rPr>
+          <w:rFonts w:cstheme="minorHAnsi"/>
+          <w:sz w:val="20"/>
+          <w:szCs w:val="20"/>
+        </w:rPr>
+        <w:t xml:space="preserve">JUNE 1993 – FEBRUARY 1994 - </w:t>
+      </w:r>
+      <w:r>
+        <w:rPr>
+          <w:rFonts w:cstheme="minorHAnsi"/>
+          <w:sz w:val="20"/>
+          <w:szCs w:val="20"/>
+        </w:rPr>
+        <w:t>Wyle Laboratories</w:t>
+      </w:r>
+      <w:r>
+        <w:rPr>
+          <w:rFonts w:cstheme="minorHAnsi"/>
+          <w:sz w:val="20"/>
+          <w:szCs w:val="20"/>
+        </w:rPr>
+        <w:t xml:space="preserve"> in Hampton, VA – </w:t>
+      </w:r>
+      <w:r>
+        <w:rPr>
+          <w:rFonts w:cstheme="minorHAnsi"/>
+          <w:i/>
+          <w:iCs/>
+          <w:sz w:val="20"/>
+          <w:szCs w:val="20"/>
+        </w:rPr>
+        <w:t>Programmer</w:t>
+      </w:r>
+    </w:p>
+    <w:p>
+      <w:pPr>
+        <w:pStyle w:val="ListParagraph"/>
+        <w:numPr>
+          <w:ilvl w:val="0"/>
+          <w:numId w:val="17"/>
+        </w:numPr>
+        <w:autoSpaceDE w:val="0"/>
+        <w:autoSpaceDN w:val="0"/>
+        <w:adjustRightInd w:val="0"/>
+        <w:spacing w:after="0" w:line="240" w:lineRule="auto"/>
+        <w:rPr>
+          <w:rFonts w:cstheme="minorHAnsi"/>
+          <w:sz w:val="20"/>
+          <w:szCs w:val="20"/>
+        </w:rPr>
+      </w:pPr>
+      <w:r>
+        <w:rPr>
+          <w:rFonts w:cstheme="minorHAnsi"/>
+          <w:sz w:val="20"/>
+          <w:szCs w:val="20"/>
+        </w:rPr>
+        <w:t>Implemented a Real-Time embedded raw data buffer to capture critical failure information for wind tunnel tests on model aircraft</w:t>
+      </w:r>
+    </w:p>
+    <w:p>
+      <w:pPr>
+        <w:pStyle w:val="ListParagraph"/>
+        <w:numPr>
+          <w:ilvl w:val="0"/>
+          <w:numId w:val="17"/>
+        </w:numPr>
+        <w:autoSpaceDE w:val="0"/>
+        <w:autoSpaceDN w:val="0"/>
+        <w:adjustRightInd w:val="0"/>
+        <w:spacing w:after="0" w:line="240" w:lineRule="auto"/>
+        <w:rPr>
+          <w:rFonts w:cstheme="minorHAnsi"/>
+          <w:sz w:val="20"/>
+          <w:szCs w:val="20"/>
+        </w:rPr>
+      </w:pPr>
+      <w:r>
+        <w:rPr>
+          <w:rFonts w:cstheme="minorHAnsi"/>
+          <w:sz w:val="20"/>
+          <w:szCs w:val="20"/>
+        </w:rPr>
+        <w:t>Created library modules to reduce code redundancy</w:t>
+      </w:r>
+    </w:p>
+    <w:p>
+      <w:pPr>
+        <w:pStyle w:val="ListParagraph"/>
+        <w:numPr>
+          <w:ilvl w:val="0"/>
+          <w:numId w:val="17"/>
+        </w:numPr>
+        <w:autoSpaceDE w:val="0"/>
+        <w:autoSpaceDN w:val="0"/>
+        <w:adjustRightInd w:val="0"/>
+        <w:spacing w:after="0" w:line="240" w:lineRule="auto"/>
+        <w:rPr>
+          <w:rFonts w:cstheme="minorHAnsi"/>
+          <w:sz w:val="20"/>
+          <w:szCs w:val="20"/>
+        </w:rPr>
+      </w:pPr>
+      <w:r>
+        <w:rPr>
+          <w:rFonts w:cstheme="minorHAnsi"/>
+          <w:sz w:val="20"/>
+          <w:szCs w:val="20"/>
+        </w:rPr>
+        <w:t>Skills: C, Shell Script</w:t>
+      </w:r>
+    </w:p>
+    <w:p>
+      <w:pPr>
+        <w:pStyle w:val="ListParagraph"/>
+        <w:numPr>
+          <w:ilvl w:val="0"/>
+          <w:numId w:val="17"/>
+        </w:numPr>
+        <w:autoSpaceDE w:val="0"/>
+        <w:autoSpaceDN w:val="0"/>
+        <w:adjustRightInd w:val="0"/>
+        <w:spacing w:after="0" w:line="240" w:lineRule="auto"/>
+        <w:rPr>
+          <w:rFonts w:cstheme="minorHAnsi"/>
+          <w:sz w:val="20"/>
+          <w:szCs w:val="20"/>
+        </w:rPr>
+      </w:pPr>
+      <w:r>
+        <w:rPr>
+          <w:rFonts w:cstheme="minorHAnsi"/>
+          <w:sz w:val="20"/>
+          <w:szCs w:val="20"/>
+        </w:rPr>
+        <w:t>Confidential Security Clearance</w:t>
       </w:r>
     </w:p>
     <w:p>
@@ -1497,7 +2052,23 @@
           <w:sz w:val="20"/>
           <w:szCs w:val="20"/>
         </w:rPr>
-        <w:t>University of Richmond, Richmond, VA - Full-Stack Web Development Boot Camp, Final Grade: A</w:t>
+        <w:t>University of Richmond, Richmond, VA - Full-Stack Web Development Boot Camp</w:t>
+      </w:r>
+      <w:r>
+        <w:rPr>
+          <w:rFonts w:cstheme="minorHAnsi"/>
+          <w:sz w:val="20"/>
+          <w:szCs w:val="20"/>
+        </w:rPr>
+        <w:t xml:space="preserve"> Certification</w:t>
+      </w:r>
+      <w:r>
+        <w:rPr>
+          <w:rFonts w:cstheme="minorHAnsi"/>
+          <w:sz w:val="20"/>
+          <w:szCs w:val="20"/>
+        </w:rPr>
+        <w:t>, Final Grade: A</w:t>
       </w:r>
     </w:p>
     <w:p>
@@ -3276,7 +3847,7 @@
   <w:abstractNum w:abstractNumId="14" w15:restartNumberingAfterBreak="0">
     <w:nsid w:val="5627594B"/>
     <w:multiLevelType w:val="hybridMultilevel"/>
-    <w:tmpl w:val="A830D980"/>
+    <w:tmpl w:val="398E6B82"/>
     <w:lvl w:ilvl="0" w:tplc="04090001">
       <w:start w:val="1"/>
       <w:numFmt w:val="bullet"/>
@@ -3387,6 +3958,232 @@
     </w:lvl>
   </w:abstractNum>
   <w:abstractNum w:abstractNumId="15" w15:restartNumberingAfterBreak="0">
+    <w:nsid w:val="5EBF1C39"/>
+    <w:multiLevelType w:val="hybridMultilevel"/>
+    <w:tmpl w:val="D5CC75CC"/>
+    <w:lvl w:ilvl="0" w:tplc="04090001">
+      <w:start w:val="1"/>
+      <w:numFmt w:val="bullet"/>
+      <w:lvlText w:val=""/>
+      <w:lvlJc w:val="left"/>
+      <w:pPr>
+        <w:ind w:left="360" w:hanging="360"/>
+      </w:pPr>
+      <w:rPr>
+        <w:rFonts w:ascii="Symbol" w:hAnsi="Symbol" w:hint="default"/>
+      </w:rPr>
+    </w:lvl>
+    <w:lvl w:ilvl="1" w:tplc="04090003" w:tentative="1">
+      <w:start w:val="1"/>
+      <w:numFmt w:val="bullet"/>
+      <w:lvlText w:val="o"/>
+      <w:lvlJc w:val="left"/>
+      <w:pPr>
+        <w:ind w:left="1080" w:hanging="360"/>
+      </w:pPr>
+      <w:rPr>
+        <w:rFonts w:ascii="Courier New" w:hAnsi="Courier New" w:cs="Courier New" w:hint="default"/>
+      </w:rPr>
+    </w:lvl>
+    <w:lvl w:ilvl="2" w:tplc="04090005" w:tentative="1">
+      <w:start w:val="1"/>
+      <w:numFmt w:val="bullet"/>
+      <w:lvlText w:val=""/>
+      <w:lvlJc w:val="left"/>
+      <w:pPr>
+        <w:ind w:left="1800" w:hanging="360"/>
+      </w:pPr>
+      <w:rPr>
+        <w:rFonts w:ascii="Wingdings" w:hAnsi="Wingdings" w:hint="default"/>
+      </w:rPr>
+    </w:lvl>
+    <w:lvl w:ilvl="3" w:tplc="04090001" w:tentative="1">
+      <w:start w:val="1"/>
+      <w:numFmt w:val="bullet"/>
+      <w:lvlText w:val=""/>
+      <w:lvlJc w:val="left"/>
+      <w:pPr>
+        <w:ind w:left="2520" w:hanging="360"/>
+      </w:pPr>
+      <w:rPr>
+        <w:rFonts w:ascii="Symbol" w:hAnsi="Symbol" w:hint="default"/>
+      </w:rPr>
+    </w:lvl>
+    <w:lvl w:ilvl="4" w:tplc="04090003" w:tentative="1">
+      <w:start w:val="1"/>
+      <w:numFmt w:val="bullet"/>
+      <w:lvlText w:val="o"/>
+      <w:lvlJc w:val="left"/>
+      <w:pPr>
+        <w:ind w:left="3240" w:hanging="360"/>
+      </w:pPr>
+      <w:rPr>
+        <w:rFonts w:ascii="Courier New" w:hAnsi="Courier New" w:cs="Courier New" w:hint="default"/>
+      </w:rPr>
+    </w:lvl>
+    <w:lvl w:ilvl="5" w:tplc="04090005" w:tentative="1">
+      <w:start w:val="1"/>
+      <w:numFmt w:val="bullet"/>
+      <w:lvlText w:val=""/>
+      <w:lvlJc w:val="left"/>
+      <w:pPr>
+        <w:ind w:left="3960" w:hanging="360"/>
+      </w:pPr>
+      <w:rPr>
+        <w:rFonts w:ascii="Wingdings" w:hAnsi="Wingdings" w:hint="default"/>
+      </w:rPr>
+    </w:lvl>
+    <w:lvl w:ilvl="6" w:tplc="04090001" w:tentative="1">
+      <w:start w:val="1"/>
+      <w:numFmt w:val="bullet"/>
+      <w:lvlText w:val=""/>
+      <w:lvlJc w:val="left"/>
+      <w:pPr>
+        <w:ind w:left="4680" w:hanging="360"/>
+      </w:pPr>
+      <w:rPr>
+        <w:rFonts w:ascii="Symbol" w:hAnsi="Symbol" w:hint="default"/>
+      </w:rPr>
+    </w:lvl>
+    <w:lvl w:ilvl="7" w:tplc="04090003" w:tentative="1">
+      <w:start w:val="1"/>
+      <w:numFmt w:val="bullet"/>
+      <w:lvlText w:val="o"/>
+      <w:lvlJc w:val="left"/>
+      <w:pPr>
+        <w:ind w:left="5400" w:hanging="360"/>
+      </w:pPr>
+      <w:rPr>
+        <w:rFonts w:ascii="Courier New" w:hAnsi="Courier New" w:cs="Courier New" w:hint="default"/>
+      </w:rPr>
+    </w:lvl>
+    <w:lvl w:ilvl="8" w:tplc="04090005" w:tentative="1">
+      <w:start w:val="1"/>
+      <w:numFmt w:val="bullet"/>
+      <w:lvlText w:val=""/>
+      <w:lvlJc w:val="left"/>
+      <w:pPr>
+        <w:ind w:left="6120" w:hanging="360"/>
+      </w:pPr>
+      <w:rPr>
+        <w:rFonts w:ascii="Wingdings" w:hAnsi="Wingdings" w:hint="default"/>
+      </w:rPr>
+    </w:lvl>
+  </w:abstractNum>
+  <w:abstractNum w:abstractNumId="16" w15:restartNumberingAfterBreak="0">
+    <w:nsid w:val="614A147D"/>
+    <w:multiLevelType w:val="hybridMultilevel"/>
+    <w:tmpl w:val="5FD4C55A"/>
+    <w:lvl w:ilvl="0" w:tplc="04090001">
+      <w:start w:val="1"/>
+      <w:numFmt w:val="bullet"/>
+      <w:lvlText w:val=""/>
+      <w:lvlJc w:val="left"/>
+      <w:pPr>
+        <w:ind w:left="360" w:hanging="360"/>
+      </w:pPr>
+      <w:rPr>
+        <w:rFonts w:ascii="Symbol" w:hAnsi="Symbol" w:hint="default"/>
+      </w:rPr>
+    </w:lvl>
+    <w:lvl w:ilvl="1" w:tplc="04090003" w:tentative="1">
+      <w:start w:val="1"/>
+      <w:numFmt w:val="bullet"/>
+      <w:lvlText w:val="o"/>
+      <w:lvlJc w:val="left"/>
+      <w:pPr>
+        <w:ind w:left="1080" w:hanging="360"/>
+      </w:pPr>
+      <w:rPr>
+        <w:rFonts w:ascii="Courier New" w:hAnsi="Courier New" w:cs="Courier New" w:hint="default"/>
+      </w:rPr>
+    </w:lvl>
+    <w:lvl w:ilvl="2" w:tplc="04090005" w:tentative="1">
+      <w:start w:val="1"/>
+      <w:numFmt w:val="bullet"/>
+      <w:lvlText w:val=""/>
+      <w:lvlJc w:val="left"/>
+      <w:pPr>
+        <w:ind w:left="1800" w:hanging="360"/>
+      </w:pPr>
+      <w:rPr>
+        <w:rFonts w:ascii="Wingdings" w:hAnsi="Wingdings" w:hint="default"/>
+      </w:rPr>
+    </w:lvl>
+    <w:lvl w:ilvl="3" w:tplc="04090001" w:tentative="1">
+      <w:start w:val="1"/>
+      <w:numFmt w:val="bullet"/>
+      <w:lvlText w:val=""/>
+      <w:lvlJc w:val="left"/>
+      <w:pPr>
+        <w:ind w:left="2520" w:hanging="360"/>
+      </w:pPr>
+      <w:rPr>
+        <w:rFonts w:ascii="Symbol" w:hAnsi="Symbol" w:hint="default"/>
+      </w:rPr>
+    </w:lvl>
+    <w:lvl w:ilvl="4" w:tplc="04090003" w:tentative="1">
+      <w:start w:val="1"/>
+      <w:numFmt w:val="bullet"/>
+      <w:lvlText w:val="o"/>
+      <w:lvlJc w:val="left"/>
+      <w:pPr>
+        <w:ind w:left="3240" w:hanging="360"/>
+      </w:pPr>
+      <w:rPr>
+        <w:rFonts w:ascii="Courier New" w:hAnsi="Courier New" w:cs="Courier New" w:hint="default"/>
+      </w:rPr>
+    </w:lvl>
+    <w:lvl w:ilvl="5" w:tplc="04090005" w:tentative="1">
+      <w:start w:val="1"/>
+      <w:numFmt w:val="bullet"/>
+      <w:lvlText w:val=""/>
+      <w:lvlJc w:val="left"/>
+      <w:pPr>
+        <w:ind w:left="3960" w:hanging="360"/>
+      </w:pPr>
+      <w:rPr>
+        <w:rFonts w:ascii="Wingdings" w:hAnsi="Wingdings" w:hint="default"/>
+      </w:rPr>
+    </w:lvl>
+    <w:lvl w:ilvl="6" w:tplc="04090001" w:tentative="1">
+      <w:start w:val="1"/>
+      <w:numFmt w:val="bullet"/>
+      <w:lvlText w:val=""/>
+      <w:lvlJc w:val="left"/>
+      <w:pPr>
+        <w:ind w:left="4680" w:hanging="360"/>
+      </w:pPr>
+      <w:rPr>
+        <w:rFonts w:ascii="Symbol" w:hAnsi="Symbol" w:hint="default"/>
+      </w:rPr>
+    </w:lvl>
+    <w:lvl w:ilvl="7" w:tplc="04090003" w:tentative="1">
+      <w:start w:val="1"/>
+      <w:numFmt w:val="bullet"/>
+      <w:lvlText w:val="o"/>
+      <w:lvlJc w:val="left"/>
+      <w:pPr>
+        <w:ind w:left="5400" w:hanging="360"/>
+      </w:pPr>
+      <w:rPr>
+        <w:rFonts w:ascii="Courier New" w:hAnsi="Courier New" w:cs="Courier New" w:hint="default"/>
+      </w:rPr>
+    </w:lvl>
+    <w:lvl w:ilvl="8" w:tplc="04090005" w:tentative="1">
+      <w:start w:val="1"/>
+      <w:numFmt w:val="bullet"/>
+      <w:lvlText w:val=""/>
+      <w:lvlJc w:val="left"/>
+      <w:pPr>
+        <w:ind w:left="6120" w:hanging="360"/>
+      </w:pPr>
+      <w:rPr>
+        <w:rFonts w:ascii="Wingdings" w:hAnsi="Wingdings" w:hint="default"/>
+      </w:rPr>
+    </w:lvl>
+  </w:abstractNum>
+  <w:abstractNum w:abstractNumId="17" w15:restartNumberingAfterBreak="0">
     <w:nsid w:val="7C8835F4"/>
     <w:multiLevelType w:val="hybridMultilevel"/>
     <w:tmpl w:val="18C82B5A"/>
@@ -3527,7 +4324,7 @@
     <w:abstractNumId w:val="6"/>
   </w:num>
   <w:num w:numId="10">
-    <w:abstractNumId w:val="15"/>
+    <w:abstractNumId w:val="17"/>
   </w:num>
   <w:num w:numId="11">
     <w:abstractNumId w:val="5"/>
@@ -3546,6 +4343,12 @@
   </w:num>
   <w:num w:numId="16">
     <w:abstractNumId w:val="3"/>
+  </w:num>
+  <w:num w:numId="17">
+    <w:abstractNumId w:val="16"/>
+  </w:num>
+  <w:num w:numId="18">
+    <w:abstractNumId w:val="15"/>
   </w:num>
 </w:numbering>
 </file>

</xml_diff>

<commit_message>
moved comment about gap of employment from index.html to the resume
</commit_message>
<xml_diff>
--- a/assets/documents/resume.docx
+++ b/assets/documents/resume.docx
@@ -323,6 +323,84 @@
         <w:spacing w:after="0" w:line="240" w:lineRule="auto"/>
         <w:rPr>
           <w:rFonts w:cstheme="minorHAnsi"/>
+          <w:color w:val="000000"/>
+          <w:sz w:val="20"/>
+          <w:szCs w:val="20"/>
+        </w:rPr>
+      </w:pPr>
+    </w:p>
+    <w:p>
+      <w:pPr>
+        <w:autoSpaceDE w:val="0"/>
+        <w:autoSpaceDN w:val="0"/>
+        <w:adjustRightInd w:val="0"/>
+        <w:spacing w:after="0" w:line="240" w:lineRule="auto"/>
+        <w:rPr>
+          <w:rFonts w:cstheme="minorHAnsi"/>
+          <w:color w:val="000000"/>
+          <w:sz w:val="28"/>
+          <w:szCs w:val="28"/>
+        </w:rPr>
+      </w:pPr>
+      <w:r>
+        <w:rPr>
+          <w:rFonts w:cstheme="minorHAnsi"/>
+          <w:color w:val="000000"/>
+          <w:sz w:val="28"/>
+          <w:szCs w:val="28"/>
+        </w:rPr>
+        <w:t>Note</w:t>
+      </w:r>
+    </w:p>
+    <w:p>
+      <w:pPr>
+        <w:autoSpaceDE w:val="0"/>
+        <w:autoSpaceDN w:val="0"/>
+        <w:adjustRightInd w:val="0"/>
+        <w:spacing w:after="0" w:line="240" w:lineRule="auto"/>
+        <w:rPr>
+          <w:rFonts w:cstheme="minorHAnsi"/>
+          <w:sz w:val="20"/>
+          <w:szCs w:val="20"/>
+        </w:rPr>
+      </w:pPr>
+    </w:p>
+    <w:p>
+      <w:pPr>
+        <w:autoSpaceDE w:val="0"/>
+        <w:autoSpaceDN w:val="0"/>
+        <w:adjustRightInd w:val="0"/>
+        <w:spacing w:after="0" w:line="240" w:lineRule="auto"/>
+        <w:rPr>
+          <w:rFonts w:cstheme="minorHAnsi"/>
+          <w:color w:val="000000"/>
+        </w:rPr>
+      </w:pPr>
+      <w:r>
+        <w:rPr>
+          <w:rFonts w:cstheme="minorHAnsi"/>
+          <w:color w:val="000000"/>
+        </w:rPr>
+        <w:t xml:space="preserve">My history of software development and leadership combined with the gap of employment puts me in an awkward position. Please don't be shy to approach me for a junior level position. I am motivated by a desire to get back to doing what I enjoy most, coding. Thank you </w:t>
+      </w:r>
+      <w:bookmarkStart w:id="0" w:name="_GoBack"/>
+      <w:bookmarkEnd w:id="0"/>
+      <w:r>
+        <w:rPr>
+          <w:rFonts w:cstheme="minorHAnsi"/>
+          <w:color w:val="000000"/>
+        </w:rPr>
+        <w:t>for your consideration.</w:t>
+      </w:r>
+    </w:p>
+    <w:p>
+      <w:pPr>
+        <w:autoSpaceDE w:val="0"/>
+        <w:autoSpaceDN w:val="0"/>
+        <w:adjustRightInd w:val="0"/>
+        <w:spacing w:after="0" w:line="240" w:lineRule="auto"/>
+        <w:rPr>
+          <w:rFonts w:cstheme="minorHAnsi"/>
           <w:sz w:val="20"/>
           <w:szCs w:val="20"/>
         </w:rPr>
@@ -614,7 +692,7 @@
           <w:sz w:val="20"/>
           <w:szCs w:val="20"/>
         </w:rPr>
-        <w:t>Responsive Design, CSS3, HTML5, Bootstrap, Media Queries, React, JavaScript, jQuery, API, RESTful, JSON, XML, MVC Patterns, Node.js, Express.js, MySQL, MongoDB, Mongoose, Postman, Visual Studio Code, Git, Heroku, and Photoshop</w:t>
+        <w:t>Responsive Design, CSS3, HTML5, Bootstrap, Media Queries, React, JavaScript, jQuery, API, RESTful, JSON, MVC Patterns, Node.js, Express.js, MySQL, Mongo, Mongoose, Postman, Visual Studio Code, Git, Heroku, and Photoshop</w:t>
       </w:r>
     </w:p>
     <w:p>
@@ -852,17 +930,7 @@
           <w:sz w:val="20"/>
           <w:szCs w:val="20"/>
         </w:rPr>
-        <w:t>DECEMBER 2001 to MA</w:t>
-      </w:r>
-      <w:bookmarkStart w:id="0" w:name="_GoBack"/>
-      <w:bookmarkEnd w:id="0"/>
-      <w:r>
-        <w:rPr>
-          <w:rFonts w:cstheme="minorHAnsi"/>
-          <w:sz w:val="20"/>
-          <w:szCs w:val="20"/>
-        </w:rPr>
-        <w:t>Y 2010 - Sherrie McNulty LLC</w:t>
+        <w:t>DECEMBER 2001 to MAY 2010 - Sherrie McNulty LLC</w:t>
       </w:r>
       <w:r>
         <w:rPr>
@@ -1212,6 +1280,7 @@
           <w:sz w:val="20"/>
           <w:szCs w:val="20"/>
         </w:rPr>
+        <w:lastRenderedPageBreak/>
         <w:t>Built a web-based content management system with automated archiving that enabled journalists to publish articles on the web independently</w:t>
       </w:r>
     </w:p>
@@ -1360,7 +1429,6 @@
           <w:sz w:val="20"/>
           <w:szCs w:val="20"/>
         </w:rPr>
-        <w:lastRenderedPageBreak/>
         <w:t>Suggested and implemented a version control system in response to a week-long production outage after a developer released defective code prior to going on vacation</w:t>
       </w:r>
     </w:p>

</xml_diff>

<commit_message>
Revised and moved statement about prior experience to the index page
</commit_message>
<xml_diff>
--- a/assets/documents/resume.docx
+++ b/assets/documents/resume.docx
@@ -231,157 +231,7 @@
           <w:sz w:val="20"/>
           <w:szCs w:val="20"/>
         </w:rPr>
-        <w:t xml:space="preserve">Responsive Design, CSS3, HTML5, Bootstrap, Media Queries, </w:t>
-      </w:r>
-      <w:r>
-        <w:rPr>
-          <w:rFonts w:cstheme="minorHAnsi"/>
-          <w:color w:val="000000"/>
-          <w:sz w:val="20"/>
-          <w:szCs w:val="20"/>
-        </w:rPr>
-        <w:t xml:space="preserve">React, </w:t>
-      </w:r>
-      <w:r>
-        <w:rPr>
-          <w:rFonts w:cstheme="minorHAnsi"/>
-          <w:color w:val="000000"/>
-          <w:sz w:val="20"/>
-          <w:szCs w:val="20"/>
-        </w:rPr>
-        <w:t xml:space="preserve">JavaScript, jQuery, </w:t>
-      </w:r>
-      <w:r>
-        <w:rPr>
-          <w:rFonts w:cstheme="minorHAnsi"/>
-          <w:color w:val="000000"/>
-          <w:sz w:val="20"/>
-          <w:szCs w:val="20"/>
-        </w:rPr>
-        <w:t xml:space="preserve">API, RESTful, JSON, XML, </w:t>
-      </w:r>
-      <w:r>
-        <w:rPr>
-          <w:rFonts w:cstheme="minorHAnsi"/>
-          <w:color w:val="000000"/>
-          <w:sz w:val="20"/>
-          <w:szCs w:val="20"/>
-        </w:rPr>
-        <w:t xml:space="preserve">MVC Patterns, </w:t>
-      </w:r>
-      <w:r>
-        <w:rPr>
-          <w:rFonts w:cstheme="minorHAnsi"/>
-          <w:color w:val="000000"/>
-          <w:sz w:val="20"/>
-          <w:szCs w:val="20"/>
-        </w:rPr>
-        <w:t xml:space="preserve">Node.js, Express.js, MySQL, </w:t>
-      </w:r>
-      <w:r>
-        <w:rPr>
-          <w:rFonts w:cstheme="minorHAnsi"/>
-          <w:color w:val="000000"/>
-          <w:sz w:val="20"/>
-          <w:szCs w:val="20"/>
-        </w:rPr>
-        <w:t xml:space="preserve">MongoDB, Mongoose, </w:t>
-      </w:r>
-      <w:r>
-        <w:rPr>
-          <w:rFonts w:cstheme="minorHAnsi"/>
-          <w:color w:val="000000"/>
-          <w:sz w:val="20"/>
-          <w:szCs w:val="20"/>
-        </w:rPr>
-        <w:t xml:space="preserve">Postman, </w:t>
-      </w:r>
-      <w:r>
-        <w:rPr>
-          <w:rFonts w:cstheme="minorHAnsi"/>
-          <w:color w:val="000000"/>
-          <w:sz w:val="20"/>
-          <w:szCs w:val="20"/>
-        </w:rPr>
-        <w:t xml:space="preserve">C, C++, Perl, Python, Shell Script, </w:t>
-      </w:r>
-      <w:r>
-        <w:rPr>
-          <w:rFonts w:cstheme="minorHAnsi"/>
-          <w:color w:val="000000"/>
-          <w:sz w:val="20"/>
-          <w:szCs w:val="20"/>
-        </w:rPr>
-        <w:t>Visual Studio Code, Git, Heroku, and Photoshop</w:t>
-      </w:r>
-    </w:p>
-    <w:p>
-      <w:pPr>
-        <w:autoSpaceDE w:val="0"/>
-        <w:autoSpaceDN w:val="0"/>
-        <w:adjustRightInd w:val="0"/>
-        <w:spacing w:after="0" w:line="240" w:lineRule="auto"/>
-        <w:rPr>
-          <w:rFonts w:cstheme="minorHAnsi"/>
-          <w:color w:val="000000"/>
-          <w:sz w:val="20"/>
-          <w:szCs w:val="20"/>
-        </w:rPr>
-      </w:pPr>
-    </w:p>
-    <w:p>
-      <w:pPr>
-        <w:autoSpaceDE w:val="0"/>
-        <w:autoSpaceDN w:val="0"/>
-        <w:adjustRightInd w:val="0"/>
-        <w:spacing w:after="0" w:line="240" w:lineRule="auto"/>
-        <w:rPr>
-          <w:rFonts w:cstheme="minorHAnsi"/>
-          <w:color w:val="000000"/>
-          <w:sz w:val="28"/>
-          <w:szCs w:val="28"/>
-        </w:rPr>
-      </w:pPr>
-      <w:r>
-        <w:rPr>
-          <w:rFonts w:cstheme="minorHAnsi"/>
-          <w:color w:val="000000"/>
-          <w:sz w:val="28"/>
-          <w:szCs w:val="28"/>
-        </w:rPr>
-        <w:t>Note</w:t>
-      </w:r>
-    </w:p>
-    <w:p>
-      <w:pPr>
-        <w:autoSpaceDE w:val="0"/>
-        <w:autoSpaceDN w:val="0"/>
-        <w:adjustRightInd w:val="0"/>
-        <w:spacing w:after="0" w:line="240" w:lineRule="auto"/>
-        <w:rPr>
-          <w:rFonts w:cstheme="minorHAnsi"/>
-          <w:sz w:val="20"/>
-          <w:szCs w:val="20"/>
-        </w:rPr>
-      </w:pPr>
-    </w:p>
-    <w:p>
-      <w:pPr>
-        <w:autoSpaceDE w:val="0"/>
-        <w:autoSpaceDN w:val="0"/>
-        <w:adjustRightInd w:val="0"/>
-        <w:spacing w:after="0" w:line="240" w:lineRule="auto"/>
-        <w:rPr>
-          <w:rFonts w:cstheme="minorHAnsi"/>
-          <w:color w:val="000000"/>
-        </w:rPr>
-      </w:pPr>
-      <w:r>
-        <w:rPr>
-          <w:rFonts w:cstheme="minorHAnsi"/>
-          <w:color w:val="000000"/>
-        </w:rPr>
-        <w:t xml:space="preserve">My history of software development and leadership combined with the gap of employment puts me in an awkward position. Please don't be shy to approach me for a junior level position. I am motivated by a desire to get back to doing what I enjoy most, coding. Thank you </w:t>
+        <w:t>Responsive Design, C</w:t>
       </w:r>
       <w:bookmarkStart w:id="0" w:name="_GoBack"/>
       <w:bookmarkEnd w:id="0"/>
@@ -389,8 +239,91 @@
         <w:rPr>
           <w:rFonts w:cstheme="minorHAnsi"/>
           <w:color w:val="000000"/>
-        </w:rPr>
-        <w:t>for your consideration.</w:t>
+          <w:sz w:val="20"/>
+          <w:szCs w:val="20"/>
+        </w:rPr>
+        <w:t xml:space="preserve">SS3, HTML5, Bootstrap, Media Queries, </w:t>
+      </w:r>
+      <w:r>
+        <w:rPr>
+          <w:rFonts w:cstheme="minorHAnsi"/>
+          <w:color w:val="000000"/>
+          <w:sz w:val="20"/>
+          <w:szCs w:val="20"/>
+        </w:rPr>
+        <w:t xml:space="preserve">React, </w:t>
+      </w:r>
+      <w:r>
+        <w:rPr>
+          <w:rFonts w:cstheme="minorHAnsi"/>
+          <w:color w:val="000000"/>
+          <w:sz w:val="20"/>
+          <w:szCs w:val="20"/>
+        </w:rPr>
+        <w:t xml:space="preserve">JavaScript, jQuery, </w:t>
+      </w:r>
+      <w:r>
+        <w:rPr>
+          <w:rFonts w:cstheme="minorHAnsi"/>
+          <w:color w:val="000000"/>
+          <w:sz w:val="20"/>
+          <w:szCs w:val="20"/>
+        </w:rPr>
+        <w:t xml:space="preserve">API, RESTful, JSON, XML, </w:t>
+      </w:r>
+      <w:r>
+        <w:rPr>
+          <w:rFonts w:cstheme="minorHAnsi"/>
+          <w:color w:val="000000"/>
+          <w:sz w:val="20"/>
+          <w:szCs w:val="20"/>
+        </w:rPr>
+        <w:t xml:space="preserve">MVC Patterns, </w:t>
+      </w:r>
+      <w:r>
+        <w:rPr>
+          <w:rFonts w:cstheme="minorHAnsi"/>
+          <w:color w:val="000000"/>
+          <w:sz w:val="20"/>
+          <w:szCs w:val="20"/>
+        </w:rPr>
+        <w:t xml:space="preserve">Node.js, Express.js, MySQL, </w:t>
+      </w:r>
+      <w:r>
+        <w:rPr>
+          <w:rFonts w:cstheme="minorHAnsi"/>
+          <w:color w:val="000000"/>
+          <w:sz w:val="20"/>
+          <w:szCs w:val="20"/>
+        </w:rPr>
+        <w:t xml:space="preserve">MongoDB, Mongoose, </w:t>
+      </w:r>
+      <w:r>
+        <w:rPr>
+          <w:rFonts w:cstheme="minorHAnsi"/>
+          <w:color w:val="000000"/>
+          <w:sz w:val="20"/>
+          <w:szCs w:val="20"/>
+        </w:rPr>
+        <w:t xml:space="preserve">Postman, </w:t>
+      </w:r>
+      <w:r>
+        <w:rPr>
+          <w:rFonts w:cstheme="minorHAnsi"/>
+          <w:color w:val="000000"/>
+          <w:sz w:val="20"/>
+          <w:szCs w:val="20"/>
+        </w:rPr>
+        <w:t xml:space="preserve">C, C++, Perl, Python, Shell Script, </w:t>
+      </w:r>
+      <w:r>
+        <w:rPr>
+          <w:rFonts w:cstheme="minorHAnsi"/>
+          <w:color w:val="000000"/>
+          <w:sz w:val="20"/>
+          <w:szCs w:val="20"/>
+        </w:rPr>
+        <w:t>Visual Studio Code, Git, Heroku, and Photoshop</w:t>
       </w:r>
     </w:p>
     <w:p>
@@ -543,25 +476,7 @@
           <w:sz w:val="20"/>
           <w:szCs w:val="20"/>
         </w:rPr>
-        <w:t xml:space="preserve">Responsive Design, CSS3, HTML5, Bootstrap, Media Queries, React, JavaScript, jQuery, API, RESTful, JSON, XML, MVC Patterns, Node.js, Express.js, MySQL, MongoDB, Mongoose, Visual Studio Code, Git, </w:t>
-      </w:r>
-      <w:r>
-        <w:rPr>
-          <w:rFonts w:cstheme="minorHAnsi"/>
-          <w:color w:val="000000"/>
-          <w:sz w:val="20"/>
-          <w:szCs w:val="20"/>
-        </w:rPr>
-        <w:t xml:space="preserve">and </w:t>
-      </w:r>
-      <w:r>
-        <w:rPr>
-          <w:rFonts w:cstheme="minorHAnsi"/>
-          <w:color w:val="000000"/>
-          <w:sz w:val="20"/>
-          <w:szCs w:val="20"/>
-        </w:rPr>
-        <w:t>Heroku</w:t>
+        <w:t>Responsive Design, CSS3, HTML5, Bootstrap, Media Queries, React, JavaScript, jQuery, API, RESTful, JSON, XML, MVC Patterns, Node.js, Express.js, MySQL, MongoDB, Mongoose, Visual Studio Code, Git, and Heroku</w:t>
       </w:r>
     </w:p>
     <w:p>
@@ -620,7 +535,15 @@
           <w:sz w:val="20"/>
           <w:szCs w:val="20"/>
         </w:rPr>
-        <w:t xml:space="preserve">- </w:t>
+        <w:t>–</w:t>
+      </w:r>
+      <w:r>
+        <w:rPr>
+          <w:rFonts w:cstheme="minorHAnsi"/>
+          <w:sz w:val="20"/>
+          <w:szCs w:val="20"/>
+        </w:rPr>
+        <w:t xml:space="preserve"> </w:t>
       </w:r>
       <w:r>
         <w:rPr>
@@ -631,6 +554,34 @@
           <w:szCs w:val="20"/>
         </w:rPr>
         <w:t>Student</w:t>
+      </w:r>
+    </w:p>
+    <w:p>
+      <w:pPr>
+        <w:pStyle w:val="ListParagraph"/>
+        <w:numPr>
+          <w:ilvl w:val="0"/>
+          <w:numId w:val="20"/>
+        </w:numPr>
+        <w:autoSpaceDE w:val="0"/>
+        <w:autoSpaceDN w:val="0"/>
+        <w:adjustRightInd w:val="0"/>
+        <w:spacing w:after="0" w:line="240" w:lineRule="auto"/>
+        <w:rPr>
+          <w:rFonts w:cstheme="minorHAnsi"/>
+          <w:i/>
+          <w:iCs/>
+          <w:sz w:val="20"/>
+          <w:szCs w:val="20"/>
+        </w:rPr>
+      </w:pPr>
+      <w:r>
+        <w:rPr>
+          <w:rFonts w:cstheme="minorHAnsi"/>
+          <w:sz w:val="20"/>
+          <w:szCs w:val="20"/>
+        </w:rPr>
+        <w:t>Student participation for lectures and weekly project assignments</w:t>
       </w:r>
     </w:p>
     <w:p>
@@ -656,7 +607,7 @@
           <w:sz w:val="20"/>
           <w:szCs w:val="20"/>
         </w:rPr>
-        <w:t xml:space="preserve">Update skills in a coding boot camp setting </w:t>
+        <w:t xml:space="preserve">Performed as project lead during a mid-term project and project lead mentor during the final project </w:t>
       </w:r>
     </w:p>
     <w:p>
@@ -793,6 +744,32 @@
     </w:p>
     <w:p>
       <w:pPr>
+        <w:pStyle w:val="ListParagraph"/>
+        <w:numPr>
+          <w:ilvl w:val="0"/>
+          <w:numId w:val="19"/>
+        </w:numPr>
+        <w:autoSpaceDE w:val="0"/>
+        <w:autoSpaceDN w:val="0"/>
+        <w:adjustRightInd w:val="0"/>
+        <w:spacing w:after="0" w:line="240" w:lineRule="auto"/>
+        <w:rPr>
+          <w:rFonts w:cstheme="minorHAnsi"/>
+          <w:sz w:val="20"/>
+          <w:szCs w:val="20"/>
+        </w:rPr>
+      </w:pPr>
+      <w:r>
+        <w:rPr>
+          <w:rFonts w:cstheme="minorHAnsi"/>
+          <w:sz w:val="20"/>
+          <w:szCs w:val="20"/>
+        </w:rPr>
+        <w:t>Full-time care of a terminally ill family member</w:t>
+      </w:r>
+    </w:p>
+    <w:p>
+      <w:pPr>
         <w:autoSpaceDE w:val="0"/>
         <w:autoSpaceDN w:val="0"/>
         <w:adjustRightInd w:val="0"/>
@@ -1280,7 +1257,6 @@
           <w:sz w:val="20"/>
           <w:szCs w:val="20"/>
         </w:rPr>
-        <w:lastRenderedPageBreak/>
         <w:t>Built a web-based content management system with automated archiving that enabled journalists to publish articles on the web independently</w:t>
       </w:r>
     </w:p>
@@ -1403,6 +1379,7 @@
           <w:sz w:val="20"/>
           <w:szCs w:val="20"/>
         </w:rPr>
+        <w:lastRenderedPageBreak/>
         <w:t>Investigated the most suitable technologies to integrate and expand our CAM system functionality and trained staff on the technologies selected</w:t>
       </w:r>
     </w:p>
@@ -2180,7 +2157,7 @@
   <w:abstractNum w:abstractNumId="0" w15:restartNumberingAfterBreak="0">
     <w:nsid w:val="046A15A9"/>
     <w:multiLevelType w:val="hybridMultilevel"/>
-    <w:tmpl w:val="6ABADB6A"/>
+    <w:tmpl w:val="0B4CB1B8"/>
     <w:lvl w:ilvl="0" w:tplc="04090001">
       <w:start w:val="1"/>
       <w:numFmt w:val="bullet"/>
@@ -4139,6 +4116,119 @@
     </w:lvl>
   </w:abstractNum>
   <w:abstractNum w:abstractNumId="16" w15:restartNumberingAfterBreak="0">
+    <w:nsid w:val="608930EE"/>
+    <w:multiLevelType w:val="hybridMultilevel"/>
+    <w:tmpl w:val="AE9E4EB4"/>
+    <w:lvl w:ilvl="0" w:tplc="04090001">
+      <w:start w:val="1"/>
+      <w:numFmt w:val="bullet"/>
+      <w:lvlText w:val=""/>
+      <w:lvlJc w:val="left"/>
+      <w:pPr>
+        <w:ind w:left="360" w:hanging="360"/>
+      </w:pPr>
+      <w:rPr>
+        <w:rFonts w:ascii="Symbol" w:hAnsi="Symbol" w:hint="default"/>
+      </w:rPr>
+    </w:lvl>
+    <w:lvl w:ilvl="1" w:tplc="04090003" w:tentative="1">
+      <w:start w:val="1"/>
+      <w:numFmt w:val="bullet"/>
+      <w:lvlText w:val="o"/>
+      <w:lvlJc w:val="left"/>
+      <w:pPr>
+        <w:ind w:left="1080" w:hanging="360"/>
+      </w:pPr>
+      <w:rPr>
+        <w:rFonts w:ascii="Courier New" w:hAnsi="Courier New" w:cs="Courier New" w:hint="default"/>
+      </w:rPr>
+    </w:lvl>
+    <w:lvl w:ilvl="2" w:tplc="04090005" w:tentative="1">
+      <w:start w:val="1"/>
+      <w:numFmt w:val="bullet"/>
+      <w:lvlText w:val=""/>
+      <w:lvlJc w:val="left"/>
+      <w:pPr>
+        <w:ind w:left="1800" w:hanging="360"/>
+      </w:pPr>
+      <w:rPr>
+        <w:rFonts w:ascii="Wingdings" w:hAnsi="Wingdings" w:hint="default"/>
+      </w:rPr>
+    </w:lvl>
+    <w:lvl w:ilvl="3" w:tplc="04090001" w:tentative="1">
+      <w:start w:val="1"/>
+      <w:numFmt w:val="bullet"/>
+      <w:lvlText w:val=""/>
+      <w:lvlJc w:val="left"/>
+      <w:pPr>
+        <w:ind w:left="2520" w:hanging="360"/>
+      </w:pPr>
+      <w:rPr>
+        <w:rFonts w:ascii="Symbol" w:hAnsi="Symbol" w:hint="default"/>
+      </w:rPr>
+    </w:lvl>
+    <w:lvl w:ilvl="4" w:tplc="04090003" w:tentative="1">
+      <w:start w:val="1"/>
+      <w:numFmt w:val="bullet"/>
+      <w:lvlText w:val="o"/>
+      <w:lvlJc w:val="left"/>
+      <w:pPr>
+        <w:ind w:left="3240" w:hanging="360"/>
+      </w:pPr>
+      <w:rPr>
+        <w:rFonts w:ascii="Courier New" w:hAnsi="Courier New" w:cs="Courier New" w:hint="default"/>
+      </w:rPr>
+    </w:lvl>
+    <w:lvl w:ilvl="5" w:tplc="04090005" w:tentative="1">
+      <w:start w:val="1"/>
+      <w:numFmt w:val="bullet"/>
+      <w:lvlText w:val=""/>
+      <w:lvlJc w:val="left"/>
+      <w:pPr>
+        <w:ind w:left="3960" w:hanging="360"/>
+      </w:pPr>
+      <w:rPr>
+        <w:rFonts w:ascii="Wingdings" w:hAnsi="Wingdings" w:hint="default"/>
+      </w:rPr>
+    </w:lvl>
+    <w:lvl w:ilvl="6" w:tplc="04090001" w:tentative="1">
+      <w:start w:val="1"/>
+      <w:numFmt w:val="bullet"/>
+      <w:lvlText w:val=""/>
+      <w:lvlJc w:val="left"/>
+      <w:pPr>
+        <w:ind w:left="4680" w:hanging="360"/>
+      </w:pPr>
+      <w:rPr>
+        <w:rFonts w:ascii="Symbol" w:hAnsi="Symbol" w:hint="default"/>
+      </w:rPr>
+    </w:lvl>
+    <w:lvl w:ilvl="7" w:tplc="04090003" w:tentative="1">
+      <w:start w:val="1"/>
+      <w:numFmt w:val="bullet"/>
+      <w:lvlText w:val="o"/>
+      <w:lvlJc w:val="left"/>
+      <w:pPr>
+        <w:ind w:left="5400" w:hanging="360"/>
+      </w:pPr>
+      <w:rPr>
+        <w:rFonts w:ascii="Courier New" w:hAnsi="Courier New" w:cs="Courier New" w:hint="default"/>
+      </w:rPr>
+    </w:lvl>
+    <w:lvl w:ilvl="8" w:tplc="04090005" w:tentative="1">
+      <w:start w:val="1"/>
+      <w:numFmt w:val="bullet"/>
+      <w:lvlText w:val=""/>
+      <w:lvlJc w:val="left"/>
+      <w:pPr>
+        <w:ind w:left="6120" w:hanging="360"/>
+      </w:pPr>
+      <w:rPr>
+        <w:rFonts w:ascii="Wingdings" w:hAnsi="Wingdings" w:hint="default"/>
+      </w:rPr>
+    </w:lvl>
+  </w:abstractNum>
+  <w:abstractNum w:abstractNumId="17" w15:restartNumberingAfterBreak="0">
     <w:nsid w:val="614A147D"/>
     <w:multiLevelType w:val="hybridMultilevel"/>
     <w:tmpl w:val="5FD4C55A"/>
@@ -4251,7 +4341,120 @@
       </w:rPr>
     </w:lvl>
   </w:abstractNum>
-  <w:abstractNum w:abstractNumId="17" w15:restartNumberingAfterBreak="0">
+  <w:abstractNum w:abstractNumId="18" w15:restartNumberingAfterBreak="0">
+    <w:nsid w:val="6AC37F3A"/>
+    <w:multiLevelType w:val="hybridMultilevel"/>
+    <w:tmpl w:val="2CF29B36"/>
+    <w:lvl w:ilvl="0" w:tplc="04090001">
+      <w:start w:val="1"/>
+      <w:numFmt w:val="bullet"/>
+      <w:lvlText w:val=""/>
+      <w:lvlJc w:val="left"/>
+      <w:pPr>
+        <w:ind w:left="360" w:hanging="360"/>
+      </w:pPr>
+      <w:rPr>
+        <w:rFonts w:ascii="Symbol" w:hAnsi="Symbol" w:hint="default"/>
+      </w:rPr>
+    </w:lvl>
+    <w:lvl w:ilvl="1" w:tplc="04090003" w:tentative="1">
+      <w:start w:val="1"/>
+      <w:numFmt w:val="bullet"/>
+      <w:lvlText w:val="o"/>
+      <w:lvlJc w:val="left"/>
+      <w:pPr>
+        <w:ind w:left="1080" w:hanging="360"/>
+      </w:pPr>
+      <w:rPr>
+        <w:rFonts w:ascii="Courier New" w:hAnsi="Courier New" w:cs="Courier New" w:hint="default"/>
+      </w:rPr>
+    </w:lvl>
+    <w:lvl w:ilvl="2" w:tplc="04090005" w:tentative="1">
+      <w:start w:val="1"/>
+      <w:numFmt w:val="bullet"/>
+      <w:lvlText w:val=""/>
+      <w:lvlJc w:val="left"/>
+      <w:pPr>
+        <w:ind w:left="1800" w:hanging="360"/>
+      </w:pPr>
+      <w:rPr>
+        <w:rFonts w:ascii="Wingdings" w:hAnsi="Wingdings" w:hint="default"/>
+      </w:rPr>
+    </w:lvl>
+    <w:lvl w:ilvl="3" w:tplc="04090001" w:tentative="1">
+      <w:start w:val="1"/>
+      <w:numFmt w:val="bullet"/>
+      <w:lvlText w:val=""/>
+      <w:lvlJc w:val="left"/>
+      <w:pPr>
+        <w:ind w:left="2520" w:hanging="360"/>
+      </w:pPr>
+      <w:rPr>
+        <w:rFonts w:ascii="Symbol" w:hAnsi="Symbol" w:hint="default"/>
+      </w:rPr>
+    </w:lvl>
+    <w:lvl w:ilvl="4" w:tplc="04090003" w:tentative="1">
+      <w:start w:val="1"/>
+      <w:numFmt w:val="bullet"/>
+      <w:lvlText w:val="o"/>
+      <w:lvlJc w:val="left"/>
+      <w:pPr>
+        <w:ind w:left="3240" w:hanging="360"/>
+      </w:pPr>
+      <w:rPr>
+        <w:rFonts w:ascii="Courier New" w:hAnsi="Courier New" w:cs="Courier New" w:hint="default"/>
+      </w:rPr>
+    </w:lvl>
+    <w:lvl w:ilvl="5" w:tplc="04090005" w:tentative="1">
+      <w:start w:val="1"/>
+      <w:numFmt w:val="bullet"/>
+      <w:lvlText w:val=""/>
+      <w:lvlJc w:val="left"/>
+      <w:pPr>
+        <w:ind w:left="3960" w:hanging="360"/>
+      </w:pPr>
+      <w:rPr>
+        <w:rFonts w:ascii="Wingdings" w:hAnsi="Wingdings" w:hint="default"/>
+      </w:rPr>
+    </w:lvl>
+    <w:lvl w:ilvl="6" w:tplc="04090001" w:tentative="1">
+      <w:start w:val="1"/>
+      <w:numFmt w:val="bullet"/>
+      <w:lvlText w:val=""/>
+      <w:lvlJc w:val="left"/>
+      <w:pPr>
+        <w:ind w:left="4680" w:hanging="360"/>
+      </w:pPr>
+      <w:rPr>
+        <w:rFonts w:ascii="Symbol" w:hAnsi="Symbol" w:hint="default"/>
+      </w:rPr>
+    </w:lvl>
+    <w:lvl w:ilvl="7" w:tplc="04090003" w:tentative="1">
+      <w:start w:val="1"/>
+      <w:numFmt w:val="bullet"/>
+      <w:lvlText w:val="o"/>
+      <w:lvlJc w:val="left"/>
+      <w:pPr>
+        <w:ind w:left="5400" w:hanging="360"/>
+      </w:pPr>
+      <w:rPr>
+        <w:rFonts w:ascii="Courier New" w:hAnsi="Courier New" w:cs="Courier New" w:hint="default"/>
+      </w:rPr>
+    </w:lvl>
+    <w:lvl w:ilvl="8" w:tplc="04090005" w:tentative="1">
+      <w:start w:val="1"/>
+      <w:numFmt w:val="bullet"/>
+      <w:lvlText w:val=""/>
+      <w:lvlJc w:val="left"/>
+      <w:pPr>
+        <w:ind w:left="6120" w:hanging="360"/>
+      </w:pPr>
+      <w:rPr>
+        <w:rFonts w:ascii="Wingdings" w:hAnsi="Wingdings" w:hint="default"/>
+      </w:rPr>
+    </w:lvl>
+  </w:abstractNum>
+  <w:abstractNum w:abstractNumId="19" w15:restartNumberingAfterBreak="0">
     <w:nsid w:val="7C8835F4"/>
     <w:multiLevelType w:val="hybridMultilevel"/>
     <w:tmpl w:val="18C82B5A"/>
@@ -4392,7 +4595,7 @@
     <w:abstractNumId w:val="6"/>
   </w:num>
   <w:num w:numId="10">
-    <w:abstractNumId w:val="17"/>
+    <w:abstractNumId w:val="19"/>
   </w:num>
   <w:num w:numId="11">
     <w:abstractNumId w:val="5"/>
@@ -4413,10 +4616,16 @@
     <w:abstractNumId w:val="3"/>
   </w:num>
   <w:num w:numId="17">
-    <w:abstractNumId w:val="16"/>
+    <w:abstractNumId w:val="17"/>
   </w:num>
   <w:num w:numId="18">
     <w:abstractNumId w:val="15"/>
+  </w:num>
+  <w:num w:numId="19">
+    <w:abstractNumId w:val="16"/>
+  </w:num>
+  <w:num w:numId="20">
+    <w:abstractNumId w:val="18"/>
   </w:num>
 </w:numbering>
 </file>

</xml_diff>

<commit_message>
Got rid of obsolete and non-related skills.
</commit_message>
<xml_diff>
--- a/assets/documents/resume.docx
+++ b/assets/documents/resume.docx
@@ -142,30 +142,44 @@
           <w:sz w:val="18"/>
           <w:szCs w:val="18"/>
         </w:rPr>
-        <w:t>sherriemcnulty@gmail.com</w:t>
-      </w:r>
-    </w:p>
-    <w:p>
-      <w:pPr>
-        <w:spacing w:after="0" w:line="240" w:lineRule="auto"/>
+        <w:t xml:space="preserve">Email: </w:t>
+      </w:r>
+      <w:r>
         <w:rPr>
           <w:rFonts w:eastAsia="Times New Roman" w:cstheme="minorHAnsi"/>
           <w:color w:val="222222"/>
           <w:sz w:val="18"/>
           <w:szCs w:val="18"/>
         </w:rPr>
-      </w:pPr>
-      <w:hyperlink r:id="rId6" w:history="1">
-        <w:r>
-          <w:rPr>
-            <w:rStyle w:val="Hyperlink"/>
-            <w:rFonts w:eastAsia="Times New Roman" w:cstheme="minorHAnsi"/>
-            <w:sz w:val="18"/>
-            <w:szCs w:val="18"/>
-          </w:rPr>
-          <w:t>http://sherriemcnulty.com</w:t>
-        </w:r>
-      </w:hyperlink>
+        <w:t>sherriemcnulty@gmail.com</w:t>
+      </w:r>
+    </w:p>
+    <w:p>
+      <w:pPr>
+        <w:spacing w:after="0" w:line="240" w:lineRule="auto"/>
+        <w:rPr>
+          <w:rFonts w:eastAsia="Times New Roman" w:cstheme="minorHAnsi"/>
+          <w:color w:val="222222"/>
+          <w:sz w:val="18"/>
+          <w:szCs w:val="18"/>
+        </w:rPr>
+      </w:pPr>
+      <w:r>
+        <w:rPr>
+          <w:rFonts w:eastAsia="Times New Roman" w:cstheme="minorHAnsi"/>
+          <w:sz w:val="18"/>
+          <w:szCs w:val="18"/>
+        </w:rPr>
+        <w:t xml:space="preserve">Portfolio: </w:t>
+      </w:r>
+      <w:r>
+        <w:rPr>
+          <w:rFonts w:eastAsia="Times New Roman" w:cstheme="minorHAnsi"/>
+          <w:sz w:val="18"/>
+          <w:szCs w:val="18"/>
+        </w:rPr>
+        <w:t>http://sherriemcnulty.com</w:t>
+      </w:r>
     </w:p>
     <w:p>
       <w:pPr>
@@ -231,10 +245,8 @@
           <w:sz w:val="20"/>
           <w:szCs w:val="20"/>
         </w:rPr>
-        <w:t>Responsive Design, C</w:t>
-      </w:r>
-      <w:bookmarkStart w:id="0" w:name="_GoBack"/>
-      <w:bookmarkEnd w:id="0"/>
+        <w:t xml:space="preserve">JavaScript, jQuery, </w:t>
+      </w:r>
       <w:r>
         <w:rPr>
           <w:rFonts w:cstheme="minorHAnsi"/>
@@ -242,7 +254,7 @@
           <w:sz w:val="20"/>
           <w:szCs w:val="20"/>
         </w:rPr>
-        <w:t xml:space="preserve">SS3, HTML5, Bootstrap, Media Queries, </w:t>
+        <w:t xml:space="preserve">Bootstrap, Media Queries, </w:t>
       </w:r>
       <w:r>
         <w:rPr>
@@ -251,7 +263,7 @@
           <w:sz w:val="20"/>
           <w:szCs w:val="20"/>
         </w:rPr>
-        <w:t xml:space="preserve">React, </w:t>
+        <w:t xml:space="preserve">HTML5, CSS3, REST, JSON, </w:t>
       </w:r>
       <w:r>
         <w:rPr>
@@ -260,7 +272,7 @@
           <w:sz w:val="20"/>
           <w:szCs w:val="20"/>
         </w:rPr>
-        <w:t xml:space="preserve">JavaScript, jQuery, </w:t>
+        <w:t>Node, Express,</w:t>
       </w:r>
       <w:r>
         <w:rPr>
@@ -269,7 +281,7 @@
           <w:sz w:val="20"/>
           <w:szCs w:val="20"/>
         </w:rPr>
-        <w:t xml:space="preserve">API, RESTful, JSON, XML, </w:t>
+        <w:t xml:space="preserve"> </w:t>
       </w:r>
       <w:r>
         <w:rPr>
@@ -278,52 +290,7 @@
           <w:sz w:val="20"/>
           <w:szCs w:val="20"/>
         </w:rPr>
-        <w:t xml:space="preserve">MVC Patterns, </w:t>
-      </w:r>
-      <w:r>
-        <w:rPr>
-          <w:rFonts w:cstheme="minorHAnsi"/>
-          <w:color w:val="000000"/>
-          <w:sz w:val="20"/>
-          <w:szCs w:val="20"/>
-        </w:rPr>
-        <w:t xml:space="preserve">Node.js, Express.js, MySQL, </w:t>
-      </w:r>
-      <w:r>
-        <w:rPr>
-          <w:rFonts w:cstheme="minorHAnsi"/>
-          <w:color w:val="000000"/>
-          <w:sz w:val="20"/>
-          <w:szCs w:val="20"/>
-        </w:rPr>
-        <w:t xml:space="preserve">MongoDB, Mongoose, </w:t>
-      </w:r>
-      <w:r>
-        <w:rPr>
-          <w:rFonts w:cstheme="minorHAnsi"/>
-          <w:color w:val="000000"/>
-          <w:sz w:val="20"/>
-          <w:szCs w:val="20"/>
-        </w:rPr>
-        <w:t xml:space="preserve">Postman, </w:t>
-      </w:r>
-      <w:r>
-        <w:rPr>
-          <w:rFonts w:cstheme="minorHAnsi"/>
-          <w:color w:val="000000"/>
-          <w:sz w:val="20"/>
-          <w:szCs w:val="20"/>
-        </w:rPr>
-        <w:t xml:space="preserve">C, C++, Perl, Python, Shell Script, </w:t>
-      </w:r>
-      <w:r>
-        <w:rPr>
-          <w:rFonts w:cstheme="minorHAnsi"/>
-          <w:color w:val="000000"/>
-          <w:sz w:val="20"/>
-          <w:szCs w:val="20"/>
-        </w:rPr>
-        <w:t>Visual Studio Code, Git, Heroku, and Photoshop</w:t>
+        <w:t>React, MySQL, Postman, Visual Studio Code, Git, Heroku, and Photoshop</w:t>
       </w:r>
     </w:p>
     <w:p>
@@ -334,6 +301,7 @@
         <w:spacing w:after="0" w:line="240" w:lineRule="auto"/>
         <w:rPr>
           <w:rFonts w:cstheme="minorHAnsi"/>
+          <w:color w:val="000000"/>
           <w:sz w:val="20"/>
           <w:szCs w:val="20"/>
         </w:rPr>
@@ -357,7 +325,7 @@
           <w:sz w:val="28"/>
           <w:szCs w:val="28"/>
         </w:rPr>
-        <w:t>Experience</w:t>
+        <w:t>Education</w:t>
       </w:r>
     </w:p>
     <w:p>
@@ -375,75 +343,210 @@
     </w:p>
     <w:p>
       <w:pPr>
-        <w:autoSpaceDE w:val="0"/>
-        <w:autoSpaceDN w:val="0"/>
-        <w:adjustRightInd w:val="0"/>
-        <w:spacing w:after="0" w:line="240" w:lineRule="auto"/>
-        <w:rPr>
-          <w:sz w:val="20"/>
-          <w:szCs w:val="20"/>
-        </w:rPr>
-      </w:pPr>
-      <w:r>
-        <w:rPr>
-          <w:sz w:val="20"/>
-          <w:szCs w:val="20"/>
-        </w:rPr>
-        <w:t>AUGUST 2019 to PRESENT - University of Richmond</w:t>
-      </w:r>
-      <w:r>
-        <w:rPr>
-          <w:sz w:val="20"/>
-          <w:szCs w:val="20"/>
-        </w:rPr>
-        <w:t>/Trilogy</w:t>
-      </w:r>
-      <w:r>
-        <w:rPr>
-          <w:sz w:val="20"/>
-          <w:szCs w:val="20"/>
-        </w:rPr>
-        <w:t xml:space="preserve"> Students - Richmond, VA - </w:t>
-      </w:r>
-      <w:r>
-        <w:rPr>
-          <w:i/>
-          <w:iCs/>
-          <w:sz w:val="20"/>
-          <w:szCs w:val="20"/>
-        </w:rPr>
-        <w:t>Private Tutor</w:t>
-      </w:r>
-      <w:r>
-        <w:rPr>
-          <w:sz w:val="20"/>
-          <w:szCs w:val="20"/>
-        </w:rPr>
-        <w:t xml:space="preserve"> </w:t>
-      </w:r>
-    </w:p>
-    <w:p>
-      <w:pPr>
         <w:pStyle w:val="ListParagraph"/>
         <w:numPr>
           <w:ilvl w:val="0"/>
-          <w:numId w:val="16"/>
+          <w:numId w:val="14"/>
+        </w:numPr>
+        <w:rPr>
+          <w:rFonts w:cstheme="minorHAnsi"/>
+          <w:sz w:val="20"/>
+          <w:szCs w:val="20"/>
+        </w:rPr>
+      </w:pPr>
+      <w:r>
+        <w:rPr>
+          <w:rFonts w:cstheme="minorHAnsi"/>
+          <w:sz w:val="20"/>
+          <w:szCs w:val="20"/>
+        </w:rPr>
+        <w:t>Utah State University</w:t>
+      </w:r>
+      <w:r>
+        <w:rPr>
+          <w:rFonts w:cstheme="minorHAnsi"/>
+          <w:sz w:val="20"/>
+          <w:szCs w:val="20"/>
+        </w:rPr>
+        <w:t xml:space="preserve"> in</w:t>
+      </w:r>
+      <w:r>
+        <w:rPr>
+          <w:rFonts w:cstheme="minorHAnsi"/>
+          <w:sz w:val="20"/>
+          <w:szCs w:val="20"/>
+        </w:rPr>
+        <w:t xml:space="preserve"> Logan, UT - Bachelor of Science in Computer Science, GPA: 3.5</w:t>
+      </w:r>
+    </w:p>
+    <w:p>
+      <w:pPr>
+        <w:pStyle w:val="ListParagraph"/>
+        <w:numPr>
+          <w:ilvl w:val="0"/>
+          <w:numId w:val="14"/>
         </w:numPr>
         <w:autoSpaceDE w:val="0"/>
         <w:autoSpaceDN w:val="0"/>
         <w:adjustRightInd w:val="0"/>
         <w:spacing w:after="0" w:line="240" w:lineRule="auto"/>
         <w:rPr>
-          <w:sz w:val="20"/>
-          <w:szCs w:val="20"/>
-        </w:rPr>
-      </w:pPr>
-      <w:r>
-        <w:rPr>
-          <w:sz w:val="20"/>
-          <w:szCs w:val="20"/>
-        </w:rPr>
-        <w:t>Provide tutor services for Full-Stack Development Boot Camp Students</w:t>
+          <w:rFonts w:cstheme="minorHAnsi"/>
+          <w:sz w:val="20"/>
+          <w:szCs w:val="20"/>
+        </w:rPr>
+      </w:pPr>
+      <w:r>
+        <w:rPr>
+          <w:rFonts w:cstheme="minorHAnsi"/>
+          <w:sz w:val="20"/>
+          <w:szCs w:val="20"/>
+        </w:rPr>
+        <w:t>University of Richmond</w:t>
+      </w:r>
+      <w:r>
+        <w:rPr>
+          <w:rFonts w:cstheme="minorHAnsi"/>
+          <w:sz w:val="20"/>
+          <w:szCs w:val="20"/>
+        </w:rPr>
+        <w:t xml:space="preserve"> in</w:t>
+      </w:r>
+      <w:r>
+        <w:rPr>
+          <w:rFonts w:cstheme="minorHAnsi"/>
+          <w:sz w:val="20"/>
+          <w:szCs w:val="20"/>
+        </w:rPr>
+        <w:t xml:space="preserve"> Richmond, VA - Full-Stack Web Development </w:t>
+      </w:r>
+      <w:r>
+        <w:rPr>
+          <w:rFonts w:cstheme="minorHAnsi"/>
+          <w:sz w:val="20"/>
+          <w:szCs w:val="20"/>
+        </w:rPr>
+        <w:t>Certificate of Completion,</w:t>
+      </w:r>
+      <w:r>
+        <w:rPr>
+          <w:rFonts w:cstheme="minorHAnsi"/>
+          <w:sz w:val="20"/>
+          <w:szCs w:val="20"/>
+        </w:rPr>
+        <w:t xml:space="preserve"> Grade: A</w:t>
+      </w:r>
+    </w:p>
+    <w:p>
+      <w:pPr>
+        <w:autoSpaceDE w:val="0"/>
+        <w:autoSpaceDN w:val="0"/>
+        <w:adjustRightInd w:val="0"/>
+        <w:spacing w:after="0" w:line="240" w:lineRule="auto"/>
+        <w:rPr>
+          <w:rFonts w:cstheme="minorHAnsi"/>
+          <w:sz w:val="20"/>
+          <w:szCs w:val="20"/>
+        </w:rPr>
+      </w:pPr>
+    </w:p>
+    <w:p>
+      <w:pPr>
+        <w:autoSpaceDE w:val="0"/>
+        <w:autoSpaceDN w:val="0"/>
+        <w:adjustRightInd w:val="0"/>
+        <w:spacing w:after="0" w:line="240" w:lineRule="auto"/>
+        <w:rPr>
+          <w:rFonts w:cstheme="minorHAnsi"/>
+          <w:sz w:val="28"/>
+          <w:szCs w:val="28"/>
+        </w:rPr>
+      </w:pPr>
+      <w:r>
+        <w:rPr>
+          <w:rFonts w:cstheme="minorHAnsi"/>
+          <w:sz w:val="28"/>
+          <w:szCs w:val="28"/>
+        </w:rPr>
+        <w:t>Experience</w:t>
+      </w:r>
+    </w:p>
+    <w:p>
+      <w:pPr>
+        <w:autoSpaceDE w:val="0"/>
+        <w:autoSpaceDN w:val="0"/>
+        <w:adjustRightInd w:val="0"/>
+        <w:spacing w:after="0" w:line="240" w:lineRule="auto"/>
+        <w:rPr>
+          <w:rFonts w:cstheme="minorHAnsi"/>
+          <w:sz w:val="20"/>
+          <w:szCs w:val="20"/>
+        </w:rPr>
+      </w:pPr>
+    </w:p>
+    <w:p>
+      <w:pPr>
+        <w:autoSpaceDE w:val="0"/>
+        <w:autoSpaceDN w:val="0"/>
+        <w:adjustRightInd w:val="0"/>
+        <w:spacing w:after="0" w:line="240" w:lineRule="auto"/>
+        <w:rPr>
+          <w:sz w:val="20"/>
+          <w:szCs w:val="20"/>
+        </w:rPr>
+      </w:pPr>
+      <w:r>
+        <w:rPr>
+          <w:sz w:val="20"/>
+          <w:szCs w:val="20"/>
+        </w:rPr>
+        <w:t xml:space="preserve">AUGUST 2019 to PRESENT </w:t>
+      </w:r>
+      <w:r>
+        <w:rPr>
+          <w:sz w:val="20"/>
+          <w:szCs w:val="20"/>
+        </w:rPr>
+        <w:t xml:space="preserve">-Self - </w:t>
+      </w:r>
+      <w:r>
+        <w:rPr>
+          <w:sz w:val="20"/>
+          <w:szCs w:val="20"/>
+        </w:rPr>
+        <w:t xml:space="preserve">Richmond, VA </w:t>
+      </w:r>
+      <w:r>
+        <w:rPr>
+          <w:sz w:val="20"/>
+          <w:szCs w:val="20"/>
+        </w:rPr>
+        <w:t>-</w:t>
+      </w:r>
+      <w:r>
+        <w:rPr>
+          <w:i/>
+          <w:iCs/>
+          <w:sz w:val="20"/>
+          <w:szCs w:val="20"/>
+        </w:rPr>
+        <w:t xml:space="preserve"> Freelance </w:t>
+      </w:r>
+      <w:r>
+        <w:rPr>
+          <w:i/>
+          <w:iCs/>
+          <w:sz w:val="20"/>
+          <w:szCs w:val="20"/>
+        </w:rPr>
+        <w:t>Tutor</w:t>
+      </w:r>
+      <w:r>
+        <w:rPr>
+          <w:sz w:val="20"/>
+          <w:szCs w:val="20"/>
+        </w:rPr>
+        <w:t xml:space="preserve"> </w:t>
       </w:r>
     </w:p>
     <w:p>
@@ -451,13 +554,15 @@
         <w:pStyle w:val="ListParagraph"/>
         <w:numPr>
           <w:ilvl w:val="0"/>
-          <w:numId w:val="16"/>
+          <w:numId w:val="23"/>
         </w:numPr>
         <w:autoSpaceDE w:val="0"/>
         <w:autoSpaceDN w:val="0"/>
         <w:adjustRightInd w:val="0"/>
         <w:spacing w:after="0" w:line="240" w:lineRule="auto"/>
         <w:rPr>
+          <w:rFonts w:cstheme="minorHAnsi"/>
+          <w:color w:val="000000"/>
           <w:sz w:val="20"/>
           <w:szCs w:val="20"/>
         </w:rPr>
@@ -476,8 +581,10 @@
           <w:sz w:val="20"/>
           <w:szCs w:val="20"/>
         </w:rPr>
-        <w:t>Responsive Design, CSS3, HTML5, Bootstrap, Media Queries, React, JavaScript, jQuery, API, RESTful, JSON, XML, MVC Patterns, Node.js, Express.js, MySQL, MongoDB, Mongoose, Visual Studio Code, Git, and Heroku</w:t>
-      </w:r>
+        <w:t>JavaScript, jQuery, Bootstrap, Media Queries, HTML5, CSS3, REST, JSON, Node, Express, React, MySQL, Postman, Visual Studio Code, Git, Heroku, and Photoshop</w:t>
+      </w:r>
+      <w:bookmarkStart w:id="0" w:name="_GoBack"/>
+      <w:bookmarkEnd w:id="0"/>
     </w:p>
     <w:p>
       <w:pPr>
@@ -486,6 +593,7 @@
         <w:adjustRightInd w:val="0"/>
         <w:spacing w:after="0" w:line="240" w:lineRule="auto"/>
         <w:rPr>
+          <w:rFonts w:cstheme="minorHAnsi"/>
           <w:sz w:val="20"/>
           <w:szCs w:val="20"/>
         </w:rPr>
@@ -511,31 +619,87 @@
           <w:sz w:val="20"/>
           <w:szCs w:val="20"/>
         </w:rPr>
-        <w:t>FEBRUARY 2019 to JULY 2019 - University of Richmond</w:t>
-      </w:r>
-      <w:r>
-        <w:rPr>
-          <w:rFonts w:cstheme="minorHAnsi"/>
-          <w:sz w:val="20"/>
-          <w:szCs w:val="20"/>
-        </w:rPr>
-        <w:t xml:space="preserve">/Trilogy </w:t>
-      </w:r>
-      <w:r>
-        <w:rPr>
-          <w:rFonts w:cstheme="minorHAnsi"/>
-          <w:sz w:val="20"/>
-          <w:szCs w:val="20"/>
-        </w:rPr>
-        <w:t xml:space="preserve">- Richmond, VA </w:t>
-      </w:r>
-      <w:r>
-        <w:rPr>
-          <w:rFonts w:cstheme="minorHAnsi"/>
-          <w:sz w:val="20"/>
-          <w:szCs w:val="20"/>
-        </w:rPr>
-        <w:t>–</w:t>
+        <w:t>JU</w:t>
+      </w:r>
+      <w:r>
+        <w:rPr>
+          <w:rFonts w:cstheme="minorHAnsi"/>
+          <w:sz w:val="20"/>
+          <w:szCs w:val="20"/>
+        </w:rPr>
+        <w:t>LY</w:t>
+      </w:r>
+      <w:r>
+        <w:rPr>
+          <w:rFonts w:cstheme="minorHAnsi"/>
+          <w:sz w:val="20"/>
+          <w:szCs w:val="20"/>
+        </w:rPr>
+        <w:t xml:space="preserve"> 2010 to </w:t>
+      </w:r>
+      <w:r>
+        <w:rPr>
+          <w:rFonts w:cstheme="minorHAnsi"/>
+          <w:sz w:val="20"/>
+          <w:szCs w:val="20"/>
+        </w:rPr>
+        <w:t>August 2019</w:t>
+      </w:r>
+      <w:r>
+        <w:rPr>
+          <w:rFonts w:cstheme="minorHAnsi"/>
+          <w:sz w:val="20"/>
+          <w:szCs w:val="20"/>
+        </w:rPr>
+        <w:t xml:space="preserve"> </w:t>
+      </w:r>
+      <w:r>
+        <w:rPr>
+          <w:rFonts w:cstheme="minorHAnsi"/>
+          <w:sz w:val="20"/>
+          <w:szCs w:val="20"/>
+        </w:rPr>
+        <w:t>-</w:t>
+      </w:r>
+      <w:r>
+        <w:rPr>
+          <w:rFonts w:cstheme="minorHAnsi"/>
+          <w:sz w:val="20"/>
+          <w:szCs w:val="20"/>
+        </w:rPr>
+        <w:t xml:space="preserve"> </w:t>
+      </w:r>
+      <w:r>
+        <w:rPr>
+          <w:rFonts w:cstheme="minorHAnsi"/>
+          <w:sz w:val="20"/>
+          <w:szCs w:val="20"/>
+        </w:rPr>
+        <w:t>Self</w:t>
+      </w:r>
+      <w:r>
+        <w:rPr>
+          <w:rFonts w:cstheme="minorHAnsi"/>
+          <w:sz w:val="20"/>
+          <w:szCs w:val="20"/>
+        </w:rPr>
+        <w:t xml:space="preserve"> - </w:t>
+      </w:r>
+      <w:r>
+        <w:rPr>
+          <w:rFonts w:cstheme="minorHAnsi"/>
+          <w:sz w:val="20"/>
+          <w:szCs w:val="20"/>
+        </w:rPr>
+        <w:t xml:space="preserve">Richmond, VA </w:t>
+      </w:r>
+      <w:r>
+        <w:rPr>
+          <w:rFonts w:cstheme="minorHAnsi"/>
+          <w:sz w:val="20"/>
+          <w:szCs w:val="20"/>
+        </w:rPr>
+        <w:t>-</w:t>
       </w:r>
       <w:r>
         <w:rPr>
@@ -553,122 +717,30 @@
           <w:sz w:val="20"/>
           <w:szCs w:val="20"/>
         </w:rPr>
-        <w:t>Student</w:t>
+        <w:t>Homemaker</w:t>
       </w:r>
     </w:p>
     <w:p>
       <w:pPr>
-        <w:pStyle w:val="ListParagraph"/>
-        <w:numPr>
-          <w:ilvl w:val="0"/>
-          <w:numId w:val="20"/>
-        </w:numPr>
         <w:autoSpaceDE w:val="0"/>
         <w:autoSpaceDN w:val="0"/>
         <w:adjustRightInd w:val="0"/>
         <w:spacing w:after="0" w:line="240" w:lineRule="auto"/>
         <w:rPr>
           <w:rFonts w:cstheme="minorHAnsi"/>
-          <w:i/>
-          <w:iCs/>
-          <w:sz w:val="20"/>
-          <w:szCs w:val="20"/>
-        </w:rPr>
-      </w:pPr>
-      <w:r>
-        <w:rPr>
-          <w:rFonts w:cstheme="minorHAnsi"/>
-          <w:sz w:val="20"/>
-          <w:szCs w:val="20"/>
-        </w:rPr>
-        <w:t>Student participation for lectures and weekly project assignments</w:t>
-      </w:r>
+          <w:sz w:val="20"/>
+          <w:szCs w:val="20"/>
+        </w:rPr>
+      </w:pPr>
     </w:p>
     <w:p>
       <w:pPr>
-        <w:pStyle w:val="ListParagraph"/>
-        <w:numPr>
-          <w:ilvl w:val="0"/>
-          <w:numId w:val="8"/>
-        </w:numPr>
         <w:autoSpaceDE w:val="0"/>
         <w:autoSpaceDN w:val="0"/>
         <w:adjustRightInd w:val="0"/>
         <w:spacing w:after="0" w:line="240" w:lineRule="auto"/>
         <w:rPr>
           <w:rFonts w:cstheme="minorHAnsi"/>
-          <w:sz w:val="20"/>
-          <w:szCs w:val="20"/>
-        </w:rPr>
-      </w:pPr>
-      <w:r>
-        <w:rPr>
-          <w:rFonts w:cstheme="minorHAnsi"/>
-          <w:sz w:val="20"/>
-          <w:szCs w:val="20"/>
-        </w:rPr>
-        <w:t xml:space="preserve">Performed as project lead during a mid-term project and project lead mentor during the final project </w:t>
-      </w:r>
-    </w:p>
-    <w:p>
-      <w:pPr>
-        <w:pStyle w:val="ListParagraph"/>
-        <w:numPr>
-          <w:ilvl w:val="0"/>
-          <w:numId w:val="8"/>
-        </w:numPr>
-        <w:autoSpaceDE w:val="0"/>
-        <w:autoSpaceDN w:val="0"/>
-        <w:adjustRightInd w:val="0"/>
-        <w:spacing w:after="0" w:line="240" w:lineRule="auto"/>
-        <w:rPr>
-          <w:rFonts w:cstheme="minorHAnsi"/>
-          <w:color w:val="000000"/>
-          <w:sz w:val="20"/>
-          <w:szCs w:val="20"/>
-        </w:rPr>
-      </w:pPr>
-      <w:r>
-        <w:rPr>
-          <w:rFonts w:cstheme="minorHAnsi"/>
-          <w:sz w:val="20"/>
-          <w:szCs w:val="20"/>
-        </w:rPr>
-        <w:t xml:space="preserve">Skills: </w:t>
-      </w:r>
-      <w:r>
-        <w:rPr>
-          <w:rFonts w:cstheme="minorHAnsi"/>
-          <w:color w:val="000000"/>
-          <w:sz w:val="20"/>
-          <w:szCs w:val="20"/>
-        </w:rPr>
-        <w:t>Responsive Design, CSS3, HTML5, Bootstrap, Media Queries, React, JavaScript, jQuery, API, RESTful, JSON, MVC Patterns, Node.js, Express.js, MySQL, Mongo, Mongoose, Postman, Visual Studio Code, Git, Heroku, and Photoshop</w:t>
-      </w:r>
-    </w:p>
-    <w:p>
-      <w:pPr>
-        <w:pStyle w:val="ListParagraph"/>
-        <w:autoSpaceDE w:val="0"/>
-        <w:autoSpaceDN w:val="0"/>
-        <w:adjustRightInd w:val="0"/>
-        <w:spacing w:after="0" w:line="240" w:lineRule="auto"/>
-        <w:ind w:left="360"/>
-        <w:rPr>
-          <w:rFonts w:cstheme="minorHAnsi"/>
-          <w:sz w:val="20"/>
-          <w:szCs w:val="20"/>
-        </w:rPr>
-      </w:pPr>
-    </w:p>
-    <w:p>
-      <w:pPr>
-        <w:autoSpaceDE w:val="0"/>
-        <w:autoSpaceDN w:val="0"/>
-        <w:adjustRightInd w:val="0"/>
-        <w:spacing w:after="0" w:line="240" w:lineRule="auto"/>
-        <w:rPr>
-          <w:rFonts w:cstheme="minorHAnsi"/>
           <w:i/>
           <w:iCs/>
           <w:sz w:val="20"/>
@@ -681,47 +753,47 @@
           <w:sz w:val="20"/>
           <w:szCs w:val="20"/>
         </w:rPr>
-        <w:t>JU</w:t>
-      </w:r>
-      <w:r>
-        <w:rPr>
-          <w:rFonts w:cstheme="minorHAnsi"/>
-          <w:sz w:val="20"/>
-          <w:szCs w:val="20"/>
-        </w:rPr>
-        <w:t>LY</w:t>
-      </w:r>
-      <w:r>
-        <w:rPr>
-          <w:rFonts w:cstheme="minorHAnsi"/>
-          <w:sz w:val="20"/>
-          <w:szCs w:val="20"/>
-        </w:rPr>
-        <w:t xml:space="preserve"> 2010 to FEBRUARY 2019 – </w:t>
-      </w:r>
-      <w:r>
-        <w:rPr>
-          <w:rFonts w:cstheme="minorHAnsi"/>
-          <w:sz w:val="20"/>
-          <w:szCs w:val="20"/>
-        </w:rPr>
-        <w:t xml:space="preserve">Family - </w:t>
-      </w:r>
-      <w:r>
-        <w:rPr>
-          <w:rFonts w:cstheme="minorHAnsi"/>
-          <w:sz w:val="20"/>
-          <w:szCs w:val="20"/>
-        </w:rPr>
-        <w:t xml:space="preserve">Richmond, VA </w:t>
-      </w:r>
-      <w:r>
-        <w:rPr>
-          <w:rFonts w:cstheme="minorHAnsi"/>
-          <w:sz w:val="20"/>
-          <w:szCs w:val="20"/>
-        </w:rPr>
-        <w:t>–</w:t>
+        <w:t xml:space="preserve">DECEMBER 2001 to </w:t>
+      </w:r>
+      <w:r>
+        <w:rPr>
+          <w:rFonts w:cstheme="minorHAnsi"/>
+          <w:sz w:val="20"/>
+          <w:szCs w:val="20"/>
+        </w:rPr>
+        <w:t>JULY</w:t>
+      </w:r>
+      <w:r>
+        <w:rPr>
+          <w:rFonts w:cstheme="minorHAnsi"/>
+          <w:sz w:val="20"/>
+          <w:szCs w:val="20"/>
+        </w:rPr>
+        <w:t xml:space="preserve"> 2010 - Sherrie McNulty LLC </w:t>
+      </w:r>
+      <w:r>
+        <w:rPr>
+          <w:rFonts w:cstheme="minorHAnsi"/>
+          <w:sz w:val="20"/>
+          <w:szCs w:val="20"/>
+        </w:rPr>
+        <w:t>in</w:t>
+      </w:r>
+      <w:r>
+        <w:rPr>
+          <w:rFonts w:cstheme="minorHAnsi"/>
+          <w:sz w:val="20"/>
+          <w:szCs w:val="20"/>
+        </w:rPr>
+        <w:t xml:space="preserve"> Merrimack, NH </w:t>
+      </w:r>
+      <w:r>
+        <w:rPr>
+          <w:rFonts w:cstheme="minorHAnsi"/>
+          <w:sz w:val="20"/>
+          <w:szCs w:val="20"/>
+        </w:rPr>
+        <w:t>-</w:t>
       </w:r>
       <w:r>
         <w:rPr>
@@ -739,54 +811,9 @@
           <w:sz w:val="20"/>
           <w:szCs w:val="20"/>
         </w:rPr>
-        <w:t>Family Obligations</w:t>
-      </w:r>
-    </w:p>
-    <w:p>
-      <w:pPr>
-        <w:pStyle w:val="ListParagraph"/>
-        <w:numPr>
-          <w:ilvl w:val="0"/>
-          <w:numId w:val="19"/>
-        </w:numPr>
-        <w:autoSpaceDE w:val="0"/>
-        <w:autoSpaceDN w:val="0"/>
-        <w:adjustRightInd w:val="0"/>
-        <w:spacing w:after="0" w:line="240" w:lineRule="auto"/>
-        <w:rPr>
-          <w:rFonts w:cstheme="minorHAnsi"/>
-          <w:sz w:val="20"/>
-          <w:szCs w:val="20"/>
-        </w:rPr>
-      </w:pPr>
-      <w:r>
-        <w:rPr>
-          <w:rFonts w:cstheme="minorHAnsi"/>
-          <w:sz w:val="20"/>
-          <w:szCs w:val="20"/>
-        </w:rPr>
-        <w:t>Full-time care of a terminally ill family member</w:t>
-      </w:r>
-    </w:p>
-    <w:p>
-      <w:pPr>
-        <w:autoSpaceDE w:val="0"/>
-        <w:autoSpaceDN w:val="0"/>
-        <w:adjustRightInd w:val="0"/>
-        <w:spacing w:after="0" w:line="240" w:lineRule="auto"/>
-        <w:rPr>
-          <w:rFonts w:cstheme="minorHAnsi"/>
-          <w:sz w:val="20"/>
-          <w:szCs w:val="20"/>
-        </w:rPr>
-      </w:pPr>
-    </w:p>
-    <w:p>
-      <w:pPr>
-        <w:autoSpaceDE w:val="0"/>
-        <w:autoSpaceDN w:val="0"/>
-        <w:adjustRightInd w:val="0"/>
-        <w:spacing w:after="0" w:line="240" w:lineRule="auto"/>
+        <w:t xml:space="preserve">Freelance </w:t>
+      </w:r>
+      <w:r>
         <w:rPr>
           <w:rFonts w:cstheme="minorHAnsi"/>
           <w:i/>
@@ -794,182 +821,7 @@
           <w:sz w:val="20"/>
           <w:szCs w:val="20"/>
         </w:rPr>
-      </w:pPr>
-      <w:r>
-        <w:rPr>
-          <w:rFonts w:cstheme="minorHAnsi"/>
-          <w:sz w:val="20"/>
-          <w:szCs w:val="20"/>
-        </w:rPr>
-        <w:t xml:space="preserve">MAY 2010 to JULY 2010 – RE/MAX Dynamic </w:t>
-      </w:r>
-      <w:r>
-        <w:rPr>
-          <w:rFonts w:cstheme="minorHAnsi"/>
-          <w:sz w:val="20"/>
-          <w:szCs w:val="20"/>
-        </w:rPr>
-        <w:t xml:space="preserve">in Salem, NH – </w:t>
-      </w:r>
-      <w:r>
-        <w:rPr>
-          <w:rFonts w:cstheme="minorHAnsi"/>
-          <w:i/>
-          <w:iCs/>
-          <w:sz w:val="20"/>
-          <w:szCs w:val="20"/>
-        </w:rPr>
-        <w:t>Office Administrator</w:t>
-      </w:r>
-    </w:p>
-    <w:p>
-      <w:pPr>
-        <w:pStyle w:val="ListParagraph"/>
-        <w:numPr>
-          <w:ilvl w:val="0"/>
-          <w:numId w:val="8"/>
-        </w:numPr>
-        <w:autoSpaceDE w:val="0"/>
-        <w:autoSpaceDN w:val="0"/>
-        <w:adjustRightInd w:val="0"/>
-        <w:spacing w:after="0" w:line="240" w:lineRule="auto"/>
-        <w:rPr>
-          <w:rFonts w:cstheme="minorHAnsi"/>
-          <w:sz w:val="20"/>
-          <w:szCs w:val="20"/>
-        </w:rPr>
-      </w:pPr>
-      <w:r>
-        <w:rPr>
-          <w:rFonts w:cstheme="minorHAnsi"/>
-          <w:sz w:val="20"/>
-          <w:szCs w:val="20"/>
-        </w:rPr>
-        <w:t>General office duties</w:t>
-      </w:r>
-    </w:p>
-    <w:p>
-      <w:pPr>
-        <w:pStyle w:val="ListParagraph"/>
-        <w:numPr>
-          <w:ilvl w:val="0"/>
-          <w:numId w:val="8"/>
-        </w:numPr>
-        <w:autoSpaceDE w:val="0"/>
-        <w:autoSpaceDN w:val="0"/>
-        <w:adjustRightInd w:val="0"/>
-        <w:spacing w:after="0" w:line="240" w:lineRule="auto"/>
-        <w:rPr>
-          <w:rFonts w:cstheme="minorHAnsi"/>
-          <w:sz w:val="20"/>
-          <w:szCs w:val="20"/>
-        </w:rPr>
-      </w:pPr>
-      <w:r>
-        <w:rPr>
-          <w:rFonts w:cstheme="minorHAnsi"/>
-          <w:sz w:val="20"/>
-          <w:szCs w:val="20"/>
-        </w:rPr>
-        <w:t>Skills: Microsoft Word and Excel</w:t>
-      </w:r>
-    </w:p>
-    <w:p>
-      <w:pPr>
-        <w:autoSpaceDE w:val="0"/>
-        <w:autoSpaceDN w:val="0"/>
-        <w:adjustRightInd w:val="0"/>
-        <w:spacing w:after="0" w:line="240" w:lineRule="auto"/>
-        <w:rPr>
-          <w:rFonts w:cstheme="minorHAnsi"/>
-          <w:sz w:val="20"/>
-          <w:szCs w:val="20"/>
-        </w:rPr>
-      </w:pPr>
-    </w:p>
-    <w:p>
-      <w:pPr>
-        <w:autoSpaceDE w:val="0"/>
-        <w:autoSpaceDN w:val="0"/>
-        <w:adjustRightInd w:val="0"/>
-        <w:spacing w:after="0" w:line="240" w:lineRule="auto"/>
-        <w:rPr>
-          <w:rFonts w:cstheme="minorHAnsi"/>
-          <w:i/>
-          <w:iCs/>
-          <w:sz w:val="20"/>
-          <w:szCs w:val="20"/>
-        </w:rPr>
-      </w:pPr>
-      <w:r>
-        <w:rPr>
-          <w:rFonts w:cstheme="minorHAnsi"/>
-          <w:sz w:val="20"/>
-          <w:szCs w:val="20"/>
-        </w:rPr>
-        <w:t>DECEMBER 2001 to MAY 2010 - Sherrie McNulty LLC</w:t>
-      </w:r>
-      <w:r>
-        <w:rPr>
-          <w:rFonts w:cstheme="minorHAnsi"/>
-          <w:sz w:val="20"/>
-          <w:szCs w:val="20"/>
-        </w:rPr>
-        <w:t>/Purple Finch Realty</w:t>
-      </w:r>
-      <w:r>
-        <w:rPr>
-          <w:rFonts w:cstheme="minorHAnsi"/>
-          <w:sz w:val="20"/>
-          <w:szCs w:val="20"/>
-        </w:rPr>
-        <w:t xml:space="preserve"> </w:t>
-      </w:r>
-      <w:r>
-        <w:rPr>
-          <w:rFonts w:cstheme="minorHAnsi"/>
-          <w:sz w:val="20"/>
-          <w:szCs w:val="20"/>
-        </w:rPr>
-        <w:t>in</w:t>
-      </w:r>
-      <w:r>
-        <w:rPr>
-          <w:rFonts w:cstheme="minorHAnsi"/>
-          <w:sz w:val="20"/>
-          <w:szCs w:val="20"/>
-        </w:rPr>
-        <w:t xml:space="preserve"> Merrimack, NH - </w:t>
-      </w:r>
-      <w:r>
-        <w:rPr>
-          <w:rFonts w:cstheme="minorHAnsi"/>
-          <w:i/>
-          <w:iCs/>
-          <w:sz w:val="20"/>
-          <w:szCs w:val="20"/>
-        </w:rPr>
-        <w:t>Web Developer/</w:t>
-      </w:r>
-      <w:r>
-        <w:rPr>
-          <w:rFonts w:cstheme="minorHAnsi"/>
-          <w:i/>
-          <w:iCs/>
-          <w:sz w:val="20"/>
-          <w:szCs w:val="20"/>
-        </w:rPr>
-        <w:t xml:space="preserve">Real Estate </w:t>
-      </w:r>
-      <w:r>
-        <w:rPr>
-          <w:rFonts w:cstheme="minorHAnsi"/>
-          <w:i/>
-          <w:iCs/>
-          <w:sz w:val="20"/>
-          <w:szCs w:val="20"/>
-        </w:rPr>
-        <w:t>Broker</w:t>
+        <w:t>Web Developer</w:t>
       </w:r>
     </w:p>
     <w:p>
@@ -997,15 +849,31 @@
           <w:sz w:val="20"/>
           <w:szCs w:val="20"/>
         </w:rPr>
-        <w:t xml:space="preserve">Created </w:t>
-      </w:r>
-      <w:r>
-        <w:rPr>
-          <w:rFonts w:cstheme="minorHAnsi"/>
-          <w:sz w:val="20"/>
-          <w:szCs w:val="20"/>
-        </w:rPr>
-        <w:t xml:space="preserve">customized websites for Realtors that integrated the MLS searches while keeping their names and contact information </w:t>
+        <w:t>Built</w:t>
+      </w:r>
+      <w:r>
+        <w:rPr>
+          <w:rFonts w:cstheme="minorHAnsi"/>
+          <w:sz w:val="20"/>
+          <w:szCs w:val="20"/>
+        </w:rPr>
+        <w:t xml:space="preserve"> </w:t>
+      </w:r>
+      <w:r>
+        <w:rPr>
+          <w:rFonts w:cstheme="minorHAnsi"/>
+          <w:sz w:val="20"/>
+          <w:szCs w:val="20"/>
+        </w:rPr>
+        <w:t xml:space="preserve">and maintained </w:t>
+      </w:r>
+      <w:r>
+        <w:rPr>
+          <w:rFonts w:cstheme="minorHAnsi"/>
+          <w:sz w:val="20"/>
+          <w:szCs w:val="20"/>
+        </w:rPr>
+        <w:t xml:space="preserve">customized websites </w:t>
       </w:r>
     </w:p>
     <w:p>
@@ -1031,7 +899,39 @@
           <w:sz w:val="20"/>
           <w:szCs w:val="20"/>
         </w:rPr>
-        <w:t>Created marketing materials</w:t>
+        <w:t>Provided on-site installation, training</w:t>
+      </w:r>
+      <w:r>
+        <w:rPr>
+          <w:rFonts w:cstheme="minorHAnsi"/>
+          <w:sz w:val="20"/>
+          <w:szCs w:val="20"/>
+        </w:rPr>
+        <w:t>,</w:t>
+      </w:r>
+      <w:r>
+        <w:rPr>
+          <w:rFonts w:cstheme="minorHAnsi"/>
+          <w:sz w:val="20"/>
+          <w:szCs w:val="20"/>
+        </w:rPr>
+        <w:t xml:space="preserve"> </w:t>
+      </w:r>
+      <w:r>
+        <w:rPr>
+          <w:rFonts w:cstheme="minorHAnsi"/>
+          <w:sz w:val="20"/>
+          <w:szCs w:val="20"/>
+        </w:rPr>
+        <w:t xml:space="preserve">and </w:t>
+      </w:r>
+      <w:r>
+        <w:rPr>
+          <w:rFonts w:cstheme="minorHAnsi"/>
+          <w:sz w:val="20"/>
+          <w:szCs w:val="20"/>
+        </w:rPr>
+        <w:t>support</w:t>
       </w:r>
     </w:p>
     <w:p>
@@ -1057,16 +957,35 @@
           <w:sz w:val="20"/>
           <w:szCs w:val="20"/>
         </w:rPr>
-        <w:t>Set up and maintained systems</w:t>
+        <w:t xml:space="preserve">Skills: HTML, CSS, </w:t>
+      </w:r>
+      <w:r>
+        <w:rPr>
+          <w:rFonts w:cstheme="minorHAnsi"/>
+          <w:sz w:val="20"/>
+          <w:szCs w:val="20"/>
+        </w:rPr>
+        <w:t xml:space="preserve">JavaScript, </w:t>
+      </w:r>
+      <w:r>
+        <w:rPr>
+          <w:rFonts w:cstheme="minorHAnsi"/>
+          <w:sz w:val="20"/>
+          <w:szCs w:val="20"/>
+        </w:rPr>
+        <w:t xml:space="preserve">ASP, XML, </w:t>
+      </w:r>
+      <w:r>
+        <w:rPr>
+          <w:rFonts w:cstheme="minorHAnsi"/>
+          <w:sz w:val="20"/>
+          <w:szCs w:val="20"/>
+        </w:rPr>
+        <w:t>and Photoshop</w:t>
       </w:r>
     </w:p>
     <w:p>
       <w:pPr>
-        <w:pStyle w:val="ListParagraph"/>
-        <w:numPr>
-          <w:ilvl w:val="0"/>
-          <w:numId w:val="10"/>
-        </w:numPr>
         <w:autoSpaceDE w:val="0"/>
         <w:autoSpaceDN w:val="0"/>
         <w:adjustRightInd w:val="0"/>
@@ -1077,114 +996,15 @@
           <w:szCs w:val="20"/>
         </w:rPr>
       </w:pPr>
-      <w:r>
-        <w:rPr>
-          <w:rFonts w:cstheme="minorHAnsi"/>
-          <w:sz w:val="20"/>
-          <w:szCs w:val="20"/>
-        </w:rPr>
-        <w:t>Provided on-site installation, training and support</w:t>
-      </w:r>
     </w:p>
     <w:p>
       <w:pPr>
-        <w:pStyle w:val="ListParagraph"/>
-        <w:numPr>
-          <w:ilvl w:val="0"/>
-          <w:numId w:val="10"/>
-        </w:numPr>
         <w:autoSpaceDE w:val="0"/>
         <w:autoSpaceDN w:val="0"/>
         <w:adjustRightInd w:val="0"/>
         <w:spacing w:after="0" w:line="240" w:lineRule="auto"/>
         <w:rPr>
           <w:rFonts w:cstheme="minorHAnsi"/>
-          <w:sz w:val="20"/>
-          <w:szCs w:val="20"/>
-        </w:rPr>
-      </w:pPr>
-      <w:r>
-        <w:rPr>
-          <w:rFonts w:cstheme="minorHAnsi"/>
-          <w:sz w:val="20"/>
-          <w:szCs w:val="20"/>
-        </w:rPr>
-        <w:t>Performed administrative duties</w:t>
-      </w:r>
-    </w:p>
-    <w:p>
-      <w:pPr>
-        <w:pStyle w:val="ListParagraph"/>
-        <w:numPr>
-          <w:ilvl w:val="0"/>
-          <w:numId w:val="10"/>
-        </w:numPr>
-        <w:autoSpaceDE w:val="0"/>
-        <w:autoSpaceDN w:val="0"/>
-        <w:adjustRightInd w:val="0"/>
-        <w:spacing w:after="0" w:line="240" w:lineRule="auto"/>
-        <w:rPr>
-          <w:rFonts w:cstheme="minorHAnsi"/>
-          <w:sz w:val="20"/>
-          <w:szCs w:val="20"/>
-        </w:rPr>
-      </w:pPr>
-      <w:r>
-        <w:rPr>
-          <w:rFonts w:cstheme="minorHAnsi"/>
-          <w:sz w:val="20"/>
-          <w:szCs w:val="20"/>
-        </w:rPr>
-        <w:t>Participated in real estate sales</w:t>
-      </w:r>
-    </w:p>
-    <w:p>
-      <w:pPr>
-        <w:pStyle w:val="ListParagraph"/>
-        <w:numPr>
-          <w:ilvl w:val="0"/>
-          <w:numId w:val="10"/>
-        </w:numPr>
-        <w:autoSpaceDE w:val="0"/>
-        <w:autoSpaceDN w:val="0"/>
-        <w:adjustRightInd w:val="0"/>
-        <w:spacing w:after="0" w:line="240" w:lineRule="auto"/>
-        <w:rPr>
-          <w:rFonts w:cstheme="minorHAnsi"/>
-          <w:sz w:val="20"/>
-          <w:szCs w:val="20"/>
-        </w:rPr>
-      </w:pPr>
-      <w:r>
-        <w:rPr>
-          <w:rFonts w:cstheme="minorHAnsi"/>
-          <w:sz w:val="20"/>
-          <w:szCs w:val="20"/>
-        </w:rPr>
-        <w:t>Skills: HTML, CSS, and Photoshop</w:t>
-      </w:r>
-    </w:p>
-    <w:p>
-      <w:pPr>
-        <w:autoSpaceDE w:val="0"/>
-        <w:autoSpaceDN w:val="0"/>
-        <w:adjustRightInd w:val="0"/>
-        <w:spacing w:after="0" w:line="240" w:lineRule="auto"/>
-        <w:rPr>
-          <w:rFonts w:cstheme="minorHAnsi"/>
-          <w:sz w:val="20"/>
-          <w:szCs w:val="20"/>
-        </w:rPr>
-      </w:pPr>
-    </w:p>
-    <w:p>
-      <w:pPr>
-        <w:autoSpaceDE w:val="0"/>
-        <w:autoSpaceDN w:val="0"/>
-        <w:adjustRightInd w:val="0"/>
-        <w:spacing w:after="0" w:line="240" w:lineRule="auto"/>
-        <w:rPr>
-          <w:rFonts w:cstheme="minorHAnsi"/>
           <w:i/>
           <w:iCs/>
           <w:sz w:val="20"/>
@@ -1221,7 +1041,15 @@
           <w:sz w:val="20"/>
           <w:szCs w:val="20"/>
         </w:rPr>
-        <w:t xml:space="preserve">– </w:t>
+        <w:t>-</w:t>
+      </w:r>
+      <w:r>
+        <w:rPr>
+          <w:rFonts w:cstheme="minorHAnsi"/>
+          <w:sz w:val="20"/>
+          <w:szCs w:val="20"/>
+        </w:rPr>
+        <w:t xml:space="preserve"> </w:t>
       </w:r>
       <w:r>
         <w:rPr>
@@ -1257,7 +1085,31 @@
           <w:sz w:val="20"/>
           <w:szCs w:val="20"/>
         </w:rPr>
-        <w:t>Built a web-based content management system with automated archiving that enabled journalists to publish articles on the web independently</w:t>
+        <w:t>Built a web-based content management system with automated archiving</w:t>
+      </w:r>
+      <w:r>
+        <w:rPr>
+          <w:rFonts w:cstheme="minorHAnsi"/>
+          <w:sz w:val="20"/>
+          <w:szCs w:val="20"/>
+        </w:rPr>
+        <w:t>. It</w:t>
+      </w:r>
+      <w:r>
+        <w:rPr>
+          <w:rFonts w:cstheme="minorHAnsi"/>
+          <w:sz w:val="20"/>
+          <w:szCs w:val="20"/>
+        </w:rPr>
+        <w:t xml:space="preserve"> enabled journalists to publish articles on </w:t>
+      </w:r>
+      <w:r>
+        <w:rPr>
+          <w:rFonts w:cstheme="minorHAnsi"/>
+          <w:sz w:val="20"/>
+          <w:szCs w:val="20"/>
+        </w:rPr>
+        <w:t>our website without support from software developers.</w:t>
       </w:r>
     </w:p>
     <w:p>
@@ -1343,7 +1195,15 @@
           <w:sz w:val="20"/>
           <w:szCs w:val="20"/>
         </w:rPr>
-        <w:t xml:space="preserve">– </w:t>
+        <w:t>-</w:t>
+      </w:r>
+      <w:r>
+        <w:rPr>
+          <w:rFonts w:cstheme="minorHAnsi"/>
+          <w:sz w:val="20"/>
+          <w:szCs w:val="20"/>
+        </w:rPr>
+        <w:t xml:space="preserve"> </w:t>
       </w:r>
       <w:r>
         <w:rPr>
@@ -1379,7 +1239,6 @@
           <w:sz w:val="20"/>
           <w:szCs w:val="20"/>
         </w:rPr>
-        <w:lastRenderedPageBreak/>
         <w:t>Investigated the most suitable technologies to integrate and expand our CAM system functionality and trained staff on the technologies selected</w:t>
       </w:r>
     </w:p>
@@ -1544,7 +1403,15 @@
           <w:sz w:val="20"/>
           <w:szCs w:val="20"/>
         </w:rPr>
-        <w:t xml:space="preserve">– </w:t>
+        <w:t>-</w:t>
+      </w:r>
+      <w:r>
+        <w:rPr>
+          <w:rFonts w:cstheme="minorHAnsi"/>
+          <w:sz w:val="20"/>
+          <w:szCs w:val="20"/>
+        </w:rPr>
+        <w:t xml:space="preserve"> </w:t>
       </w:r>
       <w:r>
         <w:rPr>
@@ -1748,6 +1615,7 @@
           <w:sz w:val="20"/>
           <w:szCs w:val="20"/>
         </w:rPr>
+        <w:lastRenderedPageBreak/>
         <w:t>Maintained computers and peripherals for two LANs, one of which was a closed LAN that we used</w:t>
       </w:r>
       <w:r>
@@ -1859,287 +1727,6 @@
           <w:szCs w:val="20"/>
         </w:rPr>
         <w:t>Secret Security Clearance</w:t>
-      </w:r>
-    </w:p>
-    <w:p>
-      <w:pPr>
-        <w:autoSpaceDE w:val="0"/>
-        <w:autoSpaceDN w:val="0"/>
-        <w:adjustRightInd w:val="0"/>
-        <w:spacing w:after="0" w:line="240" w:lineRule="auto"/>
-        <w:rPr>
-          <w:rFonts w:cstheme="minorHAnsi"/>
-          <w:sz w:val="20"/>
-          <w:szCs w:val="20"/>
-        </w:rPr>
-      </w:pPr>
-    </w:p>
-    <w:p>
-      <w:pPr>
-        <w:autoSpaceDE w:val="0"/>
-        <w:autoSpaceDN w:val="0"/>
-        <w:adjustRightInd w:val="0"/>
-        <w:spacing w:after="0" w:line="240" w:lineRule="auto"/>
-        <w:rPr>
-          <w:rFonts w:cstheme="minorHAnsi"/>
-          <w:i/>
-          <w:iCs/>
-          <w:sz w:val="20"/>
-          <w:szCs w:val="20"/>
-        </w:rPr>
-      </w:pPr>
-      <w:r>
-        <w:rPr>
-          <w:rFonts w:cstheme="minorHAnsi"/>
-          <w:sz w:val="20"/>
-          <w:szCs w:val="20"/>
-        </w:rPr>
-        <w:t xml:space="preserve">JUNE 1993 – FEBRUARY 1994 - </w:t>
-      </w:r>
-      <w:r>
-        <w:rPr>
-          <w:rFonts w:cstheme="minorHAnsi"/>
-          <w:sz w:val="20"/>
-          <w:szCs w:val="20"/>
-        </w:rPr>
-        <w:t>Wyle Laboratories</w:t>
-      </w:r>
-      <w:r>
-        <w:rPr>
-          <w:rFonts w:cstheme="minorHAnsi"/>
-          <w:sz w:val="20"/>
-          <w:szCs w:val="20"/>
-        </w:rPr>
-        <w:t xml:space="preserve"> in Hampton, VA – </w:t>
-      </w:r>
-      <w:r>
-        <w:rPr>
-          <w:rFonts w:cstheme="minorHAnsi"/>
-          <w:i/>
-          <w:iCs/>
-          <w:sz w:val="20"/>
-          <w:szCs w:val="20"/>
-        </w:rPr>
-        <w:t>Programmer</w:t>
-      </w:r>
-    </w:p>
-    <w:p>
-      <w:pPr>
-        <w:pStyle w:val="ListParagraph"/>
-        <w:numPr>
-          <w:ilvl w:val="0"/>
-          <w:numId w:val="17"/>
-        </w:numPr>
-        <w:autoSpaceDE w:val="0"/>
-        <w:autoSpaceDN w:val="0"/>
-        <w:adjustRightInd w:val="0"/>
-        <w:spacing w:after="0" w:line="240" w:lineRule="auto"/>
-        <w:rPr>
-          <w:rFonts w:cstheme="minorHAnsi"/>
-          <w:sz w:val="20"/>
-          <w:szCs w:val="20"/>
-        </w:rPr>
-      </w:pPr>
-      <w:r>
-        <w:rPr>
-          <w:rFonts w:cstheme="minorHAnsi"/>
-          <w:sz w:val="20"/>
-          <w:szCs w:val="20"/>
-        </w:rPr>
-        <w:t>Implemented a Real-Time embedded raw data buffer to capture critical failure information for wind tunnel tests on model aircraft</w:t>
-      </w:r>
-    </w:p>
-    <w:p>
-      <w:pPr>
-        <w:pStyle w:val="ListParagraph"/>
-        <w:numPr>
-          <w:ilvl w:val="0"/>
-          <w:numId w:val="17"/>
-        </w:numPr>
-        <w:autoSpaceDE w:val="0"/>
-        <w:autoSpaceDN w:val="0"/>
-        <w:adjustRightInd w:val="0"/>
-        <w:spacing w:after="0" w:line="240" w:lineRule="auto"/>
-        <w:rPr>
-          <w:rFonts w:cstheme="minorHAnsi"/>
-          <w:sz w:val="20"/>
-          <w:szCs w:val="20"/>
-        </w:rPr>
-      </w:pPr>
-      <w:r>
-        <w:rPr>
-          <w:rFonts w:cstheme="minorHAnsi"/>
-          <w:sz w:val="20"/>
-          <w:szCs w:val="20"/>
-        </w:rPr>
-        <w:t>Created library modules to reduce code redundancy</w:t>
-      </w:r>
-    </w:p>
-    <w:p>
-      <w:pPr>
-        <w:pStyle w:val="ListParagraph"/>
-        <w:numPr>
-          <w:ilvl w:val="0"/>
-          <w:numId w:val="17"/>
-        </w:numPr>
-        <w:autoSpaceDE w:val="0"/>
-        <w:autoSpaceDN w:val="0"/>
-        <w:adjustRightInd w:val="0"/>
-        <w:spacing w:after="0" w:line="240" w:lineRule="auto"/>
-        <w:rPr>
-          <w:rFonts w:cstheme="minorHAnsi"/>
-          <w:sz w:val="20"/>
-          <w:szCs w:val="20"/>
-        </w:rPr>
-      </w:pPr>
-      <w:r>
-        <w:rPr>
-          <w:rFonts w:cstheme="minorHAnsi"/>
-          <w:sz w:val="20"/>
-          <w:szCs w:val="20"/>
-        </w:rPr>
-        <w:t>Skills: C, Shell Script</w:t>
-      </w:r>
-    </w:p>
-    <w:p>
-      <w:pPr>
-        <w:pStyle w:val="ListParagraph"/>
-        <w:numPr>
-          <w:ilvl w:val="0"/>
-          <w:numId w:val="17"/>
-        </w:numPr>
-        <w:autoSpaceDE w:val="0"/>
-        <w:autoSpaceDN w:val="0"/>
-        <w:adjustRightInd w:val="0"/>
-        <w:spacing w:after="0" w:line="240" w:lineRule="auto"/>
-        <w:rPr>
-          <w:rFonts w:cstheme="minorHAnsi"/>
-          <w:sz w:val="20"/>
-          <w:szCs w:val="20"/>
-        </w:rPr>
-      </w:pPr>
-      <w:r>
-        <w:rPr>
-          <w:rFonts w:cstheme="minorHAnsi"/>
-          <w:sz w:val="20"/>
-          <w:szCs w:val="20"/>
-        </w:rPr>
-        <w:t>Confidential Security Clearance</w:t>
-      </w:r>
-    </w:p>
-    <w:p>
-      <w:pPr>
-        <w:autoSpaceDE w:val="0"/>
-        <w:autoSpaceDN w:val="0"/>
-        <w:adjustRightInd w:val="0"/>
-        <w:spacing w:after="0" w:line="240" w:lineRule="auto"/>
-        <w:rPr>
-          <w:rFonts w:cstheme="minorHAnsi"/>
-          <w:sz w:val="20"/>
-          <w:szCs w:val="20"/>
-        </w:rPr>
-      </w:pPr>
-    </w:p>
-    <w:p>
-      <w:pPr>
-        <w:autoSpaceDE w:val="0"/>
-        <w:autoSpaceDN w:val="0"/>
-        <w:adjustRightInd w:val="0"/>
-        <w:spacing w:after="0" w:line="240" w:lineRule="auto"/>
-        <w:rPr>
-          <w:rFonts w:cstheme="minorHAnsi"/>
-          <w:sz w:val="28"/>
-          <w:szCs w:val="28"/>
-        </w:rPr>
-      </w:pPr>
-      <w:r>
-        <w:rPr>
-          <w:rFonts w:cstheme="minorHAnsi"/>
-          <w:sz w:val="28"/>
-          <w:szCs w:val="28"/>
-        </w:rPr>
-        <w:t>Education</w:t>
-      </w:r>
-    </w:p>
-    <w:p>
-      <w:pPr>
-        <w:autoSpaceDE w:val="0"/>
-        <w:autoSpaceDN w:val="0"/>
-        <w:adjustRightInd w:val="0"/>
-        <w:spacing w:after="0" w:line="240" w:lineRule="auto"/>
-        <w:rPr>
-          <w:rFonts w:cstheme="minorHAnsi"/>
-          <w:sz w:val="20"/>
-          <w:szCs w:val="20"/>
-        </w:rPr>
-      </w:pPr>
-    </w:p>
-    <w:p>
-      <w:pPr>
-        <w:pStyle w:val="ListParagraph"/>
-        <w:numPr>
-          <w:ilvl w:val="0"/>
-          <w:numId w:val="14"/>
-        </w:numPr>
-        <w:autoSpaceDE w:val="0"/>
-        <w:autoSpaceDN w:val="0"/>
-        <w:adjustRightInd w:val="0"/>
-        <w:spacing w:after="0" w:line="240" w:lineRule="auto"/>
-        <w:rPr>
-          <w:rFonts w:cstheme="minorHAnsi"/>
-          <w:sz w:val="20"/>
-          <w:szCs w:val="20"/>
-        </w:rPr>
-      </w:pPr>
-      <w:r>
-        <w:rPr>
-          <w:rFonts w:cstheme="minorHAnsi"/>
-          <w:sz w:val="20"/>
-          <w:szCs w:val="20"/>
-        </w:rPr>
-        <w:t>University of Richmond, Richmond, VA - Full-Stack Web Development Boot Camp</w:t>
-      </w:r>
-      <w:r>
-        <w:rPr>
-          <w:rFonts w:cstheme="minorHAnsi"/>
-          <w:sz w:val="20"/>
-          <w:szCs w:val="20"/>
-        </w:rPr>
-        <w:t xml:space="preserve"> Certification</w:t>
-      </w:r>
-      <w:r>
-        <w:rPr>
-          <w:rFonts w:cstheme="minorHAnsi"/>
-          <w:sz w:val="20"/>
-          <w:szCs w:val="20"/>
-        </w:rPr>
-        <w:t>, Final Grade: A</w:t>
-      </w:r>
-    </w:p>
-    <w:p>
-      <w:pPr>
-        <w:pStyle w:val="ListParagraph"/>
-        <w:numPr>
-          <w:ilvl w:val="0"/>
-          <w:numId w:val="14"/>
-        </w:numPr>
-        <w:autoSpaceDE w:val="0"/>
-        <w:autoSpaceDN w:val="0"/>
-        <w:adjustRightInd w:val="0"/>
-        <w:spacing w:after="0" w:line="240" w:lineRule="auto"/>
-        <w:rPr>
-          <w:rFonts w:cstheme="minorHAnsi"/>
-          <w:sz w:val="20"/>
-          <w:szCs w:val="20"/>
-        </w:rPr>
-      </w:pPr>
-      <w:r>
-        <w:rPr>
-          <w:rFonts w:cstheme="minorHAnsi"/>
-          <w:sz w:val="20"/>
-          <w:szCs w:val="20"/>
-        </w:rPr>
-        <w:t>Utah State University, Logan, UT - Bachelor of Science in Computer Science, GPA: 3.5</w:t>
       </w:r>
     </w:p>
     <w:sectPr>
@@ -2381,6 +1968,119 @@
     </w:lvl>
   </w:abstractNum>
   <w:abstractNum w:abstractNumId="2" w15:restartNumberingAfterBreak="0">
+    <w:nsid w:val="18BB7C1A"/>
+    <w:multiLevelType w:val="hybridMultilevel"/>
+    <w:tmpl w:val="76E47C80"/>
+    <w:lvl w:ilvl="0" w:tplc="04090001">
+      <w:start w:val="1"/>
+      <w:numFmt w:val="bullet"/>
+      <w:lvlText w:val=""/>
+      <w:lvlJc w:val="left"/>
+      <w:pPr>
+        <w:ind w:left="360" w:hanging="360"/>
+      </w:pPr>
+      <w:rPr>
+        <w:rFonts w:ascii="Symbol" w:hAnsi="Symbol" w:hint="default"/>
+      </w:rPr>
+    </w:lvl>
+    <w:lvl w:ilvl="1" w:tplc="04090003" w:tentative="1">
+      <w:start w:val="1"/>
+      <w:numFmt w:val="bullet"/>
+      <w:lvlText w:val="o"/>
+      <w:lvlJc w:val="left"/>
+      <w:pPr>
+        <w:ind w:left="1080" w:hanging="360"/>
+      </w:pPr>
+      <w:rPr>
+        <w:rFonts w:ascii="Courier New" w:hAnsi="Courier New" w:cs="Courier New" w:hint="default"/>
+      </w:rPr>
+    </w:lvl>
+    <w:lvl w:ilvl="2" w:tplc="04090005" w:tentative="1">
+      <w:start w:val="1"/>
+      <w:numFmt w:val="bullet"/>
+      <w:lvlText w:val=""/>
+      <w:lvlJc w:val="left"/>
+      <w:pPr>
+        <w:ind w:left="1800" w:hanging="360"/>
+      </w:pPr>
+      <w:rPr>
+        <w:rFonts w:ascii="Wingdings" w:hAnsi="Wingdings" w:hint="default"/>
+      </w:rPr>
+    </w:lvl>
+    <w:lvl w:ilvl="3" w:tplc="04090001" w:tentative="1">
+      <w:start w:val="1"/>
+      <w:numFmt w:val="bullet"/>
+      <w:lvlText w:val=""/>
+      <w:lvlJc w:val="left"/>
+      <w:pPr>
+        <w:ind w:left="2520" w:hanging="360"/>
+      </w:pPr>
+      <w:rPr>
+        <w:rFonts w:ascii="Symbol" w:hAnsi="Symbol" w:hint="default"/>
+      </w:rPr>
+    </w:lvl>
+    <w:lvl w:ilvl="4" w:tplc="04090003" w:tentative="1">
+      <w:start w:val="1"/>
+      <w:numFmt w:val="bullet"/>
+      <w:lvlText w:val="o"/>
+      <w:lvlJc w:val="left"/>
+      <w:pPr>
+        <w:ind w:left="3240" w:hanging="360"/>
+      </w:pPr>
+      <w:rPr>
+        <w:rFonts w:ascii="Courier New" w:hAnsi="Courier New" w:cs="Courier New" w:hint="default"/>
+      </w:rPr>
+    </w:lvl>
+    <w:lvl w:ilvl="5" w:tplc="04090005" w:tentative="1">
+      <w:start w:val="1"/>
+      <w:numFmt w:val="bullet"/>
+      <w:lvlText w:val=""/>
+      <w:lvlJc w:val="left"/>
+      <w:pPr>
+        <w:ind w:left="3960" w:hanging="360"/>
+      </w:pPr>
+      <w:rPr>
+        <w:rFonts w:ascii="Wingdings" w:hAnsi="Wingdings" w:hint="default"/>
+      </w:rPr>
+    </w:lvl>
+    <w:lvl w:ilvl="6" w:tplc="04090001" w:tentative="1">
+      <w:start w:val="1"/>
+      <w:numFmt w:val="bullet"/>
+      <w:lvlText w:val=""/>
+      <w:lvlJc w:val="left"/>
+      <w:pPr>
+        <w:ind w:left="4680" w:hanging="360"/>
+      </w:pPr>
+      <w:rPr>
+        <w:rFonts w:ascii="Symbol" w:hAnsi="Symbol" w:hint="default"/>
+      </w:rPr>
+    </w:lvl>
+    <w:lvl w:ilvl="7" w:tplc="04090003" w:tentative="1">
+      <w:start w:val="1"/>
+      <w:numFmt w:val="bullet"/>
+      <w:lvlText w:val="o"/>
+      <w:lvlJc w:val="left"/>
+      <w:pPr>
+        <w:ind w:left="5400" w:hanging="360"/>
+      </w:pPr>
+      <w:rPr>
+        <w:rFonts w:ascii="Courier New" w:hAnsi="Courier New" w:cs="Courier New" w:hint="default"/>
+      </w:rPr>
+    </w:lvl>
+    <w:lvl w:ilvl="8" w:tplc="04090005" w:tentative="1">
+      <w:start w:val="1"/>
+      <w:numFmt w:val="bullet"/>
+      <w:lvlText w:val=""/>
+      <w:lvlJc w:val="left"/>
+      <w:pPr>
+        <w:ind w:left="6120" w:hanging="360"/>
+      </w:pPr>
+      <w:rPr>
+        <w:rFonts w:ascii="Wingdings" w:hAnsi="Wingdings" w:hint="default"/>
+      </w:rPr>
+    </w:lvl>
+  </w:abstractNum>
+  <w:abstractNum w:abstractNumId="3" w15:restartNumberingAfterBreak="0">
     <w:nsid w:val="18DD11F8"/>
     <w:multiLevelType w:val="hybridMultilevel"/>
     <w:tmpl w:val="1C80D45E"/>
@@ -2493,7 +2193,7 @@
       </w:rPr>
     </w:lvl>
   </w:abstractNum>
-  <w:abstractNum w:abstractNumId="3" w15:restartNumberingAfterBreak="0">
+  <w:abstractNum w:abstractNumId="4" w15:restartNumberingAfterBreak="0">
     <w:nsid w:val="18F53546"/>
     <w:multiLevelType w:val="hybridMultilevel"/>
     <w:tmpl w:val="E3107BE6"/>
@@ -2606,7 +2306,120 @@
       </w:rPr>
     </w:lvl>
   </w:abstractNum>
-  <w:abstractNum w:abstractNumId="4" w15:restartNumberingAfterBreak="0">
+  <w:abstractNum w:abstractNumId="5" w15:restartNumberingAfterBreak="0">
+    <w:nsid w:val="1EEA24AB"/>
+    <w:multiLevelType w:val="hybridMultilevel"/>
+    <w:tmpl w:val="C6D0C764"/>
+    <w:lvl w:ilvl="0" w:tplc="04090001">
+      <w:start w:val="1"/>
+      <w:numFmt w:val="bullet"/>
+      <w:lvlText w:val=""/>
+      <w:lvlJc w:val="left"/>
+      <w:pPr>
+        <w:ind w:left="360" w:hanging="360"/>
+      </w:pPr>
+      <w:rPr>
+        <w:rFonts w:ascii="Symbol" w:hAnsi="Symbol" w:hint="default"/>
+      </w:rPr>
+    </w:lvl>
+    <w:lvl w:ilvl="1" w:tplc="04090003" w:tentative="1">
+      <w:start w:val="1"/>
+      <w:numFmt w:val="bullet"/>
+      <w:lvlText w:val="o"/>
+      <w:lvlJc w:val="left"/>
+      <w:pPr>
+        <w:ind w:left="1080" w:hanging="360"/>
+      </w:pPr>
+      <w:rPr>
+        <w:rFonts w:ascii="Courier New" w:hAnsi="Courier New" w:cs="Courier New" w:hint="default"/>
+      </w:rPr>
+    </w:lvl>
+    <w:lvl w:ilvl="2" w:tplc="04090005" w:tentative="1">
+      <w:start w:val="1"/>
+      <w:numFmt w:val="bullet"/>
+      <w:lvlText w:val=""/>
+      <w:lvlJc w:val="left"/>
+      <w:pPr>
+        <w:ind w:left="1800" w:hanging="360"/>
+      </w:pPr>
+      <w:rPr>
+        <w:rFonts w:ascii="Wingdings" w:hAnsi="Wingdings" w:hint="default"/>
+      </w:rPr>
+    </w:lvl>
+    <w:lvl w:ilvl="3" w:tplc="04090001" w:tentative="1">
+      <w:start w:val="1"/>
+      <w:numFmt w:val="bullet"/>
+      <w:lvlText w:val=""/>
+      <w:lvlJc w:val="left"/>
+      <w:pPr>
+        <w:ind w:left="2520" w:hanging="360"/>
+      </w:pPr>
+      <w:rPr>
+        <w:rFonts w:ascii="Symbol" w:hAnsi="Symbol" w:hint="default"/>
+      </w:rPr>
+    </w:lvl>
+    <w:lvl w:ilvl="4" w:tplc="04090003" w:tentative="1">
+      <w:start w:val="1"/>
+      <w:numFmt w:val="bullet"/>
+      <w:lvlText w:val="o"/>
+      <w:lvlJc w:val="left"/>
+      <w:pPr>
+        <w:ind w:left="3240" w:hanging="360"/>
+      </w:pPr>
+      <w:rPr>
+        <w:rFonts w:ascii="Courier New" w:hAnsi="Courier New" w:cs="Courier New" w:hint="default"/>
+      </w:rPr>
+    </w:lvl>
+    <w:lvl w:ilvl="5" w:tplc="04090005" w:tentative="1">
+      <w:start w:val="1"/>
+      <w:numFmt w:val="bullet"/>
+      <w:lvlText w:val=""/>
+      <w:lvlJc w:val="left"/>
+      <w:pPr>
+        <w:ind w:left="3960" w:hanging="360"/>
+      </w:pPr>
+      <w:rPr>
+        <w:rFonts w:ascii="Wingdings" w:hAnsi="Wingdings" w:hint="default"/>
+      </w:rPr>
+    </w:lvl>
+    <w:lvl w:ilvl="6" w:tplc="04090001" w:tentative="1">
+      <w:start w:val="1"/>
+      <w:numFmt w:val="bullet"/>
+      <w:lvlText w:val=""/>
+      <w:lvlJc w:val="left"/>
+      <w:pPr>
+        <w:ind w:left="4680" w:hanging="360"/>
+      </w:pPr>
+      <w:rPr>
+        <w:rFonts w:ascii="Symbol" w:hAnsi="Symbol" w:hint="default"/>
+      </w:rPr>
+    </w:lvl>
+    <w:lvl w:ilvl="7" w:tplc="04090003" w:tentative="1">
+      <w:start w:val="1"/>
+      <w:numFmt w:val="bullet"/>
+      <w:lvlText w:val="o"/>
+      <w:lvlJc w:val="left"/>
+      <w:pPr>
+        <w:ind w:left="5400" w:hanging="360"/>
+      </w:pPr>
+      <w:rPr>
+        <w:rFonts w:ascii="Courier New" w:hAnsi="Courier New" w:cs="Courier New" w:hint="default"/>
+      </w:rPr>
+    </w:lvl>
+    <w:lvl w:ilvl="8" w:tplc="04090005" w:tentative="1">
+      <w:start w:val="1"/>
+      <w:numFmt w:val="bullet"/>
+      <w:lvlText w:val=""/>
+      <w:lvlJc w:val="left"/>
+      <w:pPr>
+        <w:ind w:left="6120" w:hanging="360"/>
+      </w:pPr>
+      <w:rPr>
+        <w:rFonts w:ascii="Wingdings" w:hAnsi="Wingdings" w:hint="default"/>
+      </w:rPr>
+    </w:lvl>
+  </w:abstractNum>
+  <w:abstractNum w:abstractNumId="6" w15:restartNumberingAfterBreak="0">
     <w:nsid w:val="27202083"/>
     <w:multiLevelType w:val="multilevel"/>
     <w:tmpl w:val="F868692E"/>
@@ -2755,7 +2568,7 @@
       </w:rPr>
     </w:lvl>
   </w:abstractNum>
-  <w:abstractNum w:abstractNumId="5" w15:restartNumberingAfterBreak="0">
+  <w:abstractNum w:abstractNumId="7" w15:restartNumberingAfterBreak="0">
     <w:nsid w:val="277D221F"/>
     <w:multiLevelType w:val="hybridMultilevel"/>
     <w:tmpl w:val="842ABA88"/>
@@ -2841,7 +2654,7 @@
       </w:pPr>
     </w:lvl>
   </w:abstractNum>
-  <w:abstractNum w:abstractNumId="6" w15:restartNumberingAfterBreak="0">
+  <w:abstractNum w:abstractNumId="8" w15:restartNumberingAfterBreak="0">
     <w:nsid w:val="2F8E2460"/>
     <w:multiLevelType w:val="hybridMultilevel"/>
     <w:tmpl w:val="4D66D984"/>
@@ -2954,7 +2767,7 @@
       </w:rPr>
     </w:lvl>
   </w:abstractNum>
-  <w:abstractNum w:abstractNumId="7" w15:restartNumberingAfterBreak="0">
+  <w:abstractNum w:abstractNumId="9" w15:restartNumberingAfterBreak="0">
     <w:nsid w:val="30CB1C31"/>
     <w:multiLevelType w:val="multilevel"/>
     <w:tmpl w:val="5F7C8994"/>
@@ -3103,7 +2916,7 @@
       </w:rPr>
     </w:lvl>
   </w:abstractNum>
-  <w:abstractNum w:abstractNumId="8" w15:restartNumberingAfterBreak="0">
+  <w:abstractNum w:abstractNumId="10" w15:restartNumberingAfterBreak="0">
     <w:nsid w:val="35D9137B"/>
     <w:multiLevelType w:val="multilevel"/>
     <w:tmpl w:val="281ABCFA"/>
@@ -3252,7 +3065,7 @@
       </w:rPr>
     </w:lvl>
   </w:abstractNum>
-  <w:abstractNum w:abstractNumId="9" w15:restartNumberingAfterBreak="0">
+  <w:abstractNum w:abstractNumId="11" w15:restartNumberingAfterBreak="0">
     <w:nsid w:val="38926DBC"/>
     <w:multiLevelType w:val="multilevel"/>
     <w:tmpl w:val="4E161CFA"/>
@@ -3401,7 +3214,7 @@
       </w:rPr>
     </w:lvl>
   </w:abstractNum>
-  <w:abstractNum w:abstractNumId="10" w15:restartNumberingAfterBreak="0">
+  <w:abstractNum w:abstractNumId="12" w15:restartNumberingAfterBreak="0">
     <w:nsid w:val="3B6D1224"/>
     <w:multiLevelType w:val="hybridMultilevel"/>
     <w:tmpl w:val="1F3CB8F8"/>
@@ -3514,7 +3327,7 @@
       </w:rPr>
     </w:lvl>
   </w:abstractNum>
-  <w:abstractNum w:abstractNumId="11" w15:restartNumberingAfterBreak="0">
+  <w:abstractNum w:abstractNumId="13" w15:restartNumberingAfterBreak="0">
     <w:nsid w:val="3D8F4E6E"/>
     <w:multiLevelType w:val="multilevel"/>
     <w:tmpl w:val="17C8C77A"/>
@@ -3663,7 +3476,7 @@
       </w:rPr>
     </w:lvl>
   </w:abstractNum>
-  <w:abstractNum w:abstractNumId="12" w15:restartNumberingAfterBreak="0">
+  <w:abstractNum w:abstractNumId="14" w15:restartNumberingAfterBreak="0">
     <w:nsid w:val="3F167AE7"/>
     <w:multiLevelType w:val="hybridMultilevel"/>
     <w:tmpl w:val="75745012"/>
@@ -3776,7 +3589,7 @@
       </w:rPr>
     </w:lvl>
   </w:abstractNum>
-  <w:abstractNum w:abstractNumId="13" w15:restartNumberingAfterBreak="0">
+  <w:abstractNum w:abstractNumId="15" w15:restartNumberingAfterBreak="0">
     <w:nsid w:val="41F21CE8"/>
     <w:multiLevelType w:val="hybridMultilevel"/>
     <w:tmpl w:val="2B5CF146"/>
@@ -3889,7 +3702,7 @@
       </w:rPr>
     </w:lvl>
   </w:abstractNum>
-  <w:abstractNum w:abstractNumId="14" w15:restartNumberingAfterBreak="0">
+  <w:abstractNum w:abstractNumId="16" w15:restartNumberingAfterBreak="0">
     <w:nsid w:val="5627594B"/>
     <w:multiLevelType w:val="hybridMultilevel"/>
     <w:tmpl w:val="398E6B82"/>
@@ -4002,7 +3815,7 @@
       </w:rPr>
     </w:lvl>
   </w:abstractNum>
-  <w:abstractNum w:abstractNumId="15" w15:restartNumberingAfterBreak="0">
+  <w:abstractNum w:abstractNumId="17" w15:restartNumberingAfterBreak="0">
     <w:nsid w:val="5EBF1C39"/>
     <w:multiLevelType w:val="hybridMultilevel"/>
     <w:tmpl w:val="D5CC75CC"/>
@@ -4115,7 +3928,7 @@
       </w:rPr>
     </w:lvl>
   </w:abstractNum>
-  <w:abstractNum w:abstractNumId="16" w15:restartNumberingAfterBreak="0">
+  <w:abstractNum w:abstractNumId="18" w15:restartNumberingAfterBreak="0">
     <w:nsid w:val="608930EE"/>
     <w:multiLevelType w:val="hybridMultilevel"/>
     <w:tmpl w:val="AE9E4EB4"/>
@@ -4228,7 +4041,7 @@
       </w:rPr>
     </w:lvl>
   </w:abstractNum>
-  <w:abstractNum w:abstractNumId="17" w15:restartNumberingAfterBreak="0">
+  <w:abstractNum w:abstractNumId="19" w15:restartNumberingAfterBreak="0">
     <w:nsid w:val="614A147D"/>
     <w:multiLevelType w:val="hybridMultilevel"/>
     <w:tmpl w:val="5FD4C55A"/>
@@ -4341,7 +4154,120 @@
       </w:rPr>
     </w:lvl>
   </w:abstractNum>
-  <w:abstractNum w:abstractNumId="18" w15:restartNumberingAfterBreak="0">
+  <w:abstractNum w:abstractNumId="20" w15:restartNumberingAfterBreak="0">
+    <w:nsid w:val="67A15727"/>
+    <w:multiLevelType w:val="hybridMultilevel"/>
+    <w:tmpl w:val="8892B26E"/>
+    <w:lvl w:ilvl="0" w:tplc="04090001">
+      <w:start w:val="1"/>
+      <w:numFmt w:val="bullet"/>
+      <w:lvlText w:val=""/>
+      <w:lvlJc w:val="left"/>
+      <w:pPr>
+        <w:ind w:left="360" w:hanging="360"/>
+      </w:pPr>
+      <w:rPr>
+        <w:rFonts w:ascii="Symbol" w:hAnsi="Symbol" w:hint="default"/>
+      </w:rPr>
+    </w:lvl>
+    <w:lvl w:ilvl="1" w:tplc="04090003" w:tentative="1">
+      <w:start w:val="1"/>
+      <w:numFmt w:val="bullet"/>
+      <w:lvlText w:val="o"/>
+      <w:lvlJc w:val="left"/>
+      <w:pPr>
+        <w:ind w:left="1080" w:hanging="360"/>
+      </w:pPr>
+      <w:rPr>
+        <w:rFonts w:ascii="Courier New" w:hAnsi="Courier New" w:cs="Courier New" w:hint="default"/>
+      </w:rPr>
+    </w:lvl>
+    <w:lvl w:ilvl="2" w:tplc="04090005" w:tentative="1">
+      <w:start w:val="1"/>
+      <w:numFmt w:val="bullet"/>
+      <w:lvlText w:val=""/>
+      <w:lvlJc w:val="left"/>
+      <w:pPr>
+        <w:ind w:left="1800" w:hanging="360"/>
+      </w:pPr>
+      <w:rPr>
+        <w:rFonts w:ascii="Wingdings" w:hAnsi="Wingdings" w:hint="default"/>
+      </w:rPr>
+    </w:lvl>
+    <w:lvl w:ilvl="3" w:tplc="04090001" w:tentative="1">
+      <w:start w:val="1"/>
+      <w:numFmt w:val="bullet"/>
+      <w:lvlText w:val=""/>
+      <w:lvlJc w:val="left"/>
+      <w:pPr>
+        <w:ind w:left="2520" w:hanging="360"/>
+      </w:pPr>
+      <w:rPr>
+        <w:rFonts w:ascii="Symbol" w:hAnsi="Symbol" w:hint="default"/>
+      </w:rPr>
+    </w:lvl>
+    <w:lvl w:ilvl="4" w:tplc="04090003" w:tentative="1">
+      <w:start w:val="1"/>
+      <w:numFmt w:val="bullet"/>
+      <w:lvlText w:val="o"/>
+      <w:lvlJc w:val="left"/>
+      <w:pPr>
+        <w:ind w:left="3240" w:hanging="360"/>
+      </w:pPr>
+      <w:rPr>
+        <w:rFonts w:ascii="Courier New" w:hAnsi="Courier New" w:cs="Courier New" w:hint="default"/>
+      </w:rPr>
+    </w:lvl>
+    <w:lvl w:ilvl="5" w:tplc="04090005" w:tentative="1">
+      <w:start w:val="1"/>
+      <w:numFmt w:val="bullet"/>
+      <w:lvlText w:val=""/>
+      <w:lvlJc w:val="left"/>
+      <w:pPr>
+        <w:ind w:left="3960" w:hanging="360"/>
+      </w:pPr>
+      <w:rPr>
+        <w:rFonts w:ascii="Wingdings" w:hAnsi="Wingdings" w:hint="default"/>
+      </w:rPr>
+    </w:lvl>
+    <w:lvl w:ilvl="6" w:tplc="04090001" w:tentative="1">
+      <w:start w:val="1"/>
+      <w:numFmt w:val="bullet"/>
+      <w:lvlText w:val=""/>
+      <w:lvlJc w:val="left"/>
+      <w:pPr>
+        <w:ind w:left="4680" w:hanging="360"/>
+      </w:pPr>
+      <w:rPr>
+        <w:rFonts w:ascii="Symbol" w:hAnsi="Symbol" w:hint="default"/>
+      </w:rPr>
+    </w:lvl>
+    <w:lvl w:ilvl="7" w:tplc="04090003" w:tentative="1">
+      <w:start w:val="1"/>
+      <w:numFmt w:val="bullet"/>
+      <w:lvlText w:val="o"/>
+      <w:lvlJc w:val="left"/>
+      <w:pPr>
+        <w:ind w:left="5400" w:hanging="360"/>
+      </w:pPr>
+      <w:rPr>
+        <w:rFonts w:ascii="Courier New" w:hAnsi="Courier New" w:cs="Courier New" w:hint="default"/>
+      </w:rPr>
+    </w:lvl>
+    <w:lvl w:ilvl="8" w:tplc="04090005" w:tentative="1">
+      <w:start w:val="1"/>
+      <w:numFmt w:val="bullet"/>
+      <w:lvlText w:val=""/>
+      <w:lvlJc w:val="left"/>
+      <w:pPr>
+        <w:ind w:left="6120" w:hanging="360"/>
+      </w:pPr>
+      <w:rPr>
+        <w:rFonts w:ascii="Wingdings" w:hAnsi="Wingdings" w:hint="default"/>
+      </w:rPr>
+    </w:lvl>
+  </w:abstractNum>
+  <w:abstractNum w:abstractNumId="21" w15:restartNumberingAfterBreak="0">
     <w:nsid w:val="6AC37F3A"/>
     <w:multiLevelType w:val="hybridMultilevel"/>
     <w:tmpl w:val="2CF29B36"/>
@@ -4454,7 +4380,7 @@
       </w:rPr>
     </w:lvl>
   </w:abstractNum>
-  <w:abstractNum w:abstractNumId="19" w15:restartNumberingAfterBreak="0">
+  <w:abstractNum w:abstractNumId="22" w15:restartNumberingAfterBreak="0">
     <w:nsid w:val="7C8835F4"/>
     <w:multiLevelType w:val="hybridMultilevel"/>
     <w:tmpl w:val="18C82B5A"/>
@@ -4568,64 +4494,73 @@
     </w:lvl>
   </w:abstractNum>
   <w:num w:numId="1">
-    <w:abstractNumId w:val="7"/>
+    <w:abstractNumId w:val="9"/>
   </w:num>
   <w:num w:numId="2">
-    <w:abstractNumId w:val="11"/>
+    <w:abstractNumId w:val="13"/>
   </w:num>
   <w:num w:numId="3">
-    <w:abstractNumId w:val="4"/>
+    <w:abstractNumId w:val="6"/>
   </w:num>
   <w:num w:numId="4">
-    <w:abstractNumId w:val="8"/>
+    <w:abstractNumId w:val="10"/>
   </w:num>
   <w:num w:numId="5">
-    <w:abstractNumId w:val="9"/>
+    <w:abstractNumId w:val="11"/>
   </w:num>
   <w:num w:numId="6">
     <w:abstractNumId w:val="1"/>
   </w:num>
   <w:num w:numId="7">
-    <w:abstractNumId w:val="13"/>
+    <w:abstractNumId w:val="15"/>
   </w:num>
   <w:num w:numId="8">
-    <w:abstractNumId w:val="14"/>
+    <w:abstractNumId w:val="16"/>
   </w:num>
   <w:num w:numId="9">
-    <w:abstractNumId w:val="6"/>
+    <w:abstractNumId w:val="8"/>
   </w:num>
   <w:num w:numId="10">
-    <w:abstractNumId w:val="19"/>
+    <w:abstractNumId w:val="22"/>
   </w:num>
   <w:num w:numId="11">
-    <w:abstractNumId w:val="5"/>
+    <w:abstractNumId w:val="7"/>
   </w:num>
   <w:num w:numId="12">
-    <w:abstractNumId w:val="10"/>
+    <w:abstractNumId w:val="12"/>
   </w:num>
   <w:num w:numId="13">
-    <w:abstractNumId w:val="12"/>
+    <w:abstractNumId w:val="14"/>
   </w:num>
   <w:num w:numId="14">
     <w:abstractNumId w:val="0"/>
   </w:num>
   <w:num w:numId="15">
+    <w:abstractNumId w:val="3"/>
+  </w:num>
+  <w:num w:numId="16">
+    <w:abstractNumId w:val="4"/>
+  </w:num>
+  <w:num w:numId="17">
+    <w:abstractNumId w:val="19"/>
+  </w:num>
+  <w:num w:numId="18">
+    <w:abstractNumId w:val="17"/>
+  </w:num>
+  <w:num w:numId="19">
+    <w:abstractNumId w:val="18"/>
+  </w:num>
+  <w:num w:numId="20">
+    <w:abstractNumId w:val="21"/>
+  </w:num>
+  <w:num w:numId="21">
+    <w:abstractNumId w:val="20"/>
+  </w:num>
+  <w:num w:numId="22">
     <w:abstractNumId w:val="2"/>
   </w:num>
-  <w:num w:numId="16">
-    <w:abstractNumId w:val="3"/>
-  </w:num>
-  <w:num w:numId="17">
-    <w:abstractNumId w:val="17"/>
-  </w:num>
-  <w:num w:numId="18">
-    <w:abstractNumId w:val="15"/>
-  </w:num>
-  <w:num w:numId="19">
-    <w:abstractNumId w:val="16"/>
-  </w:num>
-  <w:num w:numId="20">
-    <w:abstractNumId w:val="18"/>
+  <w:num w:numId="23">
+    <w:abstractNumId w:val="5"/>
   </w:num>
 </w:numbering>
 </file>
@@ -4647,7 +4582,7 @@
       </w:pPr>
     </w:pPrDefault>
   </w:docDefaults>
-  <w:latentStyles w:defLockedState="0" w:defUIPriority="99" w:defSemiHidden="0" w:defUnhideWhenUsed="0" w:defQFormat="0" w:count="377">
+  <w:latentStyles w:defLockedState="0" w:defUIPriority="99" w:defSemiHidden="0" w:defUnhideWhenUsed="0" w:defQFormat="0" w:count="376">
     <w:lsdException w:name="Normal" w:uiPriority="0" w:qFormat="1"/>
     <w:lsdException w:name="heading 1" w:uiPriority="9" w:qFormat="1"/>
     <w:lsdException w:name="heading 2" w:semiHidden="1" w:uiPriority="9" w:unhideWhenUsed="1" w:qFormat="1"/>
@@ -5024,7 +4959,6 @@
     <w:lsdException w:name="Hashtag" w:semiHidden="1" w:unhideWhenUsed="1"/>
     <w:lsdException w:name="Unresolved Mention" w:semiHidden="1" w:unhideWhenUsed="1"/>
     <w:lsdException w:name="Smart Link" w:semiHidden="1" w:unhideWhenUsed="1"/>
-    <w:lsdException w:name="Smart Link Error" w:semiHidden="1" w:unhideWhenUsed="1"/>
   </w:latentStyles>
   <w:style w:type="paragraph" w:default="1" w:styleId="Normal">
     <w:name w:val="Normal"/>

</xml_diff>

<commit_message>
Reformatted the resume & index
</commit_message>
<xml_diff>
--- a/assets/documents/resume.docx
+++ b/assets/documents/resume.docx
@@ -254,10 +254,37 @@
           <w:sz w:val="20"/>
           <w:szCs w:val="20"/>
         </w:rPr>
-        <w:t xml:space="preserve">REST, JSON, </w:t>
+        <w:t>REST</w:t>
+      </w:r>
+      <w:r>
+        <w:rPr>
+          <w:rFonts w:cstheme="minorHAnsi"/>
+          <w:color w:val="000000"/>
+          <w:sz w:val="20"/>
+          <w:szCs w:val="20"/>
+        </w:rPr>
+        <w:t xml:space="preserve"> API</w:t>
+      </w:r>
+      <w:r>
+        <w:rPr>
+          <w:rFonts w:cstheme="minorHAnsi"/>
+          <w:color w:val="000000"/>
+          <w:sz w:val="20"/>
+          <w:szCs w:val="20"/>
+        </w:rPr>
+        <w:t>, JSO</w:t>
       </w:r>
       <w:bookmarkStart w:id="0" w:name="_GoBack"/>
       <w:bookmarkEnd w:id="0"/>
+      <w:r>
+        <w:rPr>
+          <w:rFonts w:cstheme="minorHAnsi"/>
+          <w:color w:val="000000"/>
+          <w:sz w:val="20"/>
+          <w:szCs w:val="20"/>
+        </w:rPr>
+        <w:t xml:space="preserve">N, </w:t>
+      </w:r>
       <w:r>
         <w:rPr>
           <w:rFonts w:cstheme="minorHAnsi"/>
@@ -1204,7 +1231,23 @@
           <w:sz w:val="20"/>
           <w:szCs w:val="20"/>
         </w:rPr>
-        <w:t>Skills: HTML, CSS, ASP, Shell Script, C</w:t>
+        <w:t xml:space="preserve">Skills: HTML, CSS, </w:t>
+      </w:r>
+      <w:r>
+        <w:rPr>
+          <w:rFonts w:cstheme="minorHAnsi"/>
+          <w:sz w:val="20"/>
+          <w:szCs w:val="20"/>
+        </w:rPr>
+        <w:t xml:space="preserve">XML, </w:t>
+      </w:r>
+      <w:r>
+        <w:rPr>
+          <w:rFonts w:cstheme="minorHAnsi"/>
+          <w:sz w:val="20"/>
+          <w:szCs w:val="20"/>
+        </w:rPr>
+        <w:t>ASP, Shell Script, C</w:t>
       </w:r>
     </w:p>
     <w:p>
@@ -1769,7 +1812,7 @@
           <w:sz w:val="20"/>
           <w:szCs w:val="20"/>
         </w:rPr>
-        <w:t>Skills: Shell Script, C, C++, Erdas Imagine software customization</w:t>
+        <w:t>Skills: Shell Script, C, C++, Erdas Imagine</w:t>
       </w:r>
     </w:p>
     <w:p>

</xml_diff>

<commit_message>
Added clicky-game & updated skills
</commit_message>
<xml_diff>
--- a/assets/documents/resume.docx
+++ b/assets/documents/resume.docx
@@ -245,6 +245,42 @@
           <w:sz w:val="20"/>
           <w:szCs w:val="20"/>
         </w:rPr>
+        <w:t>REST</w:t>
+      </w:r>
+      <w:r>
+        <w:rPr>
+          <w:rFonts w:cstheme="minorHAnsi"/>
+          <w:color w:val="000000"/>
+          <w:sz w:val="20"/>
+          <w:szCs w:val="20"/>
+        </w:rPr>
+        <w:t>,</w:t>
+      </w:r>
+      <w:r>
+        <w:rPr>
+          <w:rFonts w:cstheme="minorHAnsi"/>
+          <w:color w:val="000000"/>
+          <w:sz w:val="20"/>
+          <w:szCs w:val="20"/>
+        </w:rPr>
+        <w:t xml:space="preserve"> API</w:t>
+      </w:r>
+      <w:r>
+        <w:rPr>
+          <w:rFonts w:cstheme="minorHAnsi"/>
+          <w:color w:val="000000"/>
+          <w:sz w:val="20"/>
+          <w:szCs w:val="20"/>
+        </w:rPr>
+        <w:t xml:space="preserve">, JSON, </w:t>
+      </w:r>
+      <w:r>
+        <w:rPr>
+          <w:rFonts w:cstheme="minorHAnsi"/>
+          <w:color w:val="000000"/>
+          <w:sz w:val="20"/>
+          <w:szCs w:val="20"/>
+        </w:rPr>
         <w:t xml:space="preserve">Responsive Design, </w:t>
       </w:r>
       <w:r>
@@ -254,7 +290,7 @@
           <w:sz w:val="20"/>
           <w:szCs w:val="20"/>
         </w:rPr>
-        <w:t>REST</w:t>
+        <w:t xml:space="preserve">Bootstrap, Media Queries, </w:t>
       </w:r>
       <w:r>
         <w:rPr>
@@ -263,7 +299,7 @@
           <w:sz w:val="20"/>
           <w:szCs w:val="20"/>
         </w:rPr>
-        <w:t xml:space="preserve"> API</w:t>
+        <w:t xml:space="preserve">React, HTML, CSS, </w:t>
       </w:r>
       <w:r>
         <w:rPr>
@@ -272,10 +308,8 @@
           <w:sz w:val="20"/>
           <w:szCs w:val="20"/>
         </w:rPr>
-        <w:t>, JSO</w:t>
-      </w:r>
-      <w:bookmarkStart w:id="0" w:name="_GoBack"/>
-      <w:bookmarkEnd w:id="0"/>
+        <w:t xml:space="preserve">JavaScript, jQuery, </w:t>
+      </w:r>
       <w:r>
         <w:rPr>
           <w:rFonts w:cstheme="minorHAnsi"/>
@@ -283,7 +317,7 @@
           <w:sz w:val="20"/>
           <w:szCs w:val="20"/>
         </w:rPr>
-        <w:t xml:space="preserve">N, </w:t>
+        <w:t>Node, Express,</w:t>
       </w:r>
       <w:r>
         <w:rPr>
@@ -292,7 +326,7 @@
           <w:sz w:val="20"/>
           <w:szCs w:val="20"/>
         </w:rPr>
-        <w:t xml:space="preserve">HTML5, CSS3, </w:t>
+        <w:t xml:space="preserve"> </w:t>
       </w:r>
       <w:r>
         <w:rPr>
@@ -301,7 +335,7 @@
           <w:sz w:val="20"/>
           <w:szCs w:val="20"/>
         </w:rPr>
-        <w:t xml:space="preserve">Bootstrap, Media Queries, </w:t>
+        <w:t xml:space="preserve">Handlebars, </w:t>
       </w:r>
       <w:r>
         <w:rPr>
@@ -310,7 +344,7 @@
           <w:sz w:val="20"/>
           <w:szCs w:val="20"/>
         </w:rPr>
-        <w:t xml:space="preserve">JavaScript, jQuery, </w:t>
+        <w:t xml:space="preserve">Sequelize, </w:t>
       </w:r>
       <w:r>
         <w:rPr>
@@ -319,43 +353,7 @@
           <w:sz w:val="20"/>
           <w:szCs w:val="20"/>
         </w:rPr>
-        <w:t>Node, Express,</w:t>
-      </w:r>
-      <w:r>
-        <w:rPr>
-          <w:rFonts w:cstheme="minorHAnsi"/>
-          <w:color w:val="000000"/>
-          <w:sz w:val="20"/>
-          <w:szCs w:val="20"/>
-        </w:rPr>
-        <w:t xml:space="preserve"> </w:t>
-      </w:r>
-      <w:r>
-        <w:rPr>
-          <w:rFonts w:cstheme="minorHAnsi"/>
-          <w:color w:val="000000"/>
-          <w:sz w:val="20"/>
-          <w:szCs w:val="20"/>
-        </w:rPr>
-        <w:t xml:space="preserve">Handlebars, </w:t>
-      </w:r>
-      <w:r>
-        <w:rPr>
-          <w:rFonts w:cstheme="minorHAnsi"/>
-          <w:color w:val="000000"/>
-          <w:sz w:val="20"/>
-          <w:szCs w:val="20"/>
-        </w:rPr>
-        <w:t xml:space="preserve">Sequelize, </w:t>
-      </w:r>
-      <w:r>
-        <w:rPr>
-          <w:rFonts w:cstheme="minorHAnsi"/>
-          <w:color w:val="000000"/>
-          <w:sz w:val="20"/>
-          <w:szCs w:val="20"/>
-        </w:rPr>
-        <w:t xml:space="preserve">React, MySQL, Visual Studio Code, </w:t>
+        <w:t xml:space="preserve">MySQL, Visual Studio Code, </w:t>
       </w:r>
       <w:r>
         <w:rPr>
@@ -423,6 +421,8 @@
           <w:szCs w:val="20"/>
         </w:rPr>
       </w:pPr>
+      <w:bookmarkStart w:id="0" w:name="_GoBack"/>
+      <w:bookmarkEnd w:id="0"/>
     </w:p>
     <w:p>
       <w:pPr>

</xml_diff>

<commit_message>
Updated resume & reduced number of demos
</commit_message>
<xml_diff>
--- a/assets/documents/resume.docx
+++ b/assets/documents/resume.docx
@@ -924,36 +924,16 @@
           <w:sz w:val="20"/>
           <w:szCs w:val="20"/>
         </w:rPr>
-        <w:t>Team lead</w:t>
-      </w:r>
-    </w:p>
-    <w:p>
-      <w:pPr>
-        <w:pStyle w:val="ListParagraph"/>
-        <w:numPr>
-          <w:ilvl w:val="0"/>
-          <w:numId w:val="31"/>
-        </w:numPr>
-        <w:autoSpaceDE w:val="0"/>
-        <w:autoSpaceDN w:val="0"/>
-        <w:adjustRightInd w:val="0"/>
-        <w:spacing w:after="0" w:line="240" w:lineRule="auto"/>
-        <w:ind w:left="1080"/>
+        <w:t>Group</w:t>
+      </w:r>
+      <w:r>
         <w:rPr>
           <w:rFonts w:cstheme="minorHAnsi"/>
           <w:color w:val="000000"/>
           <w:sz w:val="20"/>
           <w:szCs w:val="20"/>
         </w:rPr>
-      </w:pPr>
-      <w:r>
-        <w:rPr>
-          <w:rFonts w:cstheme="minorHAnsi"/>
-          <w:color w:val="000000"/>
-          <w:sz w:val="20"/>
-          <w:szCs w:val="20"/>
-        </w:rPr>
-        <w:t>Student mentor</w:t>
+        <w:t xml:space="preserve"> lead</w:t>
       </w:r>
     </w:p>
     <w:p>
@@ -1283,8 +1263,6 @@
         </w:rPr>
         <w:t>Skills:</w:t>
       </w:r>
-      <w:bookmarkStart w:id="0" w:name="_GoBack"/>
-      <w:bookmarkEnd w:id="0"/>
     </w:p>
     <w:p>
       <w:pPr>
@@ -1443,7 +1421,6 @@
         <w:rPr>
           <w:rFonts w:ascii="Tahoma" w:eastAsia="MS Mincho" w:hAnsi="Tahoma" w:cs="Tahoma"/>
         </w:rPr>
-        <w:lastRenderedPageBreak/>
         <w:t>Create</w:t>
       </w:r>
       <w:r>
@@ -1474,6 +1451,7 @@
         <w:rPr>
           <w:rFonts w:ascii="Tahoma" w:eastAsia="MS Mincho" w:hAnsi="Tahoma" w:cs="Tahoma"/>
         </w:rPr>
+        <w:lastRenderedPageBreak/>
         <w:t>Manager/Lead</w:t>
       </w:r>
       <w:r>
@@ -1687,13 +1665,13 @@
         <w:pStyle w:val="PlainText"/>
         <w:numPr>
           <w:ilvl w:val="0"/>
-          <w:numId w:val="28"/>
+          <w:numId w:val="29"/>
         </w:numPr>
         <w:tabs>
           <w:tab w:val="clear" w:pos="360"/>
           <w:tab w:val="num" w:pos="1080"/>
         </w:tabs>
-        <w:spacing w:after="240"/>
+        <w:spacing w:after="60"/>
         <w:ind w:left="1080"/>
         <w:rPr>
           <w:rFonts w:ascii="Tahoma" w:eastAsia="MS Mincho" w:hAnsi="Tahoma" w:cs="Tahoma"/>
@@ -1701,27 +1679,12 @@
       </w:pPr>
       <w:r>
         <w:rPr>
-          <w:rFonts w:ascii="Tahoma" w:eastAsia="MS Mincho" w:hAnsi="Tahoma" w:cs="Tahoma"/>
-        </w:rPr>
-        <w:t xml:space="preserve">Suggest and implement a customized Content Management System and Web Publishing tool in lieu of purchasing Vignette Content Management which was completed in </w:t>
-      </w:r>
-      <w:r>
-        <w:rPr>
-          <w:rFonts w:ascii="Tahoma" w:eastAsia="MS Mincho" w:hAnsi="Tahoma" w:cs="Tahoma"/>
-        </w:rPr>
-        <w:t>six</w:t>
-      </w:r>
-      <w:r>
-        <w:rPr>
-          <w:rFonts w:ascii="Tahoma" w:eastAsia="MS Mincho" w:hAnsi="Tahoma" w:cs="Tahoma"/>
-        </w:rPr>
-        <w:t xml:space="preserve"> m</w:t>
-      </w:r>
-      <w:r>
-        <w:rPr>
-          <w:rFonts w:ascii="Tahoma" w:eastAsia="MS Mincho" w:hAnsi="Tahoma" w:cs="Tahoma"/>
-        </w:rPr>
-        <w:t>onths at a fraction of the cost (This system enabled Journalists to publish articles and automatically archive articles on the internet without technical assistance)</w:t>
+          <w:rFonts w:ascii="Segoe UI" w:hAnsi="Segoe UI" w:cs="Segoe UI"/>
+          <w:sz w:val="21"/>
+          <w:szCs w:val="21"/>
+          <w:shd w:val="clear" w:color="auto" w:fill="FFFFFF"/>
+        </w:rPr>
+        <w:t>Suggest and implement an automated publication and archiving application in lieu of purchasing a costly content management suite. This saved the company approximately $350,000.</w:t>
       </w:r>
       <w:r>
         <w:rPr>
@@ -1729,6 +1692,18 @@
         </w:rPr>
         <w:t xml:space="preserve"> </w:t>
       </w:r>
+    </w:p>
+    <w:p>
+      <w:pPr>
+        <w:pStyle w:val="PlainText"/>
+        <w:spacing w:after="60"/>
+        <w:ind w:left="720"/>
+        <w:rPr>
+          <w:rFonts w:ascii="Tahoma" w:eastAsia="MS Mincho" w:hAnsi="Tahoma" w:cs="Tahoma"/>
+        </w:rPr>
+      </w:pPr>
+      <w:bookmarkStart w:id="0" w:name="_GoBack"/>
+      <w:bookmarkEnd w:id="0"/>
     </w:p>
     <w:p>
       <w:pPr>
@@ -2540,7 +2515,6 @@
         <w:rPr>
           <w:rFonts w:ascii="Tahoma" w:eastAsia="MS Mincho" w:hAnsi="Tahoma" w:cs="Tahoma"/>
         </w:rPr>
-        <w:lastRenderedPageBreak/>
         <w:t>Provide customer site installation, training and support</w:t>
       </w:r>
     </w:p>
@@ -2564,6 +2538,7 @@
         <w:rPr>
           <w:rFonts w:ascii="Tahoma" w:eastAsia="MS Mincho" w:hAnsi="Tahoma" w:cs="Tahoma"/>
         </w:rPr>
+        <w:lastRenderedPageBreak/>
         <w:t xml:space="preserve">Implement the initial Bathymetry prototype which won the initial funding contract that eventually led to the development of several applications </w:t>
       </w:r>
       <w:r>

</xml_diff>

<commit_message>
deleted 'Other Activities' from my resume
</commit_message>
<xml_diff>
--- a/assets/documents/resume.docx
+++ b/assets/documents/resume.docx
@@ -235,8 +235,6 @@
         </w:rPr>
         <w:t>Skills</w:t>
       </w:r>
-      <w:bookmarkStart w:id="0" w:name="_GoBack"/>
-      <w:bookmarkEnd w:id="0"/>
     </w:p>
     <w:p>
       <w:pPr>
@@ -2792,123 +2790,8 @@
         </w:rPr>
         <w:t>Maintain a Confidential Level Security Clearance - inactive in 1994</w:t>
       </w:r>
-    </w:p>
-    <w:p>
-      <w:pPr>
-        <w:pStyle w:val="PlainText"/>
-        <w:spacing w:after="120"/>
-        <w:jc w:val="center"/>
-        <w:rPr>
-          <w:rFonts w:ascii="Tahoma" w:eastAsia="MS Mincho" w:hAnsi="Tahoma" w:cs="Tahoma"/>
-          <w:b/>
-        </w:rPr>
-      </w:pPr>
-      <w:r>
-        <w:rPr>
-          <w:rFonts w:ascii="Tahoma" w:eastAsia="MS Mincho" w:hAnsi="Tahoma" w:cs="Tahoma"/>
-          <w:b/>
-        </w:rPr>
-        <w:t>OTHER ACTIVITIES</w:t>
-      </w:r>
-    </w:p>
-    <w:p>
-      <w:pPr>
-        <w:pStyle w:val="PlainText"/>
-        <w:rPr>
-          <w:rFonts w:ascii="Tahoma" w:eastAsia="MS Mincho" w:hAnsi="Tahoma" w:cs="Tahoma"/>
-        </w:rPr>
-      </w:pPr>
-      <w:r>
-        <w:rPr>
-          <w:rFonts w:ascii="Tahoma" w:eastAsia="MS Mincho" w:hAnsi="Tahoma" w:cs="Tahoma"/>
-        </w:rPr>
-        <w:t>Volunteer: Regular dog visits at Nashua Children’s Home since (1993 – 20</w:t>
-      </w:r>
-      <w:r>
-        <w:rPr>
-          <w:rFonts w:ascii="Tahoma" w:eastAsia="MS Mincho" w:hAnsi="Tahoma" w:cs="Tahoma"/>
-        </w:rPr>
-        <w:t>10</w:t>
-      </w:r>
-      <w:r>
-        <w:rPr>
-          <w:rFonts w:ascii="Tahoma" w:eastAsia="MS Mincho" w:hAnsi="Tahoma" w:cs="Tahoma"/>
-        </w:rPr>
-        <w:t>)</w:t>
-      </w:r>
-    </w:p>
-    <w:p>
-      <w:pPr>
-        <w:pStyle w:val="PlainText"/>
-        <w:rPr>
-          <w:rFonts w:ascii="Tahoma" w:eastAsia="MS Mincho" w:hAnsi="Tahoma" w:cs="Tahoma"/>
-        </w:rPr>
-      </w:pPr>
-      <w:r>
-        <w:rPr>
-          <w:rFonts w:ascii="Tahoma" w:eastAsia="MS Mincho" w:hAnsi="Tahoma" w:cs="Tahoma"/>
-        </w:rPr>
-        <w:t xml:space="preserve">Volunteer: Assist and mentor emotionally, mentally and physically challenged people </w:t>
-      </w:r>
-      <w:r>
-        <w:rPr>
-          <w:rFonts w:ascii="Tahoma" w:eastAsia="MS Mincho" w:hAnsi="Tahoma" w:cs="Tahoma"/>
-        </w:rPr>
-        <w:t>(</w:t>
-      </w:r>
-      <w:r>
-        <w:rPr>
-          <w:rFonts w:ascii="Tahoma" w:eastAsia="MS Mincho" w:hAnsi="Tahoma" w:cs="Tahoma"/>
-        </w:rPr>
-        <w:t>19</w:t>
-      </w:r>
-      <w:r>
-        <w:rPr>
-          <w:rFonts w:ascii="Tahoma" w:eastAsia="MS Mincho" w:hAnsi="Tahoma" w:cs="Tahoma"/>
-        </w:rPr>
-        <w:t>93-2010)</w:t>
-      </w:r>
-    </w:p>
-    <w:p>
-      <w:pPr>
-        <w:pStyle w:val="PlainText"/>
-        <w:rPr>
-          <w:rFonts w:ascii="Tahoma" w:eastAsia="MS Mincho" w:hAnsi="Tahoma" w:cs="Tahoma"/>
-        </w:rPr>
-      </w:pPr>
-      <w:r>
-        <w:rPr>
-          <w:rFonts w:ascii="Tahoma" w:eastAsia="MS Mincho" w:hAnsi="Tahoma" w:cs="Tahoma"/>
-        </w:rPr>
-        <w:t>Volunteer: Special Olympics Coach (1992- 1993)</w:t>
-      </w:r>
-    </w:p>
-    <w:p>
-      <w:pPr>
-        <w:pStyle w:val="PlainText"/>
-        <w:rPr>
-          <w:rFonts w:ascii="Tahoma" w:eastAsia="MS Mincho" w:hAnsi="Tahoma" w:cs="Tahoma"/>
-        </w:rPr>
-      </w:pPr>
-      <w:r>
-        <w:rPr>
-          <w:rFonts w:ascii="Tahoma" w:eastAsia="MS Mincho" w:hAnsi="Tahoma" w:cs="Tahoma"/>
-        </w:rPr>
-        <w:t>Phi Theta Kappa Alumni (Honors Society)</w:t>
-      </w:r>
-    </w:p>
-    <w:p>
-      <w:pPr>
-        <w:autoSpaceDE w:val="0"/>
-        <w:autoSpaceDN w:val="0"/>
-        <w:adjustRightInd w:val="0"/>
-        <w:spacing w:after="0" w:line="240" w:lineRule="auto"/>
-        <w:rPr>
-          <w:rFonts w:ascii="Tahoma" w:eastAsia="MS Mincho" w:hAnsi="Tahoma" w:cs="Tahoma"/>
-          <w:sz w:val="20"/>
-          <w:szCs w:val="20"/>
-        </w:rPr>
-      </w:pPr>
+      <w:bookmarkStart w:id="0" w:name="_GoBack"/>
+      <w:bookmarkEnd w:id="0"/>
     </w:p>
     <w:sectPr>
       <w:pgSz w:w="12240" w:h="15840"/>

</xml_diff>

<commit_message>
fixed typo in my resume
</commit_message>
<xml_diff>
--- a/assets/documents/resume.docx
+++ b/assets/documents/resume.docx
@@ -235,6 +235,8 @@
         </w:rPr>
         <w:t>Skills</w:t>
       </w:r>
+      <w:bookmarkStart w:id="0" w:name="_GoBack"/>
+      <w:bookmarkEnd w:id="0"/>
     </w:p>
     <w:p>
       <w:pPr>
@@ -278,7 +280,25 @@
           <w:sz w:val="20"/>
           <w:szCs w:val="20"/>
         </w:rPr>
-        <w:t xml:space="preserve">Bootstrap, Media Queries, </w:t>
+        <w:t>Bootstrap, Media Quer</w:t>
+      </w:r>
+      <w:r>
+        <w:rPr>
+          <w:rFonts w:cstheme="minorHAnsi"/>
+          <w:color w:val="000000"/>
+          <w:sz w:val="20"/>
+          <w:szCs w:val="20"/>
+        </w:rPr>
+        <w:t>y</w:t>
+      </w:r>
+      <w:r>
+        <w:rPr>
+          <w:rFonts w:cstheme="minorHAnsi"/>
+          <w:color w:val="000000"/>
+          <w:sz w:val="20"/>
+          <w:szCs w:val="20"/>
+        </w:rPr>
+        <w:t xml:space="preserve">, </w:t>
       </w:r>
       <w:r>
         <w:rPr>
@@ -2790,8 +2810,6 @@
         </w:rPr>
         <w:t>Maintain a Confidential Level Security Clearance - inactive in 1994</w:t>
       </w:r>
-      <w:bookmarkStart w:id="0" w:name="_GoBack"/>
-      <w:bookmarkEnd w:id="0"/>
     </w:p>
     <w:sectPr>
       <w:pgSz w:w="12240" w:h="15840"/>

</xml_diff>

<commit_message>
added 3rd party API
</commit_message>
<xml_diff>
--- a/assets/documents/resume.docx
+++ b/assets/documents/resume.docx
@@ -514,7 +514,7 @@
           <w:sz w:val="20"/>
           <w:szCs w:val="20"/>
         </w:rPr>
-        <w:t>Responsive Design, HTML5, CSS3, Bootstrap, Media Query, JavaScript, jQuery, Node, Express Handlebars, React, MySQL, MongoDB, Mongoose, RESTful, MVC, ORM</w:t>
+        <w:t xml:space="preserve">Responsive Design, HTML5, CSS3, Bootstrap, Media Query, JavaScript, jQuery, </w:t>
       </w:r>
       <w:r>
         <w:rPr>
@@ -523,10 +523,8 @@
           <w:sz w:val="20"/>
           <w:szCs w:val="20"/>
         </w:rPr>
-        <w:t xml:space="preserve">, </w:t>
-      </w:r>
-      <w:bookmarkStart w:id="0" w:name="_GoBack"/>
-      <w:bookmarkEnd w:id="0"/>
+        <w:t xml:space="preserve">React, </w:t>
+      </w:r>
       <w:r>
         <w:rPr>
           <w:rFonts w:ascii="Arial" w:hAnsi="Arial" w:cs="Arial"/>
@@ -534,7 +532,80 @@
           <w:sz w:val="20"/>
           <w:szCs w:val="20"/>
         </w:rPr>
-        <w:t>Photoshop</w:t>
+        <w:t xml:space="preserve">Node, Express, </w:t>
+      </w:r>
+      <w:r>
+        <w:rPr>
+          <w:rFonts w:ascii="Arial" w:hAnsi="Arial" w:cs="Arial"/>
+          <w:color w:val="000000"/>
+          <w:sz w:val="20"/>
+          <w:szCs w:val="20"/>
+        </w:rPr>
+        <w:t>Sequelize, MongoDB, Mongoose</w:t>
+      </w:r>
+      <w:r>
+        <w:rPr>
+          <w:rFonts w:ascii="Arial" w:hAnsi="Arial" w:cs="Arial"/>
+          <w:color w:val="000000"/>
+          <w:sz w:val="20"/>
+          <w:szCs w:val="20"/>
+        </w:rPr>
+        <w:t xml:space="preserve">, MySQL, </w:t>
+      </w:r>
+      <w:r>
+        <w:rPr>
+          <w:rFonts w:ascii="Arial" w:hAnsi="Arial" w:cs="Arial"/>
+          <w:color w:val="000000"/>
+          <w:sz w:val="20"/>
+          <w:szCs w:val="20"/>
+        </w:rPr>
+        <w:t>3</w:t>
+      </w:r>
+      <w:r>
+        <w:rPr>
+          <w:rFonts w:ascii="Arial" w:hAnsi="Arial" w:cs="Arial"/>
+          <w:color w:val="000000"/>
+          <w:sz w:val="20"/>
+          <w:szCs w:val="20"/>
+          <w:vertAlign w:val="superscript"/>
+        </w:rPr>
+        <w:t>rd</w:t>
+      </w:r>
+      <w:r>
+        <w:rPr>
+          <w:rFonts w:ascii="Arial" w:hAnsi="Arial" w:cs="Arial"/>
+          <w:color w:val="000000"/>
+          <w:sz w:val="20"/>
+          <w:szCs w:val="20"/>
+        </w:rPr>
+        <w:t xml:space="preserve"> Party API, </w:t>
+      </w:r>
+      <w:r>
+        <w:rPr>
+          <w:rFonts w:ascii="Arial" w:hAnsi="Arial" w:cs="Arial"/>
+          <w:color w:val="000000"/>
+          <w:sz w:val="20"/>
+          <w:szCs w:val="20"/>
+        </w:rPr>
+        <w:t xml:space="preserve">RESTful, </w:t>
+      </w:r>
+      <w:r>
+        <w:rPr>
+          <w:rFonts w:ascii="Arial" w:hAnsi="Arial" w:cs="Arial"/>
+          <w:color w:val="000000"/>
+          <w:sz w:val="20"/>
+          <w:szCs w:val="20"/>
+        </w:rPr>
+        <w:t>MVC, ORM</w:t>
+      </w:r>
+      <w:r>
+        <w:rPr>
+          <w:rFonts w:ascii="Arial" w:hAnsi="Arial" w:cs="Arial"/>
+          <w:color w:val="000000"/>
+          <w:sz w:val="20"/>
+          <w:szCs w:val="20"/>
+        </w:rPr>
+        <w:t>, Photoshop</w:t>
       </w:r>
     </w:p>
     <w:p>
@@ -654,7 +725,44 @@
           <w:sz w:val="20"/>
           <w:szCs w:val="20"/>
         </w:rPr>
-        <w:t>Responsive Design, HTML5, CSS3, Bootstrap, Media Query, JavaScript, jQuery, Node, Express Handlebars, React, MySQL, MongoDB, Mongoose, RESTful, MVC, ORM</w:t>
+        <w:t xml:space="preserve">Responsive Design, HTML5, CSS3, Bootstrap, Media Query, JavaScript, jQuery, Node, Express Handlebars, React, MySQL, MongoDB, Mongoose, RESTful, </w:t>
+      </w:r>
+      <w:r>
+        <w:rPr>
+          <w:rFonts w:ascii="Arial" w:hAnsi="Arial" w:cs="Arial"/>
+          <w:color w:val="000000"/>
+          <w:sz w:val="20"/>
+          <w:szCs w:val="20"/>
+        </w:rPr>
+        <w:t>3</w:t>
+      </w:r>
+      <w:r>
+        <w:rPr>
+          <w:rFonts w:ascii="Arial" w:hAnsi="Arial" w:cs="Arial"/>
+          <w:color w:val="000000"/>
+          <w:sz w:val="20"/>
+          <w:szCs w:val="20"/>
+          <w:vertAlign w:val="superscript"/>
+        </w:rPr>
+        <w:t>rd</w:t>
+      </w:r>
+      <w:r>
+        <w:rPr>
+          <w:rFonts w:ascii="Arial" w:hAnsi="Arial" w:cs="Arial"/>
+          <w:color w:val="000000"/>
+          <w:sz w:val="20"/>
+          <w:szCs w:val="20"/>
+        </w:rPr>
+        <w:t xml:space="preserve"> Party API, </w:t>
+      </w:r>
+      <w:r>
+        <w:rPr>
+          <w:rFonts w:ascii="Arial" w:hAnsi="Arial" w:cs="Arial"/>
+          <w:color w:val="000000"/>
+          <w:sz w:val="20"/>
+          <w:szCs w:val="20"/>
+        </w:rPr>
+        <w:t>MVC, ORM</w:t>
       </w:r>
       <w:r>
         <w:rPr>
@@ -803,7 +911,7 @@
           <w:sz w:val="20"/>
           <w:szCs w:val="20"/>
         </w:rPr>
-        <w:t>Responsive Design, HTML5, CSS3, Bootstrap, Media Query, JavaScript, jQuery, Node, Express Handlebars, React, MySQL, MongoDB, Mongoose, RESTful, MVC, ORM</w:t>
+        <w:t xml:space="preserve">Responsive Design, HTML5, CSS3, Bootstrap, Media Query, JavaScript, jQuery, Node, Express Handlebars, React, MySQL, MongoDB, Mongoose, RESTful, </w:t>
       </w:r>
       <w:r>
         <w:rPr>
@@ -812,7 +920,7 @@
           <w:sz w:val="20"/>
           <w:szCs w:val="20"/>
         </w:rPr>
-        <w:t>, Postman, Visual Studio Code, Git, Heroku Deployment</w:t>
+        <w:t>3</w:t>
       </w:r>
       <w:r>
         <w:rPr>
@@ -820,8 +928,9 @@
           <w:color w:val="000000"/>
           <w:sz w:val="20"/>
           <w:szCs w:val="20"/>
-        </w:rPr>
-        <w:t>, Photoshop</w:t>
+          <w:vertAlign w:val="superscript"/>
+        </w:rPr>
+        <w:t>rd</w:t>
       </w:r>
       <w:r>
         <w:rPr>
@@ -830,18 +939,37 @@
           <w:sz w:val="20"/>
           <w:szCs w:val="20"/>
         </w:rPr>
+        <w:t xml:space="preserve"> Party API, </w:t>
+      </w:r>
+      <w:r>
+        <w:rPr>
+          <w:rFonts w:ascii="Arial" w:hAnsi="Arial" w:cs="Arial"/>
+          <w:color w:val="000000"/>
+          <w:sz w:val="20"/>
+          <w:szCs w:val="20"/>
+        </w:rPr>
+        <w:t>MVC, ORM</w:t>
+      </w:r>
+      <w:r>
+        <w:rPr>
+          <w:rFonts w:ascii="Arial" w:hAnsi="Arial" w:cs="Arial"/>
+          <w:color w:val="000000"/>
+          <w:sz w:val="20"/>
+          <w:szCs w:val="20"/>
+        </w:rPr>
+        <w:t>, Postman, Visual Studio Code, Git, Heroku Deployment</w:t>
+      </w:r>
+      <w:bookmarkStart w:id="0" w:name="_GoBack"/>
+      <w:bookmarkEnd w:id="0"/>
+      <w:r>
+        <w:rPr>
+          <w:rFonts w:ascii="Arial" w:hAnsi="Arial" w:cs="Arial"/>
+          <w:color w:val="000000"/>
+          <w:sz w:val="20"/>
+          <w:szCs w:val="20"/>
+        </w:rPr>
         <w:t xml:space="preserve"> </w:t>
       </w:r>
-    </w:p>
-    <w:p>
-      <w:pPr>
-        <w:pStyle w:val="PlainText"/>
-        <w:ind w:left="720"/>
-        <w:rPr>
-          <w:rFonts w:ascii="Arial" w:eastAsia="MS Mincho" w:hAnsi="Arial" w:cs="Arial"/>
-          <w:iCs/>
-        </w:rPr>
-      </w:pPr>
     </w:p>
     <w:p>
       <w:pPr>

</xml_diff>

<commit_message>
added Wyle to resume
</commit_message>
<xml_diff>
--- a/assets/documents/resume.docx
+++ b/assets/documents/resume.docx
@@ -86,16 +86,7 @@
           <w:sz w:val="28"/>
           <w:szCs w:val="28"/>
         </w:rPr>
-        <w:t>Hello</w:t>
-      </w:r>
-      <w:r>
-        <w:rPr>
-          <w:rFonts w:ascii="Arial" w:eastAsia="Times New Roman" w:hAnsi="Arial" w:cs="Arial"/>
-          <w:color w:val="222222"/>
-          <w:sz w:val="28"/>
-          <w:szCs w:val="28"/>
-        </w:rPr>
-        <w:t xml:space="preserve">, my name is </w:t>
+        <w:t xml:space="preserve"> </w:t>
       </w:r>
       <w:r>
         <w:rPr>
@@ -514,7 +505,7 @@
           <w:sz w:val="20"/>
           <w:szCs w:val="20"/>
         </w:rPr>
-        <w:t xml:space="preserve">Responsive Design, HTML5, CSS3, Bootstrap, Media Query, JavaScript, jQuery, </w:t>
+        <w:t xml:space="preserve">Responsive Design, </w:t>
       </w:r>
       <w:r>
         <w:rPr>
@@ -523,7 +514,7 @@
           <w:sz w:val="20"/>
           <w:szCs w:val="20"/>
         </w:rPr>
-        <w:t xml:space="preserve">React, </w:t>
+        <w:t xml:space="preserve">RESTful, </w:t>
       </w:r>
       <w:r>
         <w:rPr>
@@ -532,7 +523,7 @@
           <w:sz w:val="20"/>
           <w:szCs w:val="20"/>
         </w:rPr>
-        <w:t xml:space="preserve">Node, Express, </w:t>
+        <w:t>MVC, ORM</w:t>
       </w:r>
       <w:r>
         <w:rPr>
@@ -541,7 +532,7 @@
           <w:sz w:val="20"/>
           <w:szCs w:val="20"/>
         </w:rPr>
-        <w:t xml:space="preserve">Handlebars, </w:t>
+        <w:t xml:space="preserve">, </w:t>
       </w:r>
       <w:r>
         <w:rPr>
@@ -550,7 +541,7 @@
           <w:sz w:val="20"/>
           <w:szCs w:val="20"/>
         </w:rPr>
-        <w:t>Sequelize, MongoDB, Mongoose</w:t>
+        <w:t xml:space="preserve">HTML5, CSS3, Bootstrap, Media Query, JavaScript, jQuery, Node, Express, </w:t>
       </w:r>
       <w:r>
         <w:rPr>
@@ -559,7 +550,7 @@
           <w:sz w:val="20"/>
           <w:szCs w:val="20"/>
         </w:rPr>
-        <w:t xml:space="preserve">, MySQL, </w:t>
+        <w:t xml:space="preserve">Handlebars, </w:t>
       </w:r>
       <w:r>
         <w:rPr>
@@ -568,7 +559,7 @@
           <w:sz w:val="20"/>
           <w:szCs w:val="20"/>
         </w:rPr>
-        <w:t>3</w:t>
+        <w:t xml:space="preserve">React, </w:t>
       </w:r>
       <w:r>
         <w:rPr>
@@ -576,9 +567,8 @@
           <w:color w:val="000000"/>
           <w:sz w:val="20"/>
           <w:szCs w:val="20"/>
-          <w:vertAlign w:val="superscript"/>
-        </w:rPr>
-        <w:t>rd</w:t>
+        </w:rPr>
+        <w:t xml:space="preserve">Sequelize, </w:t>
       </w:r>
       <w:r>
         <w:rPr>
@@ -587,7 +577,7 @@
           <w:sz w:val="20"/>
           <w:szCs w:val="20"/>
         </w:rPr>
-        <w:t xml:space="preserve"> Party API, </w:t>
+        <w:t xml:space="preserve">JSON, </w:t>
       </w:r>
       <w:r>
         <w:rPr>
@@ -596,7 +586,7 @@
           <w:sz w:val="20"/>
           <w:szCs w:val="20"/>
         </w:rPr>
-        <w:t xml:space="preserve">RESTful, </w:t>
+        <w:t xml:space="preserve">MySQL, </w:t>
       </w:r>
       <w:r>
         <w:rPr>
@@ -605,7 +595,7 @@
           <w:sz w:val="20"/>
           <w:szCs w:val="20"/>
         </w:rPr>
-        <w:t>MVC, ORM</w:t>
+        <w:t xml:space="preserve">Postman, Git, Visual Studio Code, </w:t>
       </w:r>
       <w:r>
         <w:rPr>
@@ -614,7 +604,7 @@
           <w:sz w:val="20"/>
           <w:szCs w:val="20"/>
         </w:rPr>
-        <w:t>, Photoshop</w:t>
+        <w:t>Photoshop</w:t>
       </w:r>
     </w:p>
     <w:p>
@@ -681,7 +671,23 @@
           <w:i/>
           <w:u w:val="single"/>
         </w:rPr>
-        <w:t>August – Present, Self Employed in Richmond, VA, Tutor</w:t>
+        <w:t xml:space="preserve">August </w:t>
+      </w:r>
+      <w:r>
+        <w:rPr>
+          <w:rFonts w:ascii="Arial" w:eastAsia="MS Mincho" w:hAnsi="Arial" w:cs="Arial"/>
+          <w:i/>
+          <w:u w:val="single"/>
+        </w:rPr>
+        <w:t xml:space="preserve">2019 </w:t>
+      </w:r>
+      <w:r>
+        <w:rPr>
+          <w:rFonts w:ascii="Arial" w:eastAsia="MS Mincho" w:hAnsi="Arial" w:cs="Arial"/>
+          <w:i/>
+          <w:u w:val="single"/>
+        </w:rPr>
+        <w:t>– Present, Self Employed in Richmond, VA, Tutor</w:t>
       </w:r>
     </w:p>
     <w:p>
@@ -734,7 +740,7 @@
           <w:sz w:val="20"/>
           <w:szCs w:val="20"/>
         </w:rPr>
-        <w:t>Responsive Design, HTML5, CSS3, Bootstrap, Media Query, JavaScript, jQuery, Node, Express</w:t>
+        <w:t xml:space="preserve">Responsive Design, </w:t>
       </w:r>
       <w:r>
         <w:rPr>
@@ -743,7 +749,7 @@
           <w:sz w:val="20"/>
           <w:szCs w:val="20"/>
         </w:rPr>
-        <w:t>,</w:t>
+        <w:t xml:space="preserve">RESTful, </w:t>
       </w:r>
       <w:r>
         <w:rPr>
@@ -752,7 +758,7 @@
           <w:sz w:val="20"/>
           <w:szCs w:val="20"/>
         </w:rPr>
-        <w:t xml:space="preserve"> Handlebars, React, MySQL, MongoDB, Mongoose, RESTful, </w:t>
+        <w:t>MVC, ORM</w:t>
       </w:r>
       <w:r>
         <w:rPr>
@@ -761,7 +767,7 @@
           <w:sz w:val="20"/>
           <w:szCs w:val="20"/>
         </w:rPr>
-        <w:t>3</w:t>
+        <w:t xml:space="preserve">, </w:t>
       </w:r>
       <w:r>
         <w:rPr>
@@ -769,9 +775,8 @@
           <w:color w:val="000000"/>
           <w:sz w:val="20"/>
           <w:szCs w:val="20"/>
-          <w:vertAlign w:val="superscript"/>
-        </w:rPr>
-        <w:t>rd</w:t>
+        </w:rPr>
+        <w:t xml:space="preserve">HTML5, CSS3, Bootstrap, Media Query, JavaScript, jQuery, Node, Express, </w:t>
       </w:r>
       <w:r>
         <w:rPr>
@@ -780,7 +785,7 @@
           <w:sz w:val="20"/>
           <w:szCs w:val="20"/>
         </w:rPr>
-        <w:t xml:space="preserve"> Party API, </w:t>
+        <w:t xml:space="preserve">Handlebars, React, Sequelize, JSON, </w:t>
       </w:r>
       <w:r>
         <w:rPr>
@@ -789,7 +794,7 @@
           <w:sz w:val="20"/>
           <w:szCs w:val="20"/>
         </w:rPr>
-        <w:t>MVC, ORM</w:t>
+        <w:t xml:space="preserve">MySQL, </w:t>
       </w:r>
       <w:r>
         <w:rPr>
@@ -798,7 +803,16 @@
           <w:sz w:val="20"/>
           <w:szCs w:val="20"/>
         </w:rPr>
-        <w:t>, Postman, Visual Studio Code, Git, Heroku Deployment</w:t>
+        <w:t xml:space="preserve">Postman, Git, Visual Studio Code, </w:t>
+      </w:r>
+      <w:r>
+        <w:rPr>
+          <w:rFonts w:ascii="Arial" w:hAnsi="Arial" w:cs="Arial"/>
+          <w:color w:val="000000"/>
+          <w:sz w:val="20"/>
+          <w:szCs w:val="20"/>
+        </w:rPr>
+        <w:t>Heroku Deployment</w:t>
       </w:r>
       <w:r>
         <w:rPr>
@@ -898,19 +912,26 @@
     </w:p>
     <w:p>
       <w:pPr>
-        <w:pStyle w:val="PlainText"/>
+        <w:autoSpaceDE w:val="0"/>
+        <w:autoSpaceDN w:val="0"/>
+        <w:adjustRightInd w:val="0"/>
+        <w:spacing w:after="0" w:line="240" w:lineRule="auto"/>
         <w:ind w:left="360"/>
         <w:rPr>
-          <w:rFonts w:ascii="Arial" w:eastAsia="MS Mincho" w:hAnsi="Arial" w:cs="Arial"/>
-          <w:iCs/>
-        </w:rPr>
-      </w:pPr>
-      <w:r>
-        <w:rPr>
-          <w:rFonts w:ascii="Arial" w:eastAsia="MS Mincho" w:hAnsi="Arial" w:cs="Arial"/>
-          <w:iCs/>
-        </w:rPr>
-        <w:t>Skills:</w:t>
+          <w:rFonts w:ascii="Arial" w:hAnsi="Arial" w:cs="Arial"/>
+          <w:color w:val="000000"/>
+          <w:sz w:val="20"/>
+          <w:szCs w:val="20"/>
+        </w:rPr>
+      </w:pPr>
+      <w:r>
+        <w:rPr>
+          <w:rFonts w:ascii="Arial" w:hAnsi="Arial" w:cs="Arial"/>
+          <w:color w:val="000000"/>
+          <w:sz w:val="20"/>
+          <w:szCs w:val="20"/>
+        </w:rPr>
+        <w:t xml:space="preserve">Skills: </w:t>
       </w:r>
     </w:p>
     <w:p>
@@ -918,12 +939,13 @@
         <w:pStyle w:val="ListParagraph"/>
         <w:numPr>
           <w:ilvl w:val="0"/>
-          <w:numId w:val="45"/>
+          <w:numId w:val="47"/>
         </w:numPr>
         <w:autoSpaceDE w:val="0"/>
         <w:autoSpaceDN w:val="0"/>
         <w:adjustRightInd w:val="0"/>
         <w:spacing w:after="0" w:line="240" w:lineRule="auto"/>
+        <w:ind w:left="1080"/>
         <w:rPr>
           <w:rFonts w:ascii="Arial" w:hAnsi="Arial" w:cs="Arial"/>
           <w:color w:val="000000"/>
@@ -938,7 +960,7 @@
           <w:sz w:val="20"/>
           <w:szCs w:val="20"/>
         </w:rPr>
-        <w:t>Responsive Design, HTML5, CSS3, Bootstrap, Media Query, JavaScript, jQuery, Node, Express</w:t>
+        <w:t xml:space="preserve">Responsive Design, </w:t>
       </w:r>
       <w:r>
         <w:rPr>
@@ -947,10 +969,8 @@
           <w:sz w:val="20"/>
           <w:szCs w:val="20"/>
         </w:rPr>
-        <w:t>,</w:t>
-      </w:r>
-      <w:bookmarkStart w:id="0" w:name="_GoBack"/>
-      <w:bookmarkEnd w:id="0"/>
+        <w:t xml:space="preserve">RESTful, </w:t>
+      </w:r>
       <w:r>
         <w:rPr>
           <w:rFonts w:ascii="Arial" w:hAnsi="Arial" w:cs="Arial"/>
@@ -958,7 +978,7 @@
           <w:sz w:val="20"/>
           <w:szCs w:val="20"/>
         </w:rPr>
-        <w:t xml:space="preserve"> Handlebars, React, MySQL, MongoDB, Mongoose, RESTful, </w:t>
+        <w:t>MVC, ORM</w:t>
       </w:r>
       <w:r>
         <w:rPr>
@@ -967,7 +987,7 @@
           <w:sz w:val="20"/>
           <w:szCs w:val="20"/>
         </w:rPr>
-        <w:t>3</w:t>
+        <w:t xml:space="preserve">, </w:t>
       </w:r>
       <w:r>
         <w:rPr>
@@ -975,9 +995,8 @@
           <w:color w:val="000000"/>
           <w:sz w:val="20"/>
           <w:szCs w:val="20"/>
-          <w:vertAlign w:val="superscript"/>
-        </w:rPr>
-        <w:t>rd</w:t>
+        </w:rPr>
+        <w:t xml:space="preserve">HTML5, CSS3, Bootstrap, Media Query, JavaScript, jQuery, Node, Express, </w:t>
       </w:r>
       <w:r>
         <w:rPr>
@@ -986,7 +1005,7 @@
           <w:sz w:val="20"/>
           <w:szCs w:val="20"/>
         </w:rPr>
-        <w:t xml:space="preserve"> Party API, </w:t>
+        <w:t xml:space="preserve">Handlebars, React, Sequelize, JSON, </w:t>
       </w:r>
       <w:r>
         <w:rPr>
@@ -995,7 +1014,7 @@
           <w:sz w:val="20"/>
           <w:szCs w:val="20"/>
         </w:rPr>
-        <w:t>MVC, ORM</w:t>
+        <w:t xml:space="preserve">MySQL, </w:t>
       </w:r>
       <w:r>
         <w:rPr>
@@ -1004,7 +1023,7 @@
           <w:sz w:val="20"/>
           <w:szCs w:val="20"/>
         </w:rPr>
-        <w:t>, Postman, Visual Studio Code, Git, Heroku Deployment</w:t>
+        <w:t>Postman, Git, Visual Studio Code, Heroku Deployment</w:t>
       </w:r>
       <w:r>
         <w:rPr>
@@ -1335,7 +1354,7 @@
           <w:i/>
           <w:u w:val="single"/>
         </w:rPr>
-        <w:t xml:space="preserve"> LLC </w:t>
+        <w:t xml:space="preserve"> LLC</w:t>
       </w:r>
       <w:r>
         <w:rPr>
@@ -2602,8 +2621,292 @@
           <w:sz w:val="21"/>
           <w:szCs w:val="21"/>
         </w:rPr>
-        <w:t>Secret Level Security Clearance - inactive in 1997</w:t>
-      </w:r>
+        <w:t>Secret Security Clearance - inactive in 1997</w:t>
+      </w:r>
+    </w:p>
+    <w:p>
+      <w:pPr>
+        <w:pStyle w:val="PlainText"/>
+        <w:spacing w:after="120"/>
+        <w:rPr>
+          <w:rFonts w:ascii="Arial" w:hAnsi="Arial" w:cs="Arial"/>
+          <w:color w:val="000000"/>
+          <w:sz w:val="21"/>
+          <w:szCs w:val="21"/>
+        </w:rPr>
+      </w:pPr>
+    </w:p>
+    <w:p>
+      <w:pPr>
+        <w:pStyle w:val="PlainText"/>
+        <w:spacing w:after="120"/>
+        <w:rPr>
+          <w:rFonts w:ascii="Arial" w:eastAsia="MS Mincho" w:hAnsi="Arial" w:cs="Arial"/>
+          <w:i/>
+          <w:u w:val="single"/>
+        </w:rPr>
+      </w:pPr>
+      <w:r>
+        <w:rPr>
+          <w:rFonts w:ascii="Arial" w:eastAsia="MS Mincho" w:hAnsi="Arial" w:cs="Arial"/>
+          <w:i/>
+          <w:u w:val="single"/>
+        </w:rPr>
+        <w:t>June</w:t>
+      </w:r>
+      <w:r>
+        <w:rPr>
+          <w:rFonts w:ascii="Arial" w:eastAsia="MS Mincho" w:hAnsi="Arial" w:cs="Arial"/>
+          <w:i/>
+          <w:u w:val="single"/>
+        </w:rPr>
+        <w:t xml:space="preserve"> 199</w:t>
+      </w:r>
+      <w:r>
+        <w:rPr>
+          <w:rFonts w:ascii="Arial" w:eastAsia="MS Mincho" w:hAnsi="Arial" w:cs="Arial"/>
+          <w:i/>
+          <w:u w:val="single"/>
+        </w:rPr>
+        <w:t>3</w:t>
+      </w:r>
+      <w:r>
+        <w:rPr>
+          <w:rFonts w:ascii="Arial" w:eastAsia="MS Mincho" w:hAnsi="Arial" w:cs="Arial"/>
+          <w:i/>
+          <w:u w:val="single"/>
+        </w:rPr>
+        <w:t xml:space="preserve"> – </w:t>
+      </w:r>
+      <w:r>
+        <w:rPr>
+          <w:rFonts w:ascii="Arial" w:eastAsia="MS Mincho" w:hAnsi="Arial" w:cs="Arial"/>
+          <w:i/>
+          <w:u w:val="single"/>
+        </w:rPr>
+        <w:t>Jan</w:t>
+      </w:r>
+      <w:r>
+        <w:rPr>
+          <w:rFonts w:ascii="Arial" w:eastAsia="MS Mincho" w:hAnsi="Arial" w:cs="Arial"/>
+          <w:i/>
+          <w:u w:val="single"/>
+        </w:rPr>
+        <w:t>. 1</w:t>
+      </w:r>
+      <w:r>
+        <w:rPr>
+          <w:rFonts w:ascii="Arial" w:eastAsia="MS Mincho" w:hAnsi="Arial" w:cs="Arial"/>
+          <w:i/>
+          <w:u w:val="single"/>
+        </w:rPr>
+        <w:t>994, Wyle Technology</w:t>
+      </w:r>
+      <w:r>
+        <w:rPr>
+          <w:rFonts w:ascii="Arial" w:eastAsia="MS Mincho" w:hAnsi="Arial" w:cs="Arial"/>
+          <w:i/>
+          <w:u w:val="single"/>
+        </w:rPr>
+        <w:t xml:space="preserve">. in </w:t>
+      </w:r>
+      <w:r>
+        <w:rPr>
+          <w:rFonts w:ascii="Arial" w:eastAsia="MS Mincho" w:hAnsi="Arial" w:cs="Arial"/>
+          <w:i/>
+          <w:u w:val="single"/>
+        </w:rPr>
+        <w:t>Hampton, VA</w:t>
+      </w:r>
+      <w:r>
+        <w:rPr>
+          <w:rFonts w:ascii="Arial" w:eastAsia="MS Mincho" w:hAnsi="Arial" w:cs="Arial"/>
+          <w:i/>
+          <w:u w:val="single"/>
+        </w:rPr>
+        <w:t xml:space="preserve">, </w:t>
+      </w:r>
+      <w:r>
+        <w:rPr>
+          <w:rFonts w:ascii="Arial" w:eastAsia="MS Mincho" w:hAnsi="Arial" w:cs="Arial"/>
+          <w:i/>
+          <w:u w:val="single"/>
+        </w:rPr>
+        <w:t>Programmer</w:t>
+      </w:r>
+    </w:p>
+    <w:p>
+      <w:pPr>
+        <w:pStyle w:val="PlainText"/>
+        <w:ind w:left="360"/>
+        <w:rPr>
+          <w:rFonts w:ascii="Arial" w:eastAsia="MS Mincho" w:hAnsi="Arial" w:cs="Arial"/>
+        </w:rPr>
+      </w:pPr>
+      <w:r>
+        <w:rPr>
+          <w:rFonts w:ascii="Arial" w:eastAsia="MS Mincho" w:hAnsi="Arial" w:cs="Arial"/>
+        </w:rPr>
+        <w:t>Skills:</w:t>
+      </w:r>
+    </w:p>
+    <w:p>
+      <w:pPr>
+        <w:pStyle w:val="PlainText"/>
+        <w:numPr>
+          <w:ilvl w:val="0"/>
+          <w:numId w:val="43"/>
+        </w:numPr>
+        <w:tabs>
+          <w:tab w:val="clear" w:pos="720"/>
+          <w:tab w:val="num" w:pos="1080"/>
+        </w:tabs>
+        <w:ind w:left="1080"/>
+        <w:rPr>
+          <w:rFonts w:ascii="Arial" w:eastAsia="MS Mincho" w:hAnsi="Arial" w:cs="Arial"/>
+        </w:rPr>
+      </w:pPr>
+      <w:r>
+        <w:rPr>
+          <w:rFonts w:ascii="Arial" w:eastAsia="MS Mincho" w:hAnsi="Arial" w:cs="Arial"/>
+        </w:rPr>
+        <w:t>C</w:t>
+      </w:r>
+      <w:r>
+        <w:rPr>
+          <w:rFonts w:ascii="Arial" w:eastAsia="MS Mincho" w:hAnsi="Arial" w:cs="Arial"/>
+        </w:rPr>
+        <w:t>, Shell Script</w:t>
+      </w:r>
+    </w:p>
+    <w:p>
+      <w:pPr>
+        <w:pStyle w:val="PlainText"/>
+        <w:ind w:left="360"/>
+        <w:rPr>
+          <w:rFonts w:ascii="Arial" w:eastAsia="MS Mincho" w:hAnsi="Arial" w:cs="Arial"/>
+        </w:rPr>
+      </w:pPr>
+      <w:r>
+        <w:rPr>
+          <w:rFonts w:ascii="Arial" w:eastAsia="MS Mincho" w:hAnsi="Arial" w:cs="Arial"/>
+        </w:rPr>
+        <w:t>Tasks:</w:t>
+      </w:r>
+    </w:p>
+    <w:p>
+      <w:pPr>
+        <w:pStyle w:val="PlainText"/>
+        <w:numPr>
+          <w:ilvl w:val="0"/>
+          <w:numId w:val="42"/>
+        </w:numPr>
+        <w:tabs>
+          <w:tab w:val="clear" w:pos="720"/>
+          <w:tab w:val="num" w:pos="1080"/>
+        </w:tabs>
+        <w:ind w:left="1080"/>
+        <w:rPr>
+          <w:rFonts w:ascii="Arial" w:hAnsi="Arial" w:cs="Arial"/>
+          <w:color w:val="000000"/>
+          <w:sz w:val="21"/>
+          <w:szCs w:val="21"/>
+        </w:rPr>
+      </w:pPr>
+      <w:r>
+        <w:rPr>
+          <w:rFonts w:ascii="Arial" w:hAnsi="Arial" w:cs="Arial"/>
+          <w:color w:val="000000"/>
+          <w:sz w:val="21"/>
+          <w:szCs w:val="21"/>
+        </w:rPr>
+        <w:t>Built libraries to reduce code repetition</w:t>
+      </w:r>
+    </w:p>
+    <w:p>
+      <w:pPr>
+        <w:pStyle w:val="PlainText"/>
+        <w:numPr>
+          <w:ilvl w:val="0"/>
+          <w:numId w:val="42"/>
+        </w:numPr>
+        <w:tabs>
+          <w:tab w:val="clear" w:pos="720"/>
+          <w:tab w:val="num" w:pos="1080"/>
+        </w:tabs>
+        <w:ind w:left="1080"/>
+        <w:rPr>
+          <w:rFonts w:ascii="Arial" w:hAnsi="Arial" w:cs="Arial"/>
+          <w:color w:val="000000"/>
+          <w:sz w:val="21"/>
+          <w:szCs w:val="21"/>
+        </w:rPr>
+      </w:pPr>
+      <w:r>
+        <w:rPr>
+          <w:rFonts w:ascii="Arial" w:hAnsi="Arial" w:cs="Arial"/>
+          <w:color w:val="000000"/>
+          <w:sz w:val="21"/>
+          <w:szCs w:val="21"/>
+        </w:rPr>
+        <w:t>Built a real-time raw-data buffer for wind tunnel testing of model aircraft</w:t>
+      </w:r>
+    </w:p>
+    <w:p>
+      <w:pPr>
+        <w:pStyle w:val="PlainText"/>
+        <w:numPr>
+          <w:ilvl w:val="0"/>
+          <w:numId w:val="42"/>
+        </w:numPr>
+        <w:tabs>
+          <w:tab w:val="clear" w:pos="720"/>
+          <w:tab w:val="num" w:pos="1080"/>
+        </w:tabs>
+        <w:spacing w:after="120"/>
+        <w:ind w:left="1080"/>
+        <w:rPr>
+          <w:rFonts w:ascii="Arial" w:eastAsia="MS Mincho" w:hAnsi="Arial" w:cs="Arial"/>
+        </w:rPr>
+      </w:pPr>
+      <w:r>
+        <w:rPr>
+          <w:rFonts w:ascii="Arial" w:hAnsi="Arial" w:cs="Arial"/>
+          <w:color w:val="000000"/>
+          <w:sz w:val="21"/>
+          <w:szCs w:val="21"/>
+        </w:rPr>
+        <w:t>Confidential</w:t>
+      </w:r>
+      <w:r>
+        <w:rPr>
+          <w:rFonts w:ascii="Arial" w:hAnsi="Arial" w:cs="Arial"/>
+          <w:color w:val="000000"/>
+          <w:sz w:val="21"/>
+          <w:szCs w:val="21"/>
+        </w:rPr>
+        <w:t xml:space="preserve"> Security Clearance - inactive in 199</w:t>
+      </w:r>
+      <w:r>
+        <w:rPr>
+          <w:rFonts w:ascii="Arial" w:hAnsi="Arial" w:cs="Arial"/>
+          <w:color w:val="000000"/>
+          <w:sz w:val="21"/>
+          <w:szCs w:val="21"/>
+        </w:rPr>
+        <w:t>4</w:t>
+      </w:r>
+      <w:bookmarkStart w:id="0" w:name="_GoBack"/>
+      <w:bookmarkEnd w:id="0"/>
+    </w:p>
+    <w:p>
+      <w:pPr>
+        <w:pStyle w:val="PlainText"/>
+        <w:spacing w:after="120"/>
+        <w:rPr>
+          <w:rFonts w:ascii="Arial" w:eastAsia="MS Mincho" w:hAnsi="Arial" w:cs="Arial"/>
+        </w:rPr>
+      </w:pPr>
     </w:p>
     <w:sectPr>
       <w:pgSz w:w="12240" w:h="15840"/>
@@ -7712,7 +8015,7 @@
   <w:abstractNum w:abstractNumId="41" w15:restartNumberingAfterBreak="0">
     <w:nsid w:val="6E101AE5"/>
     <w:multiLevelType w:val="hybridMultilevel"/>
-    <w:tmpl w:val="10447BAA"/>
+    <w:tmpl w:val="C5DACB38"/>
     <w:lvl w:ilvl="0" w:tplc="04090001">
       <w:start w:val="1"/>
       <w:numFmt w:val="bullet"/>
@@ -7725,7 +8028,7 @@
         <w:rFonts w:ascii="Symbol" w:hAnsi="Symbol" w:hint="default"/>
       </w:rPr>
     </w:lvl>
-    <w:lvl w:ilvl="1" w:tplc="04090003" w:tentative="1">
+    <w:lvl w:ilvl="1" w:tplc="04090003">
       <w:start w:val="1"/>
       <w:numFmt w:val="bullet"/>
       <w:lvlText w:val="o"/>

</xml_diff>

<commit_message>
fixed ending year for sibling
</commit_message>
<xml_diff>
--- a/assets/documents/resume.docx
+++ b/assets/documents/resume.docx
@@ -473,158 +473,120 @@
           <w:bCs/>
         </w:rPr>
       </w:pPr>
-    </w:p>
-    <w:p>
-      <w:pPr>
-        <w:spacing w:after="0" w:line="240" w:lineRule="auto"/>
-        <w:rPr>
-          <w:rFonts w:cstheme="minorHAnsi"/>
-          <w:b/>
-          <w:bCs/>
-        </w:rPr>
-      </w:pPr>
-      <w:r>
-        <w:rPr>
-          <w:rFonts w:cstheme="minorHAnsi"/>
-          <w:b/>
-          <w:bCs/>
-        </w:rPr>
-        <w:t xml:space="preserve">University of Richmond, Richmond, VA </w:t>
-      </w:r>
-      <w:r>
-        <w:rPr>
-          <w:rFonts w:cstheme="minorHAnsi"/>
-          <w:b/>
-          <w:bCs/>
-        </w:rPr>
-        <w:tab/>
-      </w:r>
-      <w:r>
-        <w:rPr>
-          <w:rFonts w:cstheme="minorHAnsi"/>
-          <w:b/>
-          <w:bCs/>
-        </w:rPr>
-        <w:tab/>
-      </w:r>
-      <w:r>
-        <w:rPr>
-          <w:rFonts w:cstheme="minorHAnsi"/>
-          <w:b/>
-          <w:bCs/>
-        </w:rPr>
-        <w:tab/>
-      </w:r>
-      <w:r>
-        <w:rPr>
-          <w:rFonts w:cstheme="minorHAnsi"/>
-          <w:b/>
-          <w:bCs/>
-        </w:rPr>
-        <w:tab/>
-      </w:r>
-      <w:r>
-        <w:rPr>
-          <w:rFonts w:cstheme="minorHAnsi"/>
-          <w:b/>
-          <w:bCs/>
-        </w:rPr>
-        <w:tab/>
-      </w:r>
-      <w:r>
-        <w:rPr>
-          <w:rFonts w:cstheme="minorHAnsi"/>
-          <w:b/>
-          <w:bCs/>
-        </w:rPr>
-        <w:tab/>
-      </w:r>
-      <w:r>
-        <w:rPr>
-          <w:rFonts w:cstheme="minorHAnsi"/>
-          <w:b/>
-          <w:bCs/>
-        </w:rPr>
-        <w:tab/>
-      </w:r>
-      <w:r>
-        <w:rPr>
-          <w:rFonts w:cstheme="minorHAnsi"/>
-          <w:b/>
-          <w:bCs/>
-        </w:rPr>
-        <w:tab/>
-        <w:t xml:space="preserve">             </w:t>
-      </w:r>
-      <w:r>
-        <w:rPr>
-          <w:rFonts w:cstheme="minorHAnsi"/>
-          <w:b/>
-          <w:bCs/>
-        </w:rPr>
-        <w:t>Jul ‘19 – Aug ’19</w:t>
-      </w:r>
-    </w:p>
-    <w:p>
-      <w:pPr>
-        <w:spacing w:after="0" w:line="240" w:lineRule="auto"/>
-        <w:rPr>
-          <w:rFonts w:cstheme="minorHAnsi"/>
-          <w:b/>
-          <w:bCs/>
-        </w:rPr>
-      </w:pPr>
-      <w:r>
-        <w:rPr>
-          <w:rFonts w:cstheme="minorHAnsi"/>
-          <w:b/>
-          <w:bCs/>
-        </w:rPr>
-        <w:t>Student</w:t>
-      </w:r>
-    </w:p>
-    <w:p>
-      <w:pPr>
-        <w:pStyle w:val="ListParagraph"/>
-        <w:numPr>
-          <w:ilvl w:val="0"/>
-          <w:numId w:val="6"/>
-        </w:numPr>
-        <w:spacing w:after="0" w:line="240" w:lineRule="auto"/>
-        <w:rPr>
-          <w:rFonts w:cstheme="minorHAnsi"/>
-        </w:rPr>
-      </w:pPr>
-      <w:r>
-        <w:rPr>
-          <w:rFonts w:cstheme="minorHAnsi"/>
-        </w:rPr>
-        <w:t>Individual and Group projects</w:t>
-      </w:r>
-    </w:p>
-    <w:p>
-      <w:pPr>
-        <w:pStyle w:val="ListParagraph"/>
-        <w:numPr>
-          <w:ilvl w:val="0"/>
-          <w:numId w:val="6"/>
-        </w:numPr>
-        <w:spacing w:after="0" w:line="240" w:lineRule="auto"/>
-        <w:rPr>
-          <w:rFonts w:cstheme="minorHAnsi"/>
-        </w:rPr>
-      </w:pPr>
-      <w:r>
-        <w:rPr>
-          <w:rFonts w:cstheme="minorHAnsi"/>
-        </w:rPr>
-        <w:t>Group lead</w:t>
-      </w:r>
       <w:bookmarkStart w:id="0" w:name="_GoBack"/>
       <w:bookmarkEnd w:id="0"/>
     </w:p>
     <w:p>
       <w:pPr>
+        <w:spacing w:after="0" w:line="240" w:lineRule="auto"/>
+        <w:rPr>
+          <w:rFonts w:cstheme="minorHAnsi"/>
+          <w:b/>
+          <w:bCs/>
+        </w:rPr>
+      </w:pPr>
+      <w:r>
+        <w:rPr>
+          <w:rFonts w:cstheme="minorHAnsi"/>
+          <w:b/>
+          <w:bCs/>
+        </w:rPr>
+        <w:t xml:space="preserve">University of Richmond, Richmond, VA </w:t>
+      </w:r>
+      <w:r>
+        <w:rPr>
+          <w:rFonts w:cstheme="minorHAnsi"/>
+          <w:b/>
+          <w:bCs/>
+        </w:rPr>
+        <w:tab/>
+      </w:r>
+      <w:r>
+        <w:rPr>
+          <w:rFonts w:cstheme="minorHAnsi"/>
+          <w:b/>
+          <w:bCs/>
+        </w:rPr>
+        <w:tab/>
+      </w:r>
+      <w:r>
+        <w:rPr>
+          <w:rFonts w:cstheme="minorHAnsi"/>
+          <w:b/>
+          <w:bCs/>
+        </w:rPr>
+        <w:tab/>
+      </w:r>
+      <w:r>
+        <w:rPr>
+          <w:rFonts w:cstheme="minorHAnsi"/>
+          <w:b/>
+          <w:bCs/>
+        </w:rPr>
+        <w:tab/>
+      </w:r>
+      <w:r>
+        <w:rPr>
+          <w:rFonts w:cstheme="minorHAnsi"/>
+          <w:b/>
+          <w:bCs/>
+        </w:rPr>
+        <w:tab/>
+      </w:r>
+      <w:r>
+        <w:rPr>
+          <w:rFonts w:cstheme="minorHAnsi"/>
+          <w:b/>
+          <w:bCs/>
+        </w:rPr>
+        <w:tab/>
+      </w:r>
+      <w:r>
+        <w:rPr>
+          <w:rFonts w:cstheme="minorHAnsi"/>
+          <w:b/>
+          <w:bCs/>
+        </w:rPr>
+        <w:tab/>
+      </w:r>
+      <w:r>
+        <w:rPr>
+          <w:rFonts w:cstheme="minorHAnsi"/>
+          <w:b/>
+          <w:bCs/>
+        </w:rPr>
+        <w:tab/>
+        <w:t xml:space="preserve">             </w:t>
+      </w:r>
+      <w:r>
+        <w:rPr>
+          <w:rFonts w:cstheme="minorHAnsi"/>
+          <w:b/>
+          <w:bCs/>
+        </w:rPr>
+        <w:t>Jul ‘19 – Aug ’19</w:t>
+      </w:r>
+    </w:p>
+    <w:p>
+      <w:pPr>
+        <w:spacing w:after="0" w:line="240" w:lineRule="auto"/>
+        <w:rPr>
+          <w:rFonts w:cstheme="minorHAnsi"/>
+          <w:b/>
+          <w:bCs/>
+        </w:rPr>
+      </w:pPr>
+      <w:r>
+        <w:rPr>
+          <w:rFonts w:cstheme="minorHAnsi"/>
+          <w:b/>
+          <w:bCs/>
+        </w:rPr>
+        <w:t>Student</w:t>
+      </w:r>
+    </w:p>
+    <w:p>
+      <w:pPr>
         <w:pStyle w:val="ListParagraph"/>
         <w:numPr>
           <w:ilvl w:val="0"/>
@@ -638,6 +600,44 @@
       <w:r>
         <w:rPr>
           <w:rFonts w:cstheme="minorHAnsi"/>
+        </w:rPr>
+        <w:t>Individual and Group projects</w:t>
+      </w:r>
+    </w:p>
+    <w:p>
+      <w:pPr>
+        <w:pStyle w:val="ListParagraph"/>
+        <w:numPr>
+          <w:ilvl w:val="0"/>
+          <w:numId w:val="6"/>
+        </w:numPr>
+        <w:spacing w:after="0" w:line="240" w:lineRule="auto"/>
+        <w:rPr>
+          <w:rFonts w:cstheme="minorHAnsi"/>
+        </w:rPr>
+      </w:pPr>
+      <w:r>
+        <w:rPr>
+          <w:rFonts w:cstheme="minorHAnsi"/>
+        </w:rPr>
+        <w:t>Group lead</w:t>
+      </w:r>
+    </w:p>
+    <w:p>
+      <w:pPr>
+        <w:pStyle w:val="ListParagraph"/>
+        <w:numPr>
+          <w:ilvl w:val="0"/>
+          <w:numId w:val="6"/>
+        </w:numPr>
+        <w:spacing w:after="0" w:line="240" w:lineRule="auto"/>
+        <w:rPr>
+          <w:rFonts w:cstheme="minorHAnsi"/>
+        </w:rPr>
+      </w:pPr>
+      <w:r>
+        <w:rPr>
+          <w:rFonts w:cstheme="minorHAnsi"/>
           <w:b/>
           <w:bCs/>
         </w:rPr>
@@ -841,7 +841,15 @@
           <w:b/>
           <w:bCs/>
         </w:rPr>
-        <w:t>Jul ’10 – Jul ‘19</w:t>
+        <w:t>Jul ’10 – Jul ‘1</w:t>
+      </w:r>
+      <w:r>
+        <w:rPr>
+          <w:rFonts w:cstheme="minorHAnsi"/>
+          <w:b/>
+          <w:bCs/>
+        </w:rPr>
+        <w:t>8</w:t>
       </w:r>
     </w:p>
     <w:p>

</xml_diff>

<commit_message>
changed intro and resume
</commit_message>
<xml_diff>
--- a/assets/documents/resume.docx
+++ b/assets/documents/resume.docx
@@ -207,25 +207,6 @@
     </w:p>
     <w:p>
       <w:pPr>
-        <w:pStyle w:val="ListParagraph"/>
-        <w:numPr>
-          <w:ilvl w:val="0"/>
-          <w:numId w:val="4"/>
-        </w:numPr>
-        <w:spacing w:after="0" w:line="240" w:lineRule="auto"/>
-        <w:rPr>
-          <w:rFonts w:cstheme="minorHAnsi"/>
-        </w:rPr>
-      </w:pPr>
-      <w:r>
-        <w:rPr>
-          <w:rFonts w:cstheme="minorHAnsi"/>
-        </w:rPr>
-        <w:t>Grade: A</w:t>
-      </w:r>
-    </w:p>
-    <w:p>
-      <w:pPr>
         <w:spacing w:after="0" w:line="240" w:lineRule="auto"/>
         <w:rPr>
           <w:rFonts w:cstheme="minorHAnsi"/>
@@ -379,7 +360,7 @@
         <w:rPr>
           <w:rFonts w:cstheme="minorHAnsi"/>
         </w:rPr>
-        <w:t>Provide face-to-face and remote tutoring services</w:t>
+        <w:t>Provide tutoring services</w:t>
       </w:r>
     </w:p>
     <w:p>
@@ -432,7 +413,7 @@
         <w:rPr>
           <w:rFonts w:cstheme="minorHAnsi"/>
         </w:rPr>
-        <w:t>Node.js, Express.js, React.js</w:t>
+        <w:t>Node, Express, React</w:t>
       </w:r>
       <w:r>
         <w:rPr>
@@ -444,6 +425,12 @@
         <w:rPr>
           <w:rFonts w:cstheme="minorHAnsi"/>
         </w:rPr>
+        <w:t xml:space="preserve">SQL, </w:t>
+      </w:r>
+      <w:r>
+        <w:rPr>
+          <w:rFonts w:cstheme="minorHAnsi"/>
+        </w:rPr>
         <w:t>RESTful, 3</w:t>
       </w:r>
       <w:r>
@@ -463,13 +450,19 @@
         <w:rPr>
           <w:rFonts w:cstheme="minorHAnsi"/>
         </w:rPr>
-        <w:t xml:space="preserve"> MVC, ORM,</w:t>
-      </w:r>
-      <w:r>
-        <w:rPr>
-          <w:rFonts w:cstheme="minorHAnsi"/>
-        </w:rPr>
-        <w:t xml:space="preserve"> MySQL, Firebase, Git, Github and Heroku Deployment</w:t>
+        <w:t xml:space="preserve"> </w:t>
+      </w:r>
+      <w:r>
+        <w:rPr>
+          <w:rFonts w:cstheme="minorHAnsi"/>
+        </w:rPr>
+        <w:t>Git, Github and Heroku Deployment</w:t>
+      </w:r>
+      <w:r>
+        <w:rPr>
+          <w:rFonts w:cstheme="minorHAnsi"/>
+        </w:rPr>
+        <w:t>, Zoom</w:t>
       </w:r>
     </w:p>
     <w:p>
@@ -640,25 +633,6 @@
       <w:r>
         <w:rPr>
           <w:rFonts w:cstheme="minorHAnsi"/>
-        </w:rPr>
-        <w:t>Group lead</w:t>
-      </w:r>
-    </w:p>
-    <w:p>
-      <w:pPr>
-        <w:pStyle w:val="ListParagraph"/>
-        <w:numPr>
-          <w:ilvl w:val="0"/>
-          <w:numId w:val="6"/>
-        </w:numPr>
-        <w:spacing w:after="0" w:line="240" w:lineRule="auto"/>
-        <w:rPr>
-          <w:rFonts w:cstheme="minorHAnsi"/>
-        </w:rPr>
-      </w:pPr>
-      <w:r>
-        <w:rPr>
-          <w:rFonts w:cstheme="minorHAnsi"/>
           <w:b/>
           <w:bCs/>
         </w:rPr>
@@ -674,7 +648,19 @@
         <w:rPr>
           <w:rFonts w:cstheme="minorHAnsi"/>
         </w:rPr>
-        <w:t>Responsive Design, HTML5, CSS3, Bootstrap, Media Query, JavaScript, jQuery, JSON, Node.js, Express.js, React.js, RESTful, 3</w:t>
+        <w:t xml:space="preserve">Responsive Design, HTML5, CSS3, Bootstrap, Media Query, JavaScript, jQuery, JSON, Node, Express, React, </w:t>
+      </w:r>
+      <w:r>
+        <w:rPr>
+          <w:rFonts w:cstheme="minorHAnsi"/>
+        </w:rPr>
+        <w:t xml:space="preserve">SQL, </w:t>
+      </w:r>
+      <w:r>
+        <w:rPr>
+          <w:rFonts w:cstheme="minorHAnsi"/>
+        </w:rPr>
+        <w:t>RESTful, 3</w:t>
       </w:r>
       <w:r>
         <w:rPr>
@@ -687,13 +673,19 @@
         <w:rPr>
           <w:rFonts w:cstheme="minorHAnsi"/>
         </w:rPr>
-        <w:t xml:space="preserve"> Party API, MVC, ORM, MySQL, Firebase, Git, Github and Heroku Deployment</w:t>
-      </w:r>
-      <w:r>
-        <w:rPr>
-          <w:rFonts w:cstheme="minorHAnsi"/>
-        </w:rPr>
-        <w:t>, Photoshop CS</w:t>
+        <w:t xml:space="preserve"> Party API,</w:t>
+      </w:r>
+      <w:r>
+        <w:rPr>
+          <w:rFonts w:cstheme="minorHAnsi"/>
+        </w:rPr>
+        <w:t xml:space="preserve"> </w:t>
+      </w:r>
+      <w:r>
+        <w:rPr>
+          <w:rFonts w:cstheme="minorHAnsi"/>
+        </w:rPr>
+        <w:t xml:space="preserve">Git, Github and Heroku Deployment, Photoshop </w:t>
       </w:r>
     </w:p>
     <w:p>
@@ -851,7 +843,31 @@
         <w:rPr>
           <w:rFonts w:cstheme="minorHAnsi"/>
         </w:rPr>
-        <w:t xml:space="preserve">Secured disability benefits and funding for organ transplant </w:t>
+        <w:t xml:space="preserve">Secured disability benefits and </w:t>
+      </w:r>
+      <w:r>
+        <w:rPr>
+          <w:rFonts w:cstheme="minorHAnsi"/>
+        </w:rPr>
+        <w:t>a $1,000.000 grant</w:t>
+      </w:r>
+      <w:r>
+        <w:rPr>
+          <w:rFonts w:cstheme="minorHAnsi"/>
+        </w:rPr>
+        <w:t xml:space="preserve"> for</w:t>
+      </w:r>
+      <w:r>
+        <w:rPr>
+          <w:rFonts w:cstheme="minorHAnsi"/>
+        </w:rPr>
+        <w:t xml:space="preserve"> an</w:t>
+      </w:r>
+      <w:r>
+        <w:rPr>
+          <w:rFonts w:cstheme="minorHAnsi"/>
+        </w:rPr>
+        <w:t xml:space="preserve"> organ transplant </w:t>
       </w:r>
     </w:p>
     <w:p>
@@ -870,7 +886,19 @@
         <w:rPr>
           <w:rFonts w:cstheme="minorHAnsi"/>
         </w:rPr>
-        <w:t>Planning, Organization, Implementation, Personal Care of a sibling</w:t>
+        <w:t xml:space="preserve">Planning, Organization, </w:t>
+      </w:r>
+      <w:r>
+        <w:rPr>
+          <w:rFonts w:cstheme="minorHAnsi"/>
+        </w:rPr>
+        <w:t xml:space="preserve">Communication, </w:t>
+      </w:r>
+      <w:r>
+        <w:rPr>
+          <w:rFonts w:cstheme="minorHAnsi"/>
+        </w:rPr>
+        <w:t xml:space="preserve">Personal Care </w:t>
       </w:r>
     </w:p>
     <w:p>
@@ -904,6 +932,14 @@
           <w:b/>
           <w:bCs/>
         </w:rPr>
+        <w:t xml:space="preserve"> and Purple Finch Realty LLC</w:t>
+      </w:r>
+      <w:r>
+        <w:rPr>
+          <w:rFonts w:cstheme="minorHAnsi"/>
+          <w:b/>
+          <w:bCs/>
+        </w:rPr>
         <w:t xml:space="preserve"> in</w:t>
       </w:r>
       <w:r>
@@ -1003,7 +1039,23 @@
           <w:b/>
           <w:bCs/>
         </w:rPr>
-        <w:t xml:space="preserve">Computer Consultant/Manager  </w:t>
+        <w:t>Computer Consultant/</w:t>
+      </w:r>
+      <w:r>
+        <w:rPr>
+          <w:rFonts w:cstheme="minorHAnsi"/>
+          <w:b/>
+          <w:bCs/>
+        </w:rPr>
+        <w:t>Owner Broker</w:t>
+      </w:r>
+      <w:r>
+        <w:rPr>
+          <w:rFonts w:cstheme="minorHAnsi"/>
+          <w:b/>
+          <w:bCs/>
+        </w:rPr>
+        <w:t xml:space="preserve">  </w:t>
       </w:r>
     </w:p>
     <w:p>
@@ -1097,44 +1149,6 @@
       <w:r>
         <w:rPr>
           <w:rFonts w:cstheme="minorHAnsi"/>
-        </w:rPr>
-        <w:t>Create marketing materials</w:t>
-      </w:r>
-    </w:p>
-    <w:p>
-      <w:pPr>
-        <w:pStyle w:val="ListParagraph"/>
-        <w:numPr>
-          <w:ilvl w:val="0"/>
-          <w:numId w:val="9"/>
-        </w:numPr>
-        <w:spacing w:after="0" w:line="240" w:lineRule="auto"/>
-        <w:rPr>
-          <w:rFonts w:cstheme="minorHAnsi"/>
-        </w:rPr>
-      </w:pPr>
-      <w:r>
-        <w:rPr>
-          <w:rFonts w:cstheme="minorHAnsi"/>
-        </w:rPr>
-        <w:t>Manager/Lead of 2 employees</w:t>
-      </w:r>
-    </w:p>
-    <w:p>
-      <w:pPr>
-        <w:pStyle w:val="ListParagraph"/>
-        <w:numPr>
-          <w:ilvl w:val="0"/>
-          <w:numId w:val="9"/>
-        </w:numPr>
-        <w:spacing w:after="0" w:line="240" w:lineRule="auto"/>
-        <w:rPr>
-          <w:rFonts w:cstheme="minorHAnsi"/>
-        </w:rPr>
-      </w:pPr>
-      <w:r>
-        <w:rPr>
-          <w:rFonts w:cstheme="minorHAnsi"/>
           <w:b/>
           <w:bCs/>
         </w:rPr>
@@ -1295,7 +1309,13 @@
         <w:rPr>
           <w:rFonts w:cstheme="minorHAnsi"/>
         </w:rPr>
-        <w:t xml:space="preserve">Design, develop, test, and support </w:t>
+        <w:t>Design and develop</w:t>
+      </w:r>
+      <w:r>
+        <w:rPr>
+          <w:rFonts w:cstheme="minorHAnsi"/>
+        </w:rPr>
+        <w:t xml:space="preserve"> </w:t>
       </w:r>
       <w:r>
         <w:rPr>
@@ -1326,7 +1346,7 @@
         <w:rPr>
           <w:rFonts w:cstheme="minorHAnsi"/>
         </w:rPr>
-        <w:t xml:space="preserve">Suggest and implement an automated publication and archiving application in to enable journalists to submit their articles without assistance from our group. </w:t>
+        <w:t>Customer support</w:t>
       </w:r>
     </w:p>
     <w:p>
@@ -1344,131 +1364,80 @@
       <w:r>
         <w:rPr>
           <w:rFonts w:cstheme="minorHAnsi"/>
-          <w:b/>
-          <w:bCs/>
-        </w:rPr>
-        <w:t>Environment</w:t>
-      </w:r>
-      <w:r>
-        <w:rPr>
-          <w:rFonts w:cstheme="minorHAnsi"/>
-        </w:rPr>
-        <w:t>: HTML, CSS, JavaScript, Shell Script, C</w:t>
-      </w:r>
-    </w:p>
-    <w:p>
-      <w:pPr>
-        <w:spacing w:after="0" w:line="240" w:lineRule="auto"/>
-        <w:rPr>
-          <w:rFonts w:cstheme="minorHAnsi"/>
-        </w:rPr>
-      </w:pPr>
-    </w:p>
-    <w:p>
-      <w:pPr>
-        <w:spacing w:after="6" w:line="240" w:lineRule="auto"/>
-        <w:rPr>
-          <w:rFonts w:cstheme="minorHAnsi"/>
-        </w:rPr>
-      </w:pPr>
-      <w:r>
-        <w:rPr>
-          <w:rFonts w:cstheme="minorHAnsi"/>
-          <w:b/>
-          <w:bCs/>
-        </w:rPr>
-        <w:t xml:space="preserve">Sanmina-SCI Corporation, Salem, NH </w:t>
-      </w:r>
-      <w:r>
-        <w:rPr>
-          <w:rFonts w:cstheme="minorHAnsi"/>
-          <w:b/>
-          <w:bCs/>
-        </w:rPr>
-        <w:tab/>
-      </w:r>
-      <w:r>
-        <w:rPr>
-          <w:rFonts w:cstheme="minorHAnsi"/>
-          <w:b/>
-          <w:bCs/>
-        </w:rPr>
-        <w:tab/>
-      </w:r>
-      <w:r>
-        <w:rPr>
-          <w:rFonts w:cstheme="minorHAnsi"/>
-          <w:b/>
-          <w:bCs/>
-        </w:rPr>
-        <w:tab/>
-      </w:r>
-      <w:r>
-        <w:rPr>
-          <w:rFonts w:cstheme="minorHAnsi"/>
-          <w:b/>
-          <w:bCs/>
-        </w:rPr>
-        <w:tab/>
-      </w:r>
-      <w:r>
-        <w:rPr>
-          <w:rFonts w:cstheme="minorHAnsi"/>
-          <w:b/>
-          <w:bCs/>
-        </w:rPr>
-        <w:tab/>
-      </w:r>
-      <w:r>
-        <w:rPr>
-          <w:rFonts w:cstheme="minorHAnsi"/>
-          <w:b/>
-          <w:bCs/>
-        </w:rPr>
-        <w:tab/>
-      </w:r>
-      <w:r>
-        <w:rPr>
-          <w:rFonts w:cstheme="minorHAnsi"/>
-          <w:b/>
-          <w:bCs/>
-        </w:rPr>
-        <w:tab/>
-      </w:r>
-      <w:r>
-        <w:rPr>
-          <w:rFonts w:cstheme="minorHAnsi"/>
-          <w:b/>
-          <w:bCs/>
-        </w:rPr>
-        <w:tab/>
-        <w:t xml:space="preserve">            </w:t>
-      </w:r>
-      <w:r>
-        <w:rPr>
-          <w:rFonts w:cstheme="minorHAnsi"/>
-          <w:b/>
-          <w:bCs/>
-        </w:rPr>
-        <w:t>Oct ‘97 – Dec ‘00</w:t>
-      </w:r>
-    </w:p>
-    <w:p>
-      <w:pPr>
-        <w:spacing w:after="6" w:line="240" w:lineRule="auto"/>
-        <w:rPr>
-          <w:rFonts w:cstheme="minorHAnsi"/>
-          <w:b/>
-          <w:bCs/>
-        </w:rPr>
-      </w:pPr>
-      <w:r>
-        <w:rPr>
-          <w:rFonts w:cstheme="minorHAnsi"/>
-          <w:b/>
-          <w:bCs/>
-        </w:rPr>
-        <w:t>Sr. Software Engineer</w:t>
+        </w:rPr>
+        <w:t>Create</w:t>
+      </w:r>
+      <w:r>
+        <w:rPr>
+          <w:rFonts w:cstheme="minorHAnsi"/>
+        </w:rPr>
+        <w:t xml:space="preserve"> a</w:t>
+      </w:r>
+      <w:r>
+        <w:rPr>
+          <w:rFonts w:cstheme="minorHAnsi"/>
+        </w:rPr>
+        <w:t xml:space="preserve"> web</w:t>
+      </w:r>
+      <w:r>
+        <w:rPr>
+          <w:rFonts w:cstheme="minorHAnsi"/>
+        </w:rPr>
+        <w:t xml:space="preserve">-based </w:t>
+      </w:r>
+      <w:r>
+        <w:rPr>
+          <w:rFonts w:cstheme="minorHAnsi"/>
+        </w:rPr>
+        <w:t xml:space="preserve">application </w:t>
+      </w:r>
+      <w:r>
+        <w:rPr>
+          <w:rFonts w:cstheme="minorHAnsi"/>
+        </w:rPr>
+        <w:t>that</w:t>
+      </w:r>
+      <w:r>
+        <w:rPr>
+          <w:rFonts w:cstheme="minorHAnsi"/>
+        </w:rPr>
+        <w:t xml:space="preserve"> enable</w:t>
+      </w:r>
+      <w:r>
+        <w:rPr>
+          <w:rFonts w:cstheme="minorHAnsi"/>
+        </w:rPr>
+        <w:t>d</w:t>
+      </w:r>
+      <w:r>
+        <w:rPr>
+          <w:rFonts w:cstheme="minorHAnsi"/>
+        </w:rPr>
+        <w:t xml:space="preserve"> journalists to </w:t>
+      </w:r>
+      <w:r>
+        <w:rPr>
+          <w:rFonts w:cstheme="minorHAnsi"/>
+        </w:rPr>
+        <w:t>publish</w:t>
+      </w:r>
+      <w:r>
+        <w:rPr>
+          <w:rFonts w:cstheme="minorHAnsi"/>
+        </w:rPr>
+        <w:t xml:space="preserve"> and automatically archive</w:t>
+      </w:r>
+      <w:r>
+        <w:rPr>
+          <w:rFonts w:cstheme="minorHAnsi"/>
+        </w:rPr>
+        <w:t xml:space="preserve"> articles </w:t>
+      </w:r>
+      <w:r>
+        <w:rPr>
+          <w:rFonts w:cstheme="minorHAnsi"/>
+        </w:rPr>
+        <w:t>without assistance from software developers</w:t>
       </w:r>
     </w:p>
     <w:p>
@@ -1476,7 +1445,7 @@
         <w:pStyle w:val="ListParagraph"/>
         <w:numPr>
           <w:ilvl w:val="0"/>
-          <w:numId w:val="11"/>
+          <w:numId w:val="10"/>
         </w:numPr>
         <w:spacing w:after="0" w:line="240" w:lineRule="auto"/>
         <w:rPr>
@@ -1486,178 +1455,6 @@
       <w:r>
         <w:rPr>
           <w:rFonts w:cstheme="minorHAnsi"/>
-        </w:rPr>
-        <w:t xml:space="preserve">Coordinate rapid prototyping of CAM applications Initiate software documentation and train staff to utilize it </w:t>
-      </w:r>
-    </w:p>
-    <w:p>
-      <w:pPr>
-        <w:pStyle w:val="ListParagraph"/>
-        <w:numPr>
-          <w:ilvl w:val="0"/>
-          <w:numId w:val="11"/>
-        </w:numPr>
-        <w:spacing w:after="0" w:line="240" w:lineRule="auto"/>
-        <w:rPr>
-          <w:rFonts w:cstheme="minorHAnsi"/>
-        </w:rPr>
-      </w:pPr>
-      <w:r>
-        <w:rPr>
-          <w:rFonts w:cstheme="minorHAnsi"/>
-        </w:rPr>
-        <w:t xml:space="preserve">Directly communicate with internal customers to determine software needs </w:t>
-      </w:r>
-    </w:p>
-    <w:p>
-      <w:pPr>
-        <w:pStyle w:val="ListParagraph"/>
-        <w:numPr>
-          <w:ilvl w:val="0"/>
-          <w:numId w:val="11"/>
-        </w:numPr>
-        <w:spacing w:after="0" w:line="240" w:lineRule="auto"/>
-        <w:rPr>
-          <w:rFonts w:cstheme="minorHAnsi"/>
-        </w:rPr>
-      </w:pPr>
-      <w:r>
-        <w:rPr>
-          <w:rFonts w:cstheme="minorHAnsi"/>
-        </w:rPr>
-        <w:t xml:space="preserve">Investigate new technologies for making decisions about future development </w:t>
-      </w:r>
-    </w:p>
-    <w:p>
-      <w:pPr>
-        <w:pStyle w:val="ListParagraph"/>
-        <w:numPr>
-          <w:ilvl w:val="0"/>
-          <w:numId w:val="11"/>
-        </w:numPr>
-        <w:spacing w:after="0" w:line="240" w:lineRule="auto"/>
-        <w:rPr>
-          <w:rFonts w:cstheme="minorHAnsi"/>
-        </w:rPr>
-      </w:pPr>
-      <w:r>
-        <w:rPr>
-          <w:rFonts w:cstheme="minorHAnsi"/>
-        </w:rPr>
-        <w:t>Train development group on implementing new technologies</w:t>
-      </w:r>
-    </w:p>
-    <w:p>
-      <w:pPr>
-        <w:pStyle w:val="ListParagraph"/>
-        <w:numPr>
-          <w:ilvl w:val="0"/>
-          <w:numId w:val="11"/>
-        </w:numPr>
-        <w:spacing w:after="0" w:line="240" w:lineRule="auto"/>
-        <w:rPr>
-          <w:rFonts w:cstheme="minorHAnsi"/>
-        </w:rPr>
-      </w:pPr>
-      <w:r>
-        <w:rPr>
-          <w:rFonts w:cstheme="minorHAnsi"/>
-        </w:rPr>
-        <w:t>Mentor junior developers</w:t>
-      </w:r>
-    </w:p>
-    <w:p>
-      <w:pPr>
-        <w:pStyle w:val="ListParagraph"/>
-        <w:numPr>
-          <w:ilvl w:val="0"/>
-          <w:numId w:val="11"/>
-        </w:numPr>
-        <w:spacing w:after="0" w:line="240" w:lineRule="auto"/>
-        <w:rPr>
-          <w:rFonts w:cstheme="minorHAnsi"/>
-        </w:rPr>
-      </w:pPr>
-      <w:bookmarkStart w:id="0" w:name="_Hlk34150406"/>
-      <w:r>
-        <w:rPr>
-          <w:rFonts w:cstheme="minorHAnsi"/>
-        </w:rPr>
-        <w:t xml:space="preserve">Design and implement release management application </w:t>
-      </w:r>
-      <w:r>
-        <w:rPr>
-          <w:rFonts w:cstheme="minorHAnsi"/>
-        </w:rPr>
-        <w:t>in response to a production outage that resulted in approximately $100,000 in lost revenue.</w:t>
-      </w:r>
-    </w:p>
-    <w:bookmarkEnd w:id="0"/>
-    <w:p>
-      <w:pPr>
-        <w:pStyle w:val="ListParagraph"/>
-        <w:numPr>
-          <w:ilvl w:val="0"/>
-          <w:numId w:val="11"/>
-        </w:numPr>
-        <w:spacing w:after="0" w:line="240" w:lineRule="auto"/>
-        <w:rPr>
-          <w:rFonts w:cstheme="minorHAnsi"/>
-        </w:rPr>
-      </w:pPr>
-      <w:r>
-        <w:rPr>
-          <w:rFonts w:cstheme="minorHAnsi"/>
-        </w:rPr>
-        <w:t>Create a production blog and software request system to improve communication among sites and departments</w:t>
-      </w:r>
-      <w:r>
-        <w:rPr>
-          <w:rFonts w:cstheme="minorHAnsi"/>
-        </w:rPr>
-        <w:t xml:space="preserve"> </w:t>
-      </w:r>
-      <w:r>
-        <w:rPr>
-          <w:rFonts w:cstheme="minorHAnsi"/>
-        </w:rPr>
-        <w:t xml:space="preserve">(This was done on my own initiative) </w:t>
-      </w:r>
-    </w:p>
-    <w:p>
-      <w:pPr>
-        <w:pStyle w:val="ListParagraph"/>
-        <w:numPr>
-          <w:ilvl w:val="0"/>
-          <w:numId w:val="11"/>
-        </w:numPr>
-        <w:spacing w:after="0" w:line="240" w:lineRule="auto"/>
-        <w:rPr>
-          <w:rFonts w:cstheme="minorHAnsi"/>
-        </w:rPr>
-      </w:pPr>
-      <w:r>
-        <w:rPr>
-          <w:rFonts w:cstheme="minorHAnsi"/>
-        </w:rPr>
-        <w:t>Suggest and implement Graphical User Interfaces for tools that were previously text to reduce error and production waste. This also increased the speed of production and eased training of new staff</w:t>
-      </w:r>
-    </w:p>
-    <w:p>
-      <w:pPr>
-        <w:pStyle w:val="ListParagraph"/>
-        <w:numPr>
-          <w:ilvl w:val="0"/>
-          <w:numId w:val="11"/>
-        </w:numPr>
-        <w:spacing w:after="0" w:line="240" w:lineRule="auto"/>
-        <w:rPr>
-          <w:rFonts w:cstheme="minorHAnsi"/>
-        </w:rPr>
-      </w:pPr>
-      <w:r>
-        <w:rPr>
-          <w:rFonts w:cstheme="minorHAnsi"/>
           <w:b/>
           <w:bCs/>
         </w:rPr>
@@ -1667,542 +1464,19 @@
         <w:rPr>
           <w:rFonts w:cstheme="minorHAnsi"/>
         </w:rPr>
-        <w:t>:  C, Shell Script, HTML, CSS</w:t>
-      </w:r>
-    </w:p>
-    <w:p>
-      <w:pPr>
-        <w:spacing w:after="0" w:line="240" w:lineRule="auto"/>
-        <w:rPr>
-          <w:rFonts w:cstheme="minorHAnsi"/>
-        </w:rPr>
-      </w:pPr>
-    </w:p>
-    <w:p>
-      <w:pPr>
-        <w:spacing w:after="0" w:line="240" w:lineRule="auto"/>
-        <w:rPr>
-          <w:rFonts w:cstheme="minorHAnsi"/>
-          <w:b/>
-          <w:bCs/>
-        </w:rPr>
-      </w:pPr>
-      <w:r>
-        <w:rPr>
-          <w:rFonts w:cstheme="minorHAnsi"/>
-          <w:b/>
-          <w:bCs/>
-        </w:rPr>
-        <w:t xml:space="preserve">Applied Analysis Inc., Billerica, MA </w:t>
-      </w:r>
-      <w:r>
-        <w:rPr>
-          <w:rFonts w:cstheme="minorHAnsi"/>
-          <w:b/>
-          <w:bCs/>
-        </w:rPr>
-        <w:tab/>
-      </w:r>
-      <w:r>
-        <w:rPr>
-          <w:rFonts w:cstheme="minorHAnsi"/>
-          <w:b/>
-          <w:bCs/>
-        </w:rPr>
-        <w:tab/>
-      </w:r>
-      <w:r>
-        <w:rPr>
-          <w:rFonts w:cstheme="minorHAnsi"/>
-          <w:b/>
-          <w:bCs/>
-        </w:rPr>
-        <w:tab/>
-      </w:r>
-      <w:r>
-        <w:rPr>
-          <w:rFonts w:cstheme="minorHAnsi"/>
-          <w:b/>
-          <w:bCs/>
-        </w:rPr>
-        <w:tab/>
-      </w:r>
-      <w:r>
-        <w:rPr>
-          <w:rFonts w:cstheme="minorHAnsi"/>
-          <w:b/>
-          <w:bCs/>
-        </w:rPr>
-        <w:tab/>
-      </w:r>
-      <w:r>
-        <w:rPr>
-          <w:rFonts w:cstheme="minorHAnsi"/>
-          <w:b/>
-          <w:bCs/>
-        </w:rPr>
-        <w:tab/>
-      </w:r>
-      <w:r>
-        <w:rPr>
-          <w:rFonts w:cstheme="minorHAnsi"/>
-          <w:b/>
-          <w:bCs/>
-        </w:rPr>
-        <w:tab/>
-      </w:r>
-      <w:r>
-        <w:rPr>
-          <w:rFonts w:cstheme="minorHAnsi"/>
-          <w:b/>
-          <w:bCs/>
-        </w:rPr>
-        <w:tab/>
-        <w:t xml:space="preserve">            </w:t>
-      </w:r>
-      <w:r>
-        <w:rPr>
-          <w:rFonts w:cstheme="minorHAnsi"/>
-          <w:b/>
-          <w:bCs/>
-        </w:rPr>
-        <w:t>Feb ‘94 – Oct ‘97</w:t>
-      </w:r>
-    </w:p>
-    <w:p>
-      <w:pPr>
-        <w:spacing w:after="0" w:line="240" w:lineRule="auto"/>
-        <w:rPr>
-          <w:rFonts w:cstheme="minorHAnsi"/>
-          <w:b/>
-          <w:bCs/>
-        </w:rPr>
-      </w:pPr>
-      <w:r>
-        <w:rPr>
-          <w:rFonts w:cstheme="minorHAnsi"/>
-          <w:b/>
-          <w:bCs/>
-        </w:rPr>
-        <w:t>Software Engineer</w:t>
-      </w:r>
-    </w:p>
-    <w:p>
-      <w:pPr>
-        <w:pStyle w:val="ListParagraph"/>
-        <w:numPr>
-          <w:ilvl w:val="0"/>
-          <w:numId w:val="12"/>
-        </w:numPr>
-        <w:spacing w:after="0" w:line="240" w:lineRule="auto"/>
-        <w:rPr>
-          <w:rFonts w:cstheme="minorHAnsi"/>
-        </w:rPr>
-      </w:pPr>
-      <w:r>
-        <w:rPr>
-          <w:rFonts w:cstheme="minorHAnsi"/>
-        </w:rPr>
-        <w:t>Group lead in the development, deployment and support of image processing tools</w:t>
-      </w:r>
-    </w:p>
-    <w:p>
-      <w:pPr>
-        <w:pStyle w:val="ListParagraph"/>
-        <w:numPr>
-          <w:ilvl w:val="0"/>
-          <w:numId w:val="12"/>
-        </w:numPr>
-        <w:spacing w:after="0" w:line="240" w:lineRule="auto"/>
-        <w:rPr>
-          <w:rFonts w:cstheme="minorHAnsi"/>
-        </w:rPr>
-      </w:pPr>
-      <w:r>
-        <w:rPr>
-          <w:rFonts w:cstheme="minorHAnsi"/>
-        </w:rPr>
-        <w:t>Define specifications, generate and document detailed designs</w:t>
-      </w:r>
-    </w:p>
-    <w:p>
-      <w:pPr>
-        <w:pStyle w:val="ListParagraph"/>
-        <w:numPr>
-          <w:ilvl w:val="0"/>
-          <w:numId w:val="12"/>
-        </w:numPr>
-        <w:spacing w:after="0" w:line="240" w:lineRule="auto"/>
-        <w:rPr>
-          <w:rFonts w:cstheme="minorHAnsi"/>
-        </w:rPr>
-      </w:pPr>
-      <w:r>
-        <w:rPr>
-          <w:rFonts w:cstheme="minorHAnsi"/>
-        </w:rPr>
-        <w:t>Assign development tasks and track progress</w:t>
-      </w:r>
-    </w:p>
-    <w:p>
-      <w:pPr>
-        <w:pStyle w:val="ListParagraph"/>
-        <w:numPr>
-          <w:ilvl w:val="0"/>
-          <w:numId w:val="12"/>
-        </w:numPr>
-        <w:spacing w:after="0" w:line="240" w:lineRule="auto"/>
-        <w:rPr>
-          <w:rFonts w:cstheme="minorHAnsi"/>
-        </w:rPr>
-      </w:pPr>
-      <w:r>
-        <w:rPr>
-          <w:rFonts w:cstheme="minorHAnsi"/>
-        </w:rPr>
-        <w:t>Mentor junior developers</w:t>
-      </w:r>
-    </w:p>
-    <w:p>
-      <w:pPr>
-        <w:pStyle w:val="ListParagraph"/>
-        <w:numPr>
-          <w:ilvl w:val="0"/>
-          <w:numId w:val="12"/>
-        </w:numPr>
-        <w:spacing w:after="0" w:line="240" w:lineRule="auto"/>
-        <w:rPr>
-          <w:rFonts w:cstheme="minorHAnsi"/>
-        </w:rPr>
-      </w:pPr>
-      <w:r>
-        <w:rPr>
-          <w:rFonts w:cstheme="minorHAnsi"/>
-        </w:rPr>
-        <w:t>Systems administration of open LAN including all peripherals</w:t>
-      </w:r>
-    </w:p>
-    <w:p>
-      <w:pPr>
-        <w:pStyle w:val="ListParagraph"/>
-        <w:numPr>
-          <w:ilvl w:val="0"/>
-          <w:numId w:val="12"/>
-        </w:numPr>
-        <w:spacing w:after="0" w:line="240" w:lineRule="auto"/>
-        <w:rPr>
-          <w:rFonts w:cstheme="minorHAnsi"/>
-        </w:rPr>
-      </w:pPr>
-      <w:r>
-        <w:rPr>
-          <w:rFonts w:cstheme="minorHAnsi"/>
-        </w:rPr>
-        <w:t xml:space="preserve">Initiate and implement graphical development tools to automate multi-platform and multi-environment releases. </w:t>
-      </w:r>
-    </w:p>
-    <w:p>
-      <w:pPr>
-        <w:pStyle w:val="ListParagraph"/>
-        <w:numPr>
-          <w:ilvl w:val="0"/>
-          <w:numId w:val="12"/>
-        </w:numPr>
-        <w:spacing w:after="0" w:line="240" w:lineRule="auto"/>
-        <w:rPr>
-          <w:rFonts w:cstheme="minorHAnsi"/>
-        </w:rPr>
-      </w:pPr>
-      <w:r>
-        <w:rPr>
-          <w:rFonts w:cstheme="minorHAnsi"/>
-        </w:rPr>
-        <w:t>This made releases faster, more reliable and consistent</w:t>
-      </w:r>
-    </w:p>
-    <w:p>
-      <w:pPr>
-        <w:pStyle w:val="ListParagraph"/>
-        <w:numPr>
-          <w:ilvl w:val="0"/>
-          <w:numId w:val="12"/>
-        </w:numPr>
-        <w:spacing w:after="0" w:line="240" w:lineRule="auto"/>
-        <w:rPr>
-          <w:rFonts w:cstheme="minorHAnsi"/>
-        </w:rPr>
-      </w:pPr>
-      <w:r>
-        <w:rPr>
-          <w:rFonts w:cstheme="minorHAnsi"/>
-        </w:rPr>
-        <w:t>Provide customer site installation, training and support</w:t>
-      </w:r>
-    </w:p>
-    <w:p>
-      <w:pPr>
-        <w:pStyle w:val="ListParagraph"/>
-        <w:numPr>
-          <w:ilvl w:val="0"/>
-          <w:numId w:val="12"/>
-        </w:numPr>
-        <w:spacing w:after="0" w:line="240" w:lineRule="auto"/>
-        <w:rPr>
-          <w:rFonts w:cstheme="minorHAnsi"/>
-        </w:rPr>
-      </w:pPr>
-      <w:r>
-        <w:rPr>
-          <w:rFonts w:cstheme="minorHAnsi"/>
-        </w:rPr>
-        <w:t>Implement the initial Bathymetry prototype which won the initial funding contract that eventually led to the development of several applications currently on the market</w:t>
-      </w:r>
-    </w:p>
-    <w:p>
-      <w:pPr>
-        <w:pStyle w:val="ListParagraph"/>
-        <w:numPr>
-          <w:ilvl w:val="0"/>
-          <w:numId w:val="12"/>
-        </w:numPr>
-        <w:spacing w:after="0" w:line="240" w:lineRule="auto"/>
-        <w:rPr>
-          <w:rFonts w:cstheme="minorHAnsi"/>
-        </w:rPr>
-      </w:pPr>
-      <w:r>
-        <w:rPr>
-          <w:rFonts w:cstheme="minorHAnsi"/>
-        </w:rPr>
-        <w:t>Secret Level Security Clearance - inactive in 1997</w:t>
-      </w:r>
-    </w:p>
-    <w:p>
-      <w:pPr>
-        <w:pStyle w:val="ListParagraph"/>
-        <w:numPr>
-          <w:ilvl w:val="0"/>
-          <w:numId w:val="12"/>
-        </w:numPr>
-        <w:spacing w:after="0" w:line="240" w:lineRule="auto"/>
-        <w:rPr>
-          <w:rFonts w:cstheme="minorHAnsi"/>
-        </w:rPr>
-      </w:pPr>
-      <w:r>
-        <w:rPr>
-          <w:rFonts w:cstheme="minorHAnsi"/>
-          <w:b/>
-          <w:bCs/>
-        </w:rPr>
-        <w:t>Environment</w:t>
-      </w:r>
-      <w:r>
-        <w:rPr>
-          <w:rFonts w:cstheme="minorHAnsi"/>
-        </w:rPr>
-        <w:t>: C, C++, HTML, CSS, Leadership</w:t>
-      </w:r>
-    </w:p>
-    <w:p>
-      <w:pPr>
-        <w:spacing w:after="0" w:line="240" w:lineRule="auto"/>
-        <w:rPr>
-          <w:rFonts w:cstheme="minorHAnsi"/>
-        </w:rPr>
-      </w:pPr>
-    </w:p>
-    <w:p>
-      <w:pPr>
-        <w:spacing w:after="0" w:line="240" w:lineRule="auto"/>
-        <w:rPr>
-          <w:rFonts w:cstheme="minorHAnsi"/>
-          <w:b/>
-          <w:bCs/>
-        </w:rPr>
-      </w:pPr>
-      <w:r>
-        <w:rPr>
-          <w:rFonts w:cstheme="minorHAnsi"/>
-          <w:b/>
-          <w:bCs/>
-        </w:rPr>
-        <w:t xml:space="preserve">Wyle Laboratories, Hampton, VA </w:t>
-      </w:r>
-      <w:r>
-        <w:rPr>
-          <w:rFonts w:cstheme="minorHAnsi"/>
-          <w:b/>
-          <w:bCs/>
-        </w:rPr>
-        <w:tab/>
-      </w:r>
-      <w:r>
-        <w:rPr>
-          <w:rFonts w:cstheme="minorHAnsi"/>
-          <w:b/>
-          <w:bCs/>
-        </w:rPr>
-        <w:tab/>
-      </w:r>
-      <w:r>
-        <w:rPr>
-          <w:rFonts w:cstheme="minorHAnsi"/>
-          <w:b/>
-          <w:bCs/>
-        </w:rPr>
-        <w:tab/>
-      </w:r>
-      <w:r>
-        <w:rPr>
-          <w:rFonts w:cstheme="minorHAnsi"/>
-          <w:b/>
-          <w:bCs/>
-        </w:rPr>
-        <w:tab/>
-      </w:r>
-      <w:r>
-        <w:rPr>
-          <w:rFonts w:cstheme="minorHAnsi"/>
-          <w:b/>
-          <w:bCs/>
-        </w:rPr>
-        <w:tab/>
-      </w:r>
-      <w:r>
-        <w:rPr>
-          <w:rFonts w:cstheme="minorHAnsi"/>
-          <w:b/>
-          <w:bCs/>
-        </w:rPr>
-        <w:tab/>
-      </w:r>
-      <w:r>
-        <w:rPr>
-          <w:rFonts w:cstheme="minorHAnsi"/>
-          <w:b/>
-          <w:bCs/>
-        </w:rPr>
-        <w:tab/>
-      </w:r>
-      <w:r>
-        <w:rPr>
-          <w:rFonts w:cstheme="minorHAnsi"/>
-          <w:b/>
-          <w:bCs/>
-        </w:rPr>
-        <w:tab/>
-        <w:t xml:space="preserve">            </w:t>
-      </w:r>
-      <w:r>
-        <w:rPr>
-          <w:rFonts w:cstheme="minorHAnsi"/>
-          <w:b/>
-          <w:bCs/>
-        </w:rPr>
-        <w:t>Jun ‘93 – Dec ‘93</w:t>
-      </w:r>
-    </w:p>
-    <w:p>
-      <w:pPr>
-        <w:spacing w:after="0" w:line="240" w:lineRule="auto"/>
-        <w:rPr>
-          <w:rFonts w:cstheme="minorHAnsi"/>
-          <w:b/>
-          <w:bCs/>
-        </w:rPr>
-      </w:pPr>
-      <w:r>
-        <w:rPr>
-          <w:rFonts w:cstheme="minorHAnsi"/>
-          <w:b/>
-          <w:bCs/>
-        </w:rPr>
-        <w:t>Programmer</w:t>
-      </w:r>
-    </w:p>
-    <w:p>
-      <w:pPr>
-        <w:pStyle w:val="ListParagraph"/>
-        <w:numPr>
-          <w:ilvl w:val="0"/>
-          <w:numId w:val="13"/>
-        </w:numPr>
-        <w:spacing w:after="0" w:line="240" w:lineRule="auto"/>
-        <w:rPr>
-          <w:rFonts w:cstheme="minorHAnsi"/>
-        </w:rPr>
-      </w:pPr>
-      <w:r>
-        <w:rPr>
-          <w:rFonts w:cstheme="minorHAnsi"/>
-        </w:rPr>
-        <w:t>Develop software for real-time systems using parallel processing to acquire and buffer raw data from multiple sensors and calibrate to get intelligible results for analysis</w:t>
-      </w:r>
-    </w:p>
-    <w:p>
-      <w:pPr>
-        <w:pStyle w:val="ListParagraph"/>
-        <w:numPr>
-          <w:ilvl w:val="0"/>
-          <w:numId w:val="13"/>
-        </w:numPr>
-        <w:spacing w:after="0" w:line="240" w:lineRule="auto"/>
-        <w:rPr>
-          <w:rFonts w:cstheme="minorHAnsi"/>
-        </w:rPr>
-      </w:pPr>
-      <w:r>
-        <w:rPr>
-          <w:rFonts w:cstheme="minorHAnsi"/>
-        </w:rPr>
-        <w:t>Suggest and implement library routines to reduce redundant code</w:t>
-      </w:r>
-    </w:p>
-    <w:p>
-      <w:pPr>
-        <w:pStyle w:val="ListParagraph"/>
-        <w:numPr>
-          <w:ilvl w:val="0"/>
-          <w:numId w:val="13"/>
-        </w:numPr>
-        <w:spacing w:after="0" w:line="240" w:lineRule="auto"/>
-        <w:rPr>
-          <w:rFonts w:cstheme="minorHAnsi"/>
-        </w:rPr>
-      </w:pPr>
-      <w:r>
-        <w:rPr>
-          <w:rFonts w:cstheme="minorHAnsi"/>
-        </w:rPr>
-        <w:t>Maintain a Confidential Level Security Clearance - inactive in 1994</w:t>
-      </w:r>
-    </w:p>
-    <w:p>
-      <w:pPr>
-        <w:pStyle w:val="ListParagraph"/>
-        <w:numPr>
-          <w:ilvl w:val="0"/>
-          <w:numId w:val="13"/>
-        </w:numPr>
-        <w:spacing w:after="0" w:line="240" w:lineRule="auto"/>
-        <w:rPr>
-          <w:rFonts w:cstheme="minorHAnsi"/>
-        </w:rPr>
-      </w:pPr>
-      <w:r>
-        <w:rPr>
-          <w:rFonts w:cstheme="minorHAnsi"/>
-          <w:b/>
-          <w:bCs/>
-        </w:rPr>
-        <w:t>Environment</w:t>
-      </w:r>
-      <w:r>
-        <w:rPr>
-          <w:rFonts w:cstheme="minorHAnsi"/>
-        </w:rPr>
-        <w:t>: C, Shell Script</w:t>
+        <w:t xml:space="preserve">: HTML, CSS, JavaScript, </w:t>
+      </w:r>
+      <w:r>
+        <w:rPr>
+          <w:rFonts w:cstheme="minorHAnsi"/>
+        </w:rPr>
+        <w:t xml:space="preserve">SQL, </w:t>
+      </w:r>
+      <w:r>
+        <w:rPr>
+          <w:rFonts w:cstheme="minorHAnsi"/>
+        </w:rPr>
+        <w:t>Shell Script, C</w:t>
       </w:r>
     </w:p>
     <w:sectPr>

</xml_diff>

<commit_message>
tweeked resume and intro
</commit_message>
<xml_diff>
--- a/assets/documents/resume.docx
+++ b/assets/documents/resume.docx
@@ -1290,7 +1290,7 @@
           <w:b/>
           <w:bCs/>
         </w:rPr>
-        <w:t>Sr. Software Engineer</w:t>
+        <w:t>Software Engineer</w:t>
       </w:r>
     </w:p>
     <w:p>
@@ -1365,7 +1365,7 @@
         <w:rPr>
           <w:rFonts w:cstheme="minorHAnsi"/>
         </w:rPr>
-        <w:t>Create</w:t>
+        <w:t>Design and develop</w:t>
       </w:r>
       <w:r>
         <w:rPr>
@@ -1438,6 +1438,50 @@
           <w:rFonts w:cstheme="minorHAnsi"/>
         </w:rPr>
         <w:t>without assistance from software developers</w:t>
+      </w:r>
+    </w:p>
+    <w:p>
+      <w:pPr>
+        <w:pStyle w:val="ListParagraph"/>
+        <w:numPr>
+          <w:ilvl w:val="0"/>
+          <w:numId w:val="10"/>
+        </w:numPr>
+        <w:spacing w:after="0" w:line="240" w:lineRule="auto"/>
+        <w:rPr>
+          <w:rFonts w:cstheme="minorHAnsi"/>
+        </w:rPr>
+      </w:pPr>
+      <w:r>
+        <w:rPr>
+          <w:rFonts w:cstheme="minorHAnsi"/>
+        </w:rPr>
+        <w:t>Document detailed design specifications and users guide</w:t>
+      </w:r>
+    </w:p>
+    <w:p>
+      <w:pPr>
+        <w:pStyle w:val="ListParagraph"/>
+        <w:numPr>
+          <w:ilvl w:val="0"/>
+          <w:numId w:val="10"/>
+        </w:numPr>
+        <w:spacing w:after="0" w:line="240" w:lineRule="auto"/>
+        <w:rPr>
+          <w:rFonts w:cstheme="minorHAnsi"/>
+        </w:rPr>
+      </w:pPr>
+      <w:r>
+        <w:rPr>
+          <w:rFonts w:cstheme="minorHAnsi"/>
+        </w:rPr>
+        <w:t>Installation</w:t>
+      </w:r>
+      <w:r>
+        <w:rPr>
+          <w:rFonts w:cstheme="minorHAnsi"/>
+        </w:rPr>
+        <w:t>, training and customer support</w:t>
       </w:r>
     </w:p>
     <w:p>

</xml_diff>

<commit_message>
Simplified resume and added details to the index page
</commit_message>
<xml_diff>
--- a/assets/documents/resume.docx
+++ b/assets/documents/resume.docx
@@ -456,7 +456,13 @@
         <w:rPr>
           <w:rFonts w:cstheme="minorHAnsi"/>
         </w:rPr>
-        <w:t>Git, Github and Heroku Deployment</w:t>
+        <w:t>Visual Studio Code, Gi</w:t>
+      </w:r>
+      <w:r>
+        <w:rPr>
+          <w:rFonts w:cstheme="minorHAnsi"/>
+        </w:rPr>
+        <w:t>thub and Heroku Deployment</w:t>
       </w:r>
       <w:r>
         <w:rPr>
@@ -648,19 +654,7 @@
         <w:rPr>
           <w:rFonts w:cstheme="minorHAnsi"/>
         </w:rPr>
-        <w:t xml:space="preserve">Responsive Design, HTML5, CSS3, Bootstrap, Media Query, JavaScript, jQuery, JSON, Node, Express, React, </w:t>
-      </w:r>
-      <w:r>
-        <w:rPr>
-          <w:rFonts w:cstheme="minorHAnsi"/>
-        </w:rPr>
-        <w:t xml:space="preserve">SQL, </w:t>
-      </w:r>
-      <w:r>
-        <w:rPr>
-          <w:rFonts w:cstheme="minorHAnsi"/>
-        </w:rPr>
-        <w:t>RESTful, 3</w:t>
+        <w:t>Responsive Design, HTML5, CSS3, Bootstrap, Media Query, JavaScript, jQuery, JSON, Node, Express, React, SQL, RESTful, 3</w:t>
       </w:r>
       <w:r>
         <w:rPr>
@@ -673,19 +667,7 @@
         <w:rPr>
           <w:rFonts w:cstheme="minorHAnsi"/>
         </w:rPr>
-        <w:t xml:space="preserve"> Party API,</w:t>
-      </w:r>
-      <w:r>
-        <w:rPr>
-          <w:rFonts w:cstheme="minorHAnsi"/>
-        </w:rPr>
-        <w:t xml:space="preserve"> </w:t>
-      </w:r>
-      <w:r>
-        <w:rPr>
-          <w:rFonts w:cstheme="minorHAnsi"/>
-        </w:rPr>
-        <w:t xml:space="preserve">Git, Github and Heroku Deployment, Photoshop </w:t>
+        <w:t xml:space="preserve"> Party API, Visual Studio Code, Github and Heroku Deployment, Zoom</w:t>
       </w:r>
     </w:p>
     <w:p>
@@ -843,7 +825,7 @@
         <w:rPr>
           <w:rFonts w:cstheme="minorHAnsi"/>
         </w:rPr>
-        <w:t xml:space="preserve">Secured disability benefits and </w:t>
+        <w:t xml:space="preserve">Secure disability benefits and </w:t>
       </w:r>
       <w:r>
         <w:rPr>
@@ -932,15 +914,15 @@
           <w:b/>
           <w:bCs/>
         </w:rPr>
-        <w:t xml:space="preserve"> and Purple Finch Realty LLC</w:t>
-      </w:r>
-      <w:r>
-        <w:rPr>
-          <w:rFonts w:cstheme="minorHAnsi"/>
-          <w:b/>
-          <w:bCs/>
-        </w:rPr>
-        <w:t xml:space="preserve"> in</w:t>
+        <w:t xml:space="preserve"> </w:t>
+      </w:r>
+      <w:r>
+        <w:rPr>
+          <w:rFonts w:cstheme="minorHAnsi"/>
+          <w:b/>
+          <w:bCs/>
+        </w:rPr>
+        <w:t>in</w:t>
       </w:r>
       <w:r>
         <w:rPr>
@@ -1039,23 +1021,7 @@
           <w:b/>
           <w:bCs/>
         </w:rPr>
-        <w:t>Computer Consultant/</w:t>
-      </w:r>
-      <w:r>
-        <w:rPr>
-          <w:rFonts w:cstheme="minorHAnsi"/>
-          <w:b/>
-          <w:bCs/>
-        </w:rPr>
-        <w:t>Owner Broker</w:t>
-      </w:r>
-      <w:r>
-        <w:rPr>
-          <w:rFonts w:cstheme="minorHAnsi"/>
-          <w:b/>
-          <w:bCs/>
-        </w:rPr>
-        <w:t xml:space="preserve">  </w:t>
+        <w:t xml:space="preserve">Consultant </w:t>
       </w:r>
     </w:p>
     <w:p>
@@ -1074,7 +1040,13 @@
         <w:rPr>
           <w:rFonts w:cstheme="minorHAnsi"/>
         </w:rPr>
-        <w:t>Establish and maintain contacts</w:t>
+        <w:t xml:space="preserve">Establish and maintain </w:t>
+      </w:r>
+      <w:r>
+        <w:rPr>
+          <w:rFonts w:cstheme="minorHAnsi"/>
+        </w:rPr>
+        <w:t>customer relationships</w:t>
       </w:r>
     </w:p>
     <w:p>
@@ -1093,7 +1065,7 @@
         <w:rPr>
           <w:rFonts w:cstheme="minorHAnsi"/>
         </w:rPr>
-        <w:t>Determine customer needs</w:t>
+        <w:t>Customize existing websites</w:t>
       </w:r>
     </w:p>
     <w:p>
@@ -1111,44 +1083,6 @@
       <w:r>
         <w:rPr>
           <w:rFonts w:cstheme="minorHAnsi"/>
-        </w:rPr>
-        <w:t>Design, implement and install applications</w:t>
-      </w:r>
-    </w:p>
-    <w:p>
-      <w:pPr>
-        <w:pStyle w:val="ListParagraph"/>
-        <w:numPr>
-          <w:ilvl w:val="0"/>
-          <w:numId w:val="9"/>
-        </w:numPr>
-        <w:spacing w:after="0" w:line="240" w:lineRule="auto"/>
-        <w:rPr>
-          <w:rFonts w:cstheme="minorHAnsi"/>
-        </w:rPr>
-      </w:pPr>
-      <w:r>
-        <w:rPr>
-          <w:rFonts w:cstheme="minorHAnsi"/>
-        </w:rPr>
-        <w:t>Systems administration</w:t>
-      </w:r>
-    </w:p>
-    <w:p>
-      <w:pPr>
-        <w:pStyle w:val="ListParagraph"/>
-        <w:numPr>
-          <w:ilvl w:val="0"/>
-          <w:numId w:val="9"/>
-        </w:numPr>
-        <w:spacing w:after="0" w:line="240" w:lineRule="auto"/>
-        <w:rPr>
-          <w:rFonts w:cstheme="minorHAnsi"/>
-        </w:rPr>
-      </w:pPr>
-      <w:r>
-        <w:rPr>
-          <w:rFonts w:cstheme="minorHAnsi"/>
           <w:b/>
           <w:bCs/>
         </w:rPr>
@@ -1159,6 +1093,18 @@
           <w:rFonts w:cstheme="minorHAnsi"/>
         </w:rPr>
         <w:t>: HTML, CSS</w:t>
+      </w:r>
+      <w:r>
+        <w:rPr>
+          <w:rFonts w:cstheme="minorHAnsi"/>
+        </w:rPr>
+        <w:t xml:space="preserve">, </w:t>
+      </w:r>
+      <w:r>
+        <w:rPr>
+          <w:rFonts w:cstheme="minorHAnsi"/>
+        </w:rPr>
+        <w:t>Windows</w:t>
       </w:r>
     </w:p>
     <w:p>
@@ -1309,7 +1255,61 @@
         <w:rPr>
           <w:rFonts w:cstheme="minorHAnsi"/>
         </w:rPr>
-        <w:t>Design and develop</w:t>
+        <w:t>Implement</w:t>
+      </w:r>
+      <w:r>
+        <w:rPr>
+          <w:rFonts w:cstheme="minorHAnsi"/>
+        </w:rPr>
+        <w:t xml:space="preserve"> web</w:t>
+      </w:r>
+      <w:r>
+        <w:rPr>
+          <w:rFonts w:cstheme="minorHAnsi"/>
+        </w:rPr>
+        <w:t xml:space="preserve">-based </w:t>
+      </w:r>
+      <w:r>
+        <w:rPr>
+          <w:rFonts w:cstheme="minorHAnsi"/>
+        </w:rPr>
+        <w:t xml:space="preserve">application </w:t>
+      </w:r>
+      <w:r>
+        <w:rPr>
+          <w:rFonts w:cstheme="minorHAnsi"/>
+        </w:rPr>
+        <w:t>to</w:t>
+      </w:r>
+      <w:r>
+        <w:rPr>
+          <w:rFonts w:cstheme="minorHAnsi"/>
+        </w:rPr>
+        <w:t xml:space="preserve"> enable journalists to </w:t>
+      </w:r>
+      <w:r>
+        <w:rPr>
+          <w:rFonts w:cstheme="minorHAnsi"/>
+        </w:rPr>
+        <w:t>publish</w:t>
+      </w:r>
+      <w:r>
+        <w:rPr>
+          <w:rFonts w:cstheme="minorHAnsi"/>
+        </w:rPr>
+        <w:t xml:space="preserve"> and automatically </w:t>
+      </w:r>
+      <w:r>
+        <w:rPr>
+          <w:rFonts w:cstheme="minorHAnsi"/>
+        </w:rPr>
+        <w:t>move obsolete articles to a user accessible a</w:t>
+      </w:r>
+      <w:r>
+        <w:rPr>
+          <w:rFonts w:cstheme="minorHAnsi"/>
+        </w:rPr>
+        <w:t>rchive</w:t>
       </w:r>
       <w:r>
         <w:rPr>
@@ -1321,13 +1321,7 @@
         <w:rPr>
           <w:rFonts w:cstheme="minorHAnsi"/>
         </w:rPr>
-        <w:t>w</w:t>
-      </w:r>
-      <w:r>
-        <w:rPr>
-          <w:rFonts w:cstheme="minorHAnsi"/>
-        </w:rPr>
-        <w:t>eb and internal applications</w:t>
+        <w:t>without assistance from software developers</w:t>
       </w:r>
     </w:p>
     <w:p>
@@ -1346,7 +1340,7 @@
         <w:rPr>
           <w:rFonts w:cstheme="minorHAnsi"/>
         </w:rPr>
-        <w:t>Customer support</w:t>
+        <w:t>Generate technical documentation and user guide</w:t>
       </w:r>
     </w:p>
     <w:p>
@@ -1365,79 +1359,7 @@
         <w:rPr>
           <w:rFonts w:cstheme="minorHAnsi"/>
         </w:rPr>
-        <w:t>Design and develop</w:t>
-      </w:r>
-      <w:r>
-        <w:rPr>
-          <w:rFonts w:cstheme="minorHAnsi"/>
-        </w:rPr>
-        <w:t xml:space="preserve"> a</w:t>
-      </w:r>
-      <w:r>
-        <w:rPr>
-          <w:rFonts w:cstheme="minorHAnsi"/>
-        </w:rPr>
-        <w:t xml:space="preserve"> web</w:t>
-      </w:r>
-      <w:r>
-        <w:rPr>
-          <w:rFonts w:cstheme="minorHAnsi"/>
-        </w:rPr>
-        <w:t xml:space="preserve">-based </w:t>
-      </w:r>
-      <w:r>
-        <w:rPr>
-          <w:rFonts w:cstheme="minorHAnsi"/>
-        </w:rPr>
-        <w:t xml:space="preserve">application </w:t>
-      </w:r>
-      <w:r>
-        <w:rPr>
-          <w:rFonts w:cstheme="minorHAnsi"/>
-        </w:rPr>
-        <w:t>that</w:t>
-      </w:r>
-      <w:r>
-        <w:rPr>
-          <w:rFonts w:cstheme="minorHAnsi"/>
-        </w:rPr>
-        <w:t xml:space="preserve"> enable</w:t>
-      </w:r>
-      <w:r>
-        <w:rPr>
-          <w:rFonts w:cstheme="minorHAnsi"/>
-        </w:rPr>
-        <w:t>d</w:t>
-      </w:r>
-      <w:r>
-        <w:rPr>
-          <w:rFonts w:cstheme="minorHAnsi"/>
-        </w:rPr>
-        <w:t xml:space="preserve"> journalists to </w:t>
-      </w:r>
-      <w:r>
-        <w:rPr>
-          <w:rFonts w:cstheme="minorHAnsi"/>
-        </w:rPr>
-        <w:t>publish</w:t>
-      </w:r>
-      <w:r>
-        <w:rPr>
-          <w:rFonts w:cstheme="minorHAnsi"/>
-        </w:rPr>
-        <w:t xml:space="preserve"> and automatically archive</w:t>
-      </w:r>
-      <w:r>
-        <w:rPr>
-          <w:rFonts w:cstheme="minorHAnsi"/>
-        </w:rPr>
-        <w:t xml:space="preserve"> articles </w:t>
-      </w:r>
-      <w:r>
-        <w:rPr>
-          <w:rFonts w:cstheme="minorHAnsi"/>
-        </w:rPr>
-        <w:t>without assistance from software developers</w:t>
+        <w:t>Customer training and support</w:t>
       </w:r>
     </w:p>
     <w:p>
@@ -1455,50 +1377,6 @@
       <w:r>
         <w:rPr>
           <w:rFonts w:cstheme="minorHAnsi"/>
-        </w:rPr>
-        <w:t>Document detailed design specifications and users guide</w:t>
-      </w:r>
-    </w:p>
-    <w:p>
-      <w:pPr>
-        <w:pStyle w:val="ListParagraph"/>
-        <w:numPr>
-          <w:ilvl w:val="0"/>
-          <w:numId w:val="10"/>
-        </w:numPr>
-        <w:spacing w:after="0" w:line="240" w:lineRule="auto"/>
-        <w:rPr>
-          <w:rFonts w:cstheme="minorHAnsi"/>
-        </w:rPr>
-      </w:pPr>
-      <w:r>
-        <w:rPr>
-          <w:rFonts w:cstheme="minorHAnsi"/>
-        </w:rPr>
-        <w:t>Installation</w:t>
-      </w:r>
-      <w:r>
-        <w:rPr>
-          <w:rFonts w:cstheme="minorHAnsi"/>
-        </w:rPr>
-        <w:t>, training and customer support</w:t>
-      </w:r>
-    </w:p>
-    <w:p>
-      <w:pPr>
-        <w:pStyle w:val="ListParagraph"/>
-        <w:numPr>
-          <w:ilvl w:val="0"/>
-          <w:numId w:val="10"/>
-        </w:numPr>
-        <w:spacing w:after="0" w:line="240" w:lineRule="auto"/>
-        <w:rPr>
-          <w:rFonts w:cstheme="minorHAnsi"/>
-        </w:rPr>
-      </w:pPr>
-      <w:r>
-        <w:rPr>
-          <w:rFonts w:cstheme="minorHAnsi"/>
           <w:b/>
           <w:bCs/>
         </w:rPr>
@@ -1520,7 +1398,13 @@
         <w:rPr>
           <w:rFonts w:cstheme="minorHAnsi"/>
         </w:rPr>
-        <w:t>Shell Script, C</w:t>
+        <w:t xml:space="preserve">Shell Script, </w:t>
+      </w:r>
+      <w:r>
+        <w:rPr>
+          <w:rFonts w:cstheme="minorHAnsi"/>
+        </w:rPr>
+        <w:t>UNIX, Mac, Windows</w:t>
       </w:r>
     </w:p>
     <w:sectPr>

</xml_diff>

<commit_message>
updated index and resumes
</commit_message>
<xml_diff>
--- a/assets/documents/resume.docx
+++ b/assets/documents/resume.docx
@@ -52,15 +52,7 @@
           <w:b/>
           <w:bCs/>
         </w:rPr>
-        <w:t>Richmond, Virginia</w:t>
-      </w:r>
-      <w:r>
-        <w:rPr>
-          <w:rFonts w:cstheme="minorHAnsi"/>
-          <w:b/>
-          <w:bCs/>
-        </w:rPr>
-        <w:t xml:space="preserve"> | Available Immediately</w:t>
+        <w:t>Richmond, Virginia | Available Immediately</w:t>
       </w:r>
     </w:p>
     <w:p>
@@ -131,7 +123,7 @@
         <w:pStyle w:val="ListParagraph"/>
         <w:numPr>
           <w:ilvl w:val="0"/>
-          <w:numId w:val="1"/>
+          <w:numId w:val="14"/>
         </w:numPr>
         <w:spacing w:after="0" w:line="240" w:lineRule="auto"/>
         <w:rPr>
@@ -154,7 +146,7 @@
         <w:pStyle w:val="ListParagraph"/>
         <w:numPr>
           <w:ilvl w:val="0"/>
-          <w:numId w:val="2"/>
+          <w:numId w:val="15"/>
         </w:numPr>
         <w:spacing w:after="0" w:line="240" w:lineRule="auto"/>
         <w:rPr>
@@ -187,7 +179,7 @@
         <w:pStyle w:val="ListParagraph"/>
         <w:numPr>
           <w:ilvl w:val="0"/>
-          <w:numId w:val="3"/>
+          <w:numId w:val="16"/>
         </w:numPr>
         <w:spacing w:after="0" w:line="240" w:lineRule="auto"/>
         <w:rPr>
@@ -244,97 +236,8 @@
           <w:bCs/>
         </w:rPr>
       </w:pPr>
-      <w:r>
-        <w:rPr>
-          <w:rFonts w:cstheme="minorHAnsi"/>
-          <w:b/>
-          <w:bCs/>
-        </w:rPr>
-        <w:t xml:space="preserve">Self Employed in Richmond, VA </w:t>
-      </w:r>
-      <w:r>
-        <w:rPr>
-          <w:rFonts w:cstheme="minorHAnsi"/>
-          <w:b/>
-          <w:bCs/>
-        </w:rPr>
-        <w:tab/>
-      </w:r>
-      <w:r>
-        <w:rPr>
-          <w:rFonts w:cstheme="minorHAnsi"/>
-          <w:b/>
-          <w:bCs/>
-        </w:rPr>
-        <w:tab/>
-      </w:r>
-      <w:r>
-        <w:rPr>
-          <w:rFonts w:cstheme="minorHAnsi"/>
-          <w:b/>
-          <w:bCs/>
-        </w:rPr>
-        <w:tab/>
-      </w:r>
-      <w:r>
-        <w:rPr>
-          <w:rFonts w:cstheme="minorHAnsi"/>
-          <w:b/>
-          <w:bCs/>
-        </w:rPr>
-        <w:tab/>
-      </w:r>
-      <w:r>
-        <w:rPr>
-          <w:rFonts w:cstheme="minorHAnsi"/>
-          <w:b/>
-          <w:bCs/>
-        </w:rPr>
-        <w:tab/>
-      </w:r>
-      <w:r>
-        <w:rPr>
-          <w:rFonts w:cstheme="minorHAnsi"/>
-          <w:b/>
-          <w:bCs/>
-        </w:rPr>
-        <w:tab/>
-      </w:r>
-      <w:r>
-        <w:rPr>
-          <w:rFonts w:cstheme="minorHAnsi"/>
-          <w:b/>
-          <w:bCs/>
-        </w:rPr>
-        <w:tab/>
-      </w:r>
-      <w:r>
-        <w:rPr>
-          <w:rFonts w:cstheme="minorHAnsi"/>
-          <w:b/>
-          <w:bCs/>
-        </w:rPr>
-        <w:tab/>
-        <w:t xml:space="preserve">           </w:t>
-      </w:r>
-      <w:r>
-        <w:rPr>
-          <w:rFonts w:cstheme="minorHAnsi"/>
-          <w:b/>
-          <w:bCs/>
-        </w:rPr>
-        <w:t>Aug ’19 – Present</w:t>
-      </w:r>
-    </w:p>
-    <w:p>
-      <w:pPr>
-        <w:spacing w:after="0" w:line="240" w:lineRule="auto"/>
-        <w:rPr>
-          <w:rFonts w:cstheme="minorHAnsi"/>
-          <w:b/>
-          <w:bCs/>
-        </w:rPr>
-      </w:pPr>
+      <w:bookmarkStart w:id="0" w:name="_Hlk43820478"/>
+      <w:bookmarkStart w:id="1" w:name="_Hlk43824765"/>
       <w:r>
         <w:rPr>
           <w:rFonts w:cstheme="minorHAnsi"/>
@@ -349,7 +252,7 @@
         <w:pStyle w:val="ListParagraph"/>
         <w:numPr>
           <w:ilvl w:val="0"/>
-          <w:numId w:val="5"/>
+          <w:numId w:val="17"/>
         </w:numPr>
         <w:spacing w:after="0" w:line="240" w:lineRule="auto"/>
         <w:rPr>
@@ -360,7 +263,19 @@
         <w:rPr>
           <w:rFonts w:cstheme="minorHAnsi"/>
         </w:rPr>
-        <w:t>Provide tutoring services</w:t>
+        <w:t>Provide tutor</w:t>
+      </w:r>
+      <w:r>
+        <w:rPr>
+          <w:rFonts w:cstheme="minorHAnsi"/>
+        </w:rPr>
+        <w:t xml:space="preserve"> services </w:t>
+      </w:r>
+      <w:r>
+        <w:rPr>
+          <w:rFonts w:cstheme="minorHAnsi"/>
+        </w:rPr>
+        <w:t>for full-stack web development students via Zoom</w:t>
       </w:r>
     </w:p>
     <w:p>
@@ -368,7 +283,7 @@
         <w:pStyle w:val="ListParagraph"/>
         <w:numPr>
           <w:ilvl w:val="0"/>
-          <w:numId w:val="5"/>
+          <w:numId w:val="17"/>
         </w:numPr>
         <w:spacing w:after="0" w:line="240" w:lineRule="auto"/>
         <w:rPr>
@@ -389,130 +304,47 @@
         <w:rPr>
           <w:rFonts w:cstheme="minorHAnsi"/>
         </w:rPr>
-        <w:t xml:space="preserve">: </w:t>
-      </w:r>
-      <w:r>
-        <w:rPr>
-          <w:rFonts w:cstheme="minorHAnsi"/>
-        </w:rPr>
-        <w:t xml:space="preserve">Responsive Design, </w:t>
-      </w:r>
-      <w:r>
-        <w:rPr>
-          <w:rFonts w:cstheme="minorHAnsi"/>
-        </w:rPr>
-        <w:t xml:space="preserve">HTML5, CSS3, Bootstrap, Media Query, JavaScript, </w:t>
-      </w:r>
-      <w:r>
-        <w:rPr>
-          <w:rFonts w:cstheme="minorHAnsi"/>
-        </w:rPr>
-        <w:t xml:space="preserve">jQuery, JSON, </w:t>
-      </w:r>
-      <w:r>
-        <w:rPr>
-          <w:rFonts w:cstheme="minorHAnsi"/>
-        </w:rPr>
-        <w:t>Node, Express, React</w:t>
-      </w:r>
-      <w:r>
-        <w:rPr>
-          <w:rFonts w:cstheme="minorHAnsi"/>
-        </w:rPr>
-        <w:t xml:space="preserve">, </w:t>
-      </w:r>
-      <w:r>
-        <w:rPr>
-          <w:rFonts w:cstheme="minorHAnsi"/>
-        </w:rPr>
-        <w:t xml:space="preserve">SQL, </w:t>
-      </w:r>
-      <w:r>
-        <w:rPr>
-          <w:rFonts w:cstheme="minorHAnsi"/>
-        </w:rPr>
-        <w:t>RESTful, 3</w:t>
-      </w:r>
-      <w:r>
-        <w:rPr>
-          <w:rFonts w:cstheme="minorHAnsi"/>
-          <w:vertAlign w:val="superscript"/>
-        </w:rPr>
-        <w:t>rd</w:t>
-      </w:r>
-      <w:r>
-        <w:rPr>
-          <w:rFonts w:cstheme="minorHAnsi"/>
-        </w:rPr>
-        <w:t xml:space="preserve"> Party API,</w:t>
-      </w:r>
-      <w:r>
-        <w:rPr>
-          <w:rFonts w:cstheme="minorHAnsi"/>
-        </w:rPr>
-        <w:t xml:space="preserve"> </w:t>
-      </w:r>
-      <w:r>
-        <w:rPr>
-          <w:rFonts w:cstheme="minorHAnsi"/>
-        </w:rPr>
-        <w:t>Visual Studio Code, Gi</w:t>
-      </w:r>
-      <w:r>
-        <w:rPr>
-          <w:rFonts w:cstheme="minorHAnsi"/>
-        </w:rPr>
-        <w:t>thub and Heroku Deployment</w:t>
-      </w:r>
-      <w:r>
-        <w:rPr>
-          <w:rFonts w:cstheme="minorHAnsi"/>
-        </w:rPr>
-        <w:t>, Zoom</w:t>
-      </w:r>
-    </w:p>
-    <w:p>
-      <w:pPr>
-        <w:spacing w:after="0" w:line="240" w:lineRule="auto"/>
-        <w:rPr>
-          <w:rFonts w:cstheme="minorHAnsi"/>
-          <w:b/>
-          <w:bCs/>
-        </w:rPr>
-      </w:pPr>
-    </w:p>
-    <w:p>
-      <w:pPr>
-        <w:spacing w:after="0" w:line="240" w:lineRule="auto"/>
-        <w:rPr>
-          <w:rFonts w:cstheme="minorHAnsi"/>
-          <w:b/>
-          <w:bCs/>
-        </w:rPr>
-      </w:pPr>
-      <w:r>
-        <w:rPr>
-          <w:rFonts w:cstheme="minorHAnsi"/>
-          <w:b/>
-          <w:bCs/>
-        </w:rPr>
-        <w:t>University of Richmond</w:t>
-      </w:r>
-      <w:r>
-        <w:rPr>
-          <w:rFonts w:cstheme="minorHAnsi"/>
-          <w:b/>
-          <w:bCs/>
-        </w:rPr>
-        <w:t xml:space="preserve"> in</w:t>
-      </w:r>
-      <w:r>
-        <w:rPr>
-          <w:rFonts w:cstheme="minorHAnsi"/>
-          <w:b/>
-          <w:bCs/>
-        </w:rPr>
-        <w:t xml:space="preserve"> Richmond, VA </w:t>
+        <w:t xml:space="preserve">: Responsive Design, </w:t>
+      </w:r>
+      <w:r>
+        <w:rPr>
+          <w:rFonts w:cstheme="minorHAnsi"/>
+        </w:rPr>
+        <w:t xml:space="preserve">RESTful Applications, </w:t>
+      </w:r>
+      <w:r>
+        <w:rPr>
+          <w:rFonts w:cstheme="minorHAnsi"/>
+        </w:rPr>
+        <w:t>HTML5, CSS3, Bootstrap, Media Query, JavaScript, jQuery, JSON, Node, Express, React, SQL, Visual Studio Code, Github, Heroku, Zoom</w:t>
+      </w:r>
+    </w:p>
+    <w:p>
+      <w:pPr>
+        <w:spacing w:after="0" w:line="240" w:lineRule="auto"/>
+        <w:rPr>
+          <w:rFonts w:cstheme="minorHAnsi"/>
+          <w:b/>
+          <w:bCs/>
+        </w:rPr>
+      </w:pPr>
+    </w:p>
+    <w:p>
+      <w:pPr>
+        <w:spacing w:after="0" w:line="240" w:lineRule="auto"/>
+        <w:rPr>
+          <w:rFonts w:cstheme="minorHAnsi"/>
+          <w:b/>
+          <w:bCs/>
+        </w:rPr>
+      </w:pPr>
+      <w:r>
+        <w:rPr>
+          <w:rFonts w:cstheme="minorHAnsi"/>
+          <w:b/>
+          <w:bCs/>
+        </w:rPr>
+        <w:t xml:space="preserve">University of Richmond in Richmond, VA </w:t>
       </w:r>
       <w:r>
         <w:rPr>
@@ -569,22 +401,7 @@
           <w:bCs/>
         </w:rPr>
         <w:tab/>
-      </w:r>
-      <w:r>
-        <w:rPr>
-          <w:rFonts w:cstheme="minorHAnsi"/>
-          <w:b/>
-          <w:bCs/>
-        </w:rPr>
-        <w:t xml:space="preserve">             </w:t>
-      </w:r>
-      <w:r>
-        <w:rPr>
-          <w:rFonts w:cstheme="minorHAnsi"/>
-          <w:b/>
-          <w:bCs/>
-        </w:rPr>
-        <w:t>Jul ‘19 – Aug ’19</w:t>
+        <w:t xml:space="preserve">             Jul ‘19 – Aug ’19</w:t>
       </w:r>
     </w:p>
     <w:p>
@@ -610,7 +427,7 @@
         <w:pStyle w:val="ListParagraph"/>
         <w:numPr>
           <w:ilvl w:val="0"/>
-          <w:numId w:val="6"/>
+          <w:numId w:val="18"/>
         </w:numPr>
         <w:spacing w:after="0" w:line="240" w:lineRule="auto"/>
         <w:rPr>
@@ -621,7 +438,19 @@
         <w:rPr>
           <w:rFonts w:cstheme="minorHAnsi"/>
         </w:rPr>
-        <w:t>Individual and Group projects</w:t>
+        <w:t xml:space="preserve">Individual and </w:t>
+      </w:r>
+      <w:r>
+        <w:rPr>
+          <w:rFonts w:cstheme="minorHAnsi"/>
+        </w:rPr>
+        <w:t>g</w:t>
+      </w:r>
+      <w:r>
+        <w:rPr>
+          <w:rFonts w:cstheme="minorHAnsi"/>
+        </w:rPr>
+        <w:t>roup projects</w:t>
       </w:r>
     </w:p>
     <w:p>
@@ -629,11 +458,13 @@
         <w:pStyle w:val="ListParagraph"/>
         <w:numPr>
           <w:ilvl w:val="0"/>
-          <w:numId w:val="6"/>
+          <w:numId w:val="17"/>
         </w:numPr>
         <w:spacing w:after="0" w:line="240" w:lineRule="auto"/>
         <w:rPr>
           <w:rFonts w:cstheme="minorHAnsi"/>
+          <w:b/>
+          <w:bCs/>
         </w:rPr>
       </w:pPr>
       <w:r>
@@ -648,52 +479,40 @@
         <w:rPr>
           <w:rFonts w:cstheme="minorHAnsi"/>
         </w:rPr>
-        <w:t xml:space="preserve">: </w:t>
-      </w:r>
-      <w:r>
-        <w:rPr>
-          <w:rFonts w:cstheme="minorHAnsi"/>
-        </w:rPr>
-        <w:t>Responsive Design, HTML5, CSS3, Bootstrap, Media Query, JavaScript, jQuery, JSON, Node, Express, React, SQL, RESTful, 3</w:t>
-      </w:r>
-      <w:r>
-        <w:rPr>
-          <w:rFonts w:cstheme="minorHAnsi"/>
-          <w:vertAlign w:val="superscript"/>
-        </w:rPr>
-        <w:t>rd</w:t>
-      </w:r>
-      <w:r>
-        <w:rPr>
-          <w:rFonts w:cstheme="minorHAnsi"/>
-        </w:rPr>
-        <w:t xml:space="preserve"> Party API, Visual Studio Code, Github and Heroku Deployment, Zoom</w:t>
-      </w:r>
-    </w:p>
-    <w:p>
-      <w:pPr>
-        <w:spacing w:after="0" w:line="240" w:lineRule="auto"/>
-        <w:rPr>
-          <w:rFonts w:cstheme="minorHAnsi"/>
-        </w:rPr>
-      </w:pPr>
-    </w:p>
-    <w:p>
-      <w:pPr>
-        <w:spacing w:after="0" w:line="240" w:lineRule="auto"/>
-        <w:rPr>
-          <w:rFonts w:cstheme="minorHAnsi"/>
-          <w:b/>
-          <w:bCs/>
-        </w:rPr>
-      </w:pPr>
-      <w:r>
-        <w:rPr>
-          <w:rFonts w:cstheme="minorHAnsi"/>
-          <w:b/>
-          <w:bCs/>
-        </w:rPr>
-        <w:t>Volunteer</w:t>
+        <w:t>:</w:t>
+      </w:r>
+      <w:r>
+        <w:rPr>
+          <w:rFonts w:cstheme="minorHAnsi"/>
+        </w:rPr>
+        <w:t xml:space="preserve"> Responsive Design, RESTful Applications, HTML5, CSS3, Bootstrap, Media Query, JavaScript, jQuery, JSON, Node, Express, React, SQL, Visual Studio Code, Github, Heroku, Zoom</w:t>
+      </w:r>
+    </w:p>
+    <w:bookmarkEnd w:id="1"/>
+    <w:p>
+      <w:pPr>
+        <w:spacing w:after="0" w:line="240" w:lineRule="auto"/>
+        <w:rPr>
+          <w:rFonts w:cstheme="minorHAnsi"/>
+        </w:rPr>
+      </w:pPr>
+    </w:p>
+    <w:p>
+      <w:pPr>
+        <w:spacing w:after="0" w:line="240" w:lineRule="auto"/>
+        <w:rPr>
+          <w:rFonts w:cstheme="minorHAnsi"/>
+          <w:b/>
+          <w:bCs/>
+        </w:rPr>
+      </w:pPr>
+      <w:r>
+        <w:rPr>
+          <w:rFonts w:cstheme="minorHAnsi"/>
+          <w:b/>
+          <w:bCs/>
+        </w:rPr>
+        <w:t>Home</w:t>
       </w:r>
       <w:r>
         <w:rPr>
@@ -709,7 +528,25 @@
           <w:b/>
           <w:bCs/>
         </w:rPr>
-        <w:t xml:space="preserve"> Richmond, VA </w:t>
+        <w:t xml:space="preserve"> Richmond, VA</w:t>
+      </w:r>
+    </w:p>
+    <w:p>
+      <w:pPr>
+        <w:spacing w:after="0" w:line="240" w:lineRule="auto"/>
+        <w:rPr>
+          <w:rFonts w:cstheme="minorHAnsi"/>
+          <w:b/>
+          <w:bCs/>
+        </w:rPr>
+      </w:pPr>
+      <w:r>
+        <w:rPr>
+          <w:rFonts w:cstheme="minorHAnsi"/>
+          <w:b/>
+          <w:bCs/>
+        </w:rPr>
+        <w:t xml:space="preserve">Volunteer in Richmond, VA </w:t>
       </w:r>
       <w:r>
         <w:rPr>
@@ -790,23 +627,7 @@
           <w:bCs/>
         </w:rPr>
         <w:tab/>
-        <w:t xml:space="preserve"> </w:t>
-      </w:r>
-      <w:r>
-        <w:rPr>
-          <w:rFonts w:cstheme="minorHAnsi"/>
-          <w:b/>
-          <w:bCs/>
-        </w:rPr>
-        <w:t>Jul ’10 – Jul ‘1</w:t>
-      </w:r>
-      <w:r>
-        <w:rPr>
-          <w:rFonts w:cstheme="minorHAnsi"/>
-          <w:b/>
-          <w:bCs/>
-        </w:rPr>
-        <w:t>8</w:t>
+        <w:t xml:space="preserve"> Jul ’10 – Jul ‘18</w:t>
       </w:r>
     </w:p>
     <w:p>
@@ -814,7 +635,7 @@
         <w:pStyle w:val="ListParagraph"/>
         <w:numPr>
           <w:ilvl w:val="0"/>
-          <w:numId w:val="8"/>
+          <w:numId w:val="19"/>
         </w:numPr>
         <w:spacing w:after="0" w:line="240" w:lineRule="auto"/>
         <w:rPr>
@@ -825,31 +646,116 @@
         <w:rPr>
           <w:rFonts w:cstheme="minorHAnsi"/>
         </w:rPr>
-        <w:t xml:space="preserve">Secure disability benefits and </w:t>
-      </w:r>
-      <w:r>
-        <w:rPr>
-          <w:rFonts w:cstheme="minorHAnsi"/>
-        </w:rPr>
-        <w:t>a $1,000.000 grant</w:t>
-      </w:r>
-      <w:r>
-        <w:rPr>
-          <w:rFonts w:cstheme="minorHAnsi"/>
-        </w:rPr>
-        <w:t xml:space="preserve"> for</w:t>
-      </w:r>
-      <w:r>
-        <w:rPr>
-          <w:rFonts w:cstheme="minorHAnsi"/>
-        </w:rPr>
-        <w:t xml:space="preserve"> an</w:t>
-      </w:r>
-      <w:r>
-        <w:rPr>
-          <w:rFonts w:cstheme="minorHAnsi"/>
-        </w:rPr>
-        <w:t xml:space="preserve"> organ transplant </w:t>
+        <w:t>Plan, Organize, Secure disability benefits and a $1,000,000 grant for organ transplant</w:t>
+      </w:r>
+    </w:p>
+    <w:p>
+      <w:pPr>
+        <w:spacing w:after="0" w:line="240" w:lineRule="auto"/>
+        <w:rPr>
+          <w:rFonts w:cstheme="minorHAnsi"/>
+        </w:rPr>
+      </w:pPr>
+    </w:p>
+    <w:p>
+      <w:pPr>
+        <w:spacing w:after="0" w:line="240" w:lineRule="auto"/>
+        <w:rPr>
+          <w:rFonts w:cstheme="minorHAnsi"/>
+          <w:b/>
+          <w:bCs/>
+        </w:rPr>
+      </w:pPr>
+      <w:r>
+        <w:rPr>
+          <w:rFonts w:cstheme="minorHAnsi"/>
+          <w:b/>
+          <w:bCs/>
+        </w:rPr>
+        <w:t xml:space="preserve">Sherrie McNulty LLC in Merrimack, NH </w:t>
+      </w:r>
+      <w:r>
+        <w:rPr>
+          <w:rFonts w:cstheme="minorHAnsi"/>
+          <w:b/>
+          <w:bCs/>
+        </w:rPr>
+        <w:tab/>
+      </w:r>
+      <w:r>
+        <w:rPr>
+          <w:rFonts w:cstheme="minorHAnsi"/>
+          <w:b/>
+          <w:bCs/>
+        </w:rPr>
+        <w:tab/>
+      </w:r>
+      <w:r>
+        <w:rPr>
+          <w:rFonts w:cstheme="minorHAnsi"/>
+          <w:b/>
+          <w:bCs/>
+        </w:rPr>
+        <w:tab/>
+      </w:r>
+      <w:r>
+        <w:rPr>
+          <w:rFonts w:cstheme="minorHAnsi"/>
+          <w:b/>
+          <w:bCs/>
+        </w:rPr>
+        <w:tab/>
+      </w:r>
+      <w:r>
+        <w:rPr>
+          <w:rFonts w:cstheme="minorHAnsi"/>
+          <w:b/>
+          <w:bCs/>
+        </w:rPr>
+        <w:tab/>
+      </w:r>
+      <w:r>
+        <w:rPr>
+          <w:rFonts w:cstheme="minorHAnsi"/>
+          <w:b/>
+          <w:bCs/>
+        </w:rPr>
+        <w:tab/>
+      </w:r>
+      <w:r>
+        <w:rPr>
+          <w:rFonts w:cstheme="minorHAnsi"/>
+          <w:b/>
+          <w:bCs/>
+        </w:rPr>
+        <w:tab/>
+      </w:r>
+      <w:r>
+        <w:rPr>
+          <w:rFonts w:cstheme="minorHAnsi"/>
+          <w:b/>
+          <w:bCs/>
+        </w:rPr>
+        <w:tab/>
+        <w:t xml:space="preserve">              Dec ‘01 – Jul ‘10</w:t>
+      </w:r>
+    </w:p>
+    <w:p>
+      <w:pPr>
+        <w:spacing w:after="0" w:line="240" w:lineRule="auto"/>
+        <w:rPr>
+          <w:rFonts w:cstheme="minorHAnsi"/>
+          <w:b/>
+          <w:bCs/>
+        </w:rPr>
+      </w:pPr>
+      <w:r>
+        <w:rPr>
+          <w:rFonts w:cstheme="minorHAnsi"/>
+          <w:b/>
+          <w:bCs/>
+        </w:rPr>
+        <w:t xml:space="preserve">Consultant </w:t>
       </w:r>
     </w:p>
     <w:p>
@@ -857,7 +763,7 @@
         <w:pStyle w:val="ListParagraph"/>
         <w:numPr>
           <w:ilvl w:val="0"/>
-          <w:numId w:val="8"/>
+          <w:numId w:val="20"/>
         </w:numPr>
         <w:spacing w:after="0" w:line="240" w:lineRule="auto"/>
         <w:rPr>
@@ -868,160 +774,7 @@
         <w:rPr>
           <w:rFonts w:cstheme="minorHAnsi"/>
         </w:rPr>
-        <w:t xml:space="preserve">Planning, Organization, </w:t>
-      </w:r>
-      <w:r>
-        <w:rPr>
-          <w:rFonts w:cstheme="minorHAnsi"/>
-        </w:rPr>
-        <w:t xml:space="preserve">Communication, </w:t>
-      </w:r>
-      <w:r>
-        <w:rPr>
-          <w:rFonts w:cstheme="minorHAnsi"/>
-        </w:rPr>
-        <w:t xml:space="preserve">Personal Care </w:t>
-      </w:r>
-    </w:p>
-    <w:p>
-      <w:pPr>
-        <w:spacing w:after="0" w:line="240" w:lineRule="auto"/>
-        <w:rPr>
-          <w:rFonts w:cstheme="minorHAnsi"/>
-        </w:rPr>
-      </w:pPr>
-    </w:p>
-    <w:p>
-      <w:pPr>
-        <w:spacing w:after="0" w:line="240" w:lineRule="auto"/>
-        <w:rPr>
-          <w:rFonts w:cstheme="minorHAnsi"/>
-          <w:b/>
-          <w:bCs/>
-        </w:rPr>
-      </w:pPr>
-      <w:r>
-        <w:rPr>
-          <w:rFonts w:cstheme="minorHAnsi"/>
-          <w:b/>
-          <w:bCs/>
-        </w:rPr>
-        <w:t>Sherrie McNulty LLC</w:t>
-      </w:r>
-      <w:r>
-        <w:rPr>
-          <w:rFonts w:cstheme="minorHAnsi"/>
-          <w:b/>
-          <w:bCs/>
-        </w:rPr>
-        <w:t xml:space="preserve"> </w:t>
-      </w:r>
-      <w:r>
-        <w:rPr>
-          <w:rFonts w:cstheme="minorHAnsi"/>
-          <w:b/>
-          <w:bCs/>
-        </w:rPr>
-        <w:t>in</w:t>
-      </w:r>
-      <w:r>
-        <w:rPr>
-          <w:rFonts w:cstheme="minorHAnsi"/>
-          <w:b/>
-          <w:bCs/>
-        </w:rPr>
-        <w:t xml:space="preserve"> Merrimack, NH </w:t>
-      </w:r>
-      <w:r>
-        <w:rPr>
-          <w:rFonts w:cstheme="minorHAnsi"/>
-          <w:b/>
-          <w:bCs/>
-        </w:rPr>
-        <w:tab/>
-      </w:r>
-      <w:r>
-        <w:rPr>
-          <w:rFonts w:cstheme="minorHAnsi"/>
-          <w:b/>
-          <w:bCs/>
-        </w:rPr>
-        <w:tab/>
-      </w:r>
-      <w:r>
-        <w:rPr>
-          <w:rFonts w:cstheme="minorHAnsi"/>
-          <w:b/>
-          <w:bCs/>
-        </w:rPr>
-        <w:tab/>
-      </w:r>
-      <w:r>
-        <w:rPr>
-          <w:rFonts w:cstheme="minorHAnsi"/>
-          <w:b/>
-          <w:bCs/>
-        </w:rPr>
-        <w:tab/>
-      </w:r>
-      <w:r>
-        <w:rPr>
-          <w:rFonts w:cstheme="minorHAnsi"/>
-          <w:b/>
-          <w:bCs/>
-        </w:rPr>
-        <w:tab/>
-      </w:r>
-      <w:r>
-        <w:rPr>
-          <w:rFonts w:cstheme="minorHAnsi"/>
-          <w:b/>
-          <w:bCs/>
-        </w:rPr>
-        <w:tab/>
-      </w:r>
-      <w:r>
-        <w:rPr>
-          <w:rFonts w:cstheme="minorHAnsi"/>
-          <w:b/>
-          <w:bCs/>
-        </w:rPr>
-        <w:tab/>
-      </w:r>
-      <w:r>
-        <w:rPr>
-          <w:rFonts w:cstheme="minorHAnsi"/>
-          <w:b/>
-          <w:bCs/>
-        </w:rPr>
-        <w:tab/>
-        <w:t xml:space="preserve">              </w:t>
-      </w:r>
-      <w:r>
-        <w:rPr>
-          <w:rFonts w:cstheme="minorHAnsi"/>
-          <w:b/>
-          <w:bCs/>
-        </w:rPr>
-        <w:t>Dec ‘01 – Jul ‘10</w:t>
-      </w:r>
-    </w:p>
-    <w:p>
-      <w:pPr>
-        <w:spacing w:after="0" w:line="240" w:lineRule="auto"/>
-        <w:rPr>
-          <w:rFonts w:cstheme="minorHAnsi"/>
-          <w:b/>
-          <w:bCs/>
-        </w:rPr>
-      </w:pPr>
-      <w:r>
-        <w:rPr>
-          <w:rFonts w:cstheme="minorHAnsi"/>
-          <w:b/>
-          <w:bCs/>
-        </w:rPr>
-        <w:t xml:space="preserve">Consultant </w:t>
+        <w:t>Establish and maintain customer relationships</w:t>
       </w:r>
     </w:p>
     <w:p>
@@ -1029,7 +782,7 @@
         <w:pStyle w:val="ListParagraph"/>
         <w:numPr>
           <w:ilvl w:val="0"/>
-          <w:numId w:val="9"/>
+          <w:numId w:val="20"/>
         </w:numPr>
         <w:spacing w:after="0" w:line="240" w:lineRule="auto"/>
         <w:rPr>
@@ -1040,13 +793,7 @@
         <w:rPr>
           <w:rFonts w:cstheme="minorHAnsi"/>
         </w:rPr>
-        <w:t xml:space="preserve">Establish and maintain </w:t>
-      </w:r>
-      <w:r>
-        <w:rPr>
-          <w:rFonts w:cstheme="minorHAnsi"/>
-        </w:rPr>
-        <w:t>customer relationships</w:t>
+        <w:t>Customize existing websites</w:t>
       </w:r>
     </w:p>
     <w:p>
@@ -1054,7 +801,7 @@
         <w:pStyle w:val="ListParagraph"/>
         <w:numPr>
           <w:ilvl w:val="0"/>
-          <w:numId w:val="9"/>
+          <w:numId w:val="20"/>
         </w:numPr>
         <w:spacing w:after="0" w:line="240" w:lineRule="auto"/>
         <w:rPr>
@@ -1065,7 +812,7 @@
         <w:rPr>
           <w:rFonts w:cstheme="minorHAnsi"/>
         </w:rPr>
-        <w:t>Customize existing websites</w:t>
+        <w:t>Produce marketing materials</w:t>
       </w:r>
     </w:p>
     <w:p>
@@ -1073,7 +820,7 @@
         <w:pStyle w:val="ListParagraph"/>
         <w:numPr>
           <w:ilvl w:val="0"/>
-          <w:numId w:val="9"/>
+          <w:numId w:val="20"/>
         </w:numPr>
         <w:spacing w:after="0" w:line="240" w:lineRule="auto"/>
         <w:rPr>
@@ -1092,61 +839,33 @@
         <w:rPr>
           <w:rFonts w:cstheme="minorHAnsi"/>
         </w:rPr>
-        <w:t>: HTML, CSS</w:t>
-      </w:r>
-      <w:r>
-        <w:rPr>
-          <w:rFonts w:cstheme="minorHAnsi"/>
-        </w:rPr>
-        <w:t xml:space="preserve">, </w:t>
-      </w:r>
-      <w:r>
-        <w:rPr>
-          <w:rFonts w:cstheme="minorHAnsi"/>
-        </w:rPr>
-        <w:t>Windows</w:t>
-      </w:r>
-    </w:p>
-    <w:p>
-      <w:pPr>
-        <w:spacing w:after="0" w:line="240" w:lineRule="auto"/>
-        <w:rPr>
-          <w:rFonts w:cstheme="minorHAnsi"/>
-        </w:rPr>
-      </w:pPr>
-    </w:p>
-    <w:p>
-      <w:pPr>
-        <w:spacing w:after="0" w:line="240" w:lineRule="auto"/>
-        <w:rPr>
-          <w:rFonts w:cstheme="minorHAnsi"/>
-          <w:b/>
-          <w:bCs/>
-        </w:rPr>
-      </w:pPr>
-      <w:r>
-        <w:rPr>
-          <w:rFonts w:cstheme="minorHAnsi"/>
-          <w:b/>
-          <w:bCs/>
-        </w:rPr>
-        <w:t xml:space="preserve">Avid Technology, Inc </w:t>
-      </w:r>
-      <w:r>
-        <w:rPr>
-          <w:rFonts w:cstheme="minorHAnsi"/>
-          <w:b/>
-          <w:bCs/>
-        </w:rPr>
-        <w:t xml:space="preserve">in </w:t>
-      </w:r>
-      <w:r>
-        <w:rPr>
-          <w:rFonts w:cstheme="minorHAnsi"/>
-          <w:b/>
-          <w:bCs/>
-        </w:rPr>
-        <w:t xml:space="preserve">Tewksbury, MA </w:t>
+        <w:t>: HTML, CSS, Windows, Photoshop</w:t>
+      </w:r>
+    </w:p>
+    <w:p>
+      <w:pPr>
+        <w:spacing w:after="0" w:line="240" w:lineRule="auto"/>
+        <w:rPr>
+          <w:rFonts w:cstheme="minorHAnsi"/>
+        </w:rPr>
+      </w:pPr>
+    </w:p>
+    <w:p>
+      <w:pPr>
+        <w:spacing w:after="0" w:line="240" w:lineRule="auto"/>
+        <w:rPr>
+          <w:rFonts w:cstheme="minorHAnsi"/>
+          <w:b/>
+          <w:bCs/>
+        </w:rPr>
+      </w:pPr>
+      <w:r>
+        <w:rPr>
+          <w:rFonts w:cstheme="minorHAnsi"/>
+          <w:b/>
+          <w:bCs/>
+        </w:rPr>
+        <w:t xml:space="preserve">Avid Technology, Inc in Tewksbury, MA </w:t>
       </w:r>
       <w:r>
         <w:rPr>
@@ -1203,27 +922,12 @@
           <w:bCs/>
         </w:rPr>
         <w:tab/>
-      </w:r>
-      <w:r>
-        <w:rPr>
-          <w:rFonts w:cstheme="minorHAnsi"/>
-          <w:b/>
-          <w:bCs/>
-        </w:rPr>
-        <w:t xml:space="preserve">           </w:t>
-      </w:r>
-      <w:r>
-        <w:rPr>
-          <w:rFonts w:cstheme="minorHAnsi"/>
-          <w:b/>
-          <w:bCs/>
-        </w:rPr>
-        <w:t>Dec ‘00 – Aug ‘01</w:t>
-      </w:r>
-    </w:p>
-    <w:p>
-      <w:pPr>
-        <w:spacing w:after="0" w:line="240" w:lineRule="auto"/>
+        <w:t xml:space="preserve">           Dec ‘00 – Aug ‘01</w:t>
+      </w:r>
+    </w:p>
+    <w:p>
+      <w:pPr>
+        <w:spacing w:after="6" w:line="240" w:lineRule="auto"/>
         <w:rPr>
           <w:rFonts w:cstheme="minorHAnsi"/>
           <w:b/>
@@ -1244,7 +948,7 @@
         <w:pStyle w:val="ListParagraph"/>
         <w:numPr>
           <w:ilvl w:val="0"/>
-          <w:numId w:val="10"/>
+          <w:numId w:val="21"/>
         </w:numPr>
         <w:spacing w:after="0" w:line="240" w:lineRule="auto"/>
         <w:rPr>
@@ -1255,73 +959,7 @@
         <w:rPr>
           <w:rFonts w:cstheme="minorHAnsi"/>
         </w:rPr>
-        <w:t>Implement</w:t>
-      </w:r>
-      <w:r>
-        <w:rPr>
-          <w:rFonts w:cstheme="minorHAnsi"/>
-        </w:rPr>
-        <w:t xml:space="preserve"> web</w:t>
-      </w:r>
-      <w:r>
-        <w:rPr>
-          <w:rFonts w:cstheme="minorHAnsi"/>
-        </w:rPr>
-        <w:t xml:space="preserve">-based </w:t>
-      </w:r>
-      <w:r>
-        <w:rPr>
-          <w:rFonts w:cstheme="minorHAnsi"/>
-        </w:rPr>
-        <w:t xml:space="preserve">application </w:t>
-      </w:r>
-      <w:r>
-        <w:rPr>
-          <w:rFonts w:cstheme="minorHAnsi"/>
-        </w:rPr>
-        <w:t>to</w:t>
-      </w:r>
-      <w:r>
-        <w:rPr>
-          <w:rFonts w:cstheme="minorHAnsi"/>
-        </w:rPr>
-        <w:t xml:space="preserve"> enable journalists to </w:t>
-      </w:r>
-      <w:r>
-        <w:rPr>
-          <w:rFonts w:cstheme="minorHAnsi"/>
-        </w:rPr>
-        <w:t>publish</w:t>
-      </w:r>
-      <w:r>
-        <w:rPr>
-          <w:rFonts w:cstheme="minorHAnsi"/>
-        </w:rPr>
-        <w:t xml:space="preserve"> and automatically </w:t>
-      </w:r>
-      <w:r>
-        <w:rPr>
-          <w:rFonts w:cstheme="minorHAnsi"/>
-        </w:rPr>
-        <w:t>move obsolete articles to a user accessible a</w:t>
-      </w:r>
-      <w:r>
-        <w:rPr>
-          <w:rFonts w:cstheme="minorHAnsi"/>
-        </w:rPr>
-        <w:t>rchive</w:t>
-      </w:r>
-      <w:r>
-        <w:rPr>
-          <w:rFonts w:cstheme="minorHAnsi"/>
-        </w:rPr>
-        <w:t xml:space="preserve"> </w:t>
-      </w:r>
-      <w:r>
-        <w:rPr>
-          <w:rFonts w:cstheme="minorHAnsi"/>
-        </w:rPr>
-        <w:t>without assistance from software developers</w:t>
+        <w:t>Save the expense of buying a costly off-the-shelf content management system by implementing an abbreviated version for journalists to release and archive articles for online access (it was a suggestion that got me hired)</w:t>
       </w:r>
     </w:p>
     <w:p>
@@ -1329,7 +967,7 @@
         <w:pStyle w:val="ListParagraph"/>
         <w:numPr>
           <w:ilvl w:val="0"/>
-          <w:numId w:val="10"/>
+          <w:numId w:val="21"/>
         </w:numPr>
         <w:spacing w:after="0" w:line="240" w:lineRule="auto"/>
         <w:rPr>
@@ -1340,7 +978,7 @@
         <w:rPr>
           <w:rFonts w:cstheme="minorHAnsi"/>
         </w:rPr>
-        <w:t>Generate technical documentation and user guide</w:t>
+        <w:t>Generate technical documentation and a user guide</w:t>
       </w:r>
     </w:p>
     <w:p>
@@ -1348,7 +986,7 @@
         <w:pStyle w:val="ListParagraph"/>
         <w:numPr>
           <w:ilvl w:val="0"/>
-          <w:numId w:val="10"/>
+          <w:numId w:val="21"/>
         </w:numPr>
         <w:spacing w:after="0" w:line="240" w:lineRule="auto"/>
         <w:rPr>
@@ -1359,7 +997,7 @@
         <w:rPr>
           <w:rFonts w:cstheme="minorHAnsi"/>
         </w:rPr>
-        <w:t>Customer training and support</w:t>
+        <w:t>Provide customer training and support</w:t>
       </w:r>
     </w:p>
     <w:p>
@@ -1367,7 +1005,7 @@
         <w:pStyle w:val="ListParagraph"/>
         <w:numPr>
           <w:ilvl w:val="0"/>
-          <w:numId w:val="10"/>
+          <w:numId w:val="21"/>
         </w:numPr>
         <w:spacing w:after="0" w:line="240" w:lineRule="auto"/>
         <w:rPr>
@@ -1386,27 +1024,11 @@
         <w:rPr>
           <w:rFonts w:cstheme="minorHAnsi"/>
         </w:rPr>
-        <w:t xml:space="preserve">: HTML, CSS, JavaScript, </w:t>
-      </w:r>
-      <w:r>
-        <w:rPr>
-          <w:rFonts w:cstheme="minorHAnsi"/>
-        </w:rPr>
-        <w:t xml:space="preserve">SQL, </w:t>
-      </w:r>
-      <w:r>
-        <w:rPr>
-          <w:rFonts w:cstheme="minorHAnsi"/>
-        </w:rPr>
-        <w:t xml:space="preserve">Shell Script, </w:t>
-      </w:r>
-      <w:r>
-        <w:rPr>
-          <w:rFonts w:cstheme="minorHAnsi"/>
-        </w:rPr>
-        <w:t>UNIX, Mac, Windows</w:t>
-      </w:r>
-    </w:p>
+        <w:t>: HTML, CSS, JavaScript, SQL, Shell Script, UNIX, Mac, Windows</w:t>
+      </w:r>
+      <w:bookmarkEnd w:id="0"/>
+    </w:p>
+    <w:p/>
     <w:sectPr>
       <w:pgSz w:w="12240" w:h="15840"/>
       <w:pgMar w:top="720" w:right="720" w:bottom="720" w:left="720" w:header="720" w:footer="720" w:gutter="0"/>
@@ -2925,6 +2547,30 @@
   </w:num>
   <w:num w:numId="13">
     <w:abstractNumId w:val="12"/>
+  </w:num>
+  <w:num w:numId="14">
+    <w:abstractNumId w:val="0"/>
+  </w:num>
+  <w:num w:numId="15">
+    <w:abstractNumId w:val="8"/>
+  </w:num>
+  <w:num w:numId="16">
+    <w:abstractNumId w:val="11"/>
+  </w:num>
+  <w:num w:numId="17">
+    <w:abstractNumId w:val="4"/>
+  </w:num>
+  <w:num w:numId="18">
+    <w:abstractNumId w:val="6"/>
+  </w:num>
+  <w:num w:numId="19">
+    <w:abstractNumId w:val="5"/>
+  </w:num>
+  <w:num w:numId="20">
+    <w:abstractNumId w:val="3"/>
+  </w:num>
+  <w:num w:numId="21">
+    <w:abstractNumId w:val="9"/>
   </w:num>
 </w:numbering>
 </file>
@@ -3327,6 +2973,10 @@
   <w:style w:type="paragraph" w:default="1" w:styleId="Normal">
     <w:name w:val="Normal"/>
     <w:qFormat/>
+    <w:rsid w:val="00283B5E"/>
+    <w:pPr>
+      <w:spacing w:line="256" w:lineRule="auto"/>
+    </w:pPr>
   </w:style>
   <w:style w:type="character" w:default="1" w:styleId="DefaultParagraphFont">
     <w:name w:val="Default Paragraph Font"/>
@@ -3362,6 +3012,7 @@
     <w:qFormat/>
     <w:rsid w:val="008A2C6B"/>
     <w:pPr>
+      <w:spacing w:line="259" w:lineRule="auto"/>
       <w:ind w:left="720"/>
       <w:contextualSpacing/>
     </w:pPr>

</xml_diff>